<commit_message>
cambio de titulo de proyecto
</commit_message>
<xml_diff>
--- a/Documento-de-requisitos23abril.docx
+++ b/Documento-de-requisitos23abril.docx
@@ -45,6 +45,16 @@
         </w:rPr>
         <w:t>l</w:t>
       </w:r>
+      <w:r>
+        <w:rPr>
+          <w:rFonts w:asciiTheme="minorHAnsi" w:hAnsiTheme="minorHAnsi"/>
+          <w:sz w:val="48"/>
+          <w:lang w:val="es-MX"/>
+        </w:rPr>
+        <w:t xml:space="preserve"> Proyecto</w:t>
+      </w:r>
+      <w:bookmarkStart w:id="0" w:name="_GoBack"/>
+      <w:bookmarkEnd w:id="0"/>
     </w:p>
     <w:p>
       <w:pPr>
@@ -62,7 +72,25 @@
           <w:sz w:val="48"/>
           <w:lang w:val="es-MX"/>
         </w:rPr>
-        <w:t>“Sistema para el control de laboratorios”</w:t>
+        <w:t>“</w:t>
+      </w:r>
+      <w:r>
+        <w:rPr>
+          <w:rFonts w:asciiTheme="minorHAnsi" w:hAnsiTheme="minorHAnsi"/>
+          <w:i/>
+          <w:sz w:val="48"/>
+          <w:lang w:val="es-MX"/>
+        </w:rPr>
+        <w:t>Seguimiento de curso</w:t>
+      </w:r>
+      <w:r>
+        <w:rPr>
+          <w:rFonts w:asciiTheme="minorHAnsi" w:hAnsiTheme="minorHAnsi"/>
+          <w:i/>
+          <w:sz w:val="48"/>
+          <w:lang w:val="es-MX"/>
+        </w:rPr>
+        <w:t>”</w:t>
       </w:r>
     </w:p>
     <w:p>
@@ -5204,8 +5232,6 @@
         </w:rPr>
         <w:tab/>
       </w:r>
-      <w:bookmarkStart w:id="0" w:name="_GoBack"/>
-      <w:bookmarkEnd w:id="0"/>
     </w:p>
     <w:p>
       <w:pPr>
@@ -13876,7 +13902,7 @@
   <a:extraClrSchemeLst/>
   <a:extLst>
     <a:ext uri="{05A4C25C-085E-4340-85A3-A5531E510DB2}">
-      <thm15:themeFamily xmlns:thm15="http://schemas.microsoft.com/office/thememl/2012/main" xmlns="" name="Office Theme" id="{62F939B6-93AF-4DB8-9C6B-D6C7DFDC589F}" vid="{4A3C46E8-61CC-4603-A589-7422A47A8E4A}"/>
+      <thm15:themeFamily xmlns="" xmlns:thm15="http://schemas.microsoft.com/office/thememl/2012/main" name="Office Theme" id="{62F939B6-93AF-4DB8-9C6B-D6C7DFDC589F}" vid="{4A3C46E8-61CC-4603-A589-7422A47A8E4A}"/>
     </a:ext>
   </a:extLst>
 </a:theme>
@@ -13887,7 +13913,7 @@
 </file>
 
 <file path=customXml/itemProps1.xml><?xml version="1.0" encoding="utf-8"?>
-<ds:datastoreItem xmlns:ds="http://schemas.openxmlformats.org/officeDocument/2006/customXml" ds:itemID="{BAC12AD0-6F7A-48B3-952E-B0CA06DD1C3C}">
+<ds:datastoreItem xmlns:ds="http://schemas.openxmlformats.org/officeDocument/2006/customXml" ds:itemID="{A73920B4-42EC-4873-8A51-2DEE317433F0}">
   <ds:schemaRefs>
     <ds:schemaRef ds:uri="http://schemas.openxmlformats.org/officeDocument/2006/bibliography"/>
   </ds:schemaRefs>

</xml_diff>

<commit_message>
Modificacion logo e integrantes del equipo
</commit_message>
<xml_diff>
--- a/Documento-de-requisitos23abril.docx
+++ b/Documento-de-requisitos23abril.docx
@@ -157,9 +157,50 @@
       <w:r>
         <w:rPr>
           <w:rFonts w:asciiTheme="minorHAnsi" w:hAnsiTheme="minorHAnsi"/>
-          <w:lang w:val="es-MX"/>
-        </w:rPr>
-        <w:t>(LOGO)</w:t>
+          <w:noProof/>
+          <w:lang w:bidi="ar-SA"/>
+        </w:rPr>
+        <w:drawing>
+          <wp:inline distT="0" distB="0" distL="0" distR="0">
+            <wp:extent cx="3084843" cy="3407959"/>
+            <wp:effectExtent l="0" t="0" r="0" b="0"/>
+            <wp:docPr id="1" name="Imagen 1"/>
+            <wp:cNvGraphicFramePr>
+              <a:graphicFrameLocks xmlns:a="http://schemas.openxmlformats.org/drawingml/2006/main" noChangeAspect="1"/>
+            </wp:cNvGraphicFramePr>
+            <a:graphic xmlns:a="http://schemas.openxmlformats.org/drawingml/2006/main">
+              <a:graphicData uri="http://schemas.openxmlformats.org/drawingml/2006/picture">
+                <pic:pic xmlns:pic="http://schemas.openxmlformats.org/drawingml/2006/picture">
+                  <pic:nvPicPr>
+                    <pic:cNvPr id="1" name="Logo Seguimiento de curso.png"/>
+                    <pic:cNvPicPr/>
+                  </pic:nvPicPr>
+                  <pic:blipFill>
+                    <a:blip r:embed="rId8">
+                      <a:extLst>
+                        <a:ext uri="{28A0092B-C50C-407E-A947-70E740481C1C}">
+                          <a14:useLocalDpi xmlns:a14="http://schemas.microsoft.com/office/drawing/2010/main" val="0"/>
+                        </a:ext>
+                      </a:extLst>
+                    </a:blip>
+                    <a:stretch>
+                      <a:fillRect/>
+                    </a:stretch>
+                  </pic:blipFill>
+                  <pic:spPr>
+                    <a:xfrm>
+                      <a:off x="0" y="0"/>
+                      <a:ext cx="3084843" cy="3407959"/>
+                    </a:xfrm>
+                    <a:prstGeom prst="rect">
+                      <a:avLst/>
+                    </a:prstGeom>
+                  </pic:spPr>
+                </pic:pic>
+              </a:graphicData>
+            </a:graphic>
+          </wp:inline>
+        </w:drawing>
       </w:r>
     </w:p>
     <w:p>
@@ -275,44 +316,16 @@
     <w:p>
       <w:pPr>
         <w:pStyle w:val="Standard"/>
+        <w:rPr>
+          <w:rFonts w:asciiTheme="minorHAnsi" w:hAnsiTheme="minorHAnsi"/>
+          <w:lang w:val="es-MX"/>
+        </w:rPr>
+      </w:pPr>
+    </w:p>
+    <w:p>
+      <w:pPr>
+        <w:pStyle w:val="Standard"/>
         <w:jc w:val="center"/>
-        <w:rPr>
-          <w:rFonts w:asciiTheme="minorHAnsi" w:hAnsiTheme="minorHAnsi"/>
-          <w:lang w:val="es-MX"/>
-        </w:rPr>
-      </w:pPr>
-    </w:p>
-    <w:p>
-      <w:pPr>
-        <w:pStyle w:val="Standard"/>
-        <w:rPr>
-          <w:rFonts w:asciiTheme="minorHAnsi" w:hAnsiTheme="minorHAnsi"/>
-          <w:lang w:val="es-MX"/>
-        </w:rPr>
-      </w:pPr>
-    </w:p>
-    <w:p>
-      <w:pPr>
-        <w:pStyle w:val="Standard"/>
-        <w:rPr>
-          <w:rFonts w:asciiTheme="minorHAnsi" w:hAnsiTheme="minorHAnsi"/>
-          <w:lang w:val="es-MX"/>
-        </w:rPr>
-      </w:pPr>
-    </w:p>
-    <w:p>
-      <w:pPr>
-        <w:pStyle w:val="Standard"/>
-        <w:jc w:val="center"/>
-        <w:rPr>
-          <w:rFonts w:asciiTheme="minorHAnsi" w:hAnsiTheme="minorHAnsi"/>
-          <w:lang w:val="es-MX"/>
-        </w:rPr>
-      </w:pPr>
-    </w:p>
-    <w:p>
-      <w:pPr>
-        <w:pStyle w:val="Standard"/>
         <w:rPr>
           <w:rFonts w:asciiTheme="minorHAnsi" w:hAnsiTheme="minorHAnsi"/>
           <w:lang w:val="es-MX"/>
@@ -322,21 +335,21 @@
     <w:tbl>
       <w:tblPr>
         <w:tblStyle w:val="Tablaconcuadrcula"/>
+        <w:tblpPr w:leftFromText="180" w:rightFromText="180" w:vertAnchor="text" w:horzAnchor="margin" w:tblpXSpec="center" w:tblpY="203"/>
         <w:tblW w:w="0" w:type="auto"/>
-        <w:jc w:val="right"/>
         <w:tblLook w:val="04A0" w:firstRow="1" w:lastRow="0" w:firstColumn="1" w:lastColumn="0" w:noHBand="0" w:noVBand="1"/>
       </w:tblPr>
       <w:tblGrid>
-        <w:gridCol w:w="1827"/>
-        <w:gridCol w:w="4631"/>
+        <w:gridCol w:w="2141"/>
+        <w:gridCol w:w="5427"/>
       </w:tblGrid>
       <w:tr>
         <w:trPr>
-          <w:jc w:val="right"/>
+          <w:trHeight w:val="386"/>
         </w:trPr>
         <w:tc>
           <w:tcPr>
-            <w:tcW w:w="1827" w:type="dxa"/>
+            <w:tcW w:w="2141" w:type="dxa"/>
           </w:tcPr>
           <w:p>
             <w:pPr>
@@ -362,7 +375,7 @@
         </w:tc>
         <w:tc>
           <w:tcPr>
-            <w:tcW w:w="4631" w:type="dxa"/>
+            <w:tcW w:w="5427" w:type="dxa"/>
           </w:tcPr>
           <w:p>
             <w:pPr>
@@ -382,18 +395,54 @@
                 <w:szCs w:val="32"/>
                 <w:lang w:val="es-MX"/>
               </w:rPr>
-              <w:t>10/03/2014</w:t>
+              <w:t>26</w:t>
+            </w:r>
+            <w:r>
+              <w:rPr>
+                <w:rFonts w:asciiTheme="minorHAnsi" w:hAnsiTheme="minorHAnsi"/>
+                <w:sz w:val="32"/>
+                <w:szCs w:val="32"/>
+                <w:lang w:val="es-MX"/>
+              </w:rPr>
+              <w:t>/</w:t>
+            </w:r>
+            <w:r>
+              <w:rPr>
+                <w:rFonts w:asciiTheme="minorHAnsi" w:hAnsiTheme="minorHAnsi"/>
+                <w:sz w:val="32"/>
+                <w:szCs w:val="32"/>
+                <w:lang w:val="es-MX"/>
+              </w:rPr>
+              <w:t>05</w:t>
+            </w:r>
+            <w:r>
+              <w:rPr>
+                <w:rFonts w:asciiTheme="minorHAnsi" w:hAnsiTheme="minorHAnsi"/>
+                <w:sz w:val="32"/>
+                <w:szCs w:val="32"/>
+                <w:lang w:val="es-MX"/>
+              </w:rPr>
+              <w:t>/201</w:t>
+            </w:r>
+            <w:r>
+              <w:rPr>
+                <w:rFonts w:asciiTheme="minorHAnsi" w:hAnsiTheme="minorHAnsi"/>
+                <w:sz w:val="32"/>
+                <w:szCs w:val="32"/>
+                <w:lang w:val="es-MX"/>
+              </w:rPr>
+              <w:t>5</w:t>
             </w:r>
           </w:p>
         </w:tc>
       </w:tr>
       <w:tr>
         <w:trPr>
-          <w:jc w:val="right"/>
+          <w:trHeight w:val="773"/>
         </w:trPr>
         <w:tc>
           <w:tcPr>
-            <w:tcW w:w="1827" w:type="dxa"/>
+            <w:tcW w:w="2141" w:type="dxa"/>
           </w:tcPr>
           <w:p>
             <w:pPr>
@@ -419,7 +468,7 @@
         </w:tc>
         <w:tc>
           <w:tcPr>
-            <w:tcW w:w="4631" w:type="dxa"/>
+            <w:tcW w:w="5427" w:type="dxa"/>
           </w:tcPr>
           <w:p>
             <w:pPr>
@@ -458,11 +507,11 @@
       </w:tr>
       <w:tr>
         <w:trPr>
-          <w:jc w:val="right"/>
+          <w:trHeight w:val="386"/>
         </w:trPr>
         <w:tc>
           <w:tcPr>
-            <w:tcW w:w="1827" w:type="dxa"/>
+            <w:tcW w:w="2141" w:type="dxa"/>
           </w:tcPr>
           <w:p>
             <w:pPr>
@@ -482,44 +531,83 @@
                 <w:szCs w:val="32"/>
                 <w:lang w:val="es-MX"/>
               </w:rPr>
-              <w:t>Integrantes</w:t>
-            </w:r>
-          </w:p>
-        </w:tc>
-        <w:tc>
-          <w:tcPr>
-            <w:tcW w:w="4631" w:type="dxa"/>
-          </w:tcPr>
-          <w:p>
-            <w:pPr>
-              <w:pStyle w:val="Standard"/>
-              <w:jc w:val="center"/>
+              <w:t xml:space="preserve">Integrantes </w:t>
+            </w:r>
+            <w:r>
               <w:rPr>
                 <w:rFonts w:asciiTheme="minorHAnsi" w:hAnsiTheme="minorHAnsi"/>
                 <w:sz w:val="32"/>
                 <w:szCs w:val="32"/>
                 <w:lang w:val="es-MX"/>
               </w:rPr>
-            </w:pPr>
-            <w:r>
+              <w:t>Del grupo</w:t>
+            </w:r>
+          </w:p>
+        </w:tc>
+        <w:tc>
+          <w:tcPr>
+            <w:tcW w:w="5427" w:type="dxa"/>
+          </w:tcPr>
+          <w:p>
+            <w:pPr>
+              <w:pStyle w:val="Standard"/>
+              <w:jc w:val="center"/>
               <w:rPr>
                 <w:rFonts w:asciiTheme="minorHAnsi" w:hAnsiTheme="minorHAnsi"/>
                 <w:sz w:val="32"/>
                 <w:szCs w:val="32"/>
                 <w:lang w:val="es-MX"/>
               </w:rPr>
-              <w:t>Jiménez Iñiguez Edwin Fernando.</w:t>
+            </w:pPr>
+            <w:r>
+              <w:rPr>
+                <w:rFonts w:asciiTheme="minorHAnsi" w:hAnsiTheme="minorHAnsi"/>
+                <w:sz w:val="32"/>
+                <w:szCs w:val="32"/>
+                <w:lang w:val="es-MX"/>
+              </w:rPr>
+              <w:t>Higuera Rodríguez</w:t>
+            </w:r>
+            <w:r>
+              <w:rPr>
+                <w:rFonts w:asciiTheme="minorHAnsi" w:hAnsiTheme="minorHAnsi"/>
+                <w:sz w:val="32"/>
+                <w:szCs w:val="32"/>
+                <w:lang w:val="es-MX"/>
+              </w:rPr>
+              <w:t xml:space="preserve"> Cosme Fernando</w:t>
+            </w:r>
+          </w:p>
+          <w:p>
+            <w:pPr>
+              <w:pStyle w:val="Standard"/>
+              <w:jc w:val="center"/>
+              <w:rPr>
+                <w:rFonts w:asciiTheme="minorHAnsi" w:hAnsiTheme="minorHAnsi"/>
+                <w:sz w:val="32"/>
+                <w:szCs w:val="32"/>
+                <w:lang w:val="es-MX"/>
+              </w:rPr>
+            </w:pPr>
+            <w:r>
+              <w:rPr>
+                <w:rFonts w:asciiTheme="minorHAnsi" w:hAnsiTheme="minorHAnsi"/>
+                <w:sz w:val="32"/>
+                <w:szCs w:val="32"/>
+                <w:lang w:val="es-MX"/>
+              </w:rPr>
+              <w:t>Bojórquez Aguirre Hilario</w:t>
             </w:r>
           </w:p>
         </w:tc>
       </w:tr>
       <w:tr>
         <w:trPr>
-          <w:jc w:val="right"/>
+          <w:trHeight w:val="386"/>
         </w:trPr>
         <w:tc>
           <w:tcPr>
-            <w:tcW w:w="1827" w:type="dxa"/>
+            <w:tcW w:w="2141" w:type="dxa"/>
           </w:tcPr>
           <w:p>
             <w:pPr>
@@ -532,60 +620,42 @@
                 <w:lang w:val="es-MX"/>
               </w:rPr>
             </w:pPr>
-            <w:r>
+          </w:p>
+        </w:tc>
+        <w:tc>
+          <w:tcPr>
+            <w:tcW w:w="5427" w:type="dxa"/>
+          </w:tcPr>
+          <w:p>
+            <w:pPr>
+              <w:pStyle w:val="Standard"/>
+              <w:jc w:val="center"/>
               <w:rPr>
                 <w:rFonts w:asciiTheme="minorHAnsi" w:hAnsiTheme="minorHAnsi"/>
                 <w:sz w:val="32"/>
                 <w:szCs w:val="32"/>
                 <w:lang w:val="es-MX"/>
               </w:rPr>
-              <w:t>Del grupo</w:t>
-            </w:r>
-          </w:p>
-        </w:tc>
-        <w:tc>
-          <w:tcPr>
-            <w:tcW w:w="4631" w:type="dxa"/>
-          </w:tcPr>
-          <w:p>
-            <w:pPr>
-              <w:pStyle w:val="Standard"/>
-              <w:jc w:val="center"/>
+            </w:pPr>
+            <w:r>
               <w:rPr>
                 <w:rFonts w:asciiTheme="minorHAnsi" w:hAnsiTheme="minorHAnsi"/>
                 <w:sz w:val="32"/>
                 <w:szCs w:val="32"/>
                 <w:lang w:val="es-MX"/>
               </w:rPr>
-            </w:pPr>
-            <w:r>
-              <w:rPr>
-                <w:rFonts w:asciiTheme="minorHAnsi" w:hAnsiTheme="minorHAnsi"/>
-                <w:sz w:val="32"/>
-                <w:szCs w:val="32"/>
-                <w:lang w:val="es-MX"/>
-              </w:rPr>
-              <w:t>López Valenzuela Ana Patricia</w:t>
-            </w:r>
-            <w:r>
-              <w:rPr>
-                <w:rFonts w:asciiTheme="minorHAnsi" w:hAnsiTheme="minorHAnsi"/>
-                <w:sz w:val="32"/>
-                <w:szCs w:val="32"/>
-                <w:lang w:val="es-MX"/>
-              </w:rPr>
-              <w:t>.</w:t>
+              <w:t>Gómez Saucedo Alfonso</w:t>
             </w:r>
           </w:p>
         </w:tc>
       </w:tr>
       <w:tr>
         <w:trPr>
-          <w:jc w:val="right"/>
+          <w:trHeight w:val="371"/>
         </w:trPr>
         <w:tc>
           <w:tcPr>
-            <w:tcW w:w="1827" w:type="dxa"/>
+            <w:tcW w:w="2141" w:type="dxa"/>
           </w:tcPr>
           <w:p>
             <w:pPr>
@@ -602,7 +672,7 @@
         </w:tc>
         <w:tc>
           <w:tcPr>
-            <w:tcW w:w="4631" w:type="dxa"/>
+            <w:tcW w:w="5427" w:type="dxa"/>
           </w:tcPr>
           <w:p>
             <w:pPr>
@@ -622,27 +692,18 @@
                 <w:szCs w:val="32"/>
                 <w:lang w:val="es-MX"/>
               </w:rPr>
-              <w:t>Meza Duarte Othoniel</w:t>
-            </w:r>
-            <w:r>
-              <w:rPr>
-                <w:rFonts w:asciiTheme="minorHAnsi" w:hAnsiTheme="minorHAnsi"/>
-                <w:sz w:val="32"/>
-                <w:szCs w:val="32"/>
-                <w:lang w:val="es-MX"/>
-              </w:rPr>
-              <w:t>.</w:t>
+              <w:t>León Pérez Arturo</w:t>
             </w:r>
           </w:p>
         </w:tc>
       </w:tr>
       <w:tr>
         <w:trPr>
-          <w:jc w:val="right"/>
+          <w:trHeight w:val="401"/>
         </w:trPr>
         <w:tc>
           <w:tcPr>
-            <w:tcW w:w="1827" w:type="dxa"/>
+            <w:tcW w:w="2141" w:type="dxa"/>
           </w:tcPr>
           <w:p>
             <w:pPr>
@@ -659,7 +720,7 @@
         </w:tc>
         <w:tc>
           <w:tcPr>
-            <w:tcW w:w="4631" w:type="dxa"/>
+            <w:tcW w:w="5427" w:type="dxa"/>
           </w:tcPr>
           <w:p>
             <w:pPr>
@@ -679,56 +740,10 @@
                 <w:szCs w:val="32"/>
                 <w:lang w:val="es-MX"/>
               </w:rPr>
-              <w:t>Moreno Zazueta Judith Gpe.</w:t>
-            </w:r>
-          </w:p>
-        </w:tc>
-      </w:tr>
-      <w:tr>
-        <w:trPr>
-          <w:jc w:val="right"/>
-        </w:trPr>
-        <w:tc>
-          <w:tcPr>
-            <w:tcW w:w="1827" w:type="dxa"/>
-          </w:tcPr>
-          <w:p>
-            <w:pPr>
-              <w:pStyle w:val="Standard"/>
-              <w:jc w:val="center"/>
-              <w:rPr>
-                <w:rFonts w:asciiTheme="minorHAnsi" w:hAnsiTheme="minorHAnsi"/>
-                <w:sz w:val="32"/>
-                <w:szCs w:val="32"/>
-                <w:lang w:val="es-MX"/>
-              </w:rPr>
-            </w:pPr>
-          </w:p>
-        </w:tc>
-        <w:tc>
-          <w:tcPr>
-            <w:tcW w:w="4631" w:type="dxa"/>
-          </w:tcPr>
-          <w:p>
-            <w:pPr>
-              <w:pStyle w:val="Standard"/>
-              <w:jc w:val="center"/>
-              <w:rPr>
-                <w:rFonts w:asciiTheme="minorHAnsi" w:hAnsiTheme="minorHAnsi"/>
-                <w:sz w:val="32"/>
-                <w:szCs w:val="32"/>
-                <w:lang w:val="es-MX"/>
-              </w:rPr>
-            </w:pPr>
-            <w:r>
-              <w:rPr>
-                <w:rFonts w:asciiTheme="minorHAnsi" w:hAnsiTheme="minorHAnsi"/>
-                <w:sz w:val="32"/>
-                <w:szCs w:val="32"/>
-                <w:lang w:val="es-MX"/>
-              </w:rPr>
-              <w:t>Silman Montenegro Rubén.</w:t>
-            </w:r>
+              <w:t>Lizárraga Quintero L. Javier</w:t>
+            </w:r>
+            <w:bookmarkStart w:id="0" w:name="_GoBack"/>
+            <w:bookmarkEnd w:id="0"/>
           </w:p>
         </w:tc>
       </w:tr>
@@ -736,6 +751,24 @@
     <w:p>
       <w:pPr>
         <w:pStyle w:val="Standard"/>
+        <w:rPr>
+          <w:rFonts w:asciiTheme="minorHAnsi" w:hAnsiTheme="minorHAnsi"/>
+          <w:lang w:val="es-MX"/>
+        </w:rPr>
+      </w:pPr>
+    </w:p>
+    <w:p>
+      <w:pPr>
+        <w:pStyle w:val="Standard"/>
+        <w:rPr>
+          <w:rFonts w:asciiTheme="minorHAnsi" w:hAnsiTheme="minorHAnsi"/>
+          <w:lang w:val="es-MX"/>
+        </w:rPr>
+      </w:pPr>
+    </w:p>
+    <w:p>
+      <w:pPr>
+        <w:pStyle w:val="Standard"/>
         <w:jc w:val="center"/>
         <w:rPr>
           <w:rFonts w:asciiTheme="minorHAnsi" w:hAnsiTheme="minorHAnsi"/>
@@ -751,7 +784,6 @@
           <w:szCs w:val="32"/>
           <w:lang w:val="es-MX"/>
         </w:rPr>
-        <w:lastRenderedPageBreak/>
         <w:t>Prefacio</w:t>
       </w:r>
     </w:p>
@@ -1785,7 +1817,6 @@
           <w:szCs w:val="36"/>
           <w:lang w:val="es-MX"/>
         </w:rPr>
-        <w:lastRenderedPageBreak/>
         <w:t>Introducción</w:t>
       </w:r>
     </w:p>
@@ -2063,6 +2094,7 @@
           <w:szCs w:val="32"/>
           <w:lang w:val="es-MX"/>
         </w:rPr>
+        <w:lastRenderedPageBreak/>
         <w:t xml:space="preserve">El programa que se desarrolla se está elaborando en </w:t>
       </w:r>
       <w:r>
@@ -2072,9 +2104,8 @@
           <w:szCs w:val="32"/>
           <w:lang w:val="es-MX"/>
         </w:rPr>
-        <w:t xml:space="preserve">el </w:t>
-      </w:r>
-      <w:proofErr w:type="spellStart"/>
+        <w:t>el framework Larav</w:t>
+      </w:r>
       <w:r>
         <w:rPr>
           <w:rFonts w:asciiTheme="minorHAnsi" w:hAnsiTheme="minorHAnsi"/>
@@ -2082,38 +2113,8 @@
           <w:szCs w:val="32"/>
           <w:lang w:val="es-MX"/>
         </w:rPr>
-        <w:t>framework</w:t>
-      </w:r>
-      <w:proofErr w:type="spellEnd"/>
-      <w:r>
-        <w:rPr>
-          <w:rFonts w:asciiTheme="minorHAnsi" w:hAnsiTheme="minorHAnsi"/>
-          <w:sz w:val="32"/>
-          <w:szCs w:val="32"/>
-          <w:lang w:val="es-MX"/>
-        </w:rPr>
-        <w:t xml:space="preserve"> </w:t>
-      </w:r>
-      <w:proofErr w:type="spellStart"/>
-      <w:r>
-        <w:rPr>
-          <w:rFonts w:asciiTheme="minorHAnsi" w:hAnsiTheme="minorHAnsi"/>
-          <w:sz w:val="32"/>
-          <w:szCs w:val="32"/>
-          <w:lang w:val="es-MX"/>
-        </w:rPr>
-        <w:t>Larav</w:t>
-      </w:r>
-      <w:r>
-        <w:rPr>
-          <w:rFonts w:asciiTheme="minorHAnsi" w:hAnsiTheme="minorHAnsi"/>
-          <w:sz w:val="32"/>
-          <w:szCs w:val="32"/>
-          <w:lang w:val="es-MX"/>
-        </w:rPr>
         <w:t>el</w:t>
       </w:r>
-      <w:proofErr w:type="spellEnd"/>
       <w:r>
         <w:rPr>
           <w:rFonts w:asciiTheme="minorHAnsi" w:hAnsiTheme="minorHAnsi"/>
@@ -2955,7 +2956,17 @@
           <w:szCs w:val="32"/>
           <w:lang w:val="es-MX"/>
         </w:rPr>
-        <w:t>rios, donde se le</w:t>
+        <w:t xml:space="preserve">rios, </w:t>
+      </w:r>
+      <w:r>
+        <w:rPr>
+          <w:rFonts w:asciiTheme="minorHAnsi" w:eastAsiaTheme="minorEastAsia" w:hAnsiTheme="minorHAnsi" w:cstheme="minorBidi"/>
+          <w:sz w:val="32"/>
+          <w:szCs w:val="32"/>
+          <w:lang w:val="es-MX"/>
+        </w:rPr>
+        <w:lastRenderedPageBreak/>
+        <w:t>donde se le</w:t>
       </w:r>
       <w:r>
         <w:rPr>
@@ -3205,17 +3216,7 @@
           <w:szCs w:val="32"/>
           <w:lang w:val="es-MX"/>
         </w:rPr>
-        <w:t xml:space="preserve">son los datos asociados al evento. La respuesta es el nombre de una </w:t>
-      </w:r>
-      <w:r>
-        <w:rPr>
-          <w:rFonts w:asciiTheme="minorHAnsi" w:eastAsiaTheme="minorEastAsia" w:hAnsiTheme="minorHAnsi" w:cstheme="minorBidi"/>
-          <w:sz w:val="32"/>
-          <w:szCs w:val="32"/>
-          <w:lang w:val="es-MX"/>
-        </w:rPr>
-        <w:lastRenderedPageBreak/>
-        <w:t>respuesta, cuya</w:t>
+        <w:t>son los datos asociados al evento. La respuesta es el nombre de una respuesta, cuya</w:t>
       </w:r>
       <w:r>
         <w:rPr>
@@ -3673,17 +3674,7 @@
                 <w:szCs w:val="32"/>
                 <w:lang w:val="es-MX"/>
               </w:rPr>
-              <w:t>El usuario al ingresar a la aplic</w:t>
-            </w:r>
-            <w:bookmarkStart w:id="0" w:name="_GoBack"/>
-            <w:bookmarkEnd w:id="0"/>
-            <w:r>
-              <w:rPr>
-                <w:rFonts w:ascii="Arial" w:eastAsiaTheme="minorEastAsia" w:hAnsi="Arial" w:cs="Arial"/>
-                <w:szCs w:val="32"/>
-                <w:lang w:val="es-MX"/>
-              </w:rPr>
-              <w:t>ación</w:t>
+              <w:t>El usuario al ingresar a la aplicación</w:t>
             </w:r>
           </w:p>
         </w:tc>
@@ -3919,6 +3910,7 @@
                 <w:szCs w:val="32"/>
                 <w:lang w:val="es-MX"/>
               </w:rPr>
+              <w:lastRenderedPageBreak/>
               <w:t>Evento externo 4</w:t>
             </w:r>
           </w:p>
@@ -4257,16 +4249,7 @@
                 <w:kern w:val="0"/>
                 <w:lang w:val="es-MX" w:bidi="ar-SA"/>
               </w:rPr>
-              <w:t xml:space="preserve">Se iniciará la aplicación mediante la el valor de entrada </w:t>
-            </w:r>
-            <w:r>
-              <w:rPr>
-                <w:rFonts w:ascii="Arial" w:hAnsi="Arial" w:cs="Arial"/>
-                <w:kern w:val="0"/>
-                <w:lang w:val="es-MX" w:bidi="ar-SA"/>
-              </w:rPr>
-              <w:lastRenderedPageBreak/>
-              <w:t>de usuario y contraseña</w:t>
+              <w:t>Se iniciará la aplicación mediante la el valor de entrada de usuario y contraseña</w:t>
             </w:r>
           </w:p>
           <w:p>
@@ -4298,7 +4281,6 @@
                 <w:rFonts w:ascii="Arial" w:eastAsiaTheme="minorEastAsia" w:hAnsi="Arial" w:cs="Arial"/>
                 <w:lang w:val="es-MX"/>
               </w:rPr>
-              <w:lastRenderedPageBreak/>
               <w:t>Detectará</w:t>
             </w:r>
             <w:r>
@@ -4335,7 +4317,6 @@
                 <w:b w:val="0"/>
                 <w:lang w:val="es-MX"/>
               </w:rPr>
-              <w:lastRenderedPageBreak/>
               <w:t>Respuesta al evento2</w:t>
             </w:r>
           </w:p>
@@ -4994,6 +4975,13 @@
                 <w:lang w:val="es-MX"/>
               </w:rPr>
               <w:br/>
+            </w:r>
+            <w:r>
+              <w:rPr>
+                <w:rFonts w:ascii="Arial" w:eastAsiaTheme="minorEastAsia" w:hAnsi="Arial" w:cs="Arial"/>
+                <w:lang w:val="es-MX"/>
+              </w:rPr>
+              <w:lastRenderedPageBreak/>
               <w:t>2.- Dar de alta o baja/ artículos</w:t>
             </w:r>
             <w:r>
@@ -5093,6 +5081,7 @@
                 <w:b w:val="0"/>
                 <w:lang w:val="es-MX"/>
               </w:rPr>
+              <w:lastRenderedPageBreak/>
               <w:t>Auxiliares de l</w:t>
             </w:r>
             <w:r>
@@ -5814,7 +5803,6 @@
                 <w:lang w:val="es-MX"/>
               </w:rPr>
             </w:pPr>
-            <w:proofErr w:type="spellStart"/>
             <w:r>
               <w:rPr>
                 <w:rFonts w:ascii="Arial" w:hAnsi="Arial" w:cs="Arial"/>
@@ -5822,7 +5810,6 @@
               </w:rPr>
               <w:t>Poscondición</w:t>
             </w:r>
-            <w:proofErr w:type="spellEnd"/>
           </w:p>
         </w:tc>
         <w:tc>
@@ -6295,6 +6282,7 @@
                 <w:szCs w:val="32"/>
                 <w:lang w:val="es-MX"/>
               </w:rPr>
+              <w:lastRenderedPageBreak/>
               <w:t>Resumen</w:t>
             </w:r>
           </w:p>
@@ -6861,15 +6849,7 @@
                 <w:rFonts w:ascii="Arial" w:hAnsi="Arial" w:cs="Arial"/>
                 <w:lang w:val="es-MX"/>
               </w:rPr>
-              <w:t xml:space="preserve"> </w:t>
-            </w:r>
-            <w:r>
-              <w:rPr>
-                <w:rFonts w:ascii="Arial" w:hAnsi="Arial" w:cs="Arial"/>
-                <w:lang w:val="es-MX"/>
-              </w:rPr>
-              <w:lastRenderedPageBreak/>
-              <w:t>asignada</w:t>
+              <w:t xml:space="preserve"> asignada</w:t>
             </w:r>
             <w:r>
               <w:rPr>
@@ -6898,7 +6878,6 @@
                 <w:rFonts w:ascii="Arial" w:hAnsi="Arial" w:cs="Arial"/>
                 <w:lang w:val="es-MX"/>
               </w:rPr>
-              <w:lastRenderedPageBreak/>
               <w:t>CU2</w:t>
             </w:r>
           </w:p>
@@ -6971,7 +6950,6 @@
                 <w:rFonts w:ascii="Arial" w:hAnsi="Arial" w:cs="Arial"/>
                 <w:lang w:val="es-MX"/>
               </w:rPr>
-              <w:lastRenderedPageBreak/>
               <w:t>Precondición</w:t>
             </w:r>
           </w:p>
@@ -7076,7 +7054,6 @@
                 <w:lang w:val="es-MX"/>
               </w:rPr>
             </w:pPr>
-            <w:proofErr w:type="spellStart"/>
             <w:r>
               <w:rPr>
                 <w:rFonts w:ascii="Arial" w:hAnsi="Arial" w:cs="Arial"/>
@@ -7084,7 +7061,6 @@
               </w:rPr>
               <w:t>Poscondición</w:t>
             </w:r>
-            <w:proofErr w:type="spellEnd"/>
           </w:p>
         </w:tc>
         <w:tc>
@@ -7612,6 +7588,7 @@
                 <w:szCs w:val="32"/>
                 <w:lang w:val="es-MX"/>
               </w:rPr>
+              <w:lastRenderedPageBreak/>
               <w:t xml:space="preserve">Un </w:t>
             </w:r>
             <w:r>
@@ -8110,15 +8087,7 @@
                 <w:rFonts w:ascii="Arial" w:hAnsi="Arial" w:cs="Arial"/>
                 <w:lang w:val="es-MX"/>
               </w:rPr>
-              <w:t xml:space="preserve">solicitante del </w:t>
-            </w:r>
-            <w:r>
-              <w:rPr>
-                <w:rFonts w:ascii="Arial" w:hAnsi="Arial" w:cs="Arial"/>
-                <w:lang w:val="es-MX"/>
-              </w:rPr>
-              <w:lastRenderedPageBreak/>
-              <w:t>material o equipo</w:t>
+              <w:t>solicitante del material o equipo</w:t>
             </w:r>
             <w:r>
               <w:rPr>
@@ -8154,7 +8123,6 @@
                 <w:rFonts w:ascii="Arial" w:hAnsi="Arial" w:cs="Arial"/>
                 <w:lang w:val="es-MX"/>
               </w:rPr>
-              <w:lastRenderedPageBreak/>
               <w:t>CU2</w:t>
             </w:r>
           </w:p>
@@ -8227,7 +8195,6 @@
                 <w:rFonts w:ascii="Arial" w:hAnsi="Arial" w:cs="Arial"/>
                 <w:lang w:val="es-MX"/>
               </w:rPr>
-              <w:lastRenderedPageBreak/>
               <w:t>Precondición</w:t>
             </w:r>
           </w:p>
@@ -8339,7 +8306,6 @@
                 <w:lang w:val="es-MX"/>
               </w:rPr>
             </w:pPr>
-            <w:proofErr w:type="spellStart"/>
             <w:r>
               <w:rPr>
                 <w:rFonts w:ascii="Arial" w:hAnsi="Arial" w:cs="Arial"/>
@@ -8347,7 +8313,6 @@
               </w:rPr>
               <w:t>Poscondición</w:t>
             </w:r>
-            <w:proofErr w:type="spellEnd"/>
           </w:p>
         </w:tc>
         <w:tc>
@@ -8864,6 +8829,7 @@
                 <w:szCs w:val="32"/>
                 <w:lang w:val="es-MX"/>
               </w:rPr>
+              <w:lastRenderedPageBreak/>
               <w:t>Un alumno o maestro solicita al encargado o auxiliar de laboratorio ciertos materiales y/o equipo, este debe registrar la salida de ese material y generar un adeudo de material</w:t>
             </w:r>
             <w:r>
@@ -9110,9 +9076,8 @@
       <w:r>
         <w:rPr>
           <w:noProof/>
-          <w:lang w:val="es-MX" w:eastAsia="es-MX" w:bidi="ar-SA"/>
-        </w:rPr>
-        <w:lastRenderedPageBreak/>
+          <w:lang w:bidi="ar-SA"/>
+        </w:rPr>
         <w:drawing>
           <wp:inline distT="0" distB="0" distL="0" distR="0">
             <wp:extent cx="4579315" cy="1916582"/>
@@ -9129,7 +9094,7 @@
                     <pic:cNvPicPr/>
                   </pic:nvPicPr>
                   <pic:blipFill rotWithShape="1">
-                    <a:blip r:embed="rId8" cstate="print">
+                    <a:blip r:embed="rId9" cstate="print">
                       <a:duotone>
                         <a:schemeClr val="accent5">
                           <a:shade val="45000"/>
@@ -9254,7 +9219,7 @@
             <o:lock v:ext="edit" aspectratio="t"/>
           </v:shapetype>
           <v:shape id="_x0000_i1025" type="#_x0000_t75" style="width:177.75pt;height:173.25pt">
-            <v:imagedata r:id="rId9" o:title="nose"/>
+            <v:imagedata r:id="rId10" o:title="nose"/>
           </v:shape>
         </w:pict>
       </w:r>
@@ -9533,7 +9498,6 @@
                 <w:szCs w:val="32"/>
                 <w:lang w:val="es-MX"/>
               </w:rPr>
-              <w:lastRenderedPageBreak/>
               <w:t>Nombre de Interfaz</w:t>
             </w:r>
           </w:p>
@@ -9976,7 +9940,18 @@
                 <w:szCs w:val="32"/>
                 <w:lang w:val="es-MX"/>
               </w:rPr>
-              <w:t>uien es el responsable de realizar la práctica, comentarios y el periodo en el que se realizará.</w:t>
+              <w:t xml:space="preserve">uien es el responsable de realizar la </w:t>
+            </w:r>
+            <w:r>
+              <w:rPr>
+                <w:rFonts w:asciiTheme="minorHAnsi" w:eastAsiaTheme="minorEastAsia" w:hAnsiTheme="minorHAnsi" w:cstheme="minorBidi"/>
+                <w:bCs/>
+                <w:sz w:val="32"/>
+                <w:szCs w:val="32"/>
+                <w:lang w:val="es-MX"/>
+              </w:rPr>
+              <w:lastRenderedPageBreak/>
+              <w:t>práctica, comentarios y el periodo en el que se realizará.</w:t>
             </w:r>
             <w:r>
               <w:rPr>
@@ -10019,6 +9994,7 @@
                 <w:szCs w:val="32"/>
                 <w:lang w:val="es-MX"/>
               </w:rPr>
+              <w:lastRenderedPageBreak/>
               <w:t>Pantalla registro de alumnos.</w:t>
             </w:r>
           </w:p>
@@ -10272,18 +10248,7 @@
                 <w:szCs w:val="32"/>
                 <w:lang w:val="es-MX"/>
               </w:rPr>
-              <w:t xml:space="preserve">También se podrá ver la cantidad que hay de </w:t>
-            </w:r>
-            <w:r>
-              <w:rPr>
-                <w:rFonts w:asciiTheme="minorHAnsi" w:eastAsiaTheme="minorEastAsia" w:hAnsiTheme="minorHAnsi" w:cstheme="minorBidi"/>
-                <w:bCs/>
-                <w:sz w:val="32"/>
-                <w:szCs w:val="32"/>
-                <w:lang w:val="es-MX"/>
-              </w:rPr>
-              <w:lastRenderedPageBreak/>
-              <w:t>un artículo específico así como sus datos.</w:t>
+              <w:t>También se podrá ver la cantidad que hay de un artículo específico así como sus datos.</w:t>
             </w:r>
           </w:p>
         </w:tc>
@@ -10316,7 +10281,6 @@
                 <w:szCs w:val="32"/>
                 <w:lang w:val="es-MX"/>
               </w:rPr>
-              <w:lastRenderedPageBreak/>
               <w:t>Pantalla de reportes</w:t>
             </w:r>
           </w:p>
@@ -10663,29 +10627,7 @@
           <w:szCs w:val="32"/>
           <w:lang w:val="es-MX"/>
         </w:rPr>
-        <w:t xml:space="preserve">El lenguaje a utilizar para la lógica de negocio será </w:t>
-      </w:r>
-      <w:proofErr w:type="spellStart"/>
-      <w:r>
-        <w:rPr>
-          <w:rFonts w:asciiTheme="minorHAnsi" w:eastAsiaTheme="minorEastAsia" w:hAnsiTheme="minorHAnsi" w:cstheme="minorBidi"/>
-          <w:bCs/>
-          <w:sz w:val="32"/>
-          <w:szCs w:val="32"/>
-          <w:lang w:val="es-MX"/>
-        </w:rPr>
-        <w:t>Laravel</w:t>
-      </w:r>
-      <w:proofErr w:type="spellEnd"/>
-      <w:r>
-        <w:rPr>
-          <w:rFonts w:asciiTheme="minorHAnsi" w:eastAsiaTheme="minorEastAsia" w:hAnsiTheme="minorHAnsi" w:cstheme="minorBidi"/>
-          <w:bCs/>
-          <w:sz w:val="32"/>
-          <w:szCs w:val="32"/>
-          <w:lang w:val="es-MX"/>
-        </w:rPr>
-        <w:t>.</w:t>
+        <w:t>El lenguaje a utilizar para la lógica de negocio será Laravel.</w:t>
       </w:r>
     </w:p>
     <w:p>
@@ -10735,6 +10677,7 @@
           <w:szCs w:val="32"/>
           <w:lang w:val="es-MX"/>
         </w:rPr>
+        <w:lastRenderedPageBreak/>
         <w:t>Laboratorios.</w:t>
       </w:r>
     </w:p>
@@ -11063,114 +11006,92 @@
           <w:szCs w:val="32"/>
           <w:lang w:val="es-MX"/>
         </w:rPr>
+        <w:t>Archivos de rutas</w:t>
+      </w:r>
+    </w:p>
+    <w:p>
+      <w:pPr>
+        <w:pStyle w:val="Standard"/>
+        <w:jc w:val="both"/>
+        <w:rPr>
+          <w:rFonts w:asciiTheme="minorHAnsi" w:eastAsiaTheme="minorEastAsia" w:hAnsiTheme="minorHAnsi" w:cstheme="minorBidi"/>
+          <w:bCs/>
+          <w:sz w:val="32"/>
+          <w:szCs w:val="32"/>
+          <w:lang w:val="es-MX"/>
+        </w:rPr>
+      </w:pPr>
+    </w:p>
+    <w:p>
+      <w:pPr>
+        <w:pStyle w:val="Standard"/>
+        <w:jc w:val="both"/>
+        <w:rPr>
+          <w:rFonts w:asciiTheme="minorHAnsi" w:eastAsiaTheme="minorEastAsia" w:hAnsiTheme="minorHAnsi" w:cstheme="minorBidi"/>
+          <w:bCs/>
+          <w:sz w:val="32"/>
+          <w:szCs w:val="32"/>
+          <w:lang w:val="es-MX"/>
+        </w:rPr>
+      </w:pPr>
+      <w:r>
+        <w:rPr>
+          <w:rFonts w:asciiTheme="minorHAnsi" w:eastAsiaTheme="minorEastAsia" w:hAnsiTheme="minorHAnsi" w:cstheme="minorBidi"/>
+          <w:bCs/>
+          <w:sz w:val="32"/>
+          <w:szCs w:val="32"/>
+          <w:lang w:val="es-MX"/>
+        </w:rPr>
+        <w:t xml:space="preserve">Capa de gestión de datos.- </w:t>
+      </w:r>
+    </w:p>
+    <w:p>
+      <w:pPr>
+        <w:pStyle w:val="Standard"/>
+        <w:jc w:val="both"/>
+        <w:rPr>
+          <w:rFonts w:asciiTheme="minorHAnsi" w:eastAsiaTheme="minorEastAsia" w:hAnsiTheme="minorHAnsi" w:cstheme="minorBidi"/>
+          <w:bCs/>
+          <w:sz w:val="32"/>
+          <w:szCs w:val="32"/>
+          <w:lang w:val="es-MX"/>
+        </w:rPr>
+      </w:pPr>
+      <w:r>
+        <w:rPr>
+          <w:rFonts w:asciiTheme="minorHAnsi" w:eastAsiaTheme="minorEastAsia" w:hAnsiTheme="minorHAnsi" w:cstheme="minorBidi"/>
+          <w:bCs/>
+          <w:sz w:val="32"/>
+          <w:szCs w:val="32"/>
+          <w:lang w:val="es-MX"/>
+        </w:rPr>
+        <w:t>Para la gestión de los datos utilizaremos el sistema gestor de base de datos MySql.</w:t>
+      </w:r>
+    </w:p>
+    <w:p>
+      <w:pPr>
+        <w:pStyle w:val="Standard"/>
+        <w:jc w:val="both"/>
+        <w:rPr>
+          <w:rFonts w:asciiTheme="minorHAnsi" w:eastAsiaTheme="minorEastAsia" w:hAnsiTheme="minorHAnsi" w:cstheme="minorBidi"/>
+          <w:bCs/>
+          <w:sz w:val="32"/>
+          <w:szCs w:val="32"/>
+          <w:lang w:val="es-MX"/>
+        </w:rPr>
+      </w:pPr>
+      <w:r>
+        <w:rPr>
+          <w:rFonts w:asciiTheme="minorHAnsi" w:eastAsiaTheme="minorEastAsia" w:hAnsiTheme="minorHAnsi" w:cstheme="minorBidi"/>
+          <w:bCs/>
+          <w:sz w:val="32"/>
+          <w:szCs w:val="32"/>
+          <w:lang w:val="es-MX"/>
+        </w:rPr>
         <w:lastRenderedPageBreak/>
-        <w:t>Archivos de rutas</w:t>
-      </w:r>
-    </w:p>
-    <w:p>
-      <w:pPr>
-        <w:pStyle w:val="Standard"/>
-        <w:jc w:val="both"/>
-        <w:rPr>
-          <w:rFonts w:asciiTheme="minorHAnsi" w:eastAsiaTheme="minorEastAsia" w:hAnsiTheme="minorHAnsi" w:cstheme="minorBidi"/>
-          <w:bCs/>
-          <w:sz w:val="32"/>
-          <w:szCs w:val="32"/>
-          <w:lang w:val="es-MX"/>
-        </w:rPr>
-      </w:pPr>
-    </w:p>
-    <w:p>
-      <w:pPr>
-        <w:pStyle w:val="Standard"/>
-        <w:jc w:val="both"/>
-        <w:rPr>
-          <w:rFonts w:asciiTheme="minorHAnsi" w:eastAsiaTheme="minorEastAsia" w:hAnsiTheme="minorHAnsi" w:cstheme="minorBidi"/>
-          <w:bCs/>
-          <w:sz w:val="32"/>
-          <w:szCs w:val="32"/>
-          <w:lang w:val="es-MX"/>
-        </w:rPr>
-      </w:pPr>
-      <w:r>
-        <w:rPr>
-          <w:rFonts w:asciiTheme="minorHAnsi" w:eastAsiaTheme="minorEastAsia" w:hAnsiTheme="minorHAnsi" w:cstheme="minorBidi"/>
-          <w:bCs/>
-          <w:sz w:val="32"/>
-          <w:szCs w:val="32"/>
-          <w:lang w:val="es-MX"/>
-        </w:rPr>
-        <w:t xml:space="preserve">Capa de gestión de datos.- </w:t>
-      </w:r>
-    </w:p>
-    <w:p>
-      <w:pPr>
-        <w:pStyle w:val="Standard"/>
-        <w:jc w:val="both"/>
-        <w:rPr>
-          <w:rFonts w:asciiTheme="minorHAnsi" w:eastAsiaTheme="minorEastAsia" w:hAnsiTheme="minorHAnsi" w:cstheme="minorBidi"/>
-          <w:bCs/>
-          <w:sz w:val="32"/>
-          <w:szCs w:val="32"/>
-          <w:lang w:val="es-MX"/>
-        </w:rPr>
-      </w:pPr>
-      <w:r>
-        <w:rPr>
-          <w:rFonts w:asciiTheme="minorHAnsi" w:eastAsiaTheme="minorEastAsia" w:hAnsiTheme="minorHAnsi" w:cstheme="minorBidi"/>
-          <w:bCs/>
-          <w:sz w:val="32"/>
-          <w:szCs w:val="32"/>
-          <w:lang w:val="es-MX"/>
-        </w:rPr>
-        <w:t xml:space="preserve">Para la gestión de los datos utilizaremos el sistema gestor de base de datos </w:t>
-      </w:r>
-      <w:proofErr w:type="spellStart"/>
-      <w:r>
-        <w:rPr>
-          <w:rFonts w:asciiTheme="minorHAnsi" w:eastAsiaTheme="minorEastAsia" w:hAnsiTheme="minorHAnsi" w:cstheme="minorBidi"/>
-          <w:bCs/>
-          <w:sz w:val="32"/>
-          <w:szCs w:val="32"/>
-          <w:lang w:val="es-MX"/>
-        </w:rPr>
-        <w:t>MySql</w:t>
-      </w:r>
-      <w:proofErr w:type="spellEnd"/>
-      <w:r>
-        <w:rPr>
-          <w:rFonts w:asciiTheme="minorHAnsi" w:eastAsiaTheme="minorEastAsia" w:hAnsiTheme="minorHAnsi" w:cstheme="minorBidi"/>
-          <w:bCs/>
-          <w:sz w:val="32"/>
-          <w:szCs w:val="32"/>
-          <w:lang w:val="es-MX"/>
-        </w:rPr>
-        <w:t>.</w:t>
-      </w:r>
-    </w:p>
-    <w:p>
-      <w:pPr>
-        <w:pStyle w:val="Standard"/>
-        <w:jc w:val="both"/>
-        <w:rPr>
-          <w:rFonts w:asciiTheme="minorHAnsi" w:eastAsiaTheme="minorEastAsia" w:hAnsiTheme="minorHAnsi" w:cstheme="minorBidi"/>
-          <w:bCs/>
-          <w:sz w:val="32"/>
-          <w:szCs w:val="32"/>
-          <w:lang w:val="es-MX"/>
-        </w:rPr>
-      </w:pPr>
-      <w:r>
-        <w:rPr>
-          <w:rFonts w:asciiTheme="minorHAnsi" w:eastAsiaTheme="minorEastAsia" w:hAnsiTheme="minorHAnsi" w:cstheme="minorBidi"/>
-          <w:bCs/>
-          <w:sz w:val="32"/>
-          <w:szCs w:val="32"/>
-          <w:lang w:val="es-MX"/>
-        </w:rPr>
         <w:pict>
           <v:shape id="_x0000_i1026" type="#_x0000_t75" style="width:393.75pt;height:266.25pt">
-            <v:imagedata r:id="rId10" o:title="IMG_20150420_095958545" croptop="4294f" cropbottom="8576f" cropright="6965f"/>
+            <v:imagedata r:id="rId11" o:title="IMG_20150420_095958545" croptop="4294f" cropbottom="8576f" cropright="6965f"/>
           </v:shape>
         </w:pict>
       </w:r>
@@ -11449,7 +11370,6 @@
                 <w:lang w:val="es-MX"/>
               </w:rPr>
             </w:pPr>
-            <w:proofErr w:type="spellStart"/>
             <w:r>
               <w:rPr>
                 <w:rFonts w:asciiTheme="minorHAnsi" w:eastAsiaTheme="minorEastAsia" w:hAnsiTheme="minorHAnsi" w:cstheme="minorBidi"/>
@@ -11458,18 +11378,7 @@
                 <w:szCs w:val="32"/>
                 <w:lang w:val="es-MX"/>
               </w:rPr>
-              <w:t>Frontend</w:t>
-            </w:r>
-            <w:proofErr w:type="spellEnd"/>
-            <w:r>
-              <w:rPr>
-                <w:rFonts w:asciiTheme="minorHAnsi" w:eastAsiaTheme="minorEastAsia" w:hAnsiTheme="minorHAnsi" w:cstheme="minorBidi"/>
-                <w:bCs/>
-                <w:sz w:val="18"/>
-                <w:szCs w:val="32"/>
-                <w:lang w:val="es-MX"/>
-              </w:rPr>
-              <w:t>.</w:t>
+              <w:t>Frontend.</w:t>
             </w:r>
           </w:p>
         </w:tc>
@@ -11550,7 +11459,6 @@
                 <w:lang w:val="es-MX"/>
               </w:rPr>
             </w:pPr>
-            <w:proofErr w:type="spellStart"/>
             <w:r>
               <w:rPr>
                 <w:rFonts w:asciiTheme="minorHAnsi" w:eastAsiaTheme="minorEastAsia" w:hAnsiTheme="minorHAnsi" w:cstheme="minorBidi"/>
@@ -11559,18 +11467,7 @@
                 <w:szCs w:val="32"/>
                 <w:lang w:val="es-MX"/>
               </w:rPr>
-              <w:t>Frontend</w:t>
-            </w:r>
-            <w:proofErr w:type="spellEnd"/>
-            <w:r>
-              <w:rPr>
-                <w:rFonts w:asciiTheme="minorHAnsi" w:eastAsiaTheme="minorEastAsia" w:hAnsiTheme="minorHAnsi" w:cstheme="minorBidi"/>
-                <w:bCs/>
-                <w:sz w:val="18"/>
-                <w:szCs w:val="32"/>
-                <w:lang w:val="es-MX"/>
-              </w:rPr>
-              <w:t>.</w:t>
+              <w:t>Frontend.</w:t>
             </w:r>
           </w:p>
         </w:tc>
@@ -11631,29 +11528,7 @@
                 <w:szCs w:val="32"/>
                 <w:lang w:val="es-MX"/>
               </w:rPr>
-              <w:t xml:space="preserve">Meza Duarte </w:t>
-            </w:r>
-            <w:proofErr w:type="spellStart"/>
-            <w:r>
-              <w:rPr>
-                <w:rFonts w:asciiTheme="minorHAnsi" w:eastAsiaTheme="minorEastAsia" w:hAnsiTheme="minorHAnsi" w:cstheme="minorBidi"/>
-                <w:bCs w:val="0"/>
-                <w:sz w:val="18"/>
-                <w:szCs w:val="32"/>
-                <w:lang w:val="es-MX"/>
-              </w:rPr>
-              <w:t>Othoniel</w:t>
-            </w:r>
-            <w:proofErr w:type="spellEnd"/>
-            <w:r>
-              <w:rPr>
-                <w:rFonts w:asciiTheme="minorHAnsi" w:eastAsiaTheme="minorEastAsia" w:hAnsiTheme="minorHAnsi" w:cstheme="minorBidi"/>
-                <w:bCs w:val="0"/>
-                <w:sz w:val="18"/>
-                <w:szCs w:val="32"/>
-                <w:lang w:val="es-MX"/>
-              </w:rPr>
-              <w:t>.</w:t>
+              <w:t>Meza Duarte Othoniel.</w:t>
             </w:r>
           </w:p>
         </w:tc>
@@ -11823,7 +11698,6 @@
                 <w:lang w:val="es-MX"/>
               </w:rPr>
             </w:pPr>
-            <w:proofErr w:type="spellStart"/>
             <w:r>
               <w:rPr>
                 <w:rFonts w:asciiTheme="minorHAnsi" w:eastAsiaTheme="minorEastAsia" w:hAnsiTheme="minorHAnsi" w:cstheme="minorBidi"/>
@@ -11832,18 +11706,7 @@
                 <w:szCs w:val="32"/>
                 <w:lang w:val="es-MX"/>
               </w:rPr>
-              <w:t>Silman</w:t>
-            </w:r>
-            <w:proofErr w:type="spellEnd"/>
-            <w:r>
-              <w:rPr>
-                <w:rFonts w:asciiTheme="minorHAnsi" w:eastAsiaTheme="minorEastAsia" w:hAnsiTheme="minorHAnsi" w:cstheme="minorBidi"/>
-                <w:bCs w:val="0"/>
-                <w:sz w:val="18"/>
-                <w:szCs w:val="32"/>
-                <w:lang w:val="es-MX"/>
-              </w:rPr>
-              <w:t xml:space="preserve"> Montenegro Rubén.</w:t>
+              <w:t>Silman Montenegro Rubén.</w:t>
             </w:r>
           </w:p>
         </w:tc>
@@ -11863,7 +11726,6 @@
                 <w:lang w:val="es-MX"/>
               </w:rPr>
             </w:pPr>
-            <w:proofErr w:type="spellStart"/>
             <w:r>
               <w:rPr>
                 <w:rFonts w:asciiTheme="minorHAnsi" w:eastAsiaTheme="minorEastAsia" w:hAnsiTheme="minorHAnsi" w:cstheme="minorBidi"/>
@@ -11872,10 +11734,18 @@
                 <w:szCs w:val="32"/>
                 <w:lang w:val="es-MX"/>
               </w:rPr>
-              <w:t>Backend</w:t>
-            </w:r>
-            <w:proofErr w:type="spellEnd"/>
-            <w:r>
+              <w:t>Backend.</w:t>
+            </w:r>
+          </w:p>
+        </w:tc>
+        <w:tc>
+          <w:tcPr>
+            <w:tcW w:w="2993" w:type="dxa"/>
+          </w:tcPr>
+          <w:p>
+            <w:pPr>
+              <w:pStyle w:val="Standard"/>
+              <w:cnfStyle w:val="000000100000" w:firstRow="0" w:lastRow="0" w:firstColumn="0" w:lastColumn="0" w:oddVBand="0" w:evenVBand="0" w:oddHBand="1" w:evenHBand="0" w:firstRowFirstColumn="0" w:firstRowLastColumn="0" w:lastRowFirstColumn="0" w:lastRowLastColumn="0"/>
               <w:rPr>
                 <w:rFonts w:asciiTheme="minorHAnsi" w:eastAsiaTheme="minorEastAsia" w:hAnsiTheme="minorHAnsi" w:cstheme="minorBidi"/>
                 <w:bCs/>
@@ -11883,18 +11753,8 @@
                 <w:szCs w:val="32"/>
                 <w:lang w:val="es-MX"/>
               </w:rPr>
-              <w:t>.</w:t>
-            </w:r>
-          </w:p>
-        </w:tc>
-        <w:tc>
-          <w:tcPr>
-            <w:tcW w:w="2993" w:type="dxa"/>
-          </w:tcPr>
-          <w:p>
-            <w:pPr>
-              <w:pStyle w:val="Standard"/>
-              <w:cnfStyle w:val="000000100000" w:firstRow="0" w:lastRow="0" w:firstColumn="0" w:lastColumn="0" w:oddVBand="0" w:evenVBand="0" w:oddHBand="1" w:evenHBand="0" w:firstRowFirstColumn="0" w:firstRowLastColumn="0" w:lastRowFirstColumn="0" w:lastRowLastColumn="0"/>
+            </w:pPr>
+            <w:r>
               <w:rPr>
                 <w:rFonts w:asciiTheme="minorHAnsi" w:eastAsiaTheme="minorEastAsia" w:hAnsiTheme="minorHAnsi" w:cstheme="minorBidi"/>
                 <w:bCs/>
@@ -11902,15 +11762,6 @@
                 <w:szCs w:val="32"/>
                 <w:lang w:val="es-MX"/>
               </w:rPr>
-            </w:pPr>
-            <w:r>
-              <w:rPr>
-                <w:rFonts w:asciiTheme="minorHAnsi" w:eastAsiaTheme="minorEastAsia" w:hAnsiTheme="minorHAnsi" w:cstheme="minorBidi"/>
-                <w:bCs/>
-                <w:sz w:val="18"/>
-                <w:szCs w:val="32"/>
-                <w:lang w:val="es-MX"/>
-              </w:rPr>
               <w:t>Se encarga de darle sentido a la lógica del negocio.</w:t>
             </w:r>
           </w:p>
@@ -11932,7 +11783,7 @@
       </w:pPr>
     </w:p>
     <w:sectPr>
-      <w:footerReference w:type="default" r:id="rId11"/>
+      <w:footerReference w:type="default" r:id="rId12"/>
       <w:pgSz w:w="12240" w:h="15840"/>
       <w:pgMar w:top="1417" w:right="1701" w:bottom="1417" w:left="1701" w:header="720" w:footer="720" w:gutter="0"/>
       <w:cols w:space="720"/>
@@ -12157,7 +12008,7 @@
               <w:szCs w:val="18"/>
               <w:lang w:val="es-ES"/>
             </w:rPr>
-            <w:t>5</w:t>
+            <w:t>1</w:t>
           </w:r>
           <w:r>
             <w:rPr>
@@ -12204,7 +12055,7 @@
 
 <file path=word/numbering.xml><?xml version="1.0" encoding="utf-8"?>
 <w:numbering xmlns:wpc="http://schemas.microsoft.com/office/word/2010/wordprocessingCanvas" xmlns:mc="http://schemas.openxmlformats.org/markup-compatibility/2006" xmlns:o="urn:schemas-microsoft-com:office:office" xmlns:r="http://schemas.openxmlformats.org/officeDocument/2006/relationships" xmlns:m="http://schemas.openxmlformats.org/officeDocument/2006/math" xmlns:v="urn:schemas-microsoft-com:vml" xmlns:wp14="http://schemas.microsoft.com/office/word/2010/wordprocessingDrawing" xmlns:wp="http://schemas.openxmlformats.org/drawingml/2006/wordprocessingDrawing" xmlns:w10="urn:schemas-microsoft-com:office:word" xmlns:w="http://schemas.openxmlformats.org/wordprocessingml/2006/main" xmlns:w14="http://schemas.microsoft.com/office/word/2010/wordml" xmlns:w15="http://schemas.microsoft.com/office/word/2012/wordml" xmlns:wpg="http://schemas.microsoft.com/office/word/2010/wordprocessingGroup" xmlns:wpi="http://schemas.microsoft.com/office/word/2010/wordprocessingInk" xmlns:wne="http://schemas.microsoft.com/office/word/2006/wordml" xmlns:wps="http://schemas.microsoft.com/office/word/2010/wordprocessingShape" mc:Ignorable="w14 w15 wp14">
-  <w:abstractNum w:abstractNumId="0">
+  <w:abstractNum w:abstractNumId="0" w15:restartNumberingAfterBreak="0">
     <w:nsid w:val="08DD303B"/>
     <w:multiLevelType w:val="hybridMultilevel"/>
     <w:tmpl w:val="FA9E36D4"/>
@@ -12290,7 +12141,7 @@
       </w:pPr>
     </w:lvl>
   </w:abstractNum>
-  <w:abstractNum w:abstractNumId="1">
+  <w:abstractNum w:abstractNumId="1" w15:restartNumberingAfterBreak="0">
     <w:nsid w:val="326C0D3D"/>
     <w:multiLevelType w:val="hybridMultilevel"/>
     <w:tmpl w:val="2DA6A54A"/>
@@ -12403,7 +12254,7 @@
       </w:rPr>
     </w:lvl>
   </w:abstractNum>
-  <w:abstractNum w:abstractNumId="2">
+  <w:abstractNum w:abstractNumId="2" w15:restartNumberingAfterBreak="0">
     <w:nsid w:val="3A713503"/>
     <w:multiLevelType w:val="hybridMultilevel"/>
     <w:tmpl w:val="ADDEC1F6"/>
@@ -12492,7 +12343,7 @@
       </w:pPr>
     </w:lvl>
   </w:abstractNum>
-  <w:abstractNum w:abstractNumId="3">
+  <w:abstractNum w:abstractNumId="3" w15:restartNumberingAfterBreak="0">
     <w:nsid w:val="3E6F6555"/>
     <w:multiLevelType w:val="hybridMultilevel"/>
     <w:tmpl w:val="AD34393A"/>
@@ -12581,7 +12432,7 @@
       </w:pPr>
     </w:lvl>
   </w:abstractNum>
-  <w:abstractNum w:abstractNumId="4">
+  <w:abstractNum w:abstractNumId="4" w15:restartNumberingAfterBreak="0">
     <w:nsid w:val="5CA609BC"/>
     <w:multiLevelType w:val="multilevel"/>
     <w:tmpl w:val="3DD0B452"/>
@@ -12694,7 +12545,7 @@
       </w:rPr>
     </w:lvl>
   </w:abstractNum>
-  <w:abstractNum w:abstractNumId="5">
+  <w:abstractNum w:abstractNumId="5" w15:restartNumberingAfterBreak="0">
     <w:nsid w:val="7C1D3410"/>
     <w:multiLevelType w:val="hybridMultilevel"/>
     <w:tmpl w:val="350ED758"/>
@@ -13313,7 +13164,6 @@
     <w:uiPriority w:val="39"/>
     <w:rsid w:val="00C165F5"/>
     <w:tblPr>
-      <w:tblInd w:w="0" w:type="dxa"/>
       <w:tblBorders>
         <w:top w:val="single" w:sz="4" w:space="0" w:color="FFFFFF" w:themeColor="background1"/>
         <w:left w:val="single" w:sz="4" w:space="0" w:color="FFFFFF" w:themeColor="background1"/>
@@ -13322,12 +13172,6 @@
         <w:insideH w:val="single" w:sz="4" w:space="0" w:color="FFFFFF" w:themeColor="background1"/>
         <w:insideV w:val="single" w:sz="4" w:space="0" w:color="FFFFFF" w:themeColor="background1"/>
       </w:tblBorders>
-      <w:tblCellMar>
-        <w:top w:w="0" w:type="dxa"/>
-        <w:left w:w="108" w:type="dxa"/>
-        <w:bottom w:w="0" w:type="dxa"/>
-        <w:right w:w="108" w:type="dxa"/>
-      </w:tblCellMar>
     </w:tblPr>
     <w:tcPr>
       <w:shd w:val="clear" w:color="auto" w:fill="FFFFFF" w:themeFill="background1"/>
@@ -13413,17 +13257,10 @@
     <w:tblPr>
       <w:tblStyleRowBandSize w:val="1"/>
       <w:tblStyleColBandSize w:val="1"/>
-      <w:tblInd w:w="0" w:type="dxa"/>
       <w:tblBorders>
         <w:top w:val="single" w:sz="8" w:space="0" w:color="000000" w:themeColor="text1"/>
         <w:bottom w:val="single" w:sz="8" w:space="0" w:color="000000" w:themeColor="text1"/>
       </w:tblBorders>
-      <w:tblCellMar>
-        <w:top w:w="0" w:type="dxa"/>
-        <w:left w:w="108" w:type="dxa"/>
-        <w:bottom w:w="0" w:type="dxa"/>
-        <w:right w:w="108" w:type="dxa"/>
-      </w:tblCellMar>
     </w:tblPr>
     <w:tblStylePr w:type="firstRow">
       <w:pPr>
@@ -13510,7 +13347,6 @@
     <w:tblPr>
       <w:tblStyleRowBandSize w:val="1"/>
       <w:tblStyleColBandSize w:val="1"/>
-      <w:tblInd w:w="0" w:type="dxa"/>
       <w:tblBorders>
         <w:top w:val="single" w:sz="8" w:space="0" w:color="000000" w:themeColor="text1"/>
         <w:left w:val="single" w:sz="8" w:space="0" w:color="000000" w:themeColor="text1"/>
@@ -13519,12 +13355,6 @@
         <w:insideH w:val="single" w:sz="8" w:space="0" w:color="000000" w:themeColor="text1"/>
         <w:insideV w:val="single" w:sz="8" w:space="0" w:color="000000" w:themeColor="text1"/>
       </w:tblBorders>
-      <w:tblCellMar>
-        <w:top w:w="0" w:type="dxa"/>
-        <w:left w:w="108" w:type="dxa"/>
-        <w:bottom w:w="0" w:type="dxa"/>
-        <w:right w:w="108" w:type="dxa"/>
-      </w:tblCellMar>
     </w:tblPr>
     <w:tblStylePr w:type="firstRow">
       <w:pPr>
@@ -13637,7 +13467,6 @@
     <w:tblPr>
       <w:tblStyleRowBandSize w:val="1"/>
       <w:tblStyleColBandSize w:val="1"/>
-      <w:tblInd w:w="0" w:type="dxa"/>
       <w:tblBorders>
         <w:top w:val="single" w:sz="8" w:space="0" w:color="4472C4" w:themeColor="accent5"/>
         <w:left w:val="single" w:sz="8" w:space="0" w:color="4472C4" w:themeColor="accent5"/>
@@ -13646,12 +13475,6 @@
         <w:insideH w:val="single" w:sz="8" w:space="0" w:color="4472C4" w:themeColor="accent5"/>
         <w:insideV w:val="single" w:sz="8" w:space="0" w:color="4472C4" w:themeColor="accent5"/>
       </w:tblBorders>
-      <w:tblCellMar>
-        <w:top w:w="0" w:type="dxa"/>
-        <w:left w:w="108" w:type="dxa"/>
-        <w:bottom w:w="0" w:type="dxa"/>
-        <w:right w:w="108" w:type="dxa"/>
-      </w:tblCellMar>
     </w:tblPr>
     <w:tblStylePr w:type="firstRow">
       <w:pPr>
@@ -13882,12 +13705,14 @@
   </w:compat>
   <w:rsids>
     <w:rsidRoot w:val="00443850"/>
+    <w:rsid w:val="000C6734"/>
     <w:rsid w:val="00191AD9"/>
     <w:rsid w:val="001C480C"/>
     <w:rsid w:val="00275403"/>
     <w:rsid w:val="002F33FC"/>
     <w:rsid w:val="0043555E"/>
     <w:rsid w:val="00443850"/>
+    <w:rsid w:val="00456598"/>
     <w:rsid w:val="005E0CE5"/>
     <w:rsid w:val="006A5736"/>
     <w:rsid w:val="00A03E9D"/>
@@ -14628,7 +14453,7 @@
 </file>
 
 <file path=customXml/itemProps1.xml><?xml version="1.0" encoding="utf-8"?>
-<ds:datastoreItem xmlns:ds="http://schemas.openxmlformats.org/officeDocument/2006/customXml" ds:itemID="{4AD20BDA-8A5D-45FF-AA11-4625C9E57FAF}">
+<ds:datastoreItem xmlns:ds="http://schemas.openxmlformats.org/officeDocument/2006/customXml" ds:itemID="{43D9DC51-50E6-4A7F-A781-5765E44D5688}">
   <ds:schemaRefs>
     <ds:schemaRef ds:uri="http://schemas.openxmlformats.org/officeDocument/2006/bibliography"/>
   </ds:schemaRefs>

</xml_diff>

<commit_message>
Revisado con Notas al final
</commit_message>
<xml_diff>
--- a/Documento-de-requisitos23abril.docx
+++ b/Documento-de-requisitos23abril.docx
@@ -1,6 +1,6 @@
 
 <file path=word/document.xml><?xml version="1.0" encoding="utf-8"?>
-<w:document xmlns:wpc="http://schemas.microsoft.com/office/word/2010/wordprocessingCanvas" xmlns:mc="http://schemas.openxmlformats.org/markup-compatibility/2006" xmlns:o="urn:schemas-microsoft-com:office:office" xmlns:r="http://schemas.openxmlformats.org/officeDocument/2006/relationships" xmlns:m="http://schemas.openxmlformats.org/officeDocument/2006/math" xmlns:v="urn:schemas-microsoft-com:vml" xmlns:wp14="http://schemas.microsoft.com/office/word/2010/wordprocessingDrawing" xmlns:wp="http://schemas.openxmlformats.org/drawingml/2006/wordprocessingDrawing" xmlns:w10="urn:schemas-microsoft-com:office:word" xmlns:w="http://schemas.openxmlformats.org/wordprocessingml/2006/main" xmlns:w14="http://schemas.microsoft.com/office/word/2010/wordml" xmlns:wpg="http://schemas.microsoft.com/office/word/2010/wordprocessingGroup" xmlns:wpi="http://schemas.microsoft.com/office/word/2010/wordprocessingInk" xmlns:wne="http://schemas.microsoft.com/office/word/2006/wordml" xmlns:wps="http://schemas.microsoft.com/office/word/2010/wordprocessingShape" mc:Ignorable="w14 wp14">
+<w:document xmlns:ve="http://schemas.openxmlformats.org/markup-compatibility/2006" xmlns:o="urn:schemas-microsoft-com:office:office" xmlns:r="http://schemas.openxmlformats.org/officeDocument/2006/relationships" xmlns:m="http://schemas.openxmlformats.org/officeDocument/2006/math" xmlns:v="urn:schemas-microsoft-com:vml" xmlns:wp="http://schemas.openxmlformats.org/drawingml/2006/wordprocessingDrawing" xmlns:w10="urn:schemas-microsoft-com:office:word" xmlns:w="http://schemas.openxmlformats.org/wordprocessingml/2006/main" xmlns:wne="http://schemas.microsoft.com/office/word/2006/wordml">
   <w:body>
     <w:p>
       <w:pPr>
@@ -202,10 +202,10 @@
                     <pic:cNvPicPr/>
                   </pic:nvPicPr>
                   <pic:blipFill>
-                    <a:blip r:embed="rId9">
+                    <a:blip r:embed="rId8" cstate="print">
                       <a:extLst>
                         <a:ext uri="{28A0092B-C50C-407E-A947-70E740481C1C}">
-                          <a14:useLocalDpi xmlns:a14="http://schemas.microsoft.com/office/drawing/2010/main" val="0"/>
+                          <a14:useLocalDpi xmlns:a14="http://schemas.microsoft.com/office/drawing/2010/main" xmlns:wps="http://schemas.microsoft.com/office/word/2010/wordprocessingShape" xmlns:wpi="http://schemas.microsoft.com/office/word/2010/wordprocessingInk" xmlns:wpg="http://schemas.microsoft.com/office/word/2010/wordprocessingGroup" xmlns:w14="http://schemas.microsoft.com/office/word/2010/wordml" xmlns:w="http://schemas.openxmlformats.org/wordprocessingml/2006/main" xmlns:w10="urn:schemas-microsoft-com:office:word" xmlns:wp14="http://schemas.microsoft.com/office/word/2010/wordprocessingDrawing" xmlns:v="urn:schemas-microsoft-com:vml" xmlns:o="urn:schemas-microsoft-com:office:office" xmlns:mc="http://schemas.openxmlformats.org/markup-compatibility/2006" xmlns:wpc="http://schemas.microsoft.com/office/word/2010/wordprocessingCanvas" xmlns="" val="0"/>
                         </a:ext>
                       </a:extLst>
                     </a:blip>
@@ -363,7 +363,7 @@
         <w:tblStyle w:val="Tablaconcuadrcula"/>
         <w:tblpPr w:leftFromText="180" w:rightFromText="180" w:vertAnchor="text" w:horzAnchor="margin" w:tblpXSpec="center" w:tblpY="203"/>
         <w:tblW w:w="0" w:type="auto"/>
-        <w:tblLook w:val="04A0" w:firstRow="1" w:lastRow="0" w:firstColumn="1" w:lastColumn="0" w:noHBand="0" w:noVBand="1"/>
+        <w:tblLook w:val="04A0"/>
       </w:tblPr>
       <w:tblGrid>
         <w:gridCol w:w="2141"/>
@@ -1193,27 +1193,7 @@
           <w:szCs w:val="32"/>
           <w:lang w:val="es-MX"/>
         </w:rPr>
-        <w:t xml:space="preserve">cualquier escuela con aspiraciones </w:t>
-      </w:r>
-      <w:proofErr w:type="spellStart"/>
-      <w:r>
-        <w:rPr>
-          <w:rFonts w:asciiTheme="minorHAnsi" w:hAnsiTheme="minorHAnsi"/>
-          <w:sz w:val="32"/>
-          <w:szCs w:val="32"/>
-          <w:lang w:val="es-MX"/>
-        </w:rPr>
-        <w:t>mas</w:t>
-      </w:r>
-      <w:proofErr w:type="spellEnd"/>
-      <w:r>
-        <w:rPr>
-          <w:rFonts w:asciiTheme="minorHAnsi" w:hAnsiTheme="minorHAnsi"/>
-          <w:sz w:val="32"/>
-          <w:szCs w:val="32"/>
-          <w:lang w:val="es-MX"/>
-        </w:rPr>
-        <w:t xml:space="preserve"> actualizadas en cuanto a la información se refiera. </w:t>
+        <w:t xml:space="preserve">cualquier escuela con aspiraciones mas actualizadas en cuanto a la información se refiera. </w:t>
       </w:r>
     </w:p>
     <w:p>
@@ -1344,7 +1324,26 @@
           <w:szCs w:val="32"/>
           <w:lang w:val="es-MX"/>
         </w:rPr>
-        <w:t>.- Iniciaran cesión maestros y alumnos</w:t>
+        <w:t xml:space="preserve">.- Iniciaran </w:t>
+      </w:r>
+      <w:r>
+        <w:rPr>
+          <w:rFonts w:asciiTheme="minorHAnsi" w:eastAsiaTheme="minorEastAsia" w:hAnsiTheme="minorHAnsi" w:cstheme="minorBidi"/>
+          <w:sz w:val="32"/>
+          <w:szCs w:val="32"/>
+          <w:highlight w:val="yellow"/>
+          <w:lang w:val="es-MX"/>
+        </w:rPr>
+        <w:t>cesión</w:t>
+      </w:r>
+      <w:r>
+        <w:rPr>
+          <w:rFonts w:asciiTheme="minorHAnsi" w:eastAsiaTheme="minorEastAsia" w:hAnsiTheme="minorHAnsi" w:cstheme="minorBidi"/>
+          <w:sz w:val="32"/>
+          <w:szCs w:val="32"/>
+          <w:lang w:val="es-MX"/>
+        </w:rPr>
+        <w:t xml:space="preserve"> maestros y alumnos</w:t>
       </w:r>
     </w:p>
     <w:p>
@@ -1382,7 +1381,26 @@
           <w:szCs w:val="32"/>
           <w:lang w:val="es-MX"/>
         </w:rPr>
-        <w:t xml:space="preserve"> El administrador agregara las materias, maestros y alumnos</w:t>
+        <w:t xml:space="preserve"> El administrador </w:t>
+      </w:r>
+      <w:r>
+        <w:rPr>
+          <w:rFonts w:asciiTheme="minorHAnsi" w:eastAsiaTheme="minorEastAsia" w:hAnsiTheme="minorHAnsi" w:cstheme="minorBidi"/>
+          <w:sz w:val="32"/>
+          <w:szCs w:val="32"/>
+          <w:highlight w:val="yellow"/>
+          <w:lang w:val="es-MX"/>
+        </w:rPr>
+        <w:t>agregara</w:t>
+      </w:r>
+      <w:r>
+        <w:rPr>
+          <w:rFonts w:asciiTheme="minorHAnsi" w:eastAsiaTheme="minorEastAsia" w:hAnsiTheme="minorHAnsi" w:cstheme="minorBidi"/>
+          <w:sz w:val="32"/>
+          <w:szCs w:val="32"/>
+          <w:lang w:val="es-MX"/>
+        </w:rPr>
+        <w:t xml:space="preserve"> las materias, maestros y alumnos</w:t>
       </w:r>
       <w:r>
         <w:rPr>
@@ -1485,7 +1503,26 @@
           <w:szCs w:val="32"/>
           <w:lang w:val="es-MX"/>
         </w:rPr>
-        <w:t>El administrador asociara maestros con materias y alumnos con materias.</w:t>
+        <w:t xml:space="preserve">El administrador </w:t>
+      </w:r>
+      <w:r>
+        <w:rPr>
+          <w:rFonts w:asciiTheme="minorHAnsi" w:eastAsiaTheme="minorEastAsia" w:hAnsiTheme="minorHAnsi" w:cstheme="minorBidi"/>
+          <w:sz w:val="32"/>
+          <w:szCs w:val="32"/>
+          <w:highlight w:val="yellow"/>
+          <w:lang w:val="es-MX"/>
+        </w:rPr>
+        <w:t>asociara</w:t>
+      </w:r>
+      <w:r>
+        <w:rPr>
+          <w:rFonts w:asciiTheme="minorHAnsi" w:eastAsiaTheme="minorEastAsia" w:hAnsiTheme="minorHAnsi" w:cstheme="minorBidi"/>
+          <w:sz w:val="32"/>
+          <w:szCs w:val="32"/>
+          <w:lang w:val="es-MX"/>
+        </w:rPr>
+        <w:t xml:space="preserve"> maestros con materias y alumnos con materias.</w:t>
       </w:r>
     </w:p>
     <w:p>
@@ -1576,7 +1613,26 @@
           <w:szCs w:val="32"/>
           <w:lang w:val="es-MX"/>
         </w:rPr>
-        <w:t>El alumno consultara la información respecto al curso o materia.</w:t>
+        <w:t xml:space="preserve">El alumno </w:t>
+      </w:r>
+      <w:r>
+        <w:rPr>
+          <w:rFonts w:asciiTheme="minorHAnsi" w:eastAsiaTheme="minorEastAsia" w:hAnsiTheme="minorHAnsi" w:cstheme="minorBidi"/>
+          <w:sz w:val="32"/>
+          <w:szCs w:val="32"/>
+          <w:highlight w:val="yellow"/>
+          <w:lang w:val="es-MX"/>
+        </w:rPr>
+        <w:t>consultara</w:t>
+      </w:r>
+      <w:r>
+        <w:rPr>
+          <w:rFonts w:asciiTheme="minorHAnsi" w:eastAsiaTheme="minorEastAsia" w:hAnsiTheme="minorHAnsi" w:cstheme="minorBidi"/>
+          <w:sz w:val="32"/>
+          <w:szCs w:val="32"/>
+          <w:lang w:val="es-MX"/>
+        </w:rPr>
+        <w:t xml:space="preserve"> la información respecto al curso o materia.</w:t>
       </w:r>
     </w:p>
     <w:p>
@@ -1611,7 +1667,26 @@
           <w:szCs w:val="32"/>
           <w:lang w:val="es-MX"/>
         </w:rPr>
-        <w:t xml:space="preserve"> Se generara un  reporte</w:t>
+        <w:t xml:space="preserve"> Se </w:t>
+      </w:r>
+      <w:r>
+        <w:rPr>
+          <w:rFonts w:asciiTheme="minorHAnsi" w:eastAsiaTheme="minorEastAsia" w:hAnsiTheme="minorHAnsi" w:cstheme="minorBidi"/>
+          <w:sz w:val="32"/>
+          <w:szCs w:val="32"/>
+          <w:highlight w:val="yellow"/>
+          <w:lang w:val="es-MX"/>
+        </w:rPr>
+        <w:t>generara</w:t>
+      </w:r>
+      <w:r>
+        <w:rPr>
+          <w:rFonts w:asciiTheme="minorHAnsi" w:eastAsiaTheme="minorEastAsia" w:hAnsiTheme="minorHAnsi" w:cstheme="minorBidi"/>
+          <w:sz w:val="32"/>
+          <w:szCs w:val="32"/>
+          <w:lang w:val="es-MX"/>
+        </w:rPr>
+        <w:t xml:space="preserve"> un  reporte</w:t>
       </w:r>
       <w:r>
         <w:rPr>
@@ -2232,7 +2307,7 @@
         <w:tblStyle w:val="Cuadrculaclara-nfasis5"/>
         <w:tblW w:w="0" w:type="auto"/>
         <w:tblLayout w:type="fixed"/>
-        <w:tblLook w:val="04A0" w:firstRow="1" w:lastRow="0" w:firstColumn="1" w:lastColumn="0" w:noHBand="0" w:noVBand="1"/>
+        <w:tblLook w:val="04A0"/>
       </w:tblPr>
       <w:tblGrid>
         <w:gridCol w:w="1384"/>
@@ -2243,11 +2318,11 @@
       </w:tblGrid>
       <w:tr>
         <w:trPr>
-          <w:cnfStyle w:val="100000000000" w:firstRow="1" w:lastRow="0" w:firstColumn="0" w:lastColumn="0" w:oddVBand="0" w:evenVBand="0" w:oddHBand="0" w:evenHBand="0" w:firstRowFirstColumn="0" w:firstRowLastColumn="0" w:lastRowFirstColumn="0" w:lastRowLastColumn="0"/>
+          <w:cnfStyle w:val="100000000000"/>
         </w:trPr>
         <w:tc>
           <w:tcPr>
-            <w:cnfStyle w:val="001000000000" w:firstRow="0" w:lastRow="0" w:firstColumn="1" w:lastColumn="0" w:oddVBand="0" w:evenVBand="0" w:oddHBand="0" w:evenHBand="0" w:firstRowFirstColumn="0" w:firstRowLastColumn="0" w:lastRowFirstColumn="0" w:lastRowLastColumn="0"/>
+            <w:cnfStyle w:val="001000000000"/>
             <w:tcW w:w="1384" w:type="dxa"/>
           </w:tcPr>
           <w:p>
@@ -2278,7 +2353,7 @@
             <w:pPr>
               <w:pStyle w:val="Standard"/>
               <w:jc w:val="both"/>
-              <w:cnfStyle w:val="100000000000" w:firstRow="1" w:lastRow="0" w:firstColumn="0" w:lastColumn="0" w:oddVBand="0" w:evenVBand="0" w:oddHBand="0" w:evenHBand="0" w:firstRowFirstColumn="0" w:firstRowLastColumn="0" w:lastRowFirstColumn="0" w:lastRowLastColumn="0"/>
+              <w:cnfStyle w:val="100000000000"/>
               <w:rPr>
                 <w:rFonts w:ascii="Arial" w:eastAsiaTheme="minorEastAsia" w:hAnsi="Arial" w:cs="Arial"/>
                 <w:szCs w:val="32"/>
@@ -2303,7 +2378,7 @@
             <w:pPr>
               <w:pStyle w:val="Standard"/>
               <w:jc w:val="both"/>
-              <w:cnfStyle w:val="100000000000" w:firstRow="1" w:lastRow="0" w:firstColumn="0" w:lastColumn="0" w:oddVBand="0" w:evenVBand="0" w:oddHBand="0" w:evenHBand="0" w:firstRowFirstColumn="0" w:firstRowLastColumn="0" w:lastRowFirstColumn="0" w:lastRowLastColumn="0"/>
+              <w:cnfStyle w:val="100000000000"/>
               <w:rPr>
                 <w:rFonts w:ascii="Arial" w:eastAsiaTheme="minorEastAsia" w:hAnsi="Arial" w:cs="Arial"/>
                 <w:szCs w:val="32"/>
@@ -2328,7 +2403,7 @@
             <w:pPr>
               <w:pStyle w:val="Standard"/>
               <w:jc w:val="both"/>
-              <w:cnfStyle w:val="100000000000" w:firstRow="1" w:lastRow="0" w:firstColumn="0" w:lastColumn="0" w:oddVBand="0" w:evenVBand="0" w:oddHBand="0" w:evenHBand="0" w:firstRowFirstColumn="0" w:firstRowLastColumn="0" w:lastRowFirstColumn="0" w:lastRowLastColumn="0"/>
+              <w:cnfStyle w:val="100000000000"/>
               <w:rPr>
                 <w:rFonts w:ascii="Arial" w:eastAsiaTheme="minorEastAsia" w:hAnsi="Arial" w:cs="Arial"/>
                 <w:szCs w:val="32"/>
@@ -2353,7 +2428,7 @@
             <w:pPr>
               <w:pStyle w:val="Standard"/>
               <w:jc w:val="both"/>
-              <w:cnfStyle w:val="100000000000" w:firstRow="1" w:lastRow="0" w:firstColumn="0" w:lastColumn="0" w:oddVBand="0" w:evenVBand="0" w:oddHBand="0" w:evenHBand="0" w:firstRowFirstColumn="0" w:firstRowLastColumn="0" w:lastRowFirstColumn="0" w:lastRowLastColumn="0"/>
+              <w:cnfStyle w:val="100000000000"/>
               <w:rPr>
                 <w:rFonts w:ascii="Arial" w:eastAsiaTheme="minorEastAsia" w:hAnsi="Arial" w:cs="Arial"/>
                 <w:szCs w:val="32"/>
@@ -2373,12 +2448,12 @@
       </w:tr>
       <w:tr>
         <w:trPr>
-          <w:cnfStyle w:val="000000100000" w:firstRow="0" w:lastRow="0" w:firstColumn="0" w:lastColumn="0" w:oddVBand="0" w:evenVBand="0" w:oddHBand="1" w:evenHBand="0" w:firstRowFirstColumn="0" w:firstRowLastColumn="0" w:lastRowFirstColumn="0" w:lastRowLastColumn="0"/>
+          <w:cnfStyle w:val="000000100000"/>
           <w:trHeight w:val="1756"/>
         </w:trPr>
         <w:tc>
           <w:tcPr>
-            <w:cnfStyle w:val="001000000000" w:firstRow="0" w:lastRow="0" w:firstColumn="1" w:lastColumn="0" w:oddVBand="0" w:evenVBand="0" w:oddHBand="0" w:evenHBand="0" w:firstRowFirstColumn="0" w:firstRowLastColumn="0" w:lastRowFirstColumn="0" w:lastRowLastColumn="0"/>
+            <w:cnfStyle w:val="001000000000"/>
             <w:tcW w:w="1384" w:type="dxa"/>
           </w:tcPr>
           <w:p>
@@ -2407,7 +2482,7 @@
           <w:p>
             <w:pPr>
               <w:pStyle w:val="Standard"/>
-              <w:cnfStyle w:val="000000100000" w:firstRow="0" w:lastRow="0" w:firstColumn="0" w:lastColumn="0" w:oddVBand="0" w:evenVBand="0" w:oddHBand="1" w:evenHBand="0" w:firstRowFirstColumn="0" w:firstRowLastColumn="0" w:lastRowFirstColumn="0" w:lastRowLastColumn="0"/>
+              <w:cnfStyle w:val="000000100000"/>
               <w:rPr>
                 <w:rFonts w:ascii="Arial" w:eastAsiaTheme="minorEastAsia" w:hAnsi="Arial" w:cs="Arial"/>
                 <w:szCs w:val="32"/>
@@ -2439,7 +2514,7 @@
           <w:p>
             <w:pPr>
               <w:pStyle w:val="Standard"/>
-              <w:cnfStyle w:val="000000100000" w:firstRow="0" w:lastRow="0" w:firstColumn="0" w:lastColumn="0" w:oddVBand="0" w:evenVBand="0" w:oddHBand="1" w:evenHBand="0" w:firstRowFirstColumn="0" w:firstRowLastColumn="0" w:lastRowFirstColumn="0" w:lastRowLastColumn="0"/>
+              <w:cnfStyle w:val="000000100000"/>
               <w:rPr>
                 <w:rFonts w:ascii="Arial" w:eastAsiaTheme="minorEastAsia" w:hAnsi="Arial" w:cs="Arial"/>
                 <w:szCs w:val="32"/>
@@ -2479,7 +2554,7 @@
           <w:p>
             <w:pPr>
               <w:pStyle w:val="Standard"/>
-              <w:cnfStyle w:val="000000100000" w:firstRow="0" w:lastRow="0" w:firstColumn="0" w:lastColumn="0" w:oddVBand="0" w:evenVBand="0" w:oddHBand="1" w:evenHBand="0" w:firstRowFirstColumn="0" w:firstRowLastColumn="0" w:lastRowFirstColumn="0" w:lastRowLastColumn="0"/>
+              <w:cnfStyle w:val="000000100000"/>
               <w:rPr>
                 <w:rFonts w:ascii="Arial" w:eastAsiaTheme="minorEastAsia" w:hAnsi="Arial" w:cs="Arial"/>
                 <w:szCs w:val="32"/>
@@ -2519,7 +2594,7 @@
           <w:p>
             <w:pPr>
               <w:pStyle w:val="Standard"/>
-              <w:cnfStyle w:val="000000100000" w:firstRow="0" w:lastRow="0" w:firstColumn="0" w:lastColumn="0" w:oddVBand="0" w:evenVBand="0" w:oddHBand="1" w:evenHBand="0" w:firstRowFirstColumn="0" w:firstRowLastColumn="0" w:lastRowFirstColumn="0" w:lastRowLastColumn="0"/>
+              <w:cnfStyle w:val="000000100000"/>
               <w:rPr>
                 <w:rFonts w:ascii="Arial" w:eastAsiaTheme="minorEastAsia" w:hAnsi="Arial" w:cs="Arial"/>
                 <w:szCs w:val="32"/>
@@ -2539,12 +2614,12 @@
       </w:tr>
       <w:tr>
         <w:trPr>
-          <w:cnfStyle w:val="000000010000" w:firstRow="0" w:lastRow="0" w:firstColumn="0" w:lastColumn="0" w:oddVBand="0" w:evenVBand="0" w:oddHBand="0" w:evenHBand="1" w:firstRowFirstColumn="0" w:firstRowLastColumn="0" w:lastRowFirstColumn="0" w:lastRowLastColumn="0"/>
+          <w:cnfStyle w:val="000000010000"/>
           <w:trHeight w:val="1807"/>
         </w:trPr>
         <w:tc>
           <w:tcPr>
-            <w:cnfStyle w:val="001000000000" w:firstRow="0" w:lastRow="0" w:firstColumn="1" w:lastColumn="0" w:oddVBand="0" w:evenVBand="0" w:oddHBand="0" w:evenHBand="0" w:firstRowFirstColumn="0" w:firstRowLastColumn="0" w:lastRowFirstColumn="0" w:lastRowLastColumn="0"/>
+            <w:cnfStyle w:val="001000000000"/>
             <w:tcW w:w="1384" w:type="dxa"/>
           </w:tcPr>
           <w:p>
@@ -2573,7 +2648,7 @@
           <w:p>
             <w:pPr>
               <w:pStyle w:val="Standard"/>
-              <w:cnfStyle w:val="000000010000" w:firstRow="0" w:lastRow="0" w:firstColumn="0" w:lastColumn="0" w:oddVBand="0" w:evenVBand="0" w:oddHBand="0" w:evenHBand="1" w:firstRowFirstColumn="0" w:firstRowLastColumn="0" w:lastRowFirstColumn="0" w:lastRowLastColumn="0"/>
+              <w:cnfStyle w:val="000000010000"/>
               <w:rPr>
                 <w:rFonts w:ascii="Arial" w:eastAsiaTheme="minorEastAsia" w:hAnsi="Arial" w:cs="Arial"/>
                 <w:szCs w:val="32"/>
@@ -2597,7 +2672,7 @@
           <w:p>
             <w:pPr>
               <w:pStyle w:val="Standard"/>
-              <w:cnfStyle w:val="000000010000" w:firstRow="0" w:lastRow="0" w:firstColumn="0" w:lastColumn="0" w:oddVBand="0" w:evenVBand="0" w:oddHBand="0" w:evenHBand="1" w:firstRowFirstColumn="0" w:firstRowLastColumn="0" w:lastRowFirstColumn="0" w:lastRowLastColumn="0"/>
+              <w:cnfStyle w:val="000000010000"/>
               <w:rPr>
                 <w:rFonts w:ascii="Arial" w:eastAsiaTheme="minorEastAsia" w:hAnsi="Arial" w:cs="Arial"/>
                 <w:szCs w:val="32"/>
@@ -2621,7 +2696,7 @@
           <w:p>
             <w:pPr>
               <w:pStyle w:val="Standard"/>
-              <w:cnfStyle w:val="000000010000" w:firstRow="0" w:lastRow="0" w:firstColumn="0" w:lastColumn="0" w:oddVBand="0" w:evenVBand="0" w:oddHBand="0" w:evenHBand="1" w:firstRowFirstColumn="0" w:firstRowLastColumn="0" w:lastRowFirstColumn="0" w:lastRowLastColumn="0"/>
+              <w:cnfStyle w:val="000000010000"/>
               <w:rPr>
                 <w:rFonts w:ascii="Arial" w:eastAsiaTheme="minorEastAsia" w:hAnsi="Arial" w:cs="Arial"/>
                 <w:szCs w:val="32"/>
@@ -2677,7 +2752,7 @@
           <w:p>
             <w:pPr>
               <w:pStyle w:val="Standard"/>
-              <w:cnfStyle w:val="000000010000" w:firstRow="0" w:lastRow="0" w:firstColumn="0" w:lastColumn="0" w:oddVBand="0" w:evenVBand="0" w:oddHBand="0" w:evenHBand="1" w:firstRowFirstColumn="0" w:firstRowLastColumn="0" w:lastRowFirstColumn="0" w:lastRowLastColumn="0"/>
+              <w:cnfStyle w:val="000000010000"/>
               <w:rPr>
                 <w:rFonts w:ascii="Arial" w:eastAsiaTheme="minorEastAsia" w:hAnsi="Arial" w:cs="Arial"/>
                 <w:szCs w:val="32"/>
@@ -2697,12 +2772,12 @@
       </w:tr>
       <w:tr>
         <w:trPr>
-          <w:cnfStyle w:val="000000100000" w:firstRow="0" w:lastRow="0" w:firstColumn="0" w:lastColumn="0" w:oddVBand="0" w:evenVBand="0" w:oddHBand="1" w:evenHBand="0" w:firstRowFirstColumn="0" w:firstRowLastColumn="0" w:lastRowFirstColumn="0" w:lastRowLastColumn="0"/>
+          <w:cnfStyle w:val="000000100000"/>
           <w:trHeight w:val="2400"/>
         </w:trPr>
         <w:tc>
           <w:tcPr>
-            <w:cnfStyle w:val="001000000000" w:firstRow="0" w:lastRow="0" w:firstColumn="1" w:lastColumn="0" w:oddVBand="0" w:evenVBand="0" w:oddHBand="0" w:evenHBand="0" w:firstRowFirstColumn="0" w:firstRowLastColumn="0" w:lastRowFirstColumn="0" w:lastRowLastColumn="0"/>
+            <w:cnfStyle w:val="001000000000"/>
             <w:tcW w:w="1384" w:type="dxa"/>
           </w:tcPr>
           <w:p>
@@ -2731,7 +2806,7 @@
           <w:p>
             <w:pPr>
               <w:pStyle w:val="Standard"/>
-              <w:cnfStyle w:val="000000100000" w:firstRow="0" w:lastRow="0" w:firstColumn="0" w:lastColumn="0" w:oddVBand="0" w:evenVBand="0" w:oddHBand="1" w:evenHBand="0" w:firstRowFirstColumn="0" w:firstRowLastColumn="0" w:lastRowFirstColumn="0" w:lastRowLastColumn="0"/>
+              <w:cnfStyle w:val="000000100000"/>
               <w:rPr>
                 <w:rFonts w:ascii="Arial" w:eastAsiaTheme="minorEastAsia" w:hAnsi="Arial" w:cs="Arial"/>
                 <w:szCs w:val="32"/>
@@ -2755,7 +2830,7 @@
           <w:p>
             <w:pPr>
               <w:pStyle w:val="Standard"/>
-              <w:cnfStyle w:val="000000100000" w:firstRow="0" w:lastRow="0" w:firstColumn="0" w:lastColumn="0" w:oddVBand="0" w:evenVBand="0" w:oddHBand="1" w:evenHBand="0" w:firstRowFirstColumn="0" w:firstRowLastColumn="0" w:lastRowFirstColumn="0" w:lastRowLastColumn="0"/>
+              <w:cnfStyle w:val="000000100000"/>
               <w:rPr>
                 <w:rFonts w:ascii="Arial" w:eastAsiaTheme="minorEastAsia" w:hAnsi="Arial" w:cs="Arial"/>
                 <w:szCs w:val="32"/>
@@ -2779,7 +2854,7 @@
           <w:p>
             <w:pPr>
               <w:pStyle w:val="Standard"/>
-              <w:cnfStyle w:val="000000100000" w:firstRow="0" w:lastRow="0" w:firstColumn="0" w:lastColumn="0" w:oddVBand="0" w:evenVBand="0" w:oddHBand="1" w:evenHBand="0" w:firstRowFirstColumn="0" w:firstRowLastColumn="0" w:lastRowFirstColumn="0" w:lastRowLastColumn="0"/>
+              <w:cnfStyle w:val="000000100000"/>
               <w:rPr>
                 <w:rFonts w:ascii="Arial" w:eastAsiaTheme="minorEastAsia" w:hAnsi="Arial" w:cs="Arial"/>
                 <w:szCs w:val="32"/>
@@ -2803,7 +2878,7 @@
           <w:p>
             <w:pPr>
               <w:pStyle w:val="Standard"/>
-              <w:cnfStyle w:val="000000100000" w:firstRow="0" w:lastRow="0" w:firstColumn="0" w:lastColumn="0" w:oddVBand="0" w:evenVBand="0" w:oddHBand="1" w:evenHBand="0" w:firstRowFirstColumn="0" w:firstRowLastColumn="0" w:lastRowFirstColumn="0" w:lastRowLastColumn="0"/>
+              <w:cnfStyle w:val="000000100000"/>
               <w:rPr>
                 <w:rFonts w:ascii="Arial" w:eastAsiaTheme="minorEastAsia" w:hAnsi="Arial" w:cs="Arial"/>
                 <w:szCs w:val="32"/>
@@ -2823,12 +2898,12 @@
       </w:tr>
       <w:tr>
         <w:trPr>
-          <w:cnfStyle w:val="000000010000" w:firstRow="0" w:lastRow="0" w:firstColumn="0" w:lastColumn="0" w:oddVBand="0" w:evenVBand="0" w:oddHBand="0" w:evenHBand="1" w:firstRowFirstColumn="0" w:firstRowLastColumn="0" w:lastRowFirstColumn="0" w:lastRowLastColumn="0"/>
+          <w:cnfStyle w:val="000000010000"/>
           <w:trHeight w:val="1596"/>
         </w:trPr>
         <w:tc>
           <w:tcPr>
-            <w:cnfStyle w:val="001000000000" w:firstRow="0" w:lastRow="0" w:firstColumn="1" w:lastColumn="0" w:oddVBand="0" w:evenVBand="0" w:oddHBand="0" w:evenHBand="0" w:firstRowFirstColumn="0" w:firstRowLastColumn="0" w:lastRowFirstColumn="0" w:lastRowLastColumn="0"/>
+            <w:cnfStyle w:val="001000000000"/>
             <w:tcW w:w="1384" w:type="dxa"/>
           </w:tcPr>
           <w:p>
@@ -2857,7 +2932,7 @@
           <w:p>
             <w:pPr>
               <w:pStyle w:val="Standard"/>
-              <w:cnfStyle w:val="000000010000" w:firstRow="0" w:lastRow="0" w:firstColumn="0" w:lastColumn="0" w:oddVBand="0" w:evenVBand="0" w:oddHBand="0" w:evenHBand="1" w:firstRowFirstColumn="0" w:firstRowLastColumn="0" w:lastRowFirstColumn="0" w:lastRowLastColumn="0"/>
+              <w:cnfStyle w:val="000000010000"/>
               <w:rPr>
                 <w:rFonts w:ascii="Arial" w:eastAsiaTheme="minorEastAsia" w:hAnsi="Arial" w:cs="Arial"/>
                 <w:szCs w:val="32"/>
@@ -2889,7 +2964,7 @@
           <w:p>
             <w:pPr>
               <w:pStyle w:val="Standard"/>
-              <w:cnfStyle w:val="000000010000" w:firstRow="0" w:lastRow="0" w:firstColumn="0" w:lastColumn="0" w:oddVBand="0" w:evenVBand="0" w:oddHBand="0" w:evenHBand="1" w:firstRowFirstColumn="0" w:firstRowLastColumn="0" w:lastRowFirstColumn="0" w:lastRowLastColumn="0"/>
+              <w:cnfStyle w:val="000000010000"/>
               <w:rPr>
                 <w:rFonts w:ascii="Arial" w:eastAsiaTheme="minorEastAsia" w:hAnsi="Arial" w:cs="Arial"/>
                 <w:szCs w:val="32"/>
@@ -2913,7 +2988,7 @@
           <w:p>
             <w:pPr>
               <w:pStyle w:val="Standard"/>
-              <w:cnfStyle w:val="000000010000" w:firstRow="0" w:lastRow="0" w:firstColumn="0" w:lastColumn="0" w:oddVBand="0" w:evenVBand="0" w:oddHBand="0" w:evenHBand="1" w:firstRowFirstColumn="0" w:firstRowLastColumn="0" w:lastRowFirstColumn="0" w:lastRowLastColumn="0"/>
+              <w:cnfStyle w:val="000000010000"/>
               <w:rPr>
                 <w:rFonts w:ascii="Arial" w:eastAsiaTheme="minorEastAsia" w:hAnsi="Arial" w:cs="Arial"/>
                 <w:szCs w:val="32"/>
@@ -2937,7 +3012,7 @@
           <w:p>
             <w:pPr>
               <w:pStyle w:val="Standard"/>
-              <w:cnfStyle w:val="000000010000" w:firstRow="0" w:lastRow="0" w:firstColumn="0" w:lastColumn="0" w:oddVBand="0" w:evenVBand="0" w:oddHBand="0" w:evenHBand="1" w:firstRowFirstColumn="0" w:firstRowLastColumn="0" w:lastRowFirstColumn="0" w:lastRowLastColumn="0"/>
+              <w:cnfStyle w:val="000000010000"/>
               <w:rPr>
                 <w:rFonts w:ascii="Arial" w:eastAsiaTheme="minorEastAsia" w:hAnsi="Arial" w:cs="Arial"/>
                 <w:szCs w:val="32"/>
@@ -3035,7 +3110,7 @@
       <w:tblPr>
         <w:tblStyle w:val="Cuadrculaclara-nfasis5"/>
         <w:tblW w:w="0" w:type="auto"/>
-        <w:tblLook w:val="04A0" w:firstRow="1" w:lastRow="0" w:firstColumn="1" w:lastColumn="0" w:noHBand="0" w:noVBand="1"/>
+        <w:tblLook w:val="04A0"/>
       </w:tblPr>
       <w:tblGrid>
         <w:gridCol w:w="1809"/>
@@ -3044,11 +3119,11 @@
       </w:tblGrid>
       <w:tr>
         <w:trPr>
-          <w:cnfStyle w:val="100000000000" w:firstRow="1" w:lastRow="0" w:firstColumn="0" w:lastColumn="0" w:oddVBand="0" w:evenVBand="0" w:oddHBand="0" w:evenHBand="0" w:firstRowFirstColumn="0" w:firstRowLastColumn="0" w:lastRowFirstColumn="0" w:lastRowLastColumn="0"/>
+          <w:cnfStyle w:val="100000000000"/>
         </w:trPr>
         <w:tc>
           <w:tcPr>
-            <w:cnfStyle w:val="001000000000" w:firstRow="0" w:lastRow="0" w:firstColumn="1" w:lastColumn="0" w:oddVBand="0" w:evenVBand="0" w:oddHBand="0" w:evenHBand="0" w:firstRowFirstColumn="0" w:firstRowLastColumn="0" w:lastRowFirstColumn="0" w:lastRowLastColumn="0"/>
+            <w:cnfStyle w:val="001000000000"/>
             <w:tcW w:w="1809" w:type="dxa"/>
           </w:tcPr>
           <w:p>
@@ -3077,7 +3152,7 @@
             <w:pPr>
               <w:pStyle w:val="Standard"/>
               <w:jc w:val="both"/>
-              <w:cnfStyle w:val="100000000000" w:firstRow="1" w:lastRow="0" w:firstColumn="0" w:lastColumn="0" w:oddVBand="0" w:evenVBand="0" w:oddHBand="0" w:evenHBand="0" w:firstRowFirstColumn="0" w:firstRowLastColumn="0" w:lastRowFirstColumn="0" w:lastRowLastColumn="0"/>
+              <w:cnfStyle w:val="100000000000"/>
               <w:rPr>
                 <w:rFonts w:ascii="Arial" w:eastAsiaTheme="minorEastAsia" w:hAnsi="Arial" w:cs="Arial"/>
                 <w:lang w:val="es-MX"/>
@@ -3100,7 +3175,7 @@
             <w:pPr>
               <w:pStyle w:val="Standard"/>
               <w:jc w:val="both"/>
-              <w:cnfStyle w:val="100000000000" w:firstRow="1" w:lastRow="0" w:firstColumn="0" w:lastColumn="0" w:oddVBand="0" w:evenVBand="0" w:oddHBand="0" w:evenHBand="0" w:firstRowFirstColumn="0" w:firstRowLastColumn="0" w:lastRowFirstColumn="0" w:lastRowLastColumn="0"/>
+              <w:cnfStyle w:val="100000000000"/>
               <w:rPr>
                 <w:rFonts w:ascii="Arial" w:eastAsiaTheme="minorEastAsia" w:hAnsi="Arial" w:cs="Arial"/>
                 <w:lang w:val="es-MX"/>
@@ -3118,11 +3193,11 @@
       </w:tr>
       <w:tr>
         <w:trPr>
-          <w:cnfStyle w:val="000000100000" w:firstRow="0" w:lastRow="0" w:firstColumn="0" w:lastColumn="0" w:oddVBand="0" w:evenVBand="0" w:oddHBand="1" w:evenHBand="0" w:firstRowFirstColumn="0" w:firstRowLastColumn="0" w:lastRowFirstColumn="0" w:lastRowLastColumn="0"/>
+          <w:cnfStyle w:val="000000100000"/>
         </w:trPr>
         <w:tc>
           <w:tcPr>
-            <w:cnfStyle w:val="001000000000" w:firstRow="0" w:lastRow="0" w:firstColumn="1" w:lastColumn="0" w:oddVBand="0" w:evenVBand="0" w:oddHBand="0" w:evenHBand="0" w:firstRowFirstColumn="0" w:firstRowLastColumn="0" w:lastRowFirstColumn="0" w:lastRowLastColumn="0"/>
+            <w:cnfStyle w:val="001000000000"/>
             <w:tcW w:w="1809" w:type="dxa"/>
           </w:tcPr>
           <w:p>
@@ -3172,7 +3247,7 @@
               <w:autoSpaceDE w:val="0"/>
               <w:adjustRightInd w:val="0"/>
               <w:textAlignment w:val="auto"/>
-              <w:cnfStyle w:val="000000100000" w:firstRow="0" w:lastRow="0" w:firstColumn="0" w:lastColumn="0" w:oddVBand="0" w:evenVBand="0" w:oddHBand="1" w:evenHBand="0" w:firstRowFirstColumn="0" w:firstRowLastColumn="0" w:lastRowFirstColumn="0" w:lastRowLastColumn="0"/>
+              <w:cnfStyle w:val="000000100000"/>
               <w:rPr>
                 <w:rFonts w:ascii="Arial" w:eastAsiaTheme="minorEastAsia" w:hAnsi="Arial" w:cs="Arial"/>
                 <w:lang w:val="es-MX"/>
@@ -3215,7 +3290,7 @@
           <w:p>
             <w:pPr>
               <w:pStyle w:val="Standard"/>
-              <w:cnfStyle w:val="000000100000" w:firstRow="0" w:lastRow="0" w:firstColumn="0" w:lastColumn="0" w:oddVBand="0" w:evenVBand="0" w:oddHBand="1" w:evenHBand="0" w:firstRowFirstColumn="0" w:firstRowLastColumn="0" w:lastRowFirstColumn="0" w:lastRowLastColumn="0"/>
+              <w:cnfStyle w:val="000000100000"/>
               <w:rPr>
                 <w:rFonts w:ascii="Arial" w:eastAsiaTheme="minorEastAsia" w:hAnsi="Arial" w:cs="Arial"/>
                 <w:lang w:val="es-MX"/>
@@ -3230,7 +3305,7 @@
           <w:p>
             <w:pPr>
               <w:pStyle w:val="Standard"/>
-              <w:cnfStyle w:val="000000100000" w:firstRow="0" w:lastRow="0" w:firstColumn="0" w:lastColumn="0" w:oddVBand="0" w:evenVBand="0" w:oddHBand="1" w:evenHBand="0" w:firstRowFirstColumn="0" w:firstRowLastColumn="0" w:lastRowFirstColumn="0" w:lastRowLastColumn="0"/>
+              <w:cnfStyle w:val="000000100000"/>
               <w:rPr>
                 <w:rFonts w:ascii="Arial" w:eastAsiaTheme="minorEastAsia" w:hAnsi="Arial" w:cs="Arial"/>
                 <w:lang w:val="es-MX"/>
@@ -3256,11 +3331,11 @@
       </w:tr>
       <w:tr>
         <w:trPr>
-          <w:cnfStyle w:val="000000010000" w:firstRow="0" w:lastRow="0" w:firstColumn="0" w:lastColumn="0" w:oddVBand="0" w:evenVBand="0" w:oddHBand="0" w:evenHBand="1" w:firstRowFirstColumn="0" w:firstRowLastColumn="0" w:lastRowFirstColumn="0" w:lastRowLastColumn="0"/>
+          <w:cnfStyle w:val="000000010000"/>
         </w:trPr>
         <w:tc>
           <w:tcPr>
-            <w:cnfStyle w:val="001000000000" w:firstRow="0" w:lastRow="0" w:firstColumn="1" w:lastColumn="0" w:oddVBand="0" w:evenVBand="0" w:oddHBand="0" w:evenHBand="0" w:firstRowFirstColumn="0" w:firstRowLastColumn="0" w:lastRowFirstColumn="0" w:lastRowLastColumn="0"/>
+            <w:cnfStyle w:val="001000000000"/>
             <w:tcW w:w="1809" w:type="dxa"/>
           </w:tcPr>
           <w:p>
@@ -3290,7 +3365,7 @@
           <w:p>
             <w:pPr>
               <w:pStyle w:val="Standard"/>
-              <w:cnfStyle w:val="000000010000" w:firstRow="0" w:lastRow="0" w:firstColumn="0" w:lastColumn="0" w:oddVBand="0" w:evenVBand="0" w:oddHBand="0" w:evenHBand="1" w:firstRowFirstColumn="0" w:firstRowLastColumn="0" w:lastRowFirstColumn="0" w:lastRowLastColumn="0"/>
+              <w:cnfStyle w:val="000000010000"/>
               <w:rPr>
                 <w:rFonts w:ascii="Arial" w:eastAsiaTheme="minorEastAsia" w:hAnsi="Arial" w:cs="Arial"/>
                 <w:lang w:val="es-MX"/>
@@ -3340,7 +3415,7 @@
           <w:p>
             <w:pPr>
               <w:pStyle w:val="Standard"/>
-              <w:cnfStyle w:val="000000010000" w:firstRow="0" w:lastRow="0" w:firstColumn="0" w:lastColumn="0" w:oddVBand="0" w:evenVBand="0" w:oddHBand="0" w:evenHBand="1" w:firstRowFirstColumn="0" w:firstRowLastColumn="0" w:lastRowFirstColumn="0" w:lastRowLastColumn="0"/>
+              <w:cnfStyle w:val="000000010000"/>
               <w:rPr>
                 <w:rFonts w:ascii="Arial" w:eastAsiaTheme="minorEastAsia" w:hAnsi="Arial" w:cs="Arial"/>
                 <w:lang w:val="es-MX"/>
@@ -3365,11 +3440,11 @@
       </w:tr>
       <w:tr>
         <w:trPr>
-          <w:cnfStyle w:val="000000100000" w:firstRow="0" w:lastRow="0" w:firstColumn="0" w:lastColumn="0" w:oddVBand="0" w:evenVBand="0" w:oddHBand="1" w:evenHBand="0" w:firstRowFirstColumn="0" w:firstRowLastColumn="0" w:lastRowFirstColumn="0" w:lastRowLastColumn="0"/>
+          <w:cnfStyle w:val="000000100000"/>
         </w:trPr>
         <w:tc>
           <w:tcPr>
-            <w:cnfStyle w:val="001000000000" w:firstRow="0" w:lastRow="0" w:firstColumn="1" w:lastColumn="0" w:oddVBand="0" w:evenVBand="0" w:oddHBand="0" w:evenHBand="0" w:firstRowFirstColumn="0" w:firstRowLastColumn="0" w:lastRowFirstColumn="0" w:lastRowLastColumn="0"/>
+            <w:cnfStyle w:val="001000000000"/>
             <w:tcW w:w="1809" w:type="dxa"/>
           </w:tcPr>
           <w:p>
@@ -3398,7 +3473,7 @@
           <w:p>
             <w:pPr>
               <w:pStyle w:val="Standard"/>
-              <w:cnfStyle w:val="000000100000" w:firstRow="0" w:lastRow="0" w:firstColumn="0" w:lastColumn="0" w:oddVBand="0" w:evenVBand="0" w:oddHBand="1" w:evenHBand="0" w:firstRowFirstColumn="0" w:firstRowLastColumn="0" w:lastRowFirstColumn="0" w:lastRowLastColumn="0"/>
+              <w:cnfStyle w:val="000000100000"/>
               <w:rPr>
                 <w:rFonts w:ascii="Arial" w:eastAsiaTheme="minorEastAsia" w:hAnsi="Arial" w:cs="Arial"/>
                 <w:lang w:val="es-MX"/>
@@ -3434,7 +3509,7 @@
           <w:p>
             <w:pPr>
               <w:pStyle w:val="Standard"/>
-              <w:cnfStyle w:val="000000100000" w:firstRow="0" w:lastRow="0" w:firstColumn="0" w:lastColumn="0" w:oddVBand="0" w:evenVBand="0" w:oddHBand="1" w:evenHBand="0" w:firstRowFirstColumn="0" w:firstRowLastColumn="0" w:lastRowFirstColumn="0" w:lastRowLastColumn="0"/>
+              <w:cnfStyle w:val="000000100000"/>
               <w:rPr>
                 <w:rFonts w:ascii="Arial" w:eastAsiaTheme="minorEastAsia" w:hAnsi="Arial" w:cs="Arial"/>
                 <w:lang w:val="es-MX"/>
@@ -3452,11 +3527,11 @@
       </w:tr>
       <w:tr>
         <w:trPr>
-          <w:cnfStyle w:val="000000010000" w:firstRow="0" w:lastRow="0" w:firstColumn="0" w:lastColumn="0" w:oddVBand="0" w:evenVBand="0" w:oddHBand="0" w:evenHBand="1" w:firstRowFirstColumn="0" w:firstRowLastColumn="0" w:lastRowFirstColumn="0" w:lastRowLastColumn="0"/>
+          <w:cnfStyle w:val="000000010000"/>
         </w:trPr>
         <w:tc>
           <w:tcPr>
-            <w:cnfStyle w:val="001000000000" w:firstRow="0" w:lastRow="0" w:firstColumn="1" w:lastColumn="0" w:oddVBand="0" w:evenVBand="0" w:oddHBand="0" w:evenHBand="0" w:firstRowFirstColumn="0" w:firstRowLastColumn="0" w:lastRowFirstColumn="0" w:lastRowLastColumn="0"/>
+            <w:cnfStyle w:val="001000000000"/>
             <w:tcW w:w="1809" w:type="dxa"/>
           </w:tcPr>
           <w:p>
@@ -3485,7 +3560,7 @@
           <w:p>
             <w:pPr>
               <w:pStyle w:val="Standard"/>
-              <w:cnfStyle w:val="000000010000" w:firstRow="0" w:lastRow="0" w:firstColumn="0" w:lastColumn="0" w:oddVBand="0" w:evenVBand="0" w:oddHBand="0" w:evenHBand="1" w:firstRowFirstColumn="0" w:firstRowLastColumn="0" w:lastRowFirstColumn="0" w:lastRowLastColumn="0"/>
+              <w:cnfStyle w:val="000000010000"/>
               <w:rPr>
                 <w:rFonts w:ascii="Arial" w:eastAsiaTheme="minorEastAsia" w:hAnsi="Arial" w:cs="Arial"/>
                 <w:lang w:val="es-MX"/>
@@ -3521,7 +3596,7 @@
           <w:p>
             <w:pPr>
               <w:pStyle w:val="Standard"/>
-              <w:cnfStyle w:val="000000010000" w:firstRow="0" w:lastRow="0" w:firstColumn="0" w:lastColumn="0" w:oddVBand="0" w:evenVBand="0" w:oddHBand="0" w:evenHBand="1" w:firstRowFirstColumn="0" w:firstRowLastColumn="0" w:lastRowFirstColumn="0" w:lastRowLastColumn="0"/>
+              <w:cnfStyle w:val="000000010000"/>
               <w:rPr>
                 <w:rFonts w:ascii="Arial" w:eastAsiaTheme="minorEastAsia" w:hAnsi="Arial" w:cs="Arial"/>
                 <w:lang w:val="es-MX"/>
@@ -3587,7 +3662,7 @@
       <w:tblPr>
         <w:tblStyle w:val="Cuadrculaclara-nfasis5"/>
         <w:tblW w:w="0" w:type="auto"/>
-        <w:tblLook w:val="04A0" w:firstRow="1" w:lastRow="0" w:firstColumn="1" w:lastColumn="0" w:noHBand="0" w:noVBand="1"/>
+        <w:tblLook w:val="04A0"/>
       </w:tblPr>
       <w:tblGrid>
         <w:gridCol w:w="3085"/>
@@ -3595,11 +3670,11 @@
       </w:tblGrid>
       <w:tr>
         <w:trPr>
-          <w:cnfStyle w:val="100000000000" w:firstRow="1" w:lastRow="0" w:firstColumn="0" w:lastColumn="0" w:oddVBand="0" w:evenVBand="0" w:oddHBand="0" w:evenHBand="0" w:firstRowFirstColumn="0" w:firstRowLastColumn="0" w:lastRowFirstColumn="0" w:lastRowLastColumn="0"/>
+          <w:cnfStyle w:val="100000000000"/>
         </w:trPr>
         <w:tc>
           <w:tcPr>
-            <w:cnfStyle w:val="001000000000" w:firstRow="0" w:lastRow="0" w:firstColumn="1" w:lastColumn="0" w:oddVBand="0" w:evenVBand="0" w:oddHBand="0" w:evenHBand="0" w:firstRowFirstColumn="0" w:firstRowLastColumn="0" w:lastRowFirstColumn="0" w:lastRowLastColumn="0"/>
+            <w:cnfStyle w:val="001000000000"/>
             <w:tcW w:w="3085" w:type="dxa"/>
           </w:tcPr>
           <w:p>
@@ -3628,7 +3703,7 @@
             <w:pPr>
               <w:pStyle w:val="Standard"/>
               <w:jc w:val="center"/>
-              <w:cnfStyle w:val="100000000000" w:firstRow="1" w:lastRow="0" w:firstColumn="0" w:lastColumn="0" w:oddVBand="0" w:evenVBand="0" w:oddHBand="0" w:evenHBand="0" w:firstRowFirstColumn="0" w:firstRowLastColumn="0" w:lastRowFirstColumn="0" w:lastRowLastColumn="0"/>
+              <w:cnfStyle w:val="100000000000"/>
               <w:rPr>
                 <w:rFonts w:ascii="Arial" w:eastAsiaTheme="minorEastAsia" w:hAnsi="Arial" w:cs="Arial"/>
                 <w:lang w:val="es-MX"/>
@@ -3646,11 +3721,11 @@
       </w:tr>
       <w:tr>
         <w:trPr>
-          <w:cnfStyle w:val="000000100000" w:firstRow="0" w:lastRow="0" w:firstColumn="0" w:lastColumn="0" w:oddVBand="0" w:evenVBand="0" w:oddHBand="1" w:evenHBand="0" w:firstRowFirstColumn="0" w:firstRowLastColumn="0" w:lastRowFirstColumn="0" w:lastRowLastColumn="0"/>
+          <w:cnfStyle w:val="000000100000"/>
         </w:trPr>
         <w:tc>
           <w:tcPr>
-            <w:cnfStyle w:val="001000000000" w:firstRow="0" w:lastRow="0" w:firstColumn="1" w:lastColumn="0" w:oddVBand="0" w:evenVBand="0" w:oddHBand="0" w:evenHBand="0" w:firstRowFirstColumn="0" w:firstRowLastColumn="0" w:lastRowFirstColumn="0" w:lastRowLastColumn="0"/>
+            <w:cnfStyle w:val="001000000000"/>
             <w:tcW w:w="3085" w:type="dxa"/>
           </w:tcPr>
           <w:p>
@@ -3681,7 +3756,7 @@
             <w:pPr>
               <w:pStyle w:val="Standard"/>
               <w:jc w:val="both"/>
-              <w:cnfStyle w:val="000000100000" w:firstRow="0" w:lastRow="0" w:firstColumn="0" w:lastColumn="0" w:oddVBand="0" w:evenVBand="0" w:oddHBand="1" w:evenHBand="0" w:firstRowFirstColumn="0" w:firstRowLastColumn="0" w:lastRowFirstColumn="0" w:lastRowLastColumn="0"/>
+              <w:cnfStyle w:val="000000100000"/>
               <w:rPr>
                 <w:rFonts w:ascii="Arial" w:eastAsiaTheme="minorEastAsia" w:hAnsi="Arial" w:cs="Arial"/>
                 <w:lang w:val="es-MX"/>
@@ -3706,11 +3781,11 @@
       </w:tr>
       <w:tr>
         <w:trPr>
-          <w:cnfStyle w:val="000000010000" w:firstRow="0" w:lastRow="0" w:firstColumn="0" w:lastColumn="0" w:oddVBand="0" w:evenVBand="0" w:oddHBand="0" w:evenHBand="1" w:firstRowFirstColumn="0" w:firstRowLastColumn="0" w:lastRowFirstColumn="0" w:lastRowLastColumn="0"/>
+          <w:cnfStyle w:val="000000010000"/>
         </w:trPr>
         <w:tc>
           <w:tcPr>
-            <w:cnfStyle w:val="001000000000" w:firstRow="0" w:lastRow="0" w:firstColumn="1" w:lastColumn="0" w:oddVBand="0" w:evenVBand="0" w:oddHBand="0" w:evenHBand="0" w:firstRowFirstColumn="0" w:firstRowLastColumn="0" w:lastRowFirstColumn="0" w:lastRowLastColumn="0"/>
+            <w:cnfStyle w:val="001000000000"/>
             <w:tcW w:w="3085" w:type="dxa"/>
           </w:tcPr>
           <w:p>
@@ -3739,7 +3814,7 @@
           <w:p>
             <w:pPr>
               <w:pStyle w:val="Standard"/>
-              <w:cnfStyle w:val="000000010000" w:firstRow="0" w:lastRow="0" w:firstColumn="0" w:lastColumn="0" w:oddVBand="0" w:evenVBand="0" w:oddHBand="0" w:evenHBand="1" w:firstRowFirstColumn="0" w:firstRowLastColumn="0" w:lastRowFirstColumn="0" w:lastRowLastColumn="0"/>
+              <w:cnfStyle w:val="000000010000"/>
               <w:rPr>
                 <w:rFonts w:ascii="Arial" w:eastAsiaTheme="minorEastAsia" w:hAnsi="Arial" w:cs="Arial"/>
                 <w:lang w:val="es-MX"/>
@@ -3786,7 +3861,7 @@
           <w:p>
             <w:pPr>
               <w:pStyle w:val="Standard"/>
-              <w:cnfStyle w:val="000000010000" w:firstRow="0" w:lastRow="0" w:firstColumn="0" w:lastColumn="0" w:oddVBand="0" w:evenVBand="0" w:oddHBand="0" w:evenHBand="1" w:firstRowFirstColumn="0" w:firstRowLastColumn="0" w:lastRowFirstColumn="0" w:lastRowLastColumn="0"/>
+              <w:cnfStyle w:val="000000010000"/>
               <w:rPr>
                 <w:rFonts w:ascii="Arial" w:eastAsiaTheme="minorEastAsia" w:hAnsi="Arial" w:cs="Arial"/>
                 <w:lang w:val="es-MX"/>
@@ -3803,7 +3878,7 @@
           <w:p>
             <w:pPr>
               <w:pStyle w:val="Standard"/>
-              <w:cnfStyle w:val="000000010000" w:firstRow="0" w:lastRow="0" w:firstColumn="0" w:lastColumn="0" w:oddVBand="0" w:evenVBand="0" w:oddHBand="0" w:evenHBand="1" w:firstRowFirstColumn="0" w:firstRowLastColumn="0" w:lastRowFirstColumn="0" w:lastRowLastColumn="0"/>
+              <w:cnfStyle w:val="000000010000"/>
               <w:rPr>
                 <w:rFonts w:ascii="Arial" w:eastAsiaTheme="minorEastAsia" w:hAnsi="Arial" w:cs="Arial"/>
                 <w:lang w:val="es-MX"/>
@@ -3821,11 +3896,11 @@
       </w:tr>
       <w:tr>
         <w:trPr>
-          <w:cnfStyle w:val="000000100000" w:firstRow="0" w:lastRow="0" w:firstColumn="0" w:lastColumn="0" w:oddVBand="0" w:evenVBand="0" w:oddHBand="1" w:evenHBand="0" w:firstRowFirstColumn="0" w:firstRowLastColumn="0" w:lastRowFirstColumn="0" w:lastRowLastColumn="0"/>
+          <w:cnfStyle w:val="000000100000"/>
         </w:trPr>
         <w:tc>
           <w:tcPr>
-            <w:cnfStyle w:val="001000000000" w:firstRow="0" w:lastRow="0" w:firstColumn="1" w:lastColumn="0" w:oddVBand="0" w:evenVBand="0" w:oddHBand="0" w:evenHBand="0" w:firstRowFirstColumn="0" w:firstRowLastColumn="0" w:lastRowFirstColumn="0" w:lastRowLastColumn="0"/>
+            <w:cnfStyle w:val="001000000000"/>
             <w:tcW w:w="3085" w:type="dxa"/>
           </w:tcPr>
           <w:p>
@@ -3855,7 +3930,7 @@
           <w:p>
             <w:pPr>
               <w:pStyle w:val="Standard"/>
-              <w:cnfStyle w:val="000000100000" w:firstRow="0" w:lastRow="0" w:firstColumn="0" w:lastColumn="0" w:oddVBand="0" w:evenVBand="0" w:oddHBand="1" w:evenHBand="0" w:firstRowFirstColumn="0" w:firstRowLastColumn="0" w:lastRowFirstColumn="0" w:lastRowLastColumn="0"/>
+              <w:cnfStyle w:val="000000100000"/>
               <w:rPr>
                 <w:rFonts w:ascii="Arial" w:eastAsiaTheme="minorEastAsia" w:hAnsi="Arial" w:cs="Arial"/>
                 <w:lang w:val="es-MX"/>
@@ -3879,18 +3954,33 @@
           <w:p>
             <w:pPr>
               <w:pStyle w:val="Standard"/>
-              <w:cnfStyle w:val="000000100000" w:firstRow="0" w:lastRow="0" w:firstColumn="0" w:lastColumn="0" w:oddVBand="0" w:evenVBand="0" w:oddHBand="1" w:evenHBand="0" w:firstRowFirstColumn="0" w:firstRowLastColumn="0" w:lastRowFirstColumn="0" w:lastRowLastColumn="0"/>
-              <w:rPr>
-                <w:rFonts w:ascii="Arial" w:eastAsiaTheme="minorEastAsia" w:hAnsi="Arial" w:cs="Arial"/>
-                <w:lang w:val="es-MX"/>
-              </w:rPr>
-            </w:pPr>
-            <w:r>
-              <w:rPr>
-                <w:rFonts w:ascii="Arial" w:eastAsiaTheme="minorEastAsia" w:hAnsi="Arial" w:cs="Arial"/>
-                <w:lang w:val="es-MX"/>
-              </w:rPr>
-              <w:t>2.- Designara las materias</w:t>
+              <w:cnfStyle w:val="000000100000"/>
+              <w:rPr>
+                <w:rFonts w:ascii="Arial" w:eastAsiaTheme="minorEastAsia" w:hAnsi="Arial" w:cs="Arial"/>
+                <w:lang w:val="es-MX"/>
+              </w:rPr>
+            </w:pPr>
+            <w:r>
+              <w:rPr>
+                <w:rFonts w:ascii="Arial" w:eastAsiaTheme="minorEastAsia" w:hAnsi="Arial" w:cs="Arial"/>
+                <w:lang w:val="es-MX"/>
+              </w:rPr>
+              <w:t xml:space="preserve">2.- </w:t>
+            </w:r>
+            <w:r>
+              <w:rPr>
+                <w:rFonts w:ascii="Arial" w:eastAsiaTheme="minorEastAsia" w:hAnsi="Arial" w:cs="Arial"/>
+                <w:highlight w:val="yellow"/>
+                <w:lang w:val="es-MX"/>
+              </w:rPr>
+              <w:t>Designara</w:t>
+            </w:r>
+            <w:r>
+              <w:rPr>
+                <w:rFonts w:ascii="Arial" w:eastAsiaTheme="minorEastAsia" w:hAnsi="Arial" w:cs="Arial"/>
+                <w:lang w:val="es-MX"/>
+              </w:rPr>
+              <w:t xml:space="preserve"> las materias</w:t>
             </w:r>
             <w:r>
               <w:rPr>
@@ -3910,6 +4000,7 @@
             <w:r>
               <w:rPr>
                 <w:rFonts w:ascii="Arial" w:eastAsiaTheme="minorEastAsia" w:hAnsi="Arial" w:cs="Arial"/>
+                <w:highlight w:val="yellow"/>
                 <w:lang w:val="es-MX"/>
               </w:rPr>
               <w:t>asi</w:t>
@@ -4051,7 +4142,7 @@
         <w:tblStyle w:val="Cuadrculaclara-nfasis5"/>
         <w:tblW w:w="0" w:type="auto"/>
         <w:tblLayout w:type="fixed"/>
-        <w:tblLook w:val="04A0" w:firstRow="1" w:lastRow="0" w:firstColumn="1" w:lastColumn="0" w:noHBand="0" w:noVBand="1"/>
+        <w:tblLook w:val="04A0"/>
       </w:tblPr>
       <w:tblGrid>
         <w:gridCol w:w="1964"/>
@@ -4063,11 +4154,11 @@
       </w:tblGrid>
       <w:tr>
         <w:trPr>
-          <w:cnfStyle w:val="100000000000" w:firstRow="1" w:lastRow="0" w:firstColumn="0" w:lastColumn="0" w:oddVBand="0" w:evenVBand="0" w:oddHBand="0" w:evenHBand="0" w:firstRowFirstColumn="0" w:firstRowLastColumn="0" w:lastRowFirstColumn="0" w:lastRowLastColumn="0"/>
+          <w:cnfStyle w:val="100000000000"/>
         </w:trPr>
         <w:tc>
           <w:tcPr>
-            <w:cnfStyle w:val="001000000000" w:firstRow="0" w:lastRow="0" w:firstColumn="1" w:lastColumn="0" w:oddVBand="0" w:evenVBand="0" w:oddHBand="0" w:evenHBand="0" w:firstRowFirstColumn="0" w:firstRowLastColumn="0" w:lastRowFirstColumn="0" w:lastRowLastColumn="0"/>
+            <w:cnfStyle w:val="001000000000"/>
             <w:tcW w:w="1964" w:type="dxa"/>
           </w:tcPr>
           <w:p>
@@ -4094,7 +4185,7 @@
           <w:p>
             <w:pPr>
               <w:pStyle w:val="Standard"/>
-              <w:cnfStyle w:val="100000000000" w:firstRow="1" w:lastRow="0" w:firstColumn="0" w:lastColumn="0" w:oddVBand="0" w:evenVBand="0" w:oddHBand="0" w:evenHBand="0" w:firstRowFirstColumn="0" w:firstRowLastColumn="0" w:lastRowFirstColumn="0" w:lastRowLastColumn="0"/>
+              <w:cnfStyle w:val="100000000000"/>
               <w:rPr>
                 <w:rFonts w:ascii="Arial" w:hAnsi="Arial" w:cs="Arial"/>
                 <w:lang w:val="es-MX"/>
@@ -4123,7 +4214,7 @@
           <w:p>
             <w:pPr>
               <w:pStyle w:val="Standard"/>
-              <w:cnfStyle w:val="100000000000" w:firstRow="1" w:lastRow="0" w:firstColumn="0" w:lastColumn="0" w:oddVBand="0" w:evenVBand="0" w:oddHBand="0" w:evenHBand="0" w:firstRowFirstColumn="0" w:firstRowLastColumn="0" w:lastRowFirstColumn="0" w:lastRowLastColumn="0"/>
+              <w:cnfStyle w:val="100000000000"/>
               <w:rPr>
                 <w:rFonts w:ascii="Arial" w:hAnsi="Arial" w:cs="Arial"/>
                 <w:lang w:val="es-MX"/>
@@ -4138,7 +4229,7 @@
           <w:p>
             <w:pPr>
               <w:pStyle w:val="Standard"/>
-              <w:cnfStyle w:val="100000000000" w:firstRow="1" w:lastRow="0" w:firstColumn="0" w:lastColumn="0" w:oddVBand="0" w:evenVBand="0" w:oddHBand="0" w:evenHBand="0" w:firstRowFirstColumn="0" w:firstRowLastColumn="0" w:lastRowFirstColumn="0" w:lastRowLastColumn="0"/>
+              <w:cnfStyle w:val="100000000000"/>
               <w:rPr>
                 <w:rFonts w:ascii="Arial" w:hAnsi="Arial" w:cs="Arial"/>
                 <w:lang w:val="es-MX"/>
@@ -4160,7 +4251,7 @@
           <w:p>
             <w:pPr>
               <w:pStyle w:val="Standard"/>
-              <w:cnfStyle w:val="100000000000" w:firstRow="1" w:lastRow="0" w:firstColumn="0" w:lastColumn="0" w:oddVBand="0" w:evenVBand="0" w:oddHBand="0" w:evenHBand="0" w:firstRowFirstColumn="0" w:firstRowLastColumn="0" w:lastRowFirstColumn="0" w:lastRowLastColumn="0"/>
+              <w:cnfStyle w:val="100000000000"/>
               <w:rPr>
                 <w:rFonts w:ascii="Arial" w:hAnsi="Arial" w:cs="Arial"/>
                 <w:lang w:val="es-MX"/>
@@ -4175,7 +4266,7 @@
           <w:p>
             <w:pPr>
               <w:pStyle w:val="Standard"/>
-              <w:cnfStyle w:val="100000000000" w:firstRow="1" w:lastRow="0" w:firstColumn="0" w:lastColumn="0" w:oddVBand="0" w:evenVBand="0" w:oddHBand="0" w:evenHBand="0" w:firstRowFirstColumn="0" w:firstRowLastColumn="0" w:lastRowFirstColumn="0" w:lastRowLastColumn="0"/>
+              <w:cnfStyle w:val="100000000000"/>
               <w:rPr>
                 <w:rFonts w:ascii="Arial" w:hAnsi="Arial" w:cs="Arial"/>
                 <w:lang w:val="es-MX"/>
@@ -4186,11 +4277,11 @@
       </w:tr>
       <w:tr>
         <w:trPr>
-          <w:cnfStyle w:val="000000100000" w:firstRow="0" w:lastRow="0" w:firstColumn="0" w:lastColumn="0" w:oddVBand="0" w:evenVBand="0" w:oddHBand="1" w:evenHBand="0" w:firstRowFirstColumn="0" w:firstRowLastColumn="0" w:lastRowFirstColumn="0" w:lastRowLastColumn="0"/>
+          <w:cnfStyle w:val="000000100000"/>
         </w:trPr>
         <w:tc>
           <w:tcPr>
-            <w:cnfStyle w:val="001000000000" w:firstRow="0" w:lastRow="0" w:firstColumn="1" w:lastColumn="0" w:oddVBand="0" w:evenVBand="0" w:oddHBand="0" w:evenHBand="0" w:firstRowFirstColumn="0" w:firstRowLastColumn="0" w:lastRowFirstColumn="0" w:lastRowLastColumn="0"/>
+            <w:cnfStyle w:val="001000000000"/>
             <w:tcW w:w="1964" w:type="dxa"/>
           </w:tcPr>
           <w:p>
@@ -4217,7 +4308,7 @@
           <w:p>
             <w:pPr>
               <w:pStyle w:val="Standard"/>
-              <w:cnfStyle w:val="000000100000" w:firstRow="0" w:lastRow="0" w:firstColumn="0" w:lastColumn="0" w:oddVBand="0" w:evenVBand="0" w:oddHBand="1" w:evenHBand="0" w:firstRowFirstColumn="0" w:firstRowLastColumn="0" w:lastRowFirstColumn="0" w:lastRowLastColumn="0"/>
+              <w:cnfStyle w:val="000000100000"/>
               <w:rPr>
                 <w:rFonts w:ascii="Arial" w:hAnsi="Arial" w:cs="Arial"/>
                 <w:lang w:val="es-MX"/>
@@ -4239,7 +4330,7 @@
           <w:p>
             <w:pPr>
               <w:pStyle w:val="Standard"/>
-              <w:cnfStyle w:val="000000100000" w:firstRow="0" w:lastRow="0" w:firstColumn="0" w:lastColumn="0" w:oddVBand="0" w:evenVBand="0" w:oddHBand="1" w:evenHBand="0" w:firstRowFirstColumn="0" w:firstRowLastColumn="0" w:lastRowFirstColumn="0" w:lastRowLastColumn="0"/>
+              <w:cnfStyle w:val="000000100000"/>
               <w:rPr>
                 <w:rFonts w:ascii="Arial" w:hAnsi="Arial" w:cs="Arial"/>
                 <w:lang w:val="es-MX"/>
@@ -4254,7 +4345,7 @@
           <w:p>
             <w:pPr>
               <w:pStyle w:val="Standard"/>
-              <w:cnfStyle w:val="000000100000" w:firstRow="0" w:lastRow="0" w:firstColumn="0" w:lastColumn="0" w:oddVBand="0" w:evenVBand="0" w:oddHBand="1" w:evenHBand="0" w:firstRowFirstColumn="0" w:firstRowLastColumn="0" w:lastRowFirstColumn="0" w:lastRowLastColumn="0"/>
+              <w:cnfStyle w:val="000000100000"/>
               <w:rPr>
                 <w:rFonts w:ascii="Arial" w:hAnsi="Arial" w:cs="Arial"/>
                 <w:lang w:val="es-MX"/>
@@ -4269,7 +4360,7 @@
           <w:p>
             <w:pPr>
               <w:pStyle w:val="Standard"/>
-              <w:cnfStyle w:val="000000100000" w:firstRow="0" w:lastRow="0" w:firstColumn="0" w:lastColumn="0" w:oddVBand="0" w:evenVBand="0" w:oddHBand="1" w:evenHBand="0" w:firstRowFirstColumn="0" w:firstRowLastColumn="0" w:lastRowFirstColumn="0" w:lastRowLastColumn="0"/>
+              <w:cnfStyle w:val="000000100000"/>
               <w:rPr>
                 <w:rFonts w:ascii="Arial" w:hAnsi="Arial" w:cs="Arial"/>
                 <w:lang w:val="es-MX"/>
@@ -4284,7 +4375,7 @@
           <w:p>
             <w:pPr>
               <w:pStyle w:val="Standard"/>
-              <w:cnfStyle w:val="000000100000" w:firstRow="0" w:lastRow="0" w:firstColumn="0" w:lastColumn="0" w:oddVBand="0" w:evenVBand="0" w:oddHBand="1" w:evenHBand="0" w:firstRowFirstColumn="0" w:firstRowLastColumn="0" w:lastRowFirstColumn="0" w:lastRowLastColumn="0"/>
+              <w:cnfStyle w:val="000000100000"/>
               <w:rPr>
                 <w:rFonts w:ascii="Arial" w:hAnsi="Arial" w:cs="Arial"/>
                 <w:lang w:val="es-MX"/>
@@ -4295,11 +4386,11 @@
       </w:tr>
       <w:tr>
         <w:trPr>
-          <w:cnfStyle w:val="000000010000" w:firstRow="0" w:lastRow="0" w:firstColumn="0" w:lastColumn="0" w:oddVBand="0" w:evenVBand="0" w:oddHBand="0" w:evenHBand="1" w:firstRowFirstColumn="0" w:firstRowLastColumn="0" w:lastRowFirstColumn="0" w:lastRowLastColumn="0"/>
+          <w:cnfStyle w:val="000000010000"/>
         </w:trPr>
         <w:tc>
           <w:tcPr>
-            <w:cnfStyle w:val="001000000000" w:firstRow="0" w:lastRow="0" w:firstColumn="1" w:lastColumn="0" w:oddVBand="0" w:evenVBand="0" w:oddHBand="0" w:evenHBand="0" w:firstRowFirstColumn="0" w:firstRowLastColumn="0" w:lastRowFirstColumn="0" w:lastRowLastColumn="0"/>
+            <w:cnfStyle w:val="001000000000"/>
             <w:tcW w:w="1964" w:type="dxa"/>
           </w:tcPr>
           <w:p>
@@ -4326,7 +4417,7 @@
           <w:p>
             <w:pPr>
               <w:pStyle w:val="Standard"/>
-              <w:cnfStyle w:val="000000010000" w:firstRow="0" w:lastRow="0" w:firstColumn="0" w:lastColumn="0" w:oddVBand="0" w:evenVBand="0" w:oddHBand="0" w:evenHBand="1" w:firstRowFirstColumn="0" w:firstRowLastColumn="0" w:lastRowFirstColumn="0" w:lastRowLastColumn="0"/>
+              <w:cnfStyle w:val="000000010000"/>
               <w:rPr>
                 <w:rFonts w:ascii="Arial" w:hAnsi="Arial" w:cs="Arial"/>
                 <w:lang w:val="es-MX"/>
@@ -4348,7 +4439,7 @@
           <w:p>
             <w:pPr>
               <w:pStyle w:val="Standard"/>
-              <w:cnfStyle w:val="000000010000" w:firstRow="0" w:lastRow="0" w:firstColumn="0" w:lastColumn="0" w:oddVBand="0" w:evenVBand="0" w:oddHBand="0" w:evenHBand="1" w:firstRowFirstColumn="0" w:firstRowLastColumn="0" w:lastRowFirstColumn="0" w:lastRowLastColumn="0"/>
+              <w:cnfStyle w:val="000000010000"/>
               <w:rPr>
                 <w:rFonts w:ascii="Arial" w:hAnsi="Arial" w:cs="Arial"/>
                 <w:lang w:val="es-MX"/>
@@ -4363,7 +4454,7 @@
           <w:p>
             <w:pPr>
               <w:pStyle w:val="Standard"/>
-              <w:cnfStyle w:val="000000010000" w:firstRow="0" w:lastRow="0" w:firstColumn="0" w:lastColumn="0" w:oddVBand="0" w:evenVBand="0" w:oddHBand="0" w:evenHBand="1" w:firstRowFirstColumn="0" w:firstRowLastColumn="0" w:lastRowFirstColumn="0" w:lastRowLastColumn="0"/>
+              <w:cnfStyle w:val="000000010000"/>
               <w:rPr>
                 <w:rFonts w:ascii="Arial" w:hAnsi="Arial" w:cs="Arial"/>
                 <w:lang w:val="es-MX"/>
@@ -4378,7 +4469,7 @@
           <w:p>
             <w:pPr>
               <w:pStyle w:val="Standard"/>
-              <w:cnfStyle w:val="000000010000" w:firstRow="0" w:lastRow="0" w:firstColumn="0" w:lastColumn="0" w:oddVBand="0" w:evenVBand="0" w:oddHBand="0" w:evenHBand="1" w:firstRowFirstColumn="0" w:firstRowLastColumn="0" w:lastRowFirstColumn="0" w:lastRowLastColumn="0"/>
+              <w:cnfStyle w:val="000000010000"/>
               <w:rPr>
                 <w:rFonts w:ascii="Arial" w:hAnsi="Arial" w:cs="Arial"/>
                 <w:lang w:val="es-MX"/>
@@ -4393,7 +4484,7 @@
           <w:p>
             <w:pPr>
               <w:pStyle w:val="Standard"/>
-              <w:cnfStyle w:val="000000010000" w:firstRow="0" w:lastRow="0" w:firstColumn="0" w:lastColumn="0" w:oddVBand="0" w:evenVBand="0" w:oddHBand="0" w:evenHBand="1" w:firstRowFirstColumn="0" w:firstRowLastColumn="0" w:lastRowFirstColumn="0" w:lastRowLastColumn="0"/>
+              <w:cnfStyle w:val="000000010000"/>
               <w:rPr>
                 <w:rFonts w:ascii="Arial" w:hAnsi="Arial" w:cs="Arial"/>
                 <w:lang w:val="es-MX"/>
@@ -4404,11 +4495,11 @@
       </w:tr>
       <w:tr>
         <w:trPr>
-          <w:cnfStyle w:val="000000100000" w:firstRow="0" w:lastRow="0" w:firstColumn="0" w:lastColumn="0" w:oddVBand="0" w:evenVBand="0" w:oddHBand="1" w:evenHBand="0" w:firstRowFirstColumn="0" w:firstRowLastColumn="0" w:lastRowFirstColumn="0" w:lastRowLastColumn="0"/>
+          <w:cnfStyle w:val="000000100000"/>
         </w:trPr>
         <w:tc>
           <w:tcPr>
-            <w:cnfStyle w:val="001000000000" w:firstRow="0" w:lastRow="0" w:firstColumn="1" w:lastColumn="0" w:oddVBand="0" w:evenVBand="0" w:oddHBand="0" w:evenHBand="0" w:firstRowFirstColumn="0" w:firstRowLastColumn="0" w:lastRowFirstColumn="0" w:lastRowLastColumn="0"/>
+            <w:cnfStyle w:val="001000000000"/>
             <w:tcW w:w="1964" w:type="dxa"/>
           </w:tcPr>
           <w:p>
@@ -4437,7 +4528,7 @@
             <w:pPr>
               <w:pStyle w:val="Standard"/>
               <w:jc w:val="both"/>
-              <w:cnfStyle w:val="000000100000" w:firstRow="0" w:lastRow="0" w:firstColumn="0" w:lastColumn="0" w:oddVBand="0" w:evenVBand="0" w:oddHBand="1" w:evenHBand="0" w:firstRowFirstColumn="0" w:firstRowLastColumn="0" w:lastRowFirstColumn="0" w:lastRowLastColumn="0"/>
+              <w:cnfStyle w:val="000000100000"/>
               <w:rPr>
                 <w:rFonts w:ascii="Arial" w:hAnsi="Arial" w:cs="Arial"/>
                 <w:lang w:val="es-MX"/>
@@ -4468,7 +4559,7 @@
             <w:pPr>
               <w:pStyle w:val="Standard"/>
               <w:jc w:val="both"/>
-              <w:cnfStyle w:val="000000100000" w:firstRow="0" w:lastRow="0" w:firstColumn="0" w:lastColumn="0" w:oddVBand="0" w:evenVBand="0" w:oddHBand="1" w:evenHBand="0" w:firstRowFirstColumn="0" w:firstRowLastColumn="0" w:lastRowFirstColumn="0" w:lastRowLastColumn="0"/>
+              <w:cnfStyle w:val="000000100000"/>
               <w:rPr>
                 <w:rFonts w:ascii="Arial" w:hAnsi="Arial" w:cs="Arial"/>
                 <w:lang w:val="es-MX"/>
@@ -4484,7 +4575,7 @@
             <w:pPr>
               <w:pStyle w:val="Standard"/>
               <w:jc w:val="both"/>
-              <w:cnfStyle w:val="000000100000" w:firstRow="0" w:lastRow="0" w:firstColumn="0" w:lastColumn="0" w:oddVBand="0" w:evenVBand="0" w:oddHBand="1" w:evenHBand="0" w:firstRowFirstColumn="0" w:firstRowLastColumn="0" w:lastRowFirstColumn="0" w:lastRowLastColumn="0"/>
+              <w:cnfStyle w:val="000000100000"/>
               <w:rPr>
                 <w:rFonts w:ascii="Arial" w:hAnsi="Arial" w:cs="Arial"/>
                 <w:lang w:val="es-MX"/>
@@ -4500,7 +4591,7 @@
             <w:pPr>
               <w:pStyle w:val="Standard"/>
               <w:jc w:val="both"/>
-              <w:cnfStyle w:val="000000100000" w:firstRow="0" w:lastRow="0" w:firstColumn="0" w:lastColumn="0" w:oddVBand="0" w:evenVBand="0" w:oddHBand="1" w:evenHBand="0" w:firstRowFirstColumn="0" w:firstRowLastColumn="0" w:lastRowFirstColumn="0" w:lastRowLastColumn="0"/>
+              <w:cnfStyle w:val="000000100000"/>
               <w:rPr>
                 <w:rFonts w:ascii="Arial" w:hAnsi="Arial" w:cs="Arial"/>
                 <w:lang w:val="es-MX"/>
@@ -4516,7 +4607,7 @@
             <w:pPr>
               <w:pStyle w:val="Standard"/>
               <w:jc w:val="both"/>
-              <w:cnfStyle w:val="000000100000" w:firstRow="0" w:lastRow="0" w:firstColumn="0" w:lastColumn="0" w:oddVBand="0" w:evenVBand="0" w:oddHBand="1" w:evenHBand="0" w:firstRowFirstColumn="0" w:firstRowLastColumn="0" w:lastRowFirstColumn="0" w:lastRowLastColumn="0"/>
+              <w:cnfStyle w:val="000000100000"/>
               <w:rPr>
                 <w:rFonts w:ascii="Arial" w:hAnsi="Arial" w:cs="Arial"/>
                 <w:lang w:val="es-MX"/>
@@ -4527,11 +4618,11 @@
       </w:tr>
       <w:tr>
         <w:trPr>
-          <w:cnfStyle w:val="000000010000" w:firstRow="0" w:lastRow="0" w:firstColumn="0" w:lastColumn="0" w:oddVBand="0" w:evenVBand="0" w:oddHBand="0" w:evenHBand="1" w:firstRowFirstColumn="0" w:firstRowLastColumn="0" w:lastRowFirstColumn="0" w:lastRowLastColumn="0"/>
+          <w:cnfStyle w:val="000000010000"/>
         </w:trPr>
         <w:tc>
           <w:tcPr>
-            <w:cnfStyle w:val="001000000000" w:firstRow="0" w:lastRow="0" w:firstColumn="1" w:lastColumn="0" w:oddVBand="0" w:evenVBand="0" w:oddHBand="0" w:evenHBand="0" w:firstRowFirstColumn="0" w:firstRowLastColumn="0" w:lastRowFirstColumn="0" w:lastRowLastColumn="0"/>
+            <w:cnfStyle w:val="001000000000"/>
             <w:tcW w:w="1964" w:type="dxa"/>
           </w:tcPr>
           <w:p>
@@ -4559,7 +4650,7 @@
           <w:p>
             <w:pPr>
               <w:pStyle w:val="Standard"/>
-              <w:cnfStyle w:val="000000010000" w:firstRow="0" w:lastRow="0" w:firstColumn="0" w:lastColumn="0" w:oddVBand="0" w:evenVBand="0" w:oddHBand="0" w:evenHBand="1" w:firstRowFirstColumn="0" w:firstRowLastColumn="0" w:lastRowFirstColumn="0" w:lastRowLastColumn="0"/>
+              <w:cnfStyle w:val="000000010000"/>
               <w:rPr>
                 <w:rFonts w:ascii="Arial" w:hAnsi="Arial" w:cs="Arial"/>
                 <w:lang w:val="es-MX"/>
@@ -4581,7 +4672,7 @@
           <w:p>
             <w:pPr>
               <w:pStyle w:val="Standard"/>
-              <w:cnfStyle w:val="000000010000" w:firstRow="0" w:lastRow="0" w:firstColumn="0" w:lastColumn="0" w:oddVBand="0" w:evenVBand="0" w:oddHBand="0" w:evenHBand="1" w:firstRowFirstColumn="0" w:firstRowLastColumn="0" w:lastRowFirstColumn="0" w:lastRowLastColumn="0"/>
+              <w:cnfStyle w:val="000000010000"/>
               <w:rPr>
                 <w:rFonts w:ascii="Arial" w:hAnsi="Arial" w:cs="Arial"/>
                 <w:lang w:val="es-MX"/>
@@ -4596,7 +4687,7 @@
           <w:p>
             <w:pPr>
               <w:pStyle w:val="Standard"/>
-              <w:cnfStyle w:val="000000010000" w:firstRow="0" w:lastRow="0" w:firstColumn="0" w:lastColumn="0" w:oddVBand="0" w:evenVBand="0" w:oddHBand="0" w:evenHBand="1" w:firstRowFirstColumn="0" w:firstRowLastColumn="0" w:lastRowFirstColumn="0" w:lastRowLastColumn="0"/>
+              <w:cnfStyle w:val="000000010000"/>
               <w:rPr>
                 <w:rFonts w:ascii="Arial" w:hAnsi="Arial" w:cs="Arial"/>
                 <w:lang w:val="es-MX"/>
@@ -4611,7 +4702,7 @@
           <w:p>
             <w:pPr>
               <w:pStyle w:val="Standard"/>
-              <w:cnfStyle w:val="000000010000" w:firstRow="0" w:lastRow="0" w:firstColumn="0" w:lastColumn="0" w:oddVBand="0" w:evenVBand="0" w:oddHBand="0" w:evenHBand="1" w:firstRowFirstColumn="0" w:firstRowLastColumn="0" w:lastRowFirstColumn="0" w:lastRowLastColumn="0"/>
+              <w:cnfStyle w:val="000000010000"/>
               <w:rPr>
                 <w:rFonts w:ascii="Arial" w:hAnsi="Arial" w:cs="Arial"/>
                 <w:lang w:val="es-MX"/>
@@ -4626,7 +4717,7 @@
           <w:p>
             <w:pPr>
               <w:pStyle w:val="Standard"/>
-              <w:cnfStyle w:val="000000010000" w:firstRow="0" w:lastRow="0" w:firstColumn="0" w:lastColumn="0" w:oddVBand="0" w:evenVBand="0" w:oddHBand="0" w:evenHBand="1" w:firstRowFirstColumn="0" w:firstRowLastColumn="0" w:lastRowFirstColumn="0" w:lastRowLastColumn="0"/>
+              <w:cnfStyle w:val="000000010000"/>
               <w:rPr>
                 <w:rFonts w:ascii="Arial" w:hAnsi="Arial" w:cs="Arial"/>
                 <w:lang w:val="es-MX"/>
@@ -4637,11 +4728,11 @@
       </w:tr>
       <w:tr>
         <w:trPr>
-          <w:cnfStyle w:val="000000100000" w:firstRow="0" w:lastRow="0" w:firstColumn="0" w:lastColumn="0" w:oddVBand="0" w:evenVBand="0" w:oddHBand="1" w:evenHBand="0" w:firstRowFirstColumn="0" w:firstRowLastColumn="0" w:lastRowFirstColumn="0" w:lastRowLastColumn="0"/>
+          <w:cnfStyle w:val="000000100000"/>
         </w:trPr>
         <w:tc>
           <w:tcPr>
-            <w:cnfStyle w:val="001000000000" w:firstRow="0" w:lastRow="0" w:firstColumn="1" w:lastColumn="0" w:oddVBand="0" w:evenVBand="0" w:oddHBand="0" w:evenHBand="0" w:firstRowFirstColumn="0" w:firstRowLastColumn="0" w:lastRowFirstColumn="0" w:lastRowLastColumn="0"/>
+            <w:cnfStyle w:val="001000000000"/>
             <w:tcW w:w="1964" w:type="dxa"/>
           </w:tcPr>
           <w:p>
@@ -4670,7 +4761,7 @@
           <w:p>
             <w:pPr>
               <w:pStyle w:val="Standard"/>
-              <w:cnfStyle w:val="000000100000" w:firstRow="0" w:lastRow="0" w:firstColumn="0" w:lastColumn="0" w:oddVBand="0" w:evenVBand="0" w:oddHBand="1" w:evenHBand="0" w:firstRowFirstColumn="0" w:firstRowLastColumn="0" w:lastRowFirstColumn="0" w:lastRowLastColumn="0"/>
+              <w:cnfStyle w:val="000000100000"/>
               <w:rPr>
                 <w:rFonts w:ascii="Arial" w:hAnsi="Arial" w:cs="Arial"/>
                 <w:lang w:val="es-MX"/>
@@ -4692,7 +4783,7 @@
           <w:p>
             <w:pPr>
               <w:pStyle w:val="Standard"/>
-              <w:cnfStyle w:val="000000100000" w:firstRow="0" w:lastRow="0" w:firstColumn="0" w:lastColumn="0" w:oddVBand="0" w:evenVBand="0" w:oddHBand="1" w:evenHBand="0" w:firstRowFirstColumn="0" w:firstRowLastColumn="0" w:lastRowFirstColumn="0" w:lastRowLastColumn="0"/>
+              <w:cnfStyle w:val="000000100000"/>
               <w:rPr>
                 <w:rFonts w:ascii="Arial" w:hAnsi="Arial" w:cs="Arial"/>
                 <w:lang w:val="es-MX"/>
@@ -4707,7 +4798,7 @@
           <w:p>
             <w:pPr>
               <w:pStyle w:val="Standard"/>
-              <w:cnfStyle w:val="000000100000" w:firstRow="0" w:lastRow="0" w:firstColumn="0" w:lastColumn="0" w:oddVBand="0" w:evenVBand="0" w:oddHBand="1" w:evenHBand="0" w:firstRowFirstColumn="0" w:firstRowLastColumn="0" w:lastRowFirstColumn="0" w:lastRowLastColumn="0"/>
+              <w:cnfStyle w:val="000000100000"/>
               <w:rPr>
                 <w:rFonts w:ascii="Arial" w:hAnsi="Arial" w:cs="Arial"/>
                 <w:lang w:val="es-MX"/>
@@ -4722,7 +4813,7 @@
           <w:p>
             <w:pPr>
               <w:pStyle w:val="Standard"/>
-              <w:cnfStyle w:val="000000100000" w:firstRow="0" w:lastRow="0" w:firstColumn="0" w:lastColumn="0" w:oddVBand="0" w:evenVBand="0" w:oddHBand="1" w:evenHBand="0" w:firstRowFirstColumn="0" w:firstRowLastColumn="0" w:lastRowFirstColumn="0" w:lastRowLastColumn="0"/>
+              <w:cnfStyle w:val="000000100000"/>
               <w:rPr>
                 <w:rFonts w:ascii="Arial" w:hAnsi="Arial" w:cs="Arial"/>
                 <w:lang w:val="es-MX"/>
@@ -4737,7 +4828,7 @@
           <w:p>
             <w:pPr>
               <w:pStyle w:val="Standard"/>
-              <w:cnfStyle w:val="000000100000" w:firstRow="0" w:lastRow="0" w:firstColumn="0" w:lastColumn="0" w:oddVBand="0" w:evenVBand="0" w:oddHBand="1" w:evenHBand="0" w:firstRowFirstColumn="0" w:firstRowLastColumn="0" w:lastRowFirstColumn="0" w:lastRowLastColumn="0"/>
+              <w:cnfStyle w:val="000000100000"/>
               <w:rPr>
                 <w:rFonts w:ascii="Arial" w:hAnsi="Arial" w:cs="Arial"/>
                 <w:lang w:val="es-MX"/>
@@ -4748,11 +4839,11 @@
       </w:tr>
       <w:tr>
         <w:trPr>
-          <w:cnfStyle w:val="000000010000" w:firstRow="0" w:lastRow="0" w:firstColumn="0" w:lastColumn="0" w:oddVBand="0" w:evenVBand="0" w:oddHBand="0" w:evenHBand="1" w:firstRowFirstColumn="0" w:firstRowLastColumn="0" w:lastRowFirstColumn="0" w:lastRowLastColumn="0"/>
+          <w:cnfStyle w:val="000000010000"/>
         </w:trPr>
         <w:tc>
           <w:tcPr>
-            <w:cnfStyle w:val="001000000000" w:firstRow="0" w:lastRow="0" w:firstColumn="1" w:lastColumn="0" w:oddVBand="0" w:evenVBand="0" w:oddHBand="0" w:evenHBand="0" w:firstRowFirstColumn="0" w:firstRowLastColumn="0" w:lastRowFirstColumn="0" w:lastRowLastColumn="0"/>
+            <w:cnfStyle w:val="001000000000"/>
             <w:tcW w:w="1964" w:type="dxa"/>
           </w:tcPr>
           <w:p>
@@ -4779,7 +4870,7 @@
           <w:p>
             <w:pPr>
               <w:pStyle w:val="Standard"/>
-              <w:cnfStyle w:val="000000010000" w:firstRow="0" w:lastRow="0" w:firstColumn="0" w:lastColumn="0" w:oddVBand="0" w:evenVBand="0" w:oddHBand="0" w:evenHBand="1" w:firstRowFirstColumn="0" w:firstRowLastColumn="0" w:lastRowFirstColumn="0" w:lastRowLastColumn="0"/>
+              <w:cnfStyle w:val="000000010000"/>
               <w:rPr>
                 <w:rFonts w:ascii="Arial" w:hAnsi="Arial" w:cs="Arial"/>
                 <w:lang w:val="es-MX"/>
@@ -4794,7 +4885,7 @@
           <w:p>
             <w:pPr>
               <w:pStyle w:val="Standard"/>
-              <w:cnfStyle w:val="000000010000" w:firstRow="0" w:lastRow="0" w:firstColumn="0" w:lastColumn="0" w:oddVBand="0" w:evenVBand="0" w:oddHBand="0" w:evenHBand="1" w:firstRowFirstColumn="0" w:firstRowLastColumn="0" w:lastRowFirstColumn="0" w:lastRowLastColumn="0"/>
+              <w:cnfStyle w:val="000000010000"/>
               <w:rPr>
                 <w:rFonts w:ascii="Arial" w:hAnsi="Arial" w:cs="Arial"/>
                 <w:lang w:val="es-MX"/>
@@ -4816,7 +4907,7 @@
           <w:p>
             <w:pPr>
               <w:pStyle w:val="Standard"/>
-              <w:cnfStyle w:val="000000010000" w:firstRow="0" w:lastRow="0" w:firstColumn="0" w:lastColumn="0" w:oddVBand="0" w:evenVBand="0" w:oddHBand="0" w:evenHBand="1" w:firstRowFirstColumn="0" w:firstRowLastColumn="0" w:lastRowFirstColumn="0" w:lastRowLastColumn="0"/>
+              <w:cnfStyle w:val="000000010000"/>
               <w:rPr>
                 <w:rFonts w:ascii="Arial" w:hAnsi="Arial" w:cs="Arial"/>
                 <w:lang w:val="es-MX"/>
@@ -4831,7 +4922,7 @@
           <w:p>
             <w:pPr>
               <w:pStyle w:val="Standard"/>
-              <w:cnfStyle w:val="000000010000" w:firstRow="0" w:lastRow="0" w:firstColumn="0" w:lastColumn="0" w:oddVBand="0" w:evenVBand="0" w:oddHBand="0" w:evenHBand="1" w:firstRowFirstColumn="0" w:firstRowLastColumn="0" w:lastRowFirstColumn="0" w:lastRowLastColumn="0"/>
+              <w:cnfStyle w:val="000000010000"/>
               <w:rPr>
                 <w:rFonts w:ascii="Arial" w:hAnsi="Arial" w:cs="Arial"/>
                 <w:lang w:val="es-MX"/>
@@ -4853,7 +4944,7 @@
           <w:p>
             <w:pPr>
               <w:pStyle w:val="Standard"/>
-              <w:cnfStyle w:val="000000010000" w:firstRow="0" w:lastRow="0" w:firstColumn="0" w:lastColumn="0" w:oddVBand="0" w:evenVBand="0" w:oddHBand="0" w:evenHBand="1" w:firstRowFirstColumn="0" w:firstRowLastColumn="0" w:lastRowFirstColumn="0" w:lastRowLastColumn="0"/>
+              <w:cnfStyle w:val="000000010000"/>
               <w:rPr>
                 <w:rFonts w:ascii="Arial" w:hAnsi="Arial" w:cs="Arial"/>
                 <w:lang w:val="es-MX"/>
@@ -4871,11 +4962,11 @@
       </w:tr>
       <w:tr>
         <w:trPr>
-          <w:cnfStyle w:val="000000100000" w:firstRow="0" w:lastRow="0" w:firstColumn="0" w:lastColumn="0" w:oddVBand="0" w:evenVBand="0" w:oddHBand="1" w:evenHBand="0" w:firstRowFirstColumn="0" w:firstRowLastColumn="0" w:lastRowFirstColumn="0" w:lastRowLastColumn="0"/>
+          <w:cnfStyle w:val="000000100000"/>
         </w:trPr>
         <w:tc>
           <w:tcPr>
-            <w:cnfStyle w:val="001000000000" w:firstRow="0" w:lastRow="0" w:firstColumn="1" w:lastColumn="0" w:oddVBand="0" w:evenVBand="0" w:oddHBand="0" w:evenHBand="0" w:firstRowFirstColumn="0" w:firstRowLastColumn="0" w:lastRowFirstColumn="0" w:lastRowLastColumn="0"/>
+            <w:cnfStyle w:val="001000000000"/>
             <w:tcW w:w="1964" w:type="dxa"/>
           </w:tcPr>
           <w:p>
@@ -4897,7 +4988,7 @@
             <w:pPr>
               <w:pStyle w:val="Standard"/>
               <w:jc w:val="both"/>
-              <w:cnfStyle w:val="000000100000" w:firstRow="0" w:lastRow="0" w:firstColumn="0" w:lastColumn="0" w:oddVBand="0" w:evenVBand="0" w:oddHBand="1" w:evenHBand="0" w:firstRowFirstColumn="0" w:firstRowLastColumn="0" w:lastRowFirstColumn="0" w:lastRowLastColumn="0"/>
+              <w:cnfStyle w:val="000000100000"/>
               <w:rPr>
                 <w:rFonts w:ascii="Arial" w:hAnsi="Arial" w:cs="Arial"/>
                 <w:lang w:val="es-MX"/>
@@ -4913,7 +5004,7 @@
             <w:pPr>
               <w:pStyle w:val="Standard"/>
               <w:jc w:val="both"/>
-              <w:cnfStyle w:val="000000100000" w:firstRow="0" w:lastRow="0" w:firstColumn="0" w:lastColumn="0" w:oddVBand="0" w:evenVBand="0" w:oddHBand="1" w:evenHBand="0" w:firstRowFirstColumn="0" w:firstRowLastColumn="0" w:lastRowFirstColumn="0" w:lastRowLastColumn="0"/>
+              <w:cnfStyle w:val="000000100000"/>
               <w:rPr>
                 <w:rFonts w:ascii="Arial" w:hAnsi="Arial" w:cs="Arial"/>
                 <w:lang w:val="es-MX"/>
@@ -4929,7 +5020,7 @@
             <w:pPr>
               <w:pStyle w:val="Standard"/>
               <w:jc w:val="both"/>
-              <w:cnfStyle w:val="000000100000" w:firstRow="0" w:lastRow="0" w:firstColumn="0" w:lastColumn="0" w:oddVBand="0" w:evenVBand="0" w:oddHBand="1" w:evenHBand="0" w:firstRowFirstColumn="0" w:firstRowLastColumn="0" w:lastRowFirstColumn="0" w:lastRowLastColumn="0"/>
+              <w:cnfStyle w:val="000000100000"/>
               <w:rPr>
                 <w:rFonts w:ascii="Arial" w:hAnsi="Arial" w:cs="Arial"/>
                 <w:lang w:val="es-MX"/>
@@ -4945,7 +5036,7 @@
             <w:pPr>
               <w:pStyle w:val="Standard"/>
               <w:jc w:val="both"/>
-              <w:cnfStyle w:val="000000100000" w:firstRow="0" w:lastRow="0" w:firstColumn="0" w:lastColumn="0" w:oddVBand="0" w:evenVBand="0" w:oddHBand="1" w:evenHBand="0" w:firstRowFirstColumn="0" w:firstRowLastColumn="0" w:lastRowFirstColumn="0" w:lastRowLastColumn="0"/>
+              <w:cnfStyle w:val="000000100000"/>
               <w:rPr>
                 <w:rFonts w:ascii="Arial" w:hAnsi="Arial" w:cs="Arial"/>
                 <w:lang w:val="es-MX"/>
@@ -4961,7 +5052,7 @@
             <w:pPr>
               <w:pStyle w:val="Standard"/>
               <w:jc w:val="both"/>
-              <w:cnfStyle w:val="000000100000" w:firstRow="0" w:lastRow="0" w:firstColumn="0" w:lastColumn="0" w:oddVBand="0" w:evenVBand="0" w:oddHBand="1" w:evenHBand="0" w:firstRowFirstColumn="0" w:firstRowLastColumn="0" w:lastRowFirstColumn="0" w:lastRowLastColumn="0"/>
+              <w:cnfStyle w:val="000000100000"/>
               <w:rPr>
                 <w:rFonts w:ascii="Arial" w:hAnsi="Arial" w:cs="Arial"/>
                 <w:lang w:val="es-MX"/>
@@ -5001,18 +5092,18 @@
       <w:tblPr>
         <w:tblStyle w:val="Cuadrculaclara-nfasis5"/>
         <w:tblW w:w="0" w:type="auto"/>
-        <w:tblLook w:val="04A0" w:firstRow="1" w:lastRow="0" w:firstColumn="1" w:lastColumn="0" w:noHBand="0" w:noVBand="1"/>
+        <w:tblLook w:val="04A0"/>
       </w:tblPr>
       <w:tblGrid>
         <w:gridCol w:w="8978"/>
       </w:tblGrid>
       <w:tr>
         <w:trPr>
-          <w:cnfStyle w:val="100000000000" w:firstRow="1" w:lastRow="0" w:firstColumn="0" w:lastColumn="0" w:oddVBand="0" w:evenVBand="0" w:oddHBand="0" w:evenHBand="0" w:firstRowFirstColumn="0" w:firstRowLastColumn="0" w:lastRowFirstColumn="0" w:lastRowLastColumn="0"/>
+          <w:cnfStyle w:val="100000000000"/>
         </w:trPr>
         <w:tc>
           <w:tcPr>
-            <w:cnfStyle w:val="001000000000" w:firstRow="0" w:lastRow="0" w:firstColumn="1" w:lastColumn="0" w:oddVBand="0" w:evenVBand="0" w:oddHBand="0" w:evenHBand="0" w:firstRowFirstColumn="0" w:firstRowLastColumn="0" w:lastRowFirstColumn="0" w:lastRowLastColumn="0"/>
+            <w:cnfStyle w:val="001000000000"/>
             <w:tcW w:w="8978" w:type="dxa"/>
           </w:tcPr>
           <w:p>
@@ -5038,11 +5129,11 @@
       </w:tr>
       <w:tr>
         <w:trPr>
-          <w:cnfStyle w:val="000000100000" w:firstRow="0" w:lastRow="0" w:firstColumn="0" w:lastColumn="0" w:oddVBand="0" w:evenVBand="0" w:oddHBand="1" w:evenHBand="0" w:firstRowFirstColumn="0" w:firstRowLastColumn="0" w:lastRowFirstColumn="0" w:lastRowLastColumn="0"/>
+          <w:cnfStyle w:val="000000100000"/>
         </w:trPr>
         <w:tc>
           <w:tcPr>
-            <w:cnfStyle w:val="001000000000" w:firstRow="0" w:lastRow="0" w:firstColumn="1" w:lastColumn="0" w:oddVBand="0" w:evenVBand="0" w:oddHBand="0" w:evenHBand="0" w:firstRowFirstColumn="0" w:firstRowLastColumn="0" w:lastRowFirstColumn="0" w:lastRowLastColumn="0"/>
+            <w:cnfStyle w:val="001000000000"/>
             <w:tcW w:w="8978" w:type="dxa"/>
           </w:tcPr>
           <w:p>
@@ -5103,18 +5194,18 @@
       <w:tblPr>
         <w:tblStyle w:val="Cuadrculaclara-nfasis5"/>
         <w:tblW w:w="0" w:type="auto"/>
-        <w:tblLook w:val="04A0" w:firstRow="1" w:lastRow="0" w:firstColumn="1" w:lastColumn="0" w:noHBand="0" w:noVBand="1"/>
+        <w:tblLook w:val="04A0"/>
       </w:tblPr>
       <w:tblGrid>
         <w:gridCol w:w="8978"/>
       </w:tblGrid>
       <w:tr>
         <w:trPr>
-          <w:cnfStyle w:val="100000000000" w:firstRow="1" w:lastRow="0" w:firstColumn="0" w:lastColumn="0" w:oddVBand="0" w:evenVBand="0" w:oddHBand="0" w:evenHBand="0" w:firstRowFirstColumn="0" w:firstRowLastColumn="0" w:lastRowFirstColumn="0" w:lastRowLastColumn="0"/>
+          <w:cnfStyle w:val="100000000000"/>
         </w:trPr>
         <w:tc>
           <w:tcPr>
-            <w:cnfStyle w:val="001000000000" w:firstRow="0" w:lastRow="0" w:firstColumn="1" w:lastColumn="0" w:oddVBand="0" w:evenVBand="0" w:oddHBand="0" w:evenHBand="0" w:firstRowFirstColumn="0" w:firstRowLastColumn="0" w:lastRowFirstColumn="0" w:lastRowLastColumn="0"/>
+            <w:cnfStyle w:val="001000000000"/>
             <w:tcW w:w="8978" w:type="dxa"/>
           </w:tcPr>
           <w:p>
@@ -5140,11 +5231,11 @@
       </w:tr>
       <w:tr>
         <w:trPr>
-          <w:cnfStyle w:val="000000100000" w:firstRow="0" w:lastRow="0" w:firstColumn="0" w:lastColumn="0" w:oddVBand="0" w:evenVBand="0" w:oddHBand="1" w:evenHBand="0" w:firstRowFirstColumn="0" w:firstRowLastColumn="0" w:lastRowFirstColumn="0" w:lastRowLastColumn="0"/>
+          <w:cnfStyle w:val="000000100000"/>
         </w:trPr>
         <w:tc>
           <w:tcPr>
-            <w:cnfStyle w:val="001000000000" w:firstRow="0" w:lastRow="0" w:firstColumn="1" w:lastColumn="0" w:oddVBand="0" w:evenVBand="0" w:oddHBand="0" w:evenHBand="0" w:firstRowFirstColumn="0" w:firstRowLastColumn="0" w:lastRowFirstColumn="0" w:lastRowLastColumn="0"/>
+            <w:cnfStyle w:val="001000000000"/>
             <w:tcW w:w="8978" w:type="dxa"/>
           </w:tcPr>
           <w:p>
@@ -5291,7 +5382,7 @@
       <w:tblPr>
         <w:tblStyle w:val="Cuadrculaclara-nfasis5"/>
         <w:tblW w:w="0" w:type="auto"/>
-        <w:tblLook w:val="04A0" w:firstRow="1" w:lastRow="0" w:firstColumn="1" w:lastColumn="0" w:noHBand="0" w:noVBand="1"/>
+        <w:tblLook w:val="04A0"/>
       </w:tblPr>
       <w:tblGrid>
         <w:gridCol w:w="1790"/>
@@ -5303,11 +5394,11 @@
       </w:tblGrid>
       <w:tr>
         <w:trPr>
-          <w:cnfStyle w:val="100000000000" w:firstRow="1" w:lastRow="0" w:firstColumn="0" w:lastColumn="0" w:oddVBand="0" w:evenVBand="0" w:oddHBand="0" w:evenHBand="0" w:firstRowFirstColumn="0" w:firstRowLastColumn="0" w:lastRowFirstColumn="0" w:lastRowLastColumn="0"/>
+          <w:cnfStyle w:val="100000000000"/>
         </w:trPr>
         <w:tc>
           <w:tcPr>
-            <w:cnfStyle w:val="001000000000" w:firstRow="0" w:lastRow="0" w:firstColumn="1" w:lastColumn="0" w:oddVBand="0" w:evenVBand="0" w:oddHBand="0" w:evenHBand="0" w:firstRowFirstColumn="0" w:firstRowLastColumn="0" w:lastRowFirstColumn="0" w:lastRowLastColumn="0"/>
+            <w:cnfStyle w:val="001000000000"/>
             <w:tcW w:w="1496" w:type="dxa"/>
           </w:tcPr>
           <w:p>
@@ -5334,7 +5425,7 @@
           <w:p>
             <w:pPr>
               <w:pStyle w:val="Standard"/>
-              <w:cnfStyle w:val="100000000000" w:firstRow="1" w:lastRow="0" w:firstColumn="0" w:lastColumn="0" w:oddVBand="0" w:evenVBand="0" w:oddHBand="0" w:evenHBand="0" w:firstRowFirstColumn="0" w:firstRowLastColumn="0" w:lastRowFirstColumn="0" w:lastRowLastColumn="0"/>
+              <w:cnfStyle w:val="100000000000"/>
               <w:rPr>
                 <w:rFonts w:ascii="Arial" w:hAnsi="Arial" w:cs="Arial"/>
                 <w:lang w:val="es-MX"/>
@@ -5363,7 +5454,7 @@
           <w:p>
             <w:pPr>
               <w:pStyle w:val="Standard"/>
-              <w:cnfStyle w:val="100000000000" w:firstRow="1" w:lastRow="0" w:firstColumn="0" w:lastColumn="0" w:oddVBand="0" w:evenVBand="0" w:oddHBand="0" w:evenHBand="0" w:firstRowFirstColumn="0" w:firstRowLastColumn="0" w:lastRowFirstColumn="0" w:lastRowLastColumn="0"/>
+              <w:cnfStyle w:val="100000000000"/>
               <w:rPr>
                 <w:rFonts w:ascii="Arial" w:hAnsi="Arial" w:cs="Arial"/>
                 <w:lang w:val="es-MX"/>
@@ -5378,7 +5469,7 @@
           <w:p>
             <w:pPr>
               <w:pStyle w:val="Standard"/>
-              <w:cnfStyle w:val="100000000000" w:firstRow="1" w:lastRow="0" w:firstColumn="0" w:lastColumn="0" w:oddVBand="0" w:evenVBand="0" w:oddHBand="0" w:evenHBand="0" w:firstRowFirstColumn="0" w:firstRowLastColumn="0" w:lastRowFirstColumn="0" w:lastRowLastColumn="0"/>
+              <w:cnfStyle w:val="100000000000"/>
               <w:rPr>
                 <w:rFonts w:ascii="Arial" w:hAnsi="Arial" w:cs="Arial"/>
                 <w:lang w:val="es-MX"/>
@@ -5400,7 +5491,7 @@
           <w:p>
             <w:pPr>
               <w:pStyle w:val="Standard"/>
-              <w:cnfStyle w:val="100000000000" w:firstRow="1" w:lastRow="0" w:firstColumn="0" w:lastColumn="0" w:oddVBand="0" w:evenVBand="0" w:oddHBand="0" w:evenHBand="0" w:firstRowFirstColumn="0" w:firstRowLastColumn="0" w:lastRowFirstColumn="0" w:lastRowLastColumn="0"/>
+              <w:cnfStyle w:val="100000000000"/>
               <w:rPr>
                 <w:rFonts w:ascii="Arial" w:hAnsi="Arial" w:cs="Arial"/>
                 <w:lang w:val="es-MX"/>
@@ -5415,7 +5506,7 @@
           <w:p>
             <w:pPr>
               <w:pStyle w:val="Standard"/>
-              <w:cnfStyle w:val="100000000000" w:firstRow="1" w:lastRow="0" w:firstColumn="0" w:lastColumn="0" w:oddVBand="0" w:evenVBand="0" w:oddHBand="0" w:evenHBand="0" w:firstRowFirstColumn="0" w:firstRowLastColumn="0" w:lastRowFirstColumn="0" w:lastRowLastColumn="0"/>
+              <w:cnfStyle w:val="100000000000"/>
               <w:rPr>
                 <w:rFonts w:ascii="Arial" w:hAnsi="Arial" w:cs="Arial"/>
                 <w:lang w:val="es-MX"/>
@@ -5426,11 +5517,11 @@
       </w:tr>
       <w:tr>
         <w:trPr>
-          <w:cnfStyle w:val="000000100000" w:firstRow="0" w:lastRow="0" w:firstColumn="0" w:lastColumn="0" w:oddVBand="0" w:evenVBand="0" w:oddHBand="1" w:evenHBand="0" w:firstRowFirstColumn="0" w:firstRowLastColumn="0" w:lastRowFirstColumn="0" w:lastRowLastColumn="0"/>
+          <w:cnfStyle w:val="000000100000"/>
         </w:trPr>
         <w:tc>
           <w:tcPr>
-            <w:cnfStyle w:val="001000000000" w:firstRow="0" w:lastRow="0" w:firstColumn="1" w:lastColumn="0" w:oddVBand="0" w:evenVBand="0" w:oddHBand="0" w:evenHBand="0" w:firstRowFirstColumn="0" w:firstRowLastColumn="0" w:lastRowFirstColumn="0" w:lastRowLastColumn="0"/>
+            <w:cnfStyle w:val="001000000000"/>
             <w:tcW w:w="1496" w:type="dxa"/>
           </w:tcPr>
           <w:p>
@@ -5459,7 +5550,7 @@
             <w:pPr>
               <w:pStyle w:val="Standard"/>
               <w:jc w:val="both"/>
-              <w:cnfStyle w:val="000000100000" w:firstRow="0" w:lastRow="0" w:firstColumn="0" w:lastColumn="0" w:oddVBand="0" w:evenVBand="0" w:oddHBand="1" w:evenHBand="0" w:firstRowFirstColumn="0" w:firstRowLastColumn="0" w:lastRowFirstColumn="0" w:lastRowLastColumn="0"/>
+              <w:cnfStyle w:val="000000100000"/>
               <w:rPr>
                 <w:rFonts w:ascii="Arial" w:hAnsi="Arial" w:cs="Arial"/>
                 <w:lang w:val="es-MX"/>
@@ -5482,7 +5573,7 @@
             <w:pPr>
               <w:pStyle w:val="Standard"/>
               <w:jc w:val="both"/>
-              <w:cnfStyle w:val="000000100000" w:firstRow="0" w:lastRow="0" w:firstColumn="0" w:lastColumn="0" w:oddVBand="0" w:evenVBand="0" w:oddHBand="1" w:evenHBand="0" w:firstRowFirstColumn="0" w:firstRowLastColumn="0" w:lastRowFirstColumn="0" w:lastRowLastColumn="0"/>
+              <w:cnfStyle w:val="000000100000"/>
               <w:rPr>
                 <w:rFonts w:ascii="Arial" w:hAnsi="Arial" w:cs="Arial"/>
                 <w:lang w:val="es-MX"/>
@@ -5498,7 +5589,7 @@
             <w:pPr>
               <w:pStyle w:val="Standard"/>
               <w:jc w:val="both"/>
-              <w:cnfStyle w:val="000000100000" w:firstRow="0" w:lastRow="0" w:firstColumn="0" w:lastColumn="0" w:oddVBand="0" w:evenVBand="0" w:oddHBand="1" w:evenHBand="0" w:firstRowFirstColumn="0" w:firstRowLastColumn="0" w:lastRowFirstColumn="0" w:lastRowLastColumn="0"/>
+              <w:cnfStyle w:val="000000100000"/>
               <w:rPr>
                 <w:rFonts w:ascii="Arial" w:hAnsi="Arial" w:cs="Arial"/>
                 <w:lang w:val="es-MX"/>
@@ -5514,7 +5605,7 @@
             <w:pPr>
               <w:pStyle w:val="Standard"/>
               <w:jc w:val="both"/>
-              <w:cnfStyle w:val="000000100000" w:firstRow="0" w:lastRow="0" w:firstColumn="0" w:lastColumn="0" w:oddVBand="0" w:evenVBand="0" w:oddHBand="1" w:evenHBand="0" w:firstRowFirstColumn="0" w:firstRowLastColumn="0" w:lastRowFirstColumn="0" w:lastRowLastColumn="0"/>
+              <w:cnfStyle w:val="000000100000"/>
               <w:rPr>
                 <w:rFonts w:ascii="Arial" w:hAnsi="Arial" w:cs="Arial"/>
                 <w:lang w:val="es-MX"/>
@@ -5530,7 +5621,7 @@
             <w:pPr>
               <w:pStyle w:val="Standard"/>
               <w:jc w:val="both"/>
-              <w:cnfStyle w:val="000000100000" w:firstRow="0" w:lastRow="0" w:firstColumn="0" w:lastColumn="0" w:oddVBand="0" w:evenVBand="0" w:oddHBand="1" w:evenHBand="0" w:firstRowFirstColumn="0" w:firstRowLastColumn="0" w:lastRowFirstColumn="0" w:lastRowLastColumn="0"/>
+              <w:cnfStyle w:val="000000100000"/>
               <w:rPr>
                 <w:rFonts w:ascii="Arial" w:hAnsi="Arial" w:cs="Arial"/>
                 <w:lang w:val="es-MX"/>
@@ -5541,11 +5632,11 @@
       </w:tr>
       <w:tr>
         <w:trPr>
-          <w:cnfStyle w:val="000000010000" w:firstRow="0" w:lastRow="0" w:firstColumn="0" w:lastColumn="0" w:oddVBand="0" w:evenVBand="0" w:oddHBand="0" w:evenHBand="1" w:firstRowFirstColumn="0" w:firstRowLastColumn="0" w:lastRowFirstColumn="0" w:lastRowLastColumn="0"/>
+          <w:cnfStyle w:val="000000010000"/>
         </w:trPr>
         <w:tc>
           <w:tcPr>
-            <w:cnfStyle w:val="001000000000" w:firstRow="0" w:lastRow="0" w:firstColumn="1" w:lastColumn="0" w:oddVBand="0" w:evenVBand="0" w:oddHBand="0" w:evenHBand="0" w:firstRowFirstColumn="0" w:firstRowLastColumn="0" w:lastRowFirstColumn="0" w:lastRowLastColumn="0"/>
+            <w:cnfStyle w:val="001000000000"/>
             <w:tcW w:w="1496" w:type="dxa"/>
           </w:tcPr>
           <w:p>
@@ -5572,7 +5663,7 @@
           <w:p>
             <w:pPr>
               <w:pStyle w:val="Standard"/>
-              <w:cnfStyle w:val="000000010000" w:firstRow="0" w:lastRow="0" w:firstColumn="0" w:lastColumn="0" w:oddVBand="0" w:evenVBand="0" w:oddHBand="0" w:evenHBand="1" w:firstRowFirstColumn="0" w:firstRowLastColumn="0" w:lastRowFirstColumn="0" w:lastRowLastColumn="0"/>
+              <w:cnfStyle w:val="000000010000"/>
               <w:rPr>
                 <w:rFonts w:ascii="Arial" w:hAnsi="Arial" w:cs="Arial"/>
                 <w:lang w:val="es-MX"/>
@@ -5594,7 +5685,7 @@
           <w:p>
             <w:pPr>
               <w:pStyle w:val="Standard"/>
-              <w:cnfStyle w:val="000000010000" w:firstRow="0" w:lastRow="0" w:firstColumn="0" w:lastColumn="0" w:oddVBand="0" w:evenVBand="0" w:oddHBand="0" w:evenHBand="1" w:firstRowFirstColumn="0" w:firstRowLastColumn="0" w:lastRowFirstColumn="0" w:lastRowLastColumn="0"/>
+              <w:cnfStyle w:val="000000010000"/>
               <w:rPr>
                 <w:rFonts w:ascii="Arial" w:hAnsi="Arial" w:cs="Arial"/>
                 <w:lang w:val="es-MX"/>
@@ -5609,7 +5700,7 @@
           <w:p>
             <w:pPr>
               <w:pStyle w:val="Standard"/>
-              <w:cnfStyle w:val="000000010000" w:firstRow="0" w:lastRow="0" w:firstColumn="0" w:lastColumn="0" w:oddVBand="0" w:evenVBand="0" w:oddHBand="0" w:evenHBand="1" w:firstRowFirstColumn="0" w:firstRowLastColumn="0" w:lastRowFirstColumn="0" w:lastRowLastColumn="0"/>
+              <w:cnfStyle w:val="000000010000"/>
               <w:rPr>
                 <w:rFonts w:ascii="Arial" w:hAnsi="Arial" w:cs="Arial"/>
                 <w:lang w:val="es-MX"/>
@@ -5624,7 +5715,7 @@
           <w:p>
             <w:pPr>
               <w:pStyle w:val="Standard"/>
-              <w:cnfStyle w:val="000000010000" w:firstRow="0" w:lastRow="0" w:firstColumn="0" w:lastColumn="0" w:oddVBand="0" w:evenVBand="0" w:oddHBand="0" w:evenHBand="1" w:firstRowFirstColumn="0" w:firstRowLastColumn="0" w:lastRowFirstColumn="0" w:lastRowLastColumn="0"/>
+              <w:cnfStyle w:val="000000010000"/>
               <w:rPr>
                 <w:rFonts w:ascii="Arial" w:hAnsi="Arial" w:cs="Arial"/>
                 <w:lang w:val="es-MX"/>
@@ -5639,7 +5730,7 @@
           <w:p>
             <w:pPr>
               <w:pStyle w:val="Standard"/>
-              <w:cnfStyle w:val="000000010000" w:firstRow="0" w:lastRow="0" w:firstColumn="0" w:lastColumn="0" w:oddVBand="0" w:evenVBand="0" w:oddHBand="0" w:evenHBand="1" w:firstRowFirstColumn="0" w:firstRowLastColumn="0" w:lastRowFirstColumn="0" w:lastRowLastColumn="0"/>
+              <w:cnfStyle w:val="000000010000"/>
               <w:rPr>
                 <w:rFonts w:ascii="Arial" w:hAnsi="Arial" w:cs="Arial"/>
                 <w:lang w:val="es-MX"/>
@@ -5650,11 +5741,11 @@
       </w:tr>
       <w:tr>
         <w:trPr>
-          <w:cnfStyle w:val="000000100000" w:firstRow="0" w:lastRow="0" w:firstColumn="0" w:lastColumn="0" w:oddVBand="0" w:evenVBand="0" w:oddHBand="1" w:evenHBand="0" w:firstRowFirstColumn="0" w:firstRowLastColumn="0" w:lastRowFirstColumn="0" w:lastRowLastColumn="0"/>
+          <w:cnfStyle w:val="000000100000"/>
         </w:trPr>
         <w:tc>
           <w:tcPr>
-            <w:cnfStyle w:val="001000000000" w:firstRow="0" w:lastRow="0" w:firstColumn="1" w:lastColumn="0" w:oddVBand="0" w:evenVBand="0" w:oddHBand="0" w:evenHBand="0" w:firstRowFirstColumn="0" w:firstRowLastColumn="0" w:lastRowFirstColumn="0" w:lastRowLastColumn="0"/>
+            <w:cnfStyle w:val="001000000000"/>
             <w:tcW w:w="1496" w:type="dxa"/>
           </w:tcPr>
           <w:p>
@@ -5681,7 +5772,7 @@
           <w:p>
             <w:pPr>
               <w:pStyle w:val="Standard"/>
-              <w:cnfStyle w:val="000000100000" w:firstRow="0" w:lastRow="0" w:firstColumn="0" w:lastColumn="0" w:oddVBand="0" w:evenVBand="0" w:oddHBand="1" w:evenHBand="0" w:firstRowFirstColumn="0" w:firstRowLastColumn="0" w:lastRowFirstColumn="0" w:lastRowLastColumn="0"/>
+              <w:cnfStyle w:val="000000100000"/>
               <w:rPr>
                 <w:rFonts w:ascii="Arial" w:hAnsi="Arial" w:cs="Arial"/>
                 <w:lang w:val="es-MX"/>
@@ -5717,7 +5808,7 @@
           <w:p>
             <w:pPr>
               <w:pStyle w:val="Standard"/>
-              <w:cnfStyle w:val="000000100000" w:firstRow="0" w:lastRow="0" w:firstColumn="0" w:lastColumn="0" w:oddVBand="0" w:evenVBand="0" w:oddHBand="1" w:evenHBand="0" w:firstRowFirstColumn="0" w:firstRowLastColumn="0" w:lastRowFirstColumn="0" w:lastRowLastColumn="0"/>
+              <w:cnfStyle w:val="000000100000"/>
               <w:rPr>
                 <w:rFonts w:ascii="Arial" w:hAnsi="Arial" w:cs="Arial"/>
                 <w:lang w:val="es-MX"/>
@@ -5739,7 +5830,7 @@
           <w:p>
             <w:pPr>
               <w:pStyle w:val="Standard"/>
-              <w:cnfStyle w:val="000000100000" w:firstRow="0" w:lastRow="0" w:firstColumn="0" w:lastColumn="0" w:oddVBand="0" w:evenVBand="0" w:oddHBand="1" w:evenHBand="0" w:firstRowFirstColumn="0" w:firstRowLastColumn="0" w:lastRowFirstColumn="0" w:lastRowLastColumn="0"/>
+              <w:cnfStyle w:val="000000100000"/>
               <w:rPr>
                 <w:rFonts w:ascii="Arial" w:hAnsi="Arial" w:cs="Arial"/>
                 <w:lang w:val="es-MX"/>
@@ -5754,7 +5845,7 @@
           <w:p>
             <w:pPr>
               <w:pStyle w:val="Standard"/>
-              <w:cnfStyle w:val="000000100000" w:firstRow="0" w:lastRow="0" w:firstColumn="0" w:lastColumn="0" w:oddVBand="0" w:evenVBand="0" w:oddHBand="1" w:evenHBand="0" w:firstRowFirstColumn="0" w:firstRowLastColumn="0" w:lastRowFirstColumn="0" w:lastRowLastColumn="0"/>
+              <w:cnfStyle w:val="000000100000"/>
               <w:rPr>
                 <w:rFonts w:ascii="Arial" w:hAnsi="Arial" w:cs="Arial"/>
                 <w:lang w:val="es-MX"/>
@@ -5769,7 +5860,7 @@
           <w:p>
             <w:pPr>
               <w:pStyle w:val="Standard"/>
-              <w:cnfStyle w:val="000000100000" w:firstRow="0" w:lastRow="0" w:firstColumn="0" w:lastColumn="0" w:oddVBand="0" w:evenVBand="0" w:oddHBand="1" w:evenHBand="0" w:firstRowFirstColumn="0" w:firstRowLastColumn="0" w:lastRowFirstColumn="0" w:lastRowLastColumn="0"/>
+              <w:cnfStyle w:val="000000100000"/>
               <w:rPr>
                 <w:rFonts w:ascii="Arial" w:hAnsi="Arial" w:cs="Arial"/>
                 <w:lang w:val="es-MX"/>
@@ -5780,11 +5871,11 @@
       </w:tr>
       <w:tr>
         <w:trPr>
-          <w:cnfStyle w:val="000000010000" w:firstRow="0" w:lastRow="0" w:firstColumn="0" w:lastColumn="0" w:oddVBand="0" w:evenVBand="0" w:oddHBand="0" w:evenHBand="1" w:firstRowFirstColumn="0" w:firstRowLastColumn="0" w:lastRowFirstColumn="0" w:lastRowLastColumn="0"/>
+          <w:cnfStyle w:val="000000010000"/>
         </w:trPr>
         <w:tc>
           <w:tcPr>
-            <w:cnfStyle w:val="001000000000" w:firstRow="0" w:lastRow="0" w:firstColumn="1" w:lastColumn="0" w:oddVBand="0" w:evenVBand="0" w:oddHBand="0" w:evenHBand="0" w:firstRowFirstColumn="0" w:firstRowLastColumn="0" w:lastRowFirstColumn="0" w:lastRowLastColumn="0"/>
+            <w:cnfStyle w:val="001000000000"/>
             <w:tcW w:w="1496" w:type="dxa"/>
           </w:tcPr>
           <w:p>
@@ -5811,7 +5902,7 @@
           <w:p>
             <w:pPr>
               <w:pStyle w:val="Standard"/>
-              <w:cnfStyle w:val="000000010000" w:firstRow="0" w:lastRow="0" w:firstColumn="0" w:lastColumn="0" w:oddVBand="0" w:evenVBand="0" w:oddHBand="0" w:evenHBand="1" w:firstRowFirstColumn="0" w:firstRowLastColumn="0" w:lastRowFirstColumn="0" w:lastRowLastColumn="0"/>
+              <w:cnfStyle w:val="000000010000"/>
               <w:rPr>
                 <w:rFonts w:ascii="Arial" w:hAnsi="Arial" w:cs="Arial"/>
                 <w:lang w:val="es-MX"/>
@@ -5833,7 +5924,7 @@
           <w:p>
             <w:pPr>
               <w:pStyle w:val="Standard"/>
-              <w:cnfStyle w:val="000000010000" w:firstRow="0" w:lastRow="0" w:firstColumn="0" w:lastColumn="0" w:oddVBand="0" w:evenVBand="0" w:oddHBand="0" w:evenHBand="1" w:firstRowFirstColumn="0" w:firstRowLastColumn="0" w:lastRowFirstColumn="0" w:lastRowLastColumn="0"/>
+              <w:cnfStyle w:val="000000010000"/>
               <w:rPr>
                 <w:rFonts w:ascii="Arial" w:hAnsi="Arial" w:cs="Arial"/>
                 <w:lang w:val="es-MX"/>
@@ -5848,7 +5939,7 @@
           <w:p>
             <w:pPr>
               <w:pStyle w:val="Standard"/>
-              <w:cnfStyle w:val="000000010000" w:firstRow="0" w:lastRow="0" w:firstColumn="0" w:lastColumn="0" w:oddVBand="0" w:evenVBand="0" w:oddHBand="0" w:evenHBand="1" w:firstRowFirstColumn="0" w:firstRowLastColumn="0" w:lastRowFirstColumn="0" w:lastRowLastColumn="0"/>
+              <w:cnfStyle w:val="000000010000"/>
               <w:rPr>
                 <w:rFonts w:ascii="Arial" w:hAnsi="Arial" w:cs="Arial"/>
                 <w:lang w:val="es-MX"/>
@@ -5863,7 +5954,7 @@
           <w:p>
             <w:pPr>
               <w:pStyle w:val="Standard"/>
-              <w:cnfStyle w:val="000000010000" w:firstRow="0" w:lastRow="0" w:firstColumn="0" w:lastColumn="0" w:oddVBand="0" w:evenVBand="0" w:oddHBand="0" w:evenHBand="1" w:firstRowFirstColumn="0" w:firstRowLastColumn="0" w:lastRowFirstColumn="0" w:lastRowLastColumn="0"/>
+              <w:cnfStyle w:val="000000010000"/>
               <w:rPr>
                 <w:rFonts w:ascii="Arial" w:hAnsi="Arial" w:cs="Arial"/>
                 <w:lang w:val="es-MX"/>
@@ -5878,7 +5969,7 @@
           <w:p>
             <w:pPr>
               <w:pStyle w:val="Standard"/>
-              <w:cnfStyle w:val="000000010000" w:firstRow="0" w:lastRow="0" w:firstColumn="0" w:lastColumn="0" w:oddVBand="0" w:evenVBand="0" w:oddHBand="0" w:evenHBand="1" w:firstRowFirstColumn="0" w:firstRowLastColumn="0" w:lastRowFirstColumn="0" w:lastRowLastColumn="0"/>
+              <w:cnfStyle w:val="000000010000"/>
               <w:rPr>
                 <w:rFonts w:ascii="Arial" w:hAnsi="Arial" w:cs="Arial"/>
                 <w:lang w:val="es-MX"/>
@@ -5889,11 +5980,11 @@
       </w:tr>
       <w:tr>
         <w:trPr>
-          <w:cnfStyle w:val="000000100000" w:firstRow="0" w:lastRow="0" w:firstColumn="0" w:lastColumn="0" w:oddVBand="0" w:evenVBand="0" w:oddHBand="1" w:evenHBand="0" w:firstRowFirstColumn="0" w:firstRowLastColumn="0" w:lastRowFirstColumn="0" w:lastRowLastColumn="0"/>
+          <w:cnfStyle w:val="000000100000"/>
         </w:trPr>
         <w:tc>
           <w:tcPr>
-            <w:cnfStyle w:val="001000000000" w:firstRow="0" w:lastRow="0" w:firstColumn="1" w:lastColumn="0" w:oddVBand="0" w:evenVBand="0" w:oddHBand="0" w:evenHBand="0" w:firstRowFirstColumn="0" w:firstRowLastColumn="0" w:lastRowFirstColumn="0" w:lastRowLastColumn="0"/>
+            <w:cnfStyle w:val="001000000000"/>
             <w:tcW w:w="1496" w:type="dxa"/>
           </w:tcPr>
           <w:p>
@@ -5922,7 +6013,7 @@
           <w:p>
             <w:pPr>
               <w:pStyle w:val="Standard"/>
-              <w:cnfStyle w:val="000000100000" w:firstRow="0" w:lastRow="0" w:firstColumn="0" w:lastColumn="0" w:oddVBand="0" w:evenVBand="0" w:oddHBand="1" w:evenHBand="0" w:firstRowFirstColumn="0" w:firstRowLastColumn="0" w:lastRowFirstColumn="0" w:lastRowLastColumn="0"/>
+              <w:cnfStyle w:val="000000100000"/>
               <w:rPr>
                 <w:rFonts w:ascii="Arial" w:hAnsi="Arial" w:cs="Arial"/>
                 <w:lang w:val="es-MX"/>
@@ -5966,7 +6057,7 @@
           <w:p>
             <w:pPr>
               <w:pStyle w:val="Standard"/>
-              <w:cnfStyle w:val="000000100000" w:firstRow="0" w:lastRow="0" w:firstColumn="0" w:lastColumn="0" w:oddVBand="0" w:evenVBand="0" w:oddHBand="1" w:evenHBand="0" w:firstRowFirstColumn="0" w:firstRowLastColumn="0" w:lastRowFirstColumn="0" w:lastRowLastColumn="0"/>
+              <w:cnfStyle w:val="000000100000"/>
               <w:rPr>
                 <w:rFonts w:ascii="Arial" w:hAnsi="Arial" w:cs="Arial"/>
                 <w:lang w:val="es-MX"/>
@@ -5981,7 +6072,7 @@
           <w:p>
             <w:pPr>
               <w:pStyle w:val="Standard"/>
-              <w:cnfStyle w:val="000000100000" w:firstRow="0" w:lastRow="0" w:firstColumn="0" w:lastColumn="0" w:oddVBand="0" w:evenVBand="0" w:oddHBand="1" w:evenHBand="0" w:firstRowFirstColumn="0" w:firstRowLastColumn="0" w:lastRowFirstColumn="0" w:lastRowLastColumn="0"/>
+              <w:cnfStyle w:val="000000100000"/>
               <w:rPr>
                 <w:rFonts w:ascii="Arial" w:hAnsi="Arial" w:cs="Arial"/>
                 <w:lang w:val="es-MX"/>
@@ -5996,7 +6087,7 @@
           <w:p>
             <w:pPr>
               <w:pStyle w:val="Standard"/>
-              <w:cnfStyle w:val="000000100000" w:firstRow="0" w:lastRow="0" w:firstColumn="0" w:lastColumn="0" w:oddVBand="0" w:evenVBand="0" w:oddHBand="1" w:evenHBand="0" w:firstRowFirstColumn="0" w:firstRowLastColumn="0" w:lastRowFirstColumn="0" w:lastRowLastColumn="0"/>
+              <w:cnfStyle w:val="000000100000"/>
               <w:rPr>
                 <w:rFonts w:ascii="Arial" w:hAnsi="Arial" w:cs="Arial"/>
                 <w:lang w:val="es-MX"/>
@@ -6011,7 +6102,7 @@
           <w:p>
             <w:pPr>
               <w:pStyle w:val="Standard"/>
-              <w:cnfStyle w:val="000000100000" w:firstRow="0" w:lastRow="0" w:firstColumn="0" w:lastColumn="0" w:oddVBand="0" w:evenVBand="0" w:oddHBand="1" w:evenHBand="0" w:firstRowFirstColumn="0" w:firstRowLastColumn="0" w:lastRowFirstColumn="0" w:lastRowLastColumn="0"/>
+              <w:cnfStyle w:val="000000100000"/>
               <w:rPr>
                 <w:rFonts w:ascii="Arial" w:hAnsi="Arial" w:cs="Arial"/>
                 <w:lang w:val="es-MX"/>
@@ -6022,11 +6113,11 @@
       </w:tr>
       <w:tr>
         <w:trPr>
-          <w:cnfStyle w:val="000000010000" w:firstRow="0" w:lastRow="0" w:firstColumn="0" w:lastColumn="0" w:oddVBand="0" w:evenVBand="0" w:oddHBand="0" w:evenHBand="1" w:firstRowFirstColumn="0" w:firstRowLastColumn="0" w:lastRowFirstColumn="0" w:lastRowLastColumn="0"/>
+          <w:cnfStyle w:val="000000010000"/>
         </w:trPr>
         <w:tc>
           <w:tcPr>
-            <w:cnfStyle w:val="001000000000" w:firstRow="0" w:lastRow="0" w:firstColumn="1" w:lastColumn="0" w:oddVBand="0" w:evenVBand="0" w:oddHBand="0" w:evenHBand="0" w:firstRowFirstColumn="0" w:firstRowLastColumn="0" w:lastRowFirstColumn="0" w:lastRowLastColumn="0"/>
+            <w:cnfStyle w:val="001000000000"/>
             <w:tcW w:w="1496" w:type="dxa"/>
           </w:tcPr>
           <w:p>
@@ -6054,7 +6145,7 @@
           <w:p>
             <w:pPr>
               <w:pStyle w:val="Standard"/>
-              <w:cnfStyle w:val="000000010000" w:firstRow="0" w:lastRow="0" w:firstColumn="0" w:lastColumn="0" w:oddVBand="0" w:evenVBand="0" w:oddHBand="0" w:evenHBand="1" w:firstRowFirstColumn="0" w:firstRowLastColumn="0" w:lastRowFirstColumn="0" w:lastRowLastColumn="0"/>
+              <w:cnfStyle w:val="000000010000"/>
               <w:rPr>
                 <w:rFonts w:ascii="Arial" w:hAnsi="Arial" w:cs="Arial"/>
                 <w:lang w:val="es-MX"/>
@@ -6069,7 +6160,7 @@
           <w:p>
             <w:pPr>
               <w:pStyle w:val="Standard"/>
-              <w:cnfStyle w:val="000000010000" w:firstRow="0" w:lastRow="0" w:firstColumn="0" w:lastColumn="0" w:oddVBand="0" w:evenVBand="0" w:oddHBand="0" w:evenHBand="1" w:firstRowFirstColumn="0" w:firstRowLastColumn="0" w:lastRowFirstColumn="0" w:lastRowLastColumn="0"/>
+              <w:cnfStyle w:val="000000010000"/>
               <w:rPr>
                 <w:rFonts w:ascii="Arial" w:hAnsi="Arial" w:cs="Arial"/>
                 <w:lang w:val="es-MX"/>
@@ -6091,7 +6182,7 @@
           <w:p>
             <w:pPr>
               <w:pStyle w:val="Standard"/>
-              <w:cnfStyle w:val="000000010000" w:firstRow="0" w:lastRow="0" w:firstColumn="0" w:lastColumn="0" w:oddVBand="0" w:evenVBand="0" w:oddHBand="0" w:evenHBand="1" w:firstRowFirstColumn="0" w:firstRowLastColumn="0" w:lastRowFirstColumn="0" w:lastRowLastColumn="0"/>
+              <w:cnfStyle w:val="000000010000"/>
               <w:rPr>
                 <w:rFonts w:ascii="Arial" w:hAnsi="Arial" w:cs="Arial"/>
                 <w:lang w:val="es-MX"/>
@@ -6106,7 +6197,7 @@
           <w:p>
             <w:pPr>
               <w:pStyle w:val="Standard"/>
-              <w:cnfStyle w:val="000000010000" w:firstRow="0" w:lastRow="0" w:firstColumn="0" w:lastColumn="0" w:oddVBand="0" w:evenVBand="0" w:oddHBand="0" w:evenHBand="1" w:firstRowFirstColumn="0" w:firstRowLastColumn="0" w:lastRowFirstColumn="0" w:lastRowLastColumn="0"/>
+              <w:cnfStyle w:val="000000010000"/>
               <w:rPr>
                 <w:rFonts w:ascii="Arial" w:hAnsi="Arial" w:cs="Arial"/>
                 <w:lang w:val="es-MX"/>
@@ -6128,7 +6219,7 @@
           <w:p>
             <w:pPr>
               <w:pStyle w:val="Standard"/>
-              <w:cnfStyle w:val="000000010000" w:firstRow="0" w:lastRow="0" w:firstColumn="0" w:lastColumn="0" w:oddVBand="0" w:evenVBand="0" w:oddHBand="0" w:evenHBand="1" w:firstRowFirstColumn="0" w:firstRowLastColumn="0" w:lastRowFirstColumn="0" w:lastRowLastColumn="0"/>
+              <w:cnfStyle w:val="000000010000"/>
               <w:rPr>
                 <w:rFonts w:ascii="Arial" w:hAnsi="Arial" w:cs="Arial"/>
                 <w:lang w:val="es-MX"/>
@@ -6146,11 +6237,11 @@
       </w:tr>
       <w:tr>
         <w:trPr>
-          <w:cnfStyle w:val="000000100000" w:firstRow="0" w:lastRow="0" w:firstColumn="0" w:lastColumn="0" w:oddVBand="0" w:evenVBand="0" w:oddHBand="1" w:evenHBand="0" w:firstRowFirstColumn="0" w:firstRowLastColumn="0" w:lastRowFirstColumn="0" w:lastRowLastColumn="0"/>
+          <w:cnfStyle w:val="000000100000"/>
         </w:trPr>
         <w:tc>
           <w:tcPr>
-            <w:cnfStyle w:val="001000000000" w:firstRow="0" w:lastRow="0" w:firstColumn="1" w:lastColumn="0" w:oddVBand="0" w:evenVBand="0" w:oddHBand="0" w:evenHBand="0" w:firstRowFirstColumn="0" w:firstRowLastColumn="0" w:lastRowFirstColumn="0" w:lastRowLastColumn="0"/>
+            <w:cnfStyle w:val="001000000000"/>
             <w:tcW w:w="1496" w:type="dxa"/>
           </w:tcPr>
           <w:p>
@@ -6172,7 +6263,7 @@
             <w:pPr>
               <w:pStyle w:val="Standard"/>
               <w:jc w:val="both"/>
-              <w:cnfStyle w:val="000000100000" w:firstRow="0" w:lastRow="0" w:firstColumn="0" w:lastColumn="0" w:oddVBand="0" w:evenVBand="0" w:oddHBand="1" w:evenHBand="0" w:firstRowFirstColumn="0" w:firstRowLastColumn="0" w:lastRowFirstColumn="0" w:lastRowLastColumn="0"/>
+              <w:cnfStyle w:val="000000100000"/>
               <w:rPr>
                 <w:rFonts w:ascii="Arial" w:hAnsi="Arial" w:cs="Arial"/>
                 <w:lang w:val="es-MX"/>
@@ -6188,7 +6279,7 @@
             <w:pPr>
               <w:pStyle w:val="Standard"/>
               <w:jc w:val="both"/>
-              <w:cnfStyle w:val="000000100000" w:firstRow="0" w:lastRow="0" w:firstColumn="0" w:lastColumn="0" w:oddVBand="0" w:evenVBand="0" w:oddHBand="1" w:evenHBand="0" w:firstRowFirstColumn="0" w:firstRowLastColumn="0" w:lastRowFirstColumn="0" w:lastRowLastColumn="0"/>
+              <w:cnfStyle w:val="000000100000"/>
               <w:rPr>
                 <w:rFonts w:ascii="Arial" w:hAnsi="Arial" w:cs="Arial"/>
                 <w:lang w:val="es-MX"/>
@@ -6204,7 +6295,7 @@
             <w:pPr>
               <w:pStyle w:val="Standard"/>
               <w:jc w:val="both"/>
-              <w:cnfStyle w:val="000000100000" w:firstRow="0" w:lastRow="0" w:firstColumn="0" w:lastColumn="0" w:oddVBand="0" w:evenVBand="0" w:oddHBand="1" w:evenHBand="0" w:firstRowFirstColumn="0" w:firstRowLastColumn="0" w:lastRowFirstColumn="0" w:lastRowLastColumn="0"/>
+              <w:cnfStyle w:val="000000100000"/>
               <w:rPr>
                 <w:rFonts w:ascii="Arial" w:hAnsi="Arial" w:cs="Arial"/>
                 <w:lang w:val="es-MX"/>
@@ -6220,7 +6311,7 @@
             <w:pPr>
               <w:pStyle w:val="Standard"/>
               <w:jc w:val="both"/>
-              <w:cnfStyle w:val="000000100000" w:firstRow="0" w:lastRow="0" w:firstColumn="0" w:lastColumn="0" w:oddVBand="0" w:evenVBand="0" w:oddHBand="1" w:evenHBand="0" w:firstRowFirstColumn="0" w:firstRowLastColumn="0" w:lastRowFirstColumn="0" w:lastRowLastColumn="0"/>
+              <w:cnfStyle w:val="000000100000"/>
               <w:rPr>
                 <w:rFonts w:ascii="Arial" w:hAnsi="Arial" w:cs="Arial"/>
                 <w:lang w:val="es-MX"/>
@@ -6236,7 +6327,7 @@
             <w:pPr>
               <w:pStyle w:val="Standard"/>
               <w:jc w:val="both"/>
-              <w:cnfStyle w:val="000000100000" w:firstRow="0" w:lastRow="0" w:firstColumn="0" w:lastColumn="0" w:oddVBand="0" w:evenVBand="0" w:oddHBand="1" w:evenHBand="0" w:firstRowFirstColumn="0" w:firstRowLastColumn="0" w:lastRowFirstColumn="0" w:lastRowLastColumn="0"/>
+              <w:cnfStyle w:val="000000100000"/>
               <w:rPr>
                 <w:rFonts w:ascii="Arial" w:hAnsi="Arial" w:cs="Arial"/>
                 <w:lang w:val="es-MX"/>
@@ -6283,18 +6374,18 @@
       <w:tblPr>
         <w:tblStyle w:val="Cuadrculaclara-nfasis5"/>
         <w:tblW w:w="0" w:type="auto"/>
-        <w:tblLook w:val="04A0" w:firstRow="1" w:lastRow="0" w:firstColumn="1" w:lastColumn="0" w:noHBand="0" w:noVBand="1"/>
+        <w:tblLook w:val="04A0"/>
       </w:tblPr>
       <w:tblGrid>
         <w:gridCol w:w="8978"/>
       </w:tblGrid>
       <w:tr>
         <w:trPr>
-          <w:cnfStyle w:val="100000000000" w:firstRow="1" w:lastRow="0" w:firstColumn="0" w:lastColumn="0" w:oddVBand="0" w:evenVBand="0" w:oddHBand="0" w:evenHBand="0" w:firstRowFirstColumn="0" w:firstRowLastColumn="0" w:lastRowFirstColumn="0" w:lastRowLastColumn="0"/>
+          <w:cnfStyle w:val="100000000000"/>
         </w:trPr>
         <w:tc>
           <w:tcPr>
-            <w:cnfStyle w:val="001000000000" w:firstRow="0" w:lastRow="0" w:firstColumn="1" w:lastColumn="0" w:oddVBand="0" w:evenVBand="0" w:oddHBand="0" w:evenHBand="0" w:firstRowFirstColumn="0" w:firstRowLastColumn="0" w:lastRowFirstColumn="0" w:lastRowLastColumn="0"/>
+            <w:cnfStyle w:val="001000000000"/>
             <w:tcW w:w="8978" w:type="dxa"/>
           </w:tcPr>
           <w:p>
@@ -6320,11 +6411,11 @@
       </w:tr>
       <w:tr>
         <w:trPr>
-          <w:cnfStyle w:val="000000100000" w:firstRow="0" w:lastRow="0" w:firstColumn="0" w:lastColumn="0" w:oddVBand="0" w:evenVBand="0" w:oddHBand="1" w:evenHBand="0" w:firstRowFirstColumn="0" w:firstRowLastColumn="0" w:lastRowFirstColumn="0" w:lastRowLastColumn="0"/>
+          <w:cnfStyle w:val="000000100000"/>
         </w:trPr>
         <w:tc>
           <w:tcPr>
-            <w:cnfStyle w:val="001000000000" w:firstRow="0" w:lastRow="0" w:firstColumn="1" w:lastColumn="0" w:oddVBand="0" w:evenVBand="0" w:oddHBand="0" w:evenHBand="0" w:firstRowFirstColumn="0" w:firstRowLastColumn="0" w:lastRowFirstColumn="0" w:lastRowLastColumn="0"/>
+            <w:cnfStyle w:val="001000000000"/>
             <w:tcW w:w="8978" w:type="dxa"/>
           </w:tcPr>
           <w:p>
@@ -6388,18 +6479,18 @@
       <w:tblPr>
         <w:tblStyle w:val="Cuadrculaclara-nfasis5"/>
         <w:tblW w:w="0" w:type="auto"/>
-        <w:tblLook w:val="04A0" w:firstRow="1" w:lastRow="0" w:firstColumn="1" w:lastColumn="0" w:noHBand="0" w:noVBand="1"/>
+        <w:tblLook w:val="04A0"/>
       </w:tblPr>
       <w:tblGrid>
         <w:gridCol w:w="8978"/>
       </w:tblGrid>
       <w:tr>
         <w:trPr>
-          <w:cnfStyle w:val="100000000000" w:firstRow="1" w:lastRow="0" w:firstColumn="0" w:lastColumn="0" w:oddVBand="0" w:evenVBand="0" w:oddHBand="0" w:evenHBand="0" w:firstRowFirstColumn="0" w:firstRowLastColumn="0" w:lastRowFirstColumn="0" w:lastRowLastColumn="0"/>
+          <w:cnfStyle w:val="100000000000"/>
         </w:trPr>
         <w:tc>
           <w:tcPr>
-            <w:cnfStyle w:val="001000000000" w:firstRow="0" w:lastRow="0" w:firstColumn="1" w:lastColumn="0" w:oddVBand="0" w:evenVBand="0" w:oddHBand="0" w:evenHBand="0" w:firstRowFirstColumn="0" w:firstRowLastColumn="0" w:lastRowFirstColumn="0" w:lastRowLastColumn="0"/>
+            <w:cnfStyle w:val="001000000000"/>
             <w:tcW w:w="8978" w:type="dxa"/>
           </w:tcPr>
           <w:p>
@@ -6425,11 +6516,11 @@
       </w:tr>
       <w:tr>
         <w:trPr>
-          <w:cnfStyle w:val="000000100000" w:firstRow="0" w:lastRow="0" w:firstColumn="0" w:lastColumn="0" w:oddVBand="0" w:evenVBand="0" w:oddHBand="1" w:evenHBand="0" w:firstRowFirstColumn="0" w:firstRowLastColumn="0" w:lastRowFirstColumn="0" w:lastRowLastColumn="0"/>
+          <w:cnfStyle w:val="000000100000"/>
         </w:trPr>
         <w:tc>
           <w:tcPr>
-            <w:cnfStyle w:val="001000000000" w:firstRow="0" w:lastRow="0" w:firstColumn="1" w:lastColumn="0" w:oddVBand="0" w:evenVBand="0" w:oddHBand="0" w:evenHBand="0" w:firstRowFirstColumn="0" w:firstRowLastColumn="0" w:lastRowFirstColumn="0" w:lastRowLastColumn="0"/>
+            <w:cnfStyle w:val="001000000000"/>
             <w:tcW w:w="8978" w:type="dxa"/>
           </w:tcPr>
           <w:p>
@@ -6537,7 +6628,7 @@
       <w:tblPr>
         <w:tblStyle w:val="Cuadrculaclara-nfasis5"/>
         <w:tblW w:w="0" w:type="auto"/>
-        <w:tblLook w:val="04A0" w:firstRow="1" w:lastRow="0" w:firstColumn="1" w:lastColumn="0" w:noHBand="0" w:noVBand="1"/>
+        <w:tblLook w:val="04A0"/>
       </w:tblPr>
       <w:tblGrid>
         <w:gridCol w:w="1791"/>
@@ -6549,12 +6640,12 @@
       </w:tblGrid>
       <w:tr>
         <w:trPr>
-          <w:cnfStyle w:val="100000000000" w:firstRow="1" w:lastRow="0" w:firstColumn="0" w:lastColumn="0" w:oddVBand="0" w:evenVBand="0" w:oddHBand="0" w:evenHBand="0" w:firstRowFirstColumn="0" w:firstRowLastColumn="0" w:lastRowFirstColumn="0" w:lastRowLastColumn="0"/>
+          <w:cnfStyle w:val="100000000000"/>
           <w:trHeight w:val="1144"/>
         </w:trPr>
         <w:tc>
           <w:tcPr>
-            <w:cnfStyle w:val="001000000000" w:firstRow="0" w:lastRow="0" w:firstColumn="1" w:lastColumn="0" w:oddVBand="0" w:evenVBand="0" w:oddHBand="0" w:evenHBand="0" w:firstRowFirstColumn="0" w:firstRowLastColumn="0" w:lastRowFirstColumn="0" w:lastRowLastColumn="0"/>
+            <w:cnfStyle w:val="001000000000"/>
             <w:tcW w:w="1791" w:type="dxa"/>
           </w:tcPr>
           <w:p>
@@ -6581,7 +6672,7 @@
           <w:p>
             <w:pPr>
               <w:pStyle w:val="Standard"/>
-              <w:cnfStyle w:val="100000000000" w:firstRow="1" w:lastRow="0" w:firstColumn="0" w:lastColumn="0" w:oddVBand="0" w:evenVBand="0" w:oddHBand="0" w:evenHBand="0" w:firstRowFirstColumn="0" w:firstRowLastColumn="0" w:lastRowFirstColumn="0" w:lastRowLastColumn="0"/>
+              <w:cnfStyle w:val="100000000000"/>
               <w:rPr>
                 <w:rFonts w:ascii="Arial" w:hAnsi="Arial" w:cs="Arial"/>
                 <w:lang w:val="es-MX"/>
@@ -6603,7 +6694,7 @@
           <w:p>
             <w:pPr>
               <w:pStyle w:val="Standard"/>
-              <w:cnfStyle w:val="100000000000" w:firstRow="1" w:lastRow="0" w:firstColumn="0" w:lastColumn="0" w:oddVBand="0" w:evenVBand="0" w:oddHBand="0" w:evenHBand="0" w:firstRowFirstColumn="0" w:firstRowLastColumn="0" w:lastRowFirstColumn="0" w:lastRowLastColumn="0"/>
+              <w:cnfStyle w:val="100000000000"/>
               <w:rPr>
                 <w:rFonts w:ascii="Arial" w:hAnsi="Arial" w:cs="Arial"/>
                 <w:lang w:val="es-MX"/>
@@ -6618,7 +6709,7 @@
           <w:p>
             <w:pPr>
               <w:pStyle w:val="Standard"/>
-              <w:cnfStyle w:val="100000000000" w:firstRow="1" w:lastRow="0" w:firstColumn="0" w:lastColumn="0" w:oddVBand="0" w:evenVBand="0" w:oddHBand="0" w:evenHBand="0" w:firstRowFirstColumn="0" w:firstRowLastColumn="0" w:lastRowFirstColumn="0" w:lastRowLastColumn="0"/>
+              <w:cnfStyle w:val="100000000000"/>
               <w:rPr>
                 <w:rFonts w:ascii="Arial" w:hAnsi="Arial" w:cs="Arial"/>
                 <w:lang w:val="es-MX"/>
@@ -6647,7 +6738,7 @@
           <w:p>
             <w:pPr>
               <w:pStyle w:val="Standard"/>
-              <w:cnfStyle w:val="100000000000" w:firstRow="1" w:lastRow="0" w:firstColumn="0" w:lastColumn="0" w:oddVBand="0" w:evenVBand="0" w:oddHBand="0" w:evenHBand="0" w:firstRowFirstColumn="0" w:firstRowLastColumn="0" w:lastRowFirstColumn="0" w:lastRowLastColumn="0"/>
+              <w:cnfStyle w:val="100000000000"/>
               <w:rPr>
                 <w:rFonts w:ascii="Arial" w:hAnsi="Arial" w:cs="Arial"/>
                 <w:lang w:val="es-MX"/>
@@ -6662,7 +6753,7 @@
           <w:p>
             <w:pPr>
               <w:pStyle w:val="Standard"/>
-              <w:cnfStyle w:val="100000000000" w:firstRow="1" w:lastRow="0" w:firstColumn="0" w:lastColumn="0" w:oddVBand="0" w:evenVBand="0" w:oddHBand="0" w:evenHBand="0" w:firstRowFirstColumn="0" w:firstRowLastColumn="0" w:lastRowFirstColumn="0" w:lastRowLastColumn="0"/>
+              <w:cnfStyle w:val="100000000000"/>
               <w:rPr>
                 <w:rFonts w:ascii="Arial" w:hAnsi="Arial" w:cs="Arial"/>
                 <w:lang w:val="es-MX"/>
@@ -6673,11 +6764,11 @@
       </w:tr>
       <w:tr>
         <w:trPr>
-          <w:cnfStyle w:val="000000100000" w:firstRow="0" w:lastRow="0" w:firstColumn="0" w:lastColumn="0" w:oddVBand="0" w:evenVBand="0" w:oddHBand="1" w:evenHBand="0" w:firstRowFirstColumn="0" w:firstRowLastColumn="0" w:lastRowFirstColumn="0" w:lastRowLastColumn="0"/>
+          <w:cnfStyle w:val="000000100000"/>
         </w:trPr>
         <w:tc>
           <w:tcPr>
-            <w:cnfStyle w:val="001000000000" w:firstRow="0" w:lastRow="0" w:firstColumn="1" w:lastColumn="0" w:oddVBand="0" w:evenVBand="0" w:oddHBand="0" w:evenHBand="0" w:firstRowFirstColumn="0" w:firstRowLastColumn="0" w:lastRowFirstColumn="0" w:lastRowLastColumn="0"/>
+            <w:cnfStyle w:val="001000000000"/>
             <w:tcW w:w="1791" w:type="dxa"/>
           </w:tcPr>
           <w:p>
@@ -6704,7 +6795,7 @@
           <w:p>
             <w:pPr>
               <w:pStyle w:val="Standard"/>
-              <w:cnfStyle w:val="000000100000" w:firstRow="0" w:lastRow="0" w:firstColumn="0" w:lastColumn="0" w:oddVBand="0" w:evenVBand="0" w:oddHBand="1" w:evenHBand="0" w:firstRowFirstColumn="0" w:firstRowLastColumn="0" w:lastRowFirstColumn="0" w:lastRowLastColumn="0"/>
+              <w:cnfStyle w:val="000000100000"/>
               <w:rPr>
                 <w:rFonts w:ascii="Arial" w:hAnsi="Arial" w:cs="Arial"/>
                 <w:lang w:val="es-MX"/>
@@ -6733,7 +6824,7 @@
           <w:p>
             <w:pPr>
               <w:pStyle w:val="Standard"/>
-              <w:cnfStyle w:val="000000100000" w:firstRow="0" w:lastRow="0" w:firstColumn="0" w:lastColumn="0" w:oddVBand="0" w:evenVBand="0" w:oddHBand="1" w:evenHBand="0" w:firstRowFirstColumn="0" w:firstRowLastColumn="0" w:lastRowFirstColumn="0" w:lastRowLastColumn="0"/>
+              <w:cnfStyle w:val="000000100000"/>
               <w:rPr>
                 <w:rFonts w:ascii="Arial" w:hAnsi="Arial" w:cs="Arial"/>
                 <w:lang w:val="es-MX"/>
@@ -6748,7 +6839,7 @@
           <w:p>
             <w:pPr>
               <w:pStyle w:val="Standard"/>
-              <w:cnfStyle w:val="000000100000" w:firstRow="0" w:lastRow="0" w:firstColumn="0" w:lastColumn="0" w:oddVBand="0" w:evenVBand="0" w:oddHBand="1" w:evenHBand="0" w:firstRowFirstColumn="0" w:firstRowLastColumn="0" w:lastRowFirstColumn="0" w:lastRowLastColumn="0"/>
+              <w:cnfStyle w:val="000000100000"/>
               <w:rPr>
                 <w:rFonts w:ascii="Arial" w:hAnsi="Arial" w:cs="Arial"/>
                 <w:lang w:val="es-MX"/>
@@ -6763,7 +6854,7 @@
           <w:p>
             <w:pPr>
               <w:pStyle w:val="Standard"/>
-              <w:cnfStyle w:val="000000100000" w:firstRow="0" w:lastRow="0" w:firstColumn="0" w:lastColumn="0" w:oddVBand="0" w:evenVBand="0" w:oddHBand="1" w:evenHBand="0" w:firstRowFirstColumn="0" w:firstRowLastColumn="0" w:lastRowFirstColumn="0" w:lastRowLastColumn="0"/>
+              <w:cnfStyle w:val="000000100000"/>
               <w:rPr>
                 <w:rFonts w:ascii="Arial" w:hAnsi="Arial" w:cs="Arial"/>
                 <w:lang w:val="es-MX"/>
@@ -6778,7 +6869,7 @@
           <w:p>
             <w:pPr>
               <w:pStyle w:val="Standard"/>
-              <w:cnfStyle w:val="000000100000" w:firstRow="0" w:lastRow="0" w:firstColumn="0" w:lastColumn="0" w:oddVBand="0" w:evenVBand="0" w:oddHBand="1" w:evenHBand="0" w:firstRowFirstColumn="0" w:firstRowLastColumn="0" w:lastRowFirstColumn="0" w:lastRowLastColumn="0"/>
+              <w:cnfStyle w:val="000000100000"/>
               <w:rPr>
                 <w:rFonts w:ascii="Arial" w:hAnsi="Arial" w:cs="Arial"/>
                 <w:lang w:val="es-MX"/>
@@ -6789,11 +6880,11 @@
       </w:tr>
       <w:tr>
         <w:trPr>
-          <w:cnfStyle w:val="000000010000" w:firstRow="0" w:lastRow="0" w:firstColumn="0" w:lastColumn="0" w:oddVBand="0" w:evenVBand="0" w:oddHBand="0" w:evenHBand="1" w:firstRowFirstColumn="0" w:firstRowLastColumn="0" w:lastRowFirstColumn="0" w:lastRowLastColumn="0"/>
+          <w:cnfStyle w:val="000000010000"/>
         </w:trPr>
         <w:tc>
           <w:tcPr>
-            <w:cnfStyle w:val="001000000000" w:firstRow="0" w:lastRow="0" w:firstColumn="1" w:lastColumn="0" w:oddVBand="0" w:evenVBand="0" w:oddHBand="0" w:evenHBand="0" w:firstRowFirstColumn="0" w:firstRowLastColumn="0" w:lastRowFirstColumn="0" w:lastRowLastColumn="0"/>
+            <w:cnfStyle w:val="001000000000"/>
             <w:tcW w:w="1791" w:type="dxa"/>
           </w:tcPr>
           <w:p>
@@ -6820,7 +6911,7 @@
           <w:p>
             <w:pPr>
               <w:pStyle w:val="Standard"/>
-              <w:cnfStyle w:val="000000010000" w:firstRow="0" w:lastRow="0" w:firstColumn="0" w:lastColumn="0" w:oddVBand="0" w:evenVBand="0" w:oddHBand="0" w:evenHBand="1" w:firstRowFirstColumn="0" w:firstRowLastColumn="0" w:lastRowFirstColumn="0" w:lastRowLastColumn="0"/>
+              <w:cnfStyle w:val="000000010000"/>
               <w:rPr>
                 <w:rFonts w:ascii="Arial" w:hAnsi="Arial" w:cs="Arial"/>
                 <w:lang w:val="es-MX"/>
@@ -6842,7 +6933,7 @@
           <w:p>
             <w:pPr>
               <w:pStyle w:val="Standard"/>
-              <w:cnfStyle w:val="000000010000" w:firstRow="0" w:lastRow="0" w:firstColumn="0" w:lastColumn="0" w:oddVBand="0" w:evenVBand="0" w:oddHBand="0" w:evenHBand="1" w:firstRowFirstColumn="0" w:firstRowLastColumn="0" w:lastRowFirstColumn="0" w:lastRowLastColumn="0"/>
+              <w:cnfStyle w:val="000000010000"/>
               <w:rPr>
                 <w:rFonts w:ascii="Arial" w:hAnsi="Arial" w:cs="Arial"/>
                 <w:lang w:val="es-MX"/>
@@ -6857,7 +6948,7 @@
           <w:p>
             <w:pPr>
               <w:pStyle w:val="Standard"/>
-              <w:cnfStyle w:val="000000010000" w:firstRow="0" w:lastRow="0" w:firstColumn="0" w:lastColumn="0" w:oddVBand="0" w:evenVBand="0" w:oddHBand="0" w:evenHBand="1" w:firstRowFirstColumn="0" w:firstRowLastColumn="0" w:lastRowFirstColumn="0" w:lastRowLastColumn="0"/>
+              <w:cnfStyle w:val="000000010000"/>
               <w:rPr>
                 <w:rFonts w:ascii="Arial" w:hAnsi="Arial" w:cs="Arial"/>
                 <w:lang w:val="es-MX"/>
@@ -6872,7 +6963,7 @@
           <w:p>
             <w:pPr>
               <w:pStyle w:val="Standard"/>
-              <w:cnfStyle w:val="000000010000" w:firstRow="0" w:lastRow="0" w:firstColumn="0" w:lastColumn="0" w:oddVBand="0" w:evenVBand="0" w:oddHBand="0" w:evenHBand="1" w:firstRowFirstColumn="0" w:firstRowLastColumn="0" w:lastRowFirstColumn="0" w:lastRowLastColumn="0"/>
+              <w:cnfStyle w:val="000000010000"/>
               <w:rPr>
                 <w:rFonts w:ascii="Arial" w:hAnsi="Arial" w:cs="Arial"/>
                 <w:lang w:val="es-MX"/>
@@ -6887,7 +6978,7 @@
           <w:p>
             <w:pPr>
               <w:pStyle w:val="Standard"/>
-              <w:cnfStyle w:val="000000010000" w:firstRow="0" w:lastRow="0" w:firstColumn="0" w:lastColumn="0" w:oddVBand="0" w:evenVBand="0" w:oddHBand="0" w:evenHBand="1" w:firstRowFirstColumn="0" w:firstRowLastColumn="0" w:lastRowFirstColumn="0" w:lastRowLastColumn="0"/>
+              <w:cnfStyle w:val="000000010000"/>
               <w:rPr>
                 <w:rFonts w:ascii="Arial" w:hAnsi="Arial" w:cs="Arial"/>
                 <w:lang w:val="es-MX"/>
@@ -6898,11 +6989,11 @@
       </w:tr>
       <w:tr>
         <w:trPr>
-          <w:cnfStyle w:val="000000100000" w:firstRow="0" w:lastRow="0" w:firstColumn="0" w:lastColumn="0" w:oddVBand="0" w:evenVBand="0" w:oddHBand="1" w:evenHBand="0" w:firstRowFirstColumn="0" w:firstRowLastColumn="0" w:lastRowFirstColumn="0" w:lastRowLastColumn="0"/>
+          <w:cnfStyle w:val="000000100000"/>
         </w:trPr>
         <w:tc>
           <w:tcPr>
-            <w:cnfStyle w:val="001000000000" w:firstRow="0" w:lastRow="0" w:firstColumn="1" w:lastColumn="0" w:oddVBand="0" w:evenVBand="0" w:oddHBand="0" w:evenHBand="0" w:firstRowFirstColumn="0" w:firstRowLastColumn="0" w:lastRowFirstColumn="0" w:lastRowLastColumn="0"/>
+            <w:cnfStyle w:val="001000000000"/>
             <w:tcW w:w="1791" w:type="dxa"/>
           </w:tcPr>
           <w:p>
@@ -6929,7 +7020,7 @@
           <w:p>
             <w:pPr>
               <w:pStyle w:val="Standard"/>
-              <w:cnfStyle w:val="000000100000" w:firstRow="0" w:lastRow="0" w:firstColumn="0" w:lastColumn="0" w:oddVBand="0" w:evenVBand="0" w:oddHBand="1" w:evenHBand="0" w:firstRowFirstColumn="0" w:firstRowLastColumn="0" w:lastRowFirstColumn="0" w:lastRowLastColumn="0"/>
+              <w:cnfStyle w:val="000000100000"/>
               <w:rPr>
                 <w:rFonts w:ascii="Arial" w:hAnsi="Arial" w:cs="Arial"/>
                 <w:lang w:val="es-MX"/>
@@ -6972,7 +7063,7 @@
           <w:p>
             <w:pPr>
               <w:pStyle w:val="Standard"/>
-              <w:cnfStyle w:val="000000100000" w:firstRow="0" w:lastRow="0" w:firstColumn="0" w:lastColumn="0" w:oddVBand="0" w:evenVBand="0" w:oddHBand="1" w:evenHBand="0" w:firstRowFirstColumn="0" w:firstRowLastColumn="0" w:lastRowFirstColumn="0" w:lastRowLastColumn="0"/>
+              <w:cnfStyle w:val="000000100000"/>
               <w:rPr>
                 <w:rFonts w:ascii="Arial" w:hAnsi="Arial" w:cs="Arial"/>
                 <w:lang w:val="es-MX"/>
@@ -6994,7 +7085,7 @@
           <w:p>
             <w:pPr>
               <w:pStyle w:val="Standard"/>
-              <w:cnfStyle w:val="000000100000" w:firstRow="0" w:lastRow="0" w:firstColumn="0" w:lastColumn="0" w:oddVBand="0" w:evenVBand="0" w:oddHBand="1" w:evenHBand="0" w:firstRowFirstColumn="0" w:firstRowLastColumn="0" w:lastRowFirstColumn="0" w:lastRowLastColumn="0"/>
+              <w:cnfStyle w:val="000000100000"/>
               <w:rPr>
                 <w:rFonts w:ascii="Arial" w:hAnsi="Arial" w:cs="Arial"/>
                 <w:lang w:val="es-MX"/>
@@ -7009,7 +7100,7 @@
           <w:p>
             <w:pPr>
               <w:pStyle w:val="Standard"/>
-              <w:cnfStyle w:val="000000100000" w:firstRow="0" w:lastRow="0" w:firstColumn="0" w:lastColumn="0" w:oddVBand="0" w:evenVBand="0" w:oddHBand="1" w:evenHBand="0" w:firstRowFirstColumn="0" w:firstRowLastColumn="0" w:lastRowFirstColumn="0" w:lastRowLastColumn="0"/>
+              <w:cnfStyle w:val="000000100000"/>
               <w:rPr>
                 <w:rFonts w:ascii="Arial" w:hAnsi="Arial" w:cs="Arial"/>
                 <w:lang w:val="es-MX"/>
@@ -7024,7 +7115,7 @@
           <w:p>
             <w:pPr>
               <w:pStyle w:val="Standard"/>
-              <w:cnfStyle w:val="000000100000" w:firstRow="0" w:lastRow="0" w:firstColumn="0" w:lastColumn="0" w:oddVBand="0" w:evenVBand="0" w:oddHBand="1" w:evenHBand="0" w:firstRowFirstColumn="0" w:firstRowLastColumn="0" w:lastRowFirstColumn="0" w:lastRowLastColumn="0"/>
+              <w:cnfStyle w:val="000000100000"/>
               <w:rPr>
                 <w:rFonts w:ascii="Arial" w:hAnsi="Arial" w:cs="Arial"/>
                 <w:lang w:val="es-MX"/>
@@ -7035,11 +7126,11 @@
       </w:tr>
       <w:tr>
         <w:trPr>
-          <w:cnfStyle w:val="000000010000" w:firstRow="0" w:lastRow="0" w:firstColumn="0" w:lastColumn="0" w:oddVBand="0" w:evenVBand="0" w:oddHBand="0" w:evenHBand="1" w:firstRowFirstColumn="0" w:firstRowLastColumn="0" w:lastRowFirstColumn="0" w:lastRowLastColumn="0"/>
+          <w:cnfStyle w:val="000000010000"/>
         </w:trPr>
         <w:tc>
           <w:tcPr>
-            <w:cnfStyle w:val="001000000000" w:firstRow="0" w:lastRow="0" w:firstColumn="1" w:lastColumn="0" w:oddVBand="0" w:evenVBand="0" w:oddHBand="0" w:evenHBand="0" w:firstRowFirstColumn="0" w:firstRowLastColumn="0" w:lastRowFirstColumn="0" w:lastRowLastColumn="0"/>
+            <w:cnfStyle w:val="001000000000"/>
             <w:tcW w:w="1791" w:type="dxa"/>
           </w:tcPr>
           <w:p>
@@ -7066,7 +7157,7 @@
           <w:p>
             <w:pPr>
               <w:pStyle w:val="Standard"/>
-              <w:cnfStyle w:val="000000010000" w:firstRow="0" w:lastRow="0" w:firstColumn="0" w:lastColumn="0" w:oddVBand="0" w:evenVBand="0" w:oddHBand="0" w:evenHBand="1" w:firstRowFirstColumn="0" w:firstRowLastColumn="0" w:lastRowFirstColumn="0" w:lastRowLastColumn="0"/>
+              <w:cnfStyle w:val="000000010000"/>
               <w:rPr>
                 <w:rFonts w:ascii="Arial" w:hAnsi="Arial" w:cs="Arial"/>
                 <w:lang w:val="es-MX"/>
@@ -7103,7 +7194,7 @@
           <w:p>
             <w:pPr>
               <w:pStyle w:val="Standard"/>
-              <w:cnfStyle w:val="000000010000" w:firstRow="0" w:lastRow="0" w:firstColumn="0" w:lastColumn="0" w:oddVBand="0" w:evenVBand="0" w:oddHBand="0" w:evenHBand="1" w:firstRowFirstColumn="0" w:firstRowLastColumn="0" w:lastRowFirstColumn="0" w:lastRowLastColumn="0"/>
+              <w:cnfStyle w:val="000000010000"/>
               <w:rPr>
                 <w:rFonts w:ascii="Arial" w:hAnsi="Arial" w:cs="Arial"/>
                 <w:lang w:val="es-MX"/>
@@ -7118,7 +7209,7 @@
           <w:p>
             <w:pPr>
               <w:pStyle w:val="Standard"/>
-              <w:cnfStyle w:val="000000010000" w:firstRow="0" w:lastRow="0" w:firstColumn="0" w:lastColumn="0" w:oddVBand="0" w:evenVBand="0" w:oddHBand="0" w:evenHBand="1" w:firstRowFirstColumn="0" w:firstRowLastColumn="0" w:lastRowFirstColumn="0" w:lastRowLastColumn="0"/>
+              <w:cnfStyle w:val="000000010000"/>
               <w:rPr>
                 <w:rFonts w:ascii="Arial" w:hAnsi="Arial" w:cs="Arial"/>
                 <w:lang w:val="es-MX"/>
@@ -7133,7 +7224,7 @@
           <w:p>
             <w:pPr>
               <w:pStyle w:val="Standard"/>
-              <w:cnfStyle w:val="000000010000" w:firstRow="0" w:lastRow="0" w:firstColumn="0" w:lastColumn="0" w:oddVBand="0" w:evenVBand="0" w:oddHBand="0" w:evenHBand="1" w:firstRowFirstColumn="0" w:firstRowLastColumn="0" w:lastRowFirstColumn="0" w:lastRowLastColumn="0"/>
+              <w:cnfStyle w:val="000000010000"/>
               <w:rPr>
                 <w:rFonts w:ascii="Arial" w:hAnsi="Arial" w:cs="Arial"/>
                 <w:lang w:val="es-MX"/>
@@ -7148,7 +7239,7 @@
           <w:p>
             <w:pPr>
               <w:pStyle w:val="Standard"/>
-              <w:cnfStyle w:val="000000010000" w:firstRow="0" w:lastRow="0" w:firstColumn="0" w:lastColumn="0" w:oddVBand="0" w:evenVBand="0" w:oddHBand="0" w:evenHBand="1" w:firstRowFirstColumn="0" w:firstRowLastColumn="0" w:lastRowFirstColumn="0" w:lastRowLastColumn="0"/>
+              <w:cnfStyle w:val="000000010000"/>
               <w:rPr>
                 <w:rFonts w:ascii="Arial" w:hAnsi="Arial" w:cs="Arial"/>
                 <w:lang w:val="es-MX"/>
@@ -7159,11 +7250,11 @@
       </w:tr>
       <w:tr>
         <w:trPr>
-          <w:cnfStyle w:val="000000100000" w:firstRow="0" w:lastRow="0" w:firstColumn="0" w:lastColumn="0" w:oddVBand="0" w:evenVBand="0" w:oddHBand="1" w:evenHBand="0" w:firstRowFirstColumn="0" w:firstRowLastColumn="0" w:lastRowFirstColumn="0" w:lastRowLastColumn="0"/>
+          <w:cnfStyle w:val="000000100000"/>
         </w:trPr>
         <w:tc>
           <w:tcPr>
-            <w:cnfStyle w:val="001000000000" w:firstRow="0" w:lastRow="0" w:firstColumn="1" w:lastColumn="0" w:oddVBand="0" w:evenVBand="0" w:oddHBand="0" w:evenHBand="0" w:firstRowFirstColumn="0" w:firstRowLastColumn="0" w:lastRowFirstColumn="0" w:lastRowLastColumn="0"/>
+            <w:cnfStyle w:val="001000000000"/>
             <w:tcW w:w="1791" w:type="dxa"/>
           </w:tcPr>
           <w:p>
@@ -7193,7 +7284,7 @@
           <w:p>
             <w:pPr>
               <w:pStyle w:val="Standard"/>
-              <w:cnfStyle w:val="000000100000" w:firstRow="0" w:lastRow="0" w:firstColumn="0" w:lastColumn="0" w:oddVBand="0" w:evenVBand="0" w:oddHBand="1" w:evenHBand="0" w:firstRowFirstColumn="0" w:firstRowLastColumn="0" w:lastRowFirstColumn="0" w:lastRowLastColumn="0"/>
+              <w:cnfStyle w:val="000000100000"/>
               <w:rPr>
                 <w:rFonts w:ascii="Arial" w:hAnsi="Arial" w:cs="Arial"/>
                 <w:lang w:val="es-MX"/>
@@ -7229,7 +7320,7 @@
           <w:p>
             <w:pPr>
               <w:pStyle w:val="Standard"/>
-              <w:cnfStyle w:val="000000100000" w:firstRow="0" w:lastRow="0" w:firstColumn="0" w:lastColumn="0" w:oddVBand="0" w:evenVBand="0" w:oddHBand="1" w:evenHBand="0" w:firstRowFirstColumn="0" w:firstRowLastColumn="0" w:lastRowFirstColumn="0" w:lastRowLastColumn="0"/>
+              <w:cnfStyle w:val="000000100000"/>
               <w:rPr>
                 <w:rFonts w:ascii="Arial" w:hAnsi="Arial" w:cs="Arial"/>
                 <w:lang w:val="es-MX"/>
@@ -7244,7 +7335,7 @@
           <w:p>
             <w:pPr>
               <w:pStyle w:val="Standard"/>
-              <w:cnfStyle w:val="000000100000" w:firstRow="0" w:lastRow="0" w:firstColumn="0" w:lastColumn="0" w:oddVBand="0" w:evenVBand="0" w:oddHBand="1" w:evenHBand="0" w:firstRowFirstColumn="0" w:firstRowLastColumn="0" w:lastRowFirstColumn="0" w:lastRowLastColumn="0"/>
+              <w:cnfStyle w:val="000000100000"/>
               <w:rPr>
                 <w:rFonts w:ascii="Arial" w:hAnsi="Arial" w:cs="Arial"/>
                 <w:lang w:val="es-MX"/>
@@ -7259,7 +7350,7 @@
           <w:p>
             <w:pPr>
               <w:pStyle w:val="Standard"/>
-              <w:cnfStyle w:val="000000100000" w:firstRow="0" w:lastRow="0" w:firstColumn="0" w:lastColumn="0" w:oddVBand="0" w:evenVBand="0" w:oddHBand="1" w:evenHBand="0" w:firstRowFirstColumn="0" w:firstRowLastColumn="0" w:lastRowFirstColumn="0" w:lastRowLastColumn="0"/>
+              <w:cnfStyle w:val="000000100000"/>
               <w:rPr>
                 <w:rFonts w:ascii="Arial" w:hAnsi="Arial" w:cs="Arial"/>
                 <w:lang w:val="es-MX"/>
@@ -7274,7 +7365,7 @@
           <w:p>
             <w:pPr>
               <w:pStyle w:val="Standard"/>
-              <w:cnfStyle w:val="000000100000" w:firstRow="0" w:lastRow="0" w:firstColumn="0" w:lastColumn="0" w:oddVBand="0" w:evenVBand="0" w:oddHBand="1" w:evenHBand="0" w:firstRowFirstColumn="0" w:firstRowLastColumn="0" w:lastRowFirstColumn="0" w:lastRowLastColumn="0"/>
+              <w:cnfStyle w:val="000000100000"/>
               <w:rPr>
                 <w:rFonts w:ascii="Arial" w:hAnsi="Arial" w:cs="Arial"/>
                 <w:lang w:val="es-MX"/>
@@ -7285,11 +7376,11 @@
       </w:tr>
       <w:tr>
         <w:trPr>
-          <w:cnfStyle w:val="000000010000" w:firstRow="0" w:lastRow="0" w:firstColumn="0" w:lastColumn="0" w:oddVBand="0" w:evenVBand="0" w:oddHBand="0" w:evenHBand="1" w:firstRowFirstColumn="0" w:firstRowLastColumn="0" w:lastRowFirstColumn="0" w:lastRowLastColumn="0"/>
+          <w:cnfStyle w:val="000000010000"/>
         </w:trPr>
         <w:tc>
           <w:tcPr>
-            <w:cnfStyle w:val="001000000000" w:firstRow="0" w:lastRow="0" w:firstColumn="1" w:lastColumn="0" w:oddVBand="0" w:evenVBand="0" w:oddHBand="0" w:evenHBand="0" w:firstRowFirstColumn="0" w:firstRowLastColumn="0" w:lastRowFirstColumn="0" w:lastRowLastColumn="0"/>
+            <w:cnfStyle w:val="001000000000"/>
             <w:tcW w:w="1791" w:type="dxa"/>
           </w:tcPr>
           <w:p>
@@ -7316,7 +7407,7 @@
           <w:p>
             <w:pPr>
               <w:pStyle w:val="Standard"/>
-              <w:cnfStyle w:val="000000010000" w:firstRow="0" w:lastRow="0" w:firstColumn="0" w:lastColumn="0" w:oddVBand="0" w:evenVBand="0" w:oddHBand="0" w:evenHBand="1" w:firstRowFirstColumn="0" w:firstRowLastColumn="0" w:lastRowFirstColumn="0" w:lastRowLastColumn="0"/>
+              <w:cnfStyle w:val="000000010000"/>
               <w:rPr>
                 <w:rFonts w:ascii="Arial" w:hAnsi="Arial" w:cs="Arial"/>
                 <w:lang w:val="es-MX"/>
@@ -7331,7 +7422,7 @@
           <w:p>
             <w:pPr>
               <w:pStyle w:val="Standard"/>
-              <w:cnfStyle w:val="000000010000" w:firstRow="0" w:lastRow="0" w:firstColumn="0" w:lastColumn="0" w:oddVBand="0" w:evenVBand="0" w:oddHBand="0" w:evenHBand="1" w:firstRowFirstColumn="0" w:firstRowLastColumn="0" w:lastRowFirstColumn="0" w:lastRowLastColumn="0"/>
+              <w:cnfStyle w:val="000000010000"/>
               <w:rPr>
                 <w:rFonts w:ascii="Arial" w:hAnsi="Arial" w:cs="Arial"/>
                 <w:lang w:val="es-MX"/>
@@ -7353,7 +7444,7 @@
           <w:p>
             <w:pPr>
               <w:pStyle w:val="Standard"/>
-              <w:cnfStyle w:val="000000010000" w:firstRow="0" w:lastRow="0" w:firstColumn="0" w:lastColumn="0" w:oddVBand="0" w:evenVBand="0" w:oddHBand="0" w:evenHBand="1" w:firstRowFirstColumn="0" w:firstRowLastColumn="0" w:lastRowFirstColumn="0" w:lastRowLastColumn="0"/>
+              <w:cnfStyle w:val="000000010000"/>
               <w:rPr>
                 <w:rFonts w:ascii="Arial" w:hAnsi="Arial" w:cs="Arial"/>
                 <w:lang w:val="es-MX"/>
@@ -7368,7 +7459,7 @@
           <w:p>
             <w:pPr>
               <w:pStyle w:val="Standard"/>
-              <w:cnfStyle w:val="000000010000" w:firstRow="0" w:lastRow="0" w:firstColumn="0" w:lastColumn="0" w:oddVBand="0" w:evenVBand="0" w:oddHBand="0" w:evenHBand="1" w:firstRowFirstColumn="0" w:firstRowLastColumn="0" w:lastRowFirstColumn="0" w:lastRowLastColumn="0"/>
+              <w:cnfStyle w:val="000000010000"/>
               <w:rPr>
                 <w:rFonts w:ascii="Arial" w:hAnsi="Arial" w:cs="Arial"/>
                 <w:lang w:val="es-MX"/>
@@ -7390,7 +7481,7 @@
           <w:p>
             <w:pPr>
               <w:pStyle w:val="Standard"/>
-              <w:cnfStyle w:val="000000010000" w:firstRow="0" w:lastRow="0" w:firstColumn="0" w:lastColumn="0" w:oddVBand="0" w:evenVBand="0" w:oddHBand="0" w:evenHBand="1" w:firstRowFirstColumn="0" w:firstRowLastColumn="0" w:lastRowFirstColumn="0" w:lastRowLastColumn="0"/>
+              <w:cnfStyle w:val="000000010000"/>
               <w:rPr>
                 <w:rFonts w:ascii="Arial" w:hAnsi="Arial" w:cs="Arial"/>
                 <w:lang w:val="es-MX"/>
@@ -7408,11 +7499,11 @@
       </w:tr>
       <w:tr>
         <w:trPr>
-          <w:cnfStyle w:val="000000100000" w:firstRow="0" w:lastRow="0" w:firstColumn="0" w:lastColumn="0" w:oddVBand="0" w:evenVBand="0" w:oddHBand="1" w:evenHBand="0" w:firstRowFirstColumn="0" w:firstRowLastColumn="0" w:lastRowFirstColumn="0" w:lastRowLastColumn="0"/>
+          <w:cnfStyle w:val="000000100000"/>
         </w:trPr>
         <w:tc>
           <w:tcPr>
-            <w:cnfStyle w:val="001000000000" w:firstRow="0" w:lastRow="0" w:firstColumn="1" w:lastColumn="0" w:oddVBand="0" w:evenVBand="0" w:oddHBand="0" w:evenHBand="0" w:firstRowFirstColumn="0" w:firstRowLastColumn="0" w:lastRowFirstColumn="0" w:lastRowLastColumn="0"/>
+            <w:cnfStyle w:val="001000000000"/>
             <w:tcW w:w="1791" w:type="dxa"/>
           </w:tcPr>
           <w:p>
@@ -7434,7 +7525,7 @@
             <w:pPr>
               <w:pStyle w:val="Standard"/>
               <w:jc w:val="both"/>
-              <w:cnfStyle w:val="000000100000" w:firstRow="0" w:lastRow="0" w:firstColumn="0" w:lastColumn="0" w:oddVBand="0" w:evenVBand="0" w:oddHBand="1" w:evenHBand="0" w:firstRowFirstColumn="0" w:firstRowLastColumn="0" w:lastRowFirstColumn="0" w:lastRowLastColumn="0"/>
+              <w:cnfStyle w:val="000000100000"/>
               <w:rPr>
                 <w:rFonts w:ascii="Arial" w:hAnsi="Arial" w:cs="Arial"/>
                 <w:lang w:val="es-MX"/>
@@ -7450,7 +7541,7 @@
             <w:pPr>
               <w:pStyle w:val="Standard"/>
               <w:jc w:val="both"/>
-              <w:cnfStyle w:val="000000100000" w:firstRow="0" w:lastRow="0" w:firstColumn="0" w:lastColumn="0" w:oddVBand="0" w:evenVBand="0" w:oddHBand="1" w:evenHBand="0" w:firstRowFirstColumn="0" w:firstRowLastColumn="0" w:lastRowFirstColumn="0" w:lastRowLastColumn="0"/>
+              <w:cnfStyle w:val="000000100000"/>
               <w:rPr>
                 <w:rFonts w:ascii="Arial" w:hAnsi="Arial" w:cs="Arial"/>
                 <w:lang w:val="es-MX"/>
@@ -7466,7 +7557,7 @@
             <w:pPr>
               <w:pStyle w:val="Standard"/>
               <w:jc w:val="both"/>
-              <w:cnfStyle w:val="000000100000" w:firstRow="0" w:lastRow="0" w:firstColumn="0" w:lastColumn="0" w:oddVBand="0" w:evenVBand="0" w:oddHBand="1" w:evenHBand="0" w:firstRowFirstColumn="0" w:firstRowLastColumn="0" w:lastRowFirstColumn="0" w:lastRowLastColumn="0"/>
+              <w:cnfStyle w:val="000000100000"/>
               <w:rPr>
                 <w:rFonts w:ascii="Arial" w:hAnsi="Arial" w:cs="Arial"/>
                 <w:lang w:val="es-MX"/>
@@ -7482,7 +7573,7 @@
             <w:pPr>
               <w:pStyle w:val="Standard"/>
               <w:jc w:val="both"/>
-              <w:cnfStyle w:val="000000100000" w:firstRow="0" w:lastRow="0" w:firstColumn="0" w:lastColumn="0" w:oddVBand="0" w:evenVBand="0" w:oddHBand="1" w:evenHBand="0" w:firstRowFirstColumn="0" w:firstRowLastColumn="0" w:lastRowFirstColumn="0" w:lastRowLastColumn="0"/>
+              <w:cnfStyle w:val="000000100000"/>
               <w:rPr>
                 <w:rFonts w:ascii="Arial" w:hAnsi="Arial" w:cs="Arial"/>
                 <w:lang w:val="es-MX"/>
@@ -7498,7 +7589,7 @@
             <w:pPr>
               <w:pStyle w:val="Standard"/>
               <w:jc w:val="both"/>
-              <w:cnfStyle w:val="000000100000" w:firstRow="0" w:lastRow="0" w:firstColumn="0" w:lastColumn="0" w:oddVBand="0" w:evenVBand="0" w:oddHBand="1" w:evenHBand="0" w:firstRowFirstColumn="0" w:firstRowLastColumn="0" w:lastRowFirstColumn="0" w:lastRowLastColumn="0"/>
+              <w:cnfStyle w:val="000000100000"/>
               <w:rPr>
                 <w:rFonts w:ascii="Arial" w:hAnsi="Arial" w:cs="Arial"/>
                 <w:lang w:val="es-MX"/>
@@ -7536,18 +7627,18 @@
       <w:tblPr>
         <w:tblStyle w:val="Cuadrculaclara-nfasis5"/>
         <w:tblW w:w="0" w:type="auto"/>
-        <w:tblLook w:val="04A0" w:firstRow="1" w:lastRow="0" w:firstColumn="1" w:lastColumn="0" w:noHBand="0" w:noVBand="1"/>
+        <w:tblLook w:val="04A0"/>
       </w:tblPr>
       <w:tblGrid>
         <w:gridCol w:w="8978"/>
       </w:tblGrid>
       <w:tr>
         <w:trPr>
-          <w:cnfStyle w:val="100000000000" w:firstRow="1" w:lastRow="0" w:firstColumn="0" w:lastColumn="0" w:oddVBand="0" w:evenVBand="0" w:oddHBand="0" w:evenHBand="0" w:firstRowFirstColumn="0" w:firstRowLastColumn="0" w:lastRowFirstColumn="0" w:lastRowLastColumn="0"/>
+          <w:cnfStyle w:val="100000000000"/>
         </w:trPr>
         <w:tc>
           <w:tcPr>
-            <w:cnfStyle w:val="001000000000" w:firstRow="0" w:lastRow="0" w:firstColumn="1" w:lastColumn="0" w:oddVBand="0" w:evenVBand="0" w:oddHBand="0" w:evenHBand="0" w:firstRowFirstColumn="0" w:firstRowLastColumn="0" w:lastRowFirstColumn="0" w:lastRowLastColumn="0"/>
+            <w:cnfStyle w:val="001000000000"/>
             <w:tcW w:w="8978" w:type="dxa"/>
           </w:tcPr>
           <w:p>
@@ -7573,11 +7664,11 @@
       </w:tr>
       <w:tr>
         <w:trPr>
-          <w:cnfStyle w:val="000000100000" w:firstRow="0" w:lastRow="0" w:firstColumn="0" w:lastColumn="0" w:oddVBand="0" w:evenVBand="0" w:oddHBand="1" w:evenHBand="0" w:firstRowFirstColumn="0" w:firstRowLastColumn="0" w:lastRowFirstColumn="0" w:lastRowLastColumn="0"/>
+          <w:cnfStyle w:val="000000100000"/>
         </w:trPr>
         <w:tc>
           <w:tcPr>
-            <w:cnfStyle w:val="001000000000" w:firstRow="0" w:lastRow="0" w:firstColumn="1" w:lastColumn="0" w:oddVBand="0" w:evenVBand="0" w:oddHBand="0" w:evenHBand="0" w:firstRowFirstColumn="0" w:firstRowLastColumn="0" w:lastRowFirstColumn="0" w:lastRowLastColumn="0"/>
+            <w:cnfStyle w:val="001000000000"/>
             <w:tcW w:w="8978" w:type="dxa"/>
           </w:tcPr>
           <w:p>
@@ -7638,18 +7729,18 @@
       <w:tblPr>
         <w:tblStyle w:val="Cuadrculaclara-nfasis5"/>
         <w:tblW w:w="0" w:type="auto"/>
-        <w:tblLook w:val="04A0" w:firstRow="1" w:lastRow="0" w:firstColumn="1" w:lastColumn="0" w:noHBand="0" w:noVBand="1"/>
+        <w:tblLook w:val="04A0"/>
       </w:tblPr>
       <w:tblGrid>
         <w:gridCol w:w="8978"/>
       </w:tblGrid>
       <w:tr>
         <w:trPr>
-          <w:cnfStyle w:val="100000000000" w:firstRow="1" w:lastRow="0" w:firstColumn="0" w:lastColumn="0" w:oddVBand="0" w:evenVBand="0" w:oddHBand="0" w:evenHBand="0" w:firstRowFirstColumn="0" w:firstRowLastColumn="0" w:lastRowFirstColumn="0" w:lastRowLastColumn="0"/>
+          <w:cnfStyle w:val="100000000000"/>
         </w:trPr>
         <w:tc>
           <w:tcPr>
-            <w:cnfStyle w:val="001000000000" w:firstRow="0" w:lastRow="0" w:firstColumn="1" w:lastColumn="0" w:oddVBand="0" w:evenVBand="0" w:oddHBand="0" w:evenHBand="0" w:firstRowFirstColumn="0" w:firstRowLastColumn="0" w:lastRowFirstColumn="0" w:lastRowLastColumn="0"/>
+            <w:cnfStyle w:val="001000000000"/>
             <w:tcW w:w="8978" w:type="dxa"/>
           </w:tcPr>
           <w:p>
@@ -7675,11 +7766,11 @@
       </w:tr>
       <w:tr>
         <w:trPr>
-          <w:cnfStyle w:val="000000100000" w:firstRow="0" w:lastRow="0" w:firstColumn="0" w:lastColumn="0" w:oddVBand="0" w:evenVBand="0" w:oddHBand="1" w:evenHBand="0" w:firstRowFirstColumn="0" w:firstRowLastColumn="0" w:lastRowFirstColumn="0" w:lastRowLastColumn="0"/>
+          <w:cnfStyle w:val="000000100000"/>
         </w:trPr>
         <w:tc>
           <w:tcPr>
-            <w:cnfStyle w:val="001000000000" w:firstRow="0" w:lastRow="0" w:firstColumn="1" w:lastColumn="0" w:oddVBand="0" w:evenVBand="0" w:oddHBand="0" w:evenHBand="0" w:firstRowFirstColumn="0" w:firstRowLastColumn="0" w:lastRowFirstColumn="0" w:lastRowLastColumn="0"/>
+            <w:cnfStyle w:val="001000000000"/>
             <w:tcW w:w="8978" w:type="dxa"/>
           </w:tcPr>
           <w:p>
@@ -7964,7 +8055,7 @@
                     <pic:cNvPicPr/>
                   </pic:nvPicPr>
                   <pic:blipFill rotWithShape="1">
-                    <a:blip r:embed="rId10" cstate="print">
+                    <a:blip r:embed="rId9" cstate="print">
                       <a:duotone>
                         <a:schemeClr val="accent5">
                           <a:shade val="45000"/>
@@ -7989,7 +8080,7 @@
                     </a:ln>
                     <a:extLst>
                       <a:ext uri="{53640926-AAD7-44D8-BBD7-CCE9431645EC}">
-                        <a14:shadowObscured xmlns:a14="http://schemas.microsoft.com/office/drawing/2010/main"/>
+                        <a14:shadowObscured xmlns:a14="http://schemas.microsoft.com/office/drawing/2010/main" xmlns:wps="http://schemas.microsoft.com/office/word/2010/wordprocessingShape" xmlns:wpi="http://schemas.microsoft.com/office/word/2010/wordprocessingInk" xmlns:wpg="http://schemas.microsoft.com/office/word/2010/wordprocessingGroup" xmlns:w14="http://schemas.microsoft.com/office/word/2010/wordml" xmlns:w="http://schemas.openxmlformats.org/wordprocessingml/2006/main" xmlns:w10="urn:schemas-microsoft-com:office:word" xmlns:wp14="http://schemas.microsoft.com/office/word/2010/wordprocessingDrawing" xmlns:v="urn:schemas-microsoft-com:vml" xmlns:o="urn:schemas-microsoft-com:office:office" xmlns:mc="http://schemas.openxmlformats.org/markup-compatibility/2006" xmlns:wpc="http://schemas.microsoft.com/office/word/2010/wordprocessingCanvas" xmlns=""/>
                       </a:ext>
                     </a:extLst>
                   </pic:spPr>
@@ -8090,7 +8181,7 @@
             <o:lock v:ext="edit" aspectratio="t"/>
           </v:shapetype>
           <v:shape id="_x0000_i1025" type="#_x0000_t75" style="width:177.75pt;height:173.25pt">
-            <v:imagedata r:id="rId11" o:title="nose"/>
+            <v:imagedata r:id="rId10" o:title="nose"/>
           </v:shape>
         </w:pict>
       </w:r>
@@ -8335,7 +8426,7 @@
       <w:tblPr>
         <w:tblStyle w:val="Cuadrculaclara-nfasis5"/>
         <w:tblW w:w="0" w:type="auto"/>
-        <w:tblLook w:val="04A0" w:firstRow="1" w:lastRow="0" w:firstColumn="1" w:lastColumn="0" w:noHBand="0" w:noVBand="1"/>
+        <w:tblLook w:val="04A0"/>
       </w:tblPr>
       <w:tblGrid>
         <w:gridCol w:w="2802"/>
@@ -8343,11 +8434,11 @@
       </w:tblGrid>
       <w:tr>
         <w:trPr>
-          <w:cnfStyle w:val="100000000000" w:firstRow="1" w:lastRow="0" w:firstColumn="0" w:lastColumn="0" w:oddVBand="0" w:evenVBand="0" w:oddHBand="0" w:evenHBand="0" w:firstRowFirstColumn="0" w:firstRowLastColumn="0" w:lastRowFirstColumn="0" w:lastRowLastColumn="0"/>
+          <w:cnfStyle w:val="100000000000"/>
         </w:trPr>
         <w:tc>
           <w:tcPr>
-            <w:cnfStyle w:val="001000000000" w:firstRow="0" w:lastRow="0" w:firstColumn="1" w:lastColumn="0" w:oddVBand="0" w:evenVBand="0" w:oddHBand="0" w:evenHBand="0" w:firstRowFirstColumn="0" w:firstRowLastColumn="0" w:lastRowFirstColumn="0" w:lastRowLastColumn="0"/>
+            <w:cnfStyle w:val="001000000000"/>
             <w:tcW w:w="2802" w:type="dxa"/>
           </w:tcPr>
           <w:p>
@@ -8380,7 +8471,7 @@
           <w:p>
             <w:pPr>
               <w:pStyle w:val="Standard"/>
-              <w:cnfStyle w:val="100000000000" w:firstRow="1" w:lastRow="0" w:firstColumn="0" w:lastColumn="0" w:oddVBand="0" w:evenVBand="0" w:oddHBand="0" w:evenHBand="0" w:firstRowFirstColumn="0" w:firstRowLastColumn="0" w:lastRowFirstColumn="0" w:lastRowLastColumn="0"/>
+              <w:cnfStyle w:val="100000000000"/>
               <w:rPr>
                 <w:rFonts w:asciiTheme="minorHAnsi" w:eastAsiaTheme="minorEastAsia" w:hAnsiTheme="minorHAnsi" w:cstheme="minorBidi"/>
                 <w:bCs w:val="0"/>
@@ -8404,11 +8495,11 @@
       </w:tr>
       <w:tr>
         <w:trPr>
-          <w:cnfStyle w:val="000000100000" w:firstRow="0" w:lastRow="0" w:firstColumn="0" w:lastColumn="0" w:oddVBand="0" w:evenVBand="0" w:oddHBand="1" w:evenHBand="0" w:firstRowFirstColumn="0" w:firstRowLastColumn="0" w:lastRowFirstColumn="0" w:lastRowLastColumn="0"/>
+          <w:cnfStyle w:val="000000100000"/>
         </w:trPr>
         <w:tc>
           <w:tcPr>
-            <w:cnfStyle w:val="001000000000" w:firstRow="0" w:lastRow="0" w:firstColumn="1" w:lastColumn="0" w:oddVBand="0" w:evenVBand="0" w:oddHBand="0" w:evenHBand="0" w:firstRowFirstColumn="0" w:firstRowLastColumn="0" w:lastRowFirstColumn="0" w:lastRowLastColumn="0"/>
+            <w:cnfStyle w:val="001000000000"/>
             <w:tcW w:w="2802" w:type="dxa"/>
           </w:tcPr>
           <w:p>
@@ -8441,7 +8532,7 @@
           <w:p>
             <w:pPr>
               <w:pStyle w:val="Standard"/>
-              <w:cnfStyle w:val="000000100000" w:firstRow="0" w:lastRow="0" w:firstColumn="0" w:lastColumn="0" w:oddVBand="0" w:evenVBand="0" w:oddHBand="1" w:evenHBand="0" w:firstRowFirstColumn="0" w:firstRowLastColumn="0" w:lastRowFirstColumn="0" w:lastRowLastColumn="0"/>
+              <w:cnfStyle w:val="000000100000"/>
               <w:rPr>
                 <w:rFonts w:asciiTheme="minorHAnsi" w:eastAsiaTheme="minorEastAsia" w:hAnsiTheme="minorHAnsi" w:cstheme="minorBidi"/>
                 <w:bCs/>
@@ -8485,11 +8576,11 @@
       </w:tr>
       <w:tr>
         <w:trPr>
-          <w:cnfStyle w:val="000000010000" w:firstRow="0" w:lastRow="0" w:firstColumn="0" w:lastColumn="0" w:oddVBand="0" w:evenVBand="0" w:oddHBand="0" w:evenHBand="1" w:firstRowFirstColumn="0" w:firstRowLastColumn="0" w:lastRowFirstColumn="0" w:lastRowLastColumn="0"/>
+          <w:cnfStyle w:val="000000010000"/>
         </w:trPr>
         <w:tc>
           <w:tcPr>
-            <w:cnfStyle w:val="001000000000" w:firstRow="0" w:lastRow="0" w:firstColumn="1" w:lastColumn="0" w:oddVBand="0" w:evenVBand="0" w:oddHBand="0" w:evenHBand="0" w:firstRowFirstColumn="0" w:firstRowLastColumn="0" w:lastRowFirstColumn="0" w:lastRowLastColumn="0"/>
+            <w:cnfStyle w:val="001000000000"/>
             <w:tcW w:w="2802" w:type="dxa"/>
           </w:tcPr>
           <w:p>
@@ -8522,7 +8613,7 @@
           <w:p>
             <w:pPr>
               <w:pStyle w:val="Standard"/>
-              <w:cnfStyle w:val="000000010000" w:firstRow="0" w:lastRow="0" w:firstColumn="0" w:lastColumn="0" w:oddVBand="0" w:evenVBand="0" w:oddHBand="0" w:evenHBand="1" w:firstRowFirstColumn="0" w:firstRowLastColumn="0" w:lastRowFirstColumn="0" w:lastRowLastColumn="0"/>
+              <w:cnfStyle w:val="000000010000"/>
               <w:rPr>
                 <w:rFonts w:asciiTheme="minorHAnsi" w:eastAsiaTheme="minorEastAsia" w:hAnsiTheme="minorHAnsi" w:cstheme="minorBidi"/>
                 <w:bCs/>
@@ -8587,11 +8678,11 @@
       </w:tr>
       <w:tr>
         <w:trPr>
-          <w:cnfStyle w:val="000000100000" w:firstRow="0" w:lastRow="0" w:firstColumn="0" w:lastColumn="0" w:oddVBand="0" w:evenVBand="0" w:oddHBand="1" w:evenHBand="0" w:firstRowFirstColumn="0" w:firstRowLastColumn="0" w:lastRowFirstColumn="0" w:lastRowLastColumn="0"/>
+          <w:cnfStyle w:val="000000100000"/>
         </w:trPr>
         <w:tc>
           <w:tcPr>
-            <w:cnfStyle w:val="001000000000" w:firstRow="0" w:lastRow="0" w:firstColumn="1" w:lastColumn="0" w:oddVBand="0" w:evenVBand="0" w:oddHBand="0" w:evenHBand="0" w:firstRowFirstColumn="0" w:firstRowLastColumn="0" w:lastRowFirstColumn="0" w:lastRowLastColumn="0"/>
+            <w:cnfStyle w:val="001000000000"/>
             <w:tcW w:w="2802" w:type="dxa"/>
           </w:tcPr>
           <w:p>
@@ -8625,7 +8716,7 @@
           <w:p>
             <w:pPr>
               <w:pStyle w:val="Standard"/>
-              <w:cnfStyle w:val="000000100000" w:firstRow="0" w:lastRow="0" w:firstColumn="0" w:lastColumn="0" w:oddVBand="0" w:evenVBand="0" w:oddHBand="1" w:evenHBand="0" w:firstRowFirstColumn="0" w:firstRowLastColumn="0" w:lastRowFirstColumn="0" w:lastRowLastColumn="0"/>
+              <w:cnfStyle w:val="000000100000"/>
               <w:rPr>
                 <w:rFonts w:asciiTheme="minorHAnsi" w:eastAsiaTheme="minorEastAsia" w:hAnsiTheme="minorHAnsi" w:cstheme="minorBidi"/>
                 <w:bCs/>
@@ -8649,11 +8740,11 @@
       </w:tr>
       <w:tr>
         <w:trPr>
-          <w:cnfStyle w:val="000000010000" w:firstRow="0" w:lastRow="0" w:firstColumn="0" w:lastColumn="0" w:oddVBand="0" w:evenVBand="0" w:oddHBand="0" w:evenHBand="1" w:firstRowFirstColumn="0" w:firstRowLastColumn="0" w:lastRowFirstColumn="0" w:lastRowLastColumn="0"/>
+          <w:cnfStyle w:val="000000010000"/>
         </w:trPr>
         <w:tc>
           <w:tcPr>
-            <w:cnfStyle w:val="001000000000" w:firstRow="0" w:lastRow="0" w:firstColumn="1" w:lastColumn="0" w:oddVBand="0" w:evenVBand="0" w:oddHBand="0" w:evenHBand="0" w:firstRowFirstColumn="0" w:firstRowLastColumn="0" w:lastRowFirstColumn="0" w:lastRowLastColumn="0"/>
+            <w:cnfStyle w:val="001000000000"/>
             <w:tcW w:w="2802" w:type="dxa"/>
           </w:tcPr>
           <w:p>
@@ -8696,7 +8787,7 @@
           <w:p>
             <w:pPr>
               <w:pStyle w:val="Standard"/>
-              <w:cnfStyle w:val="000000010000" w:firstRow="0" w:lastRow="0" w:firstColumn="0" w:lastColumn="0" w:oddVBand="0" w:evenVBand="0" w:oddHBand="0" w:evenHBand="1" w:firstRowFirstColumn="0" w:firstRowLastColumn="0" w:lastRowFirstColumn="0" w:lastRowLastColumn="0"/>
+              <w:cnfStyle w:val="000000010000"/>
               <w:rPr>
                 <w:rFonts w:asciiTheme="minorHAnsi" w:eastAsiaTheme="minorEastAsia" w:hAnsiTheme="minorHAnsi" w:cstheme="minorBidi"/>
                 <w:bCs/>
@@ -8840,11 +8931,11 @@
       </w:tr>
       <w:tr>
         <w:trPr>
-          <w:cnfStyle w:val="000000100000" w:firstRow="0" w:lastRow="0" w:firstColumn="0" w:lastColumn="0" w:oddVBand="0" w:evenVBand="0" w:oddHBand="1" w:evenHBand="0" w:firstRowFirstColumn="0" w:firstRowLastColumn="0" w:lastRowFirstColumn="0" w:lastRowLastColumn="0"/>
+          <w:cnfStyle w:val="000000100000"/>
         </w:trPr>
         <w:tc>
           <w:tcPr>
-            <w:cnfStyle w:val="001000000000" w:firstRow="0" w:lastRow="0" w:firstColumn="1" w:lastColumn="0" w:oddVBand="0" w:evenVBand="0" w:oddHBand="0" w:evenHBand="0" w:firstRowFirstColumn="0" w:firstRowLastColumn="0" w:lastRowFirstColumn="0" w:lastRowLastColumn="0"/>
+            <w:cnfStyle w:val="001000000000"/>
             <w:tcW w:w="2802" w:type="dxa"/>
           </w:tcPr>
           <w:p>
@@ -8877,7 +8968,7 @@
           <w:p>
             <w:pPr>
               <w:pStyle w:val="Standard"/>
-              <w:cnfStyle w:val="000000100000" w:firstRow="0" w:lastRow="0" w:firstColumn="0" w:lastColumn="0" w:oddVBand="0" w:evenVBand="0" w:oddHBand="1" w:evenHBand="0" w:firstRowFirstColumn="0" w:firstRowLastColumn="0" w:lastRowFirstColumn="0" w:lastRowLastColumn="0"/>
+              <w:cnfStyle w:val="000000100000"/>
               <w:rPr>
                 <w:rFonts w:asciiTheme="minorHAnsi" w:eastAsiaTheme="minorEastAsia" w:hAnsiTheme="minorHAnsi" w:cstheme="minorBidi"/>
                 <w:bCs/>
@@ -8941,11 +9032,11 @@
       </w:tr>
       <w:tr>
         <w:trPr>
-          <w:cnfStyle w:val="000000010000" w:firstRow="0" w:lastRow="0" w:firstColumn="0" w:lastColumn="0" w:oddVBand="0" w:evenVBand="0" w:oddHBand="0" w:evenHBand="1" w:firstRowFirstColumn="0" w:firstRowLastColumn="0" w:lastRowFirstColumn="0" w:lastRowLastColumn="0"/>
+          <w:cnfStyle w:val="000000010000"/>
         </w:trPr>
         <w:tc>
           <w:tcPr>
-            <w:cnfStyle w:val="001000000000" w:firstRow="0" w:lastRow="0" w:firstColumn="1" w:lastColumn="0" w:oddVBand="0" w:evenVBand="0" w:oddHBand="0" w:evenHBand="0" w:firstRowFirstColumn="0" w:firstRowLastColumn="0" w:lastRowFirstColumn="0" w:lastRowLastColumn="0"/>
+            <w:cnfStyle w:val="001000000000"/>
             <w:tcW w:w="2802" w:type="dxa"/>
           </w:tcPr>
           <w:p>
@@ -8978,7 +9069,7 @@
           <w:p>
             <w:pPr>
               <w:pStyle w:val="Standard"/>
-              <w:cnfStyle w:val="000000010000" w:firstRow="0" w:lastRow="0" w:firstColumn="0" w:lastColumn="0" w:oddVBand="0" w:evenVBand="0" w:oddHBand="0" w:evenHBand="1" w:firstRowFirstColumn="0" w:firstRowLastColumn="0" w:lastRowFirstColumn="0" w:lastRowLastColumn="0"/>
+              <w:cnfStyle w:val="000000010000"/>
               <w:rPr>
                 <w:rFonts w:asciiTheme="minorHAnsi" w:eastAsiaTheme="minorEastAsia" w:hAnsiTheme="minorHAnsi" w:cstheme="minorBidi"/>
                 <w:bCs/>
@@ -9012,11 +9103,11 @@
       </w:tr>
       <w:tr>
         <w:trPr>
-          <w:cnfStyle w:val="000000100000" w:firstRow="0" w:lastRow="0" w:firstColumn="0" w:lastColumn="0" w:oddVBand="0" w:evenVBand="0" w:oddHBand="1" w:evenHBand="0" w:firstRowFirstColumn="0" w:firstRowLastColumn="0" w:lastRowFirstColumn="0" w:lastRowLastColumn="0"/>
+          <w:cnfStyle w:val="000000100000"/>
         </w:trPr>
         <w:tc>
           <w:tcPr>
-            <w:cnfStyle w:val="001000000000" w:firstRow="0" w:lastRow="0" w:firstColumn="1" w:lastColumn="0" w:oddVBand="0" w:evenVBand="0" w:oddHBand="0" w:evenHBand="0" w:firstRowFirstColumn="0" w:firstRowLastColumn="0" w:lastRowFirstColumn="0" w:lastRowLastColumn="0"/>
+            <w:cnfStyle w:val="001000000000"/>
             <w:tcW w:w="2802" w:type="dxa"/>
           </w:tcPr>
           <w:p>
@@ -9059,7 +9150,7 @@
           <w:p>
             <w:pPr>
               <w:pStyle w:val="Standard"/>
-              <w:cnfStyle w:val="000000100000" w:firstRow="0" w:lastRow="0" w:firstColumn="0" w:lastColumn="0" w:oddVBand="0" w:evenVBand="0" w:oddHBand="1" w:evenHBand="0" w:firstRowFirstColumn="0" w:firstRowLastColumn="0" w:lastRowFirstColumn="0" w:lastRowLastColumn="0"/>
+              <w:cnfStyle w:val="000000100000"/>
               <w:rPr>
                 <w:rFonts w:asciiTheme="minorHAnsi" w:eastAsiaTheme="minorEastAsia" w:hAnsiTheme="minorHAnsi" w:cstheme="minorBidi"/>
                 <w:bCs/>
@@ -9102,7 +9193,7 @@
           <w:p>
             <w:pPr>
               <w:pStyle w:val="Standard"/>
-              <w:cnfStyle w:val="000000100000" w:firstRow="0" w:lastRow="0" w:firstColumn="0" w:lastColumn="0" w:oddVBand="0" w:evenVBand="0" w:oddHBand="1" w:evenHBand="0" w:firstRowFirstColumn="0" w:firstRowLastColumn="0" w:lastRowFirstColumn="0" w:lastRowLastColumn="0"/>
+              <w:cnfStyle w:val="000000100000"/>
               <w:rPr>
                 <w:rFonts w:asciiTheme="minorHAnsi" w:eastAsiaTheme="minorEastAsia" w:hAnsiTheme="minorHAnsi" w:cstheme="minorBidi"/>
                 <w:bCs/>
@@ -9126,11 +9217,11 @@
       </w:tr>
       <w:tr>
         <w:trPr>
-          <w:cnfStyle w:val="000000010000" w:firstRow="0" w:lastRow="0" w:firstColumn="0" w:lastColumn="0" w:oddVBand="0" w:evenVBand="0" w:oddHBand="0" w:evenHBand="1" w:firstRowFirstColumn="0" w:firstRowLastColumn="0" w:lastRowFirstColumn="0" w:lastRowLastColumn="0"/>
+          <w:cnfStyle w:val="000000010000"/>
         </w:trPr>
         <w:tc>
           <w:tcPr>
-            <w:cnfStyle w:val="001000000000" w:firstRow="0" w:lastRow="0" w:firstColumn="1" w:lastColumn="0" w:oddVBand="0" w:evenVBand="0" w:oddHBand="0" w:evenHBand="0" w:firstRowFirstColumn="0" w:firstRowLastColumn="0" w:lastRowFirstColumn="0" w:lastRowLastColumn="0"/>
+            <w:cnfStyle w:val="001000000000"/>
             <w:tcW w:w="2802" w:type="dxa"/>
           </w:tcPr>
           <w:p>
@@ -9163,7 +9254,7 @@
           <w:p>
             <w:pPr>
               <w:pStyle w:val="Standard"/>
-              <w:cnfStyle w:val="000000010000" w:firstRow="0" w:lastRow="0" w:firstColumn="0" w:lastColumn="0" w:oddVBand="0" w:evenVBand="0" w:oddHBand="0" w:evenHBand="1" w:firstRowFirstColumn="0" w:firstRowLastColumn="0" w:lastRowFirstColumn="0" w:lastRowLastColumn="0"/>
+              <w:cnfStyle w:val="000000010000"/>
               <w:rPr>
                 <w:rFonts w:asciiTheme="minorHAnsi" w:eastAsiaTheme="minorEastAsia" w:hAnsiTheme="minorHAnsi" w:cstheme="minorBidi"/>
                 <w:bCs/>
@@ -9190,7 +9281,7 @@
                 <w:ilvl w:val="0"/>
                 <w:numId w:val="5"/>
               </w:numPr>
-              <w:cnfStyle w:val="000000010000" w:firstRow="0" w:lastRow="0" w:firstColumn="0" w:lastColumn="0" w:oddVBand="0" w:evenVBand="0" w:oddHBand="0" w:evenHBand="1" w:firstRowFirstColumn="0" w:firstRowLastColumn="0" w:lastRowFirstColumn="0" w:lastRowLastColumn="0"/>
+              <w:cnfStyle w:val="000000010000"/>
               <w:rPr>
                 <w:rFonts w:asciiTheme="minorHAnsi" w:eastAsiaTheme="minorEastAsia" w:hAnsiTheme="minorHAnsi" w:cstheme="minorBidi"/>
                 <w:bCs/>
@@ -9217,7 +9308,7 @@
                 <w:ilvl w:val="0"/>
                 <w:numId w:val="5"/>
               </w:numPr>
-              <w:cnfStyle w:val="000000010000" w:firstRow="0" w:lastRow="0" w:firstColumn="0" w:lastColumn="0" w:oddVBand="0" w:evenVBand="0" w:oddHBand="0" w:evenHBand="1" w:firstRowFirstColumn="0" w:firstRowLastColumn="0" w:lastRowFirstColumn="0" w:lastRowLastColumn="0"/>
+              <w:cnfStyle w:val="000000010000"/>
               <w:rPr>
                 <w:rFonts w:asciiTheme="minorHAnsi" w:eastAsiaTheme="minorEastAsia" w:hAnsiTheme="minorHAnsi" w:cstheme="minorBidi"/>
                 <w:bCs/>
@@ -9256,7 +9347,7 @@
                 <w:ilvl w:val="0"/>
                 <w:numId w:val="5"/>
               </w:numPr>
-              <w:cnfStyle w:val="000000010000" w:firstRow="0" w:lastRow="0" w:firstColumn="0" w:lastColumn="0" w:oddVBand="0" w:evenVBand="0" w:oddHBand="0" w:evenHBand="1" w:firstRowFirstColumn="0" w:firstRowLastColumn="0" w:lastRowFirstColumn="0" w:lastRowLastColumn="0"/>
+              <w:cnfStyle w:val="000000010000"/>
               <w:rPr>
                 <w:rFonts w:asciiTheme="minorHAnsi" w:eastAsiaTheme="minorEastAsia" w:hAnsiTheme="minorHAnsi" w:cstheme="minorBidi"/>
                 <w:bCs/>
@@ -9283,7 +9374,7 @@
                 <w:ilvl w:val="0"/>
                 <w:numId w:val="5"/>
               </w:numPr>
-              <w:cnfStyle w:val="000000010000" w:firstRow="0" w:lastRow="0" w:firstColumn="0" w:lastColumn="0" w:oddVBand="0" w:evenVBand="0" w:oddHBand="0" w:evenHBand="1" w:firstRowFirstColumn="0" w:firstRowLastColumn="0" w:lastRowFirstColumn="0" w:lastRowLastColumn="0"/>
+              <w:cnfStyle w:val="000000010000"/>
               <w:rPr>
                 <w:rFonts w:asciiTheme="minorHAnsi" w:eastAsiaTheme="minorEastAsia" w:hAnsiTheme="minorHAnsi" w:cstheme="minorBidi"/>
                 <w:bCs/>
@@ -9306,7 +9397,7 @@
           <w:p>
             <w:pPr>
               <w:pStyle w:val="Standard"/>
-              <w:cnfStyle w:val="000000010000" w:firstRow="0" w:lastRow="0" w:firstColumn="0" w:lastColumn="0" w:oddVBand="0" w:evenVBand="0" w:oddHBand="0" w:evenHBand="1" w:firstRowFirstColumn="0" w:firstRowLastColumn="0" w:lastRowFirstColumn="0" w:lastRowLastColumn="0"/>
+              <w:cnfStyle w:val="000000010000"/>
               <w:rPr>
                 <w:rFonts w:asciiTheme="minorHAnsi" w:eastAsiaTheme="minorEastAsia" w:hAnsiTheme="minorHAnsi" w:cstheme="minorBidi"/>
                 <w:bCs/>
@@ -9331,11 +9422,11 @@
       </w:tr>
       <w:tr>
         <w:trPr>
-          <w:cnfStyle w:val="000000100000" w:firstRow="0" w:lastRow="0" w:firstColumn="0" w:lastColumn="0" w:oddVBand="0" w:evenVBand="0" w:oddHBand="1" w:evenHBand="0" w:firstRowFirstColumn="0" w:firstRowLastColumn="0" w:lastRowFirstColumn="0" w:lastRowLastColumn="0"/>
+          <w:cnfStyle w:val="000000100000"/>
         </w:trPr>
         <w:tc>
           <w:tcPr>
-            <w:cnfStyle w:val="001000000000" w:firstRow="0" w:lastRow="0" w:firstColumn="1" w:lastColumn="0" w:oddVBand="0" w:evenVBand="0" w:oddHBand="0" w:evenHBand="0" w:firstRowFirstColumn="0" w:firstRowLastColumn="0" w:lastRowFirstColumn="0" w:lastRowLastColumn="0"/>
+            <w:cnfStyle w:val="001000000000"/>
             <w:tcW w:w="2802" w:type="dxa"/>
           </w:tcPr>
           <w:p>
@@ -9369,7 +9460,7 @@
           <w:p>
             <w:pPr>
               <w:pStyle w:val="Standard"/>
-              <w:cnfStyle w:val="000000100000" w:firstRow="0" w:lastRow="0" w:firstColumn="0" w:lastColumn="0" w:oddVBand="0" w:evenVBand="0" w:oddHBand="1" w:evenHBand="0" w:firstRowFirstColumn="0" w:firstRowLastColumn="0" w:lastRowFirstColumn="0" w:lastRowLastColumn="0"/>
+              <w:cnfStyle w:val="000000100000"/>
               <w:rPr>
                 <w:rFonts w:asciiTheme="minorHAnsi" w:eastAsiaTheme="minorEastAsia" w:hAnsiTheme="minorHAnsi" w:cstheme="minorBidi"/>
                 <w:bCs/>
@@ -9393,11 +9484,11 @@
       </w:tr>
       <w:tr>
         <w:trPr>
-          <w:cnfStyle w:val="000000010000" w:firstRow="0" w:lastRow="0" w:firstColumn="0" w:lastColumn="0" w:oddVBand="0" w:evenVBand="0" w:oddHBand="0" w:evenHBand="1" w:firstRowFirstColumn="0" w:firstRowLastColumn="0" w:lastRowFirstColumn="0" w:lastRowLastColumn="0"/>
+          <w:cnfStyle w:val="000000010000"/>
         </w:trPr>
         <w:tc>
           <w:tcPr>
-            <w:cnfStyle w:val="001000000000" w:firstRow="0" w:lastRow="0" w:firstColumn="1" w:lastColumn="0" w:oddVBand="0" w:evenVBand="0" w:oddHBand="0" w:evenHBand="0" w:firstRowFirstColumn="0" w:firstRowLastColumn="0" w:lastRowFirstColumn="0" w:lastRowLastColumn="0"/>
+            <w:cnfStyle w:val="001000000000"/>
             <w:tcW w:w="2802" w:type="dxa"/>
           </w:tcPr>
           <w:p>
@@ -9430,7 +9521,7 @@
           <w:p>
             <w:pPr>
               <w:pStyle w:val="Standard"/>
-              <w:cnfStyle w:val="000000010000" w:firstRow="0" w:lastRow="0" w:firstColumn="0" w:lastColumn="0" w:oddVBand="0" w:evenVBand="0" w:oddHBand="0" w:evenHBand="1" w:firstRowFirstColumn="0" w:firstRowLastColumn="0" w:lastRowFirstColumn="0" w:lastRowLastColumn="0"/>
+              <w:cnfStyle w:val="000000010000"/>
               <w:rPr>
                 <w:rFonts w:asciiTheme="minorHAnsi" w:eastAsiaTheme="minorEastAsia" w:hAnsiTheme="minorHAnsi" w:cstheme="minorBidi"/>
                 <w:bCs/>
@@ -10019,7 +10110,7 @@
         <w:lastRenderedPageBreak/>
         <w:pict>
           <v:shape id="_x0000_i1026" type="#_x0000_t75" style="width:393.75pt;height:266.25pt">
-            <v:imagedata r:id="rId12" o:title="IMG_20150420_095958545" croptop="4294f" cropbottom="8576f" cropright="6965f"/>
+            <v:imagedata r:id="rId11" o:title="IMG_20150420_095958545" croptop="4294f" cropbottom="8576f" cropright="6965f"/>
           </v:shape>
         </w:pict>
       </w:r>
@@ -10134,7 +10225,7 @@
       <w:tblPr>
         <w:tblStyle w:val="Cuadrculaclara-nfasis5"/>
         <w:tblW w:w="0" w:type="auto"/>
-        <w:tblLook w:val="04A0" w:firstRow="1" w:lastRow="0" w:firstColumn="1" w:lastColumn="0" w:noHBand="0" w:noVBand="1"/>
+        <w:tblLook w:val="04A0"/>
       </w:tblPr>
       <w:tblGrid>
         <w:gridCol w:w="2802"/>
@@ -10143,11 +10234,11 @@
       </w:tblGrid>
       <w:tr>
         <w:trPr>
-          <w:cnfStyle w:val="100000000000" w:firstRow="1" w:lastRow="0" w:firstColumn="0" w:lastColumn="0" w:oddVBand="0" w:evenVBand="0" w:oddHBand="0" w:evenHBand="0" w:firstRowFirstColumn="0" w:firstRowLastColumn="0" w:lastRowFirstColumn="0" w:lastRowLastColumn="0"/>
+          <w:cnfStyle w:val="100000000000"/>
         </w:trPr>
         <w:tc>
           <w:tcPr>
-            <w:cnfStyle w:val="001000000000" w:firstRow="0" w:lastRow="0" w:firstColumn="1" w:lastColumn="0" w:oddVBand="0" w:evenVBand="0" w:oddHBand="0" w:evenHBand="0" w:firstRowFirstColumn="0" w:firstRowLastColumn="0" w:lastRowFirstColumn="0" w:lastRowLastColumn="0"/>
+            <w:cnfStyle w:val="001000000000"/>
             <w:tcW w:w="2802" w:type="dxa"/>
           </w:tcPr>
           <w:p>
@@ -10180,7 +10271,7 @@
           <w:p>
             <w:pPr>
               <w:pStyle w:val="Standard"/>
-              <w:cnfStyle w:val="100000000000" w:firstRow="1" w:lastRow="0" w:firstColumn="0" w:lastColumn="0" w:oddVBand="0" w:evenVBand="0" w:oddHBand="0" w:evenHBand="0" w:firstRowFirstColumn="0" w:firstRowLastColumn="0" w:lastRowFirstColumn="0" w:lastRowLastColumn="0"/>
+              <w:cnfStyle w:val="100000000000"/>
               <w:rPr>
                 <w:rFonts w:asciiTheme="minorHAnsi" w:eastAsiaTheme="minorEastAsia" w:hAnsiTheme="minorHAnsi" w:cstheme="minorBidi"/>
                 <w:bCs w:val="0"/>
@@ -10208,7 +10299,7 @@
           <w:p>
             <w:pPr>
               <w:pStyle w:val="Standard"/>
-              <w:cnfStyle w:val="100000000000" w:firstRow="1" w:lastRow="0" w:firstColumn="0" w:lastColumn="0" w:oddVBand="0" w:evenVBand="0" w:oddHBand="0" w:evenHBand="0" w:firstRowFirstColumn="0" w:firstRowLastColumn="0" w:lastRowFirstColumn="0" w:lastRowLastColumn="0"/>
+              <w:cnfStyle w:val="100000000000"/>
               <w:rPr>
                 <w:rFonts w:asciiTheme="minorHAnsi" w:eastAsiaTheme="minorEastAsia" w:hAnsiTheme="minorHAnsi" w:cstheme="minorBidi"/>
                 <w:bCs w:val="0"/>
@@ -10232,11 +10323,11 @@
       </w:tr>
       <w:tr>
         <w:trPr>
-          <w:cnfStyle w:val="000000100000" w:firstRow="0" w:lastRow="0" w:firstColumn="0" w:lastColumn="0" w:oddVBand="0" w:evenVBand="0" w:oddHBand="1" w:evenHBand="0" w:firstRowFirstColumn="0" w:firstRowLastColumn="0" w:lastRowFirstColumn="0" w:lastRowLastColumn="0"/>
+          <w:cnfStyle w:val="000000100000"/>
         </w:trPr>
         <w:tc>
           <w:tcPr>
-            <w:cnfStyle w:val="001000000000" w:firstRow="0" w:lastRow="0" w:firstColumn="1" w:lastColumn="0" w:oddVBand="0" w:evenVBand="0" w:oddHBand="0" w:evenHBand="0" w:firstRowFirstColumn="0" w:firstRowLastColumn="0" w:lastRowFirstColumn="0" w:lastRowLastColumn="0"/>
+            <w:cnfStyle w:val="001000000000"/>
             <w:tcW w:w="2802" w:type="dxa"/>
           </w:tcPr>
           <w:p>
@@ -10301,7 +10392,7 @@
           <w:p>
             <w:pPr>
               <w:pStyle w:val="Standard"/>
-              <w:cnfStyle w:val="000000100000" w:firstRow="0" w:lastRow="0" w:firstColumn="0" w:lastColumn="0" w:oddVBand="0" w:evenVBand="0" w:oddHBand="1" w:evenHBand="0" w:firstRowFirstColumn="0" w:firstRowLastColumn="0" w:lastRowFirstColumn="0" w:lastRowLastColumn="0"/>
+              <w:cnfStyle w:val="000000100000"/>
               <w:rPr>
                 <w:rFonts w:asciiTheme="minorHAnsi" w:eastAsiaTheme="minorEastAsia" w:hAnsiTheme="minorHAnsi" w:cstheme="minorBidi"/>
                 <w:bCs/>
@@ -10341,7 +10432,7 @@
           <w:p>
             <w:pPr>
               <w:pStyle w:val="Standard"/>
-              <w:cnfStyle w:val="000000100000" w:firstRow="0" w:lastRow="0" w:firstColumn="0" w:lastColumn="0" w:oddVBand="0" w:evenVBand="0" w:oddHBand="1" w:evenHBand="0" w:firstRowFirstColumn="0" w:firstRowLastColumn="0" w:lastRowFirstColumn="0" w:lastRowLastColumn="0"/>
+              <w:cnfStyle w:val="000000100000"/>
               <w:rPr>
                 <w:rFonts w:asciiTheme="minorHAnsi" w:eastAsiaTheme="minorEastAsia" w:hAnsiTheme="minorHAnsi" w:cstheme="minorBidi"/>
                 <w:bCs/>
@@ -10365,11 +10456,11 @@
       </w:tr>
       <w:tr>
         <w:trPr>
-          <w:cnfStyle w:val="000000010000" w:firstRow="0" w:lastRow="0" w:firstColumn="0" w:lastColumn="0" w:oddVBand="0" w:evenVBand="0" w:oddHBand="0" w:evenHBand="1" w:firstRowFirstColumn="0" w:firstRowLastColumn="0" w:lastRowFirstColumn="0" w:lastRowLastColumn="0"/>
+          <w:cnfStyle w:val="000000010000"/>
         </w:trPr>
         <w:tc>
           <w:tcPr>
-            <w:cnfStyle w:val="001000000000" w:firstRow="0" w:lastRow="0" w:firstColumn="1" w:lastColumn="0" w:oddVBand="0" w:evenVBand="0" w:oddHBand="0" w:evenHBand="0" w:firstRowFirstColumn="0" w:firstRowLastColumn="0" w:lastRowFirstColumn="0" w:lastRowLastColumn="0"/>
+            <w:cnfStyle w:val="001000000000"/>
             <w:tcW w:w="2802" w:type="dxa"/>
           </w:tcPr>
           <w:p>
@@ -10402,7 +10493,7 @@
           <w:p>
             <w:pPr>
               <w:pStyle w:val="Standard"/>
-              <w:cnfStyle w:val="000000010000" w:firstRow="0" w:lastRow="0" w:firstColumn="0" w:lastColumn="0" w:oddVBand="0" w:evenVBand="0" w:oddHBand="0" w:evenHBand="1" w:firstRowFirstColumn="0" w:firstRowLastColumn="0" w:lastRowFirstColumn="0" w:lastRowLastColumn="0"/>
+              <w:cnfStyle w:val="000000010000"/>
               <w:rPr>
                 <w:rFonts w:asciiTheme="minorHAnsi" w:eastAsiaTheme="minorEastAsia" w:hAnsiTheme="minorHAnsi" w:cstheme="minorBidi"/>
                 <w:bCs/>
@@ -10442,7 +10533,7 @@
           <w:p>
             <w:pPr>
               <w:pStyle w:val="Standard"/>
-              <w:cnfStyle w:val="000000010000" w:firstRow="0" w:lastRow="0" w:firstColumn="0" w:lastColumn="0" w:oddVBand="0" w:evenVBand="0" w:oddHBand="0" w:evenHBand="1" w:firstRowFirstColumn="0" w:firstRowLastColumn="0" w:lastRowFirstColumn="0" w:lastRowLastColumn="0"/>
+              <w:cnfStyle w:val="000000010000"/>
               <w:rPr>
                 <w:rFonts w:asciiTheme="minorHAnsi" w:eastAsiaTheme="minorEastAsia" w:hAnsiTheme="minorHAnsi" w:cstheme="minorBidi"/>
                 <w:bCs/>
@@ -10466,11 +10557,11 @@
       </w:tr>
       <w:tr>
         <w:trPr>
-          <w:cnfStyle w:val="000000100000" w:firstRow="0" w:lastRow="0" w:firstColumn="0" w:lastColumn="0" w:oddVBand="0" w:evenVBand="0" w:oddHBand="1" w:evenHBand="0" w:firstRowFirstColumn="0" w:firstRowLastColumn="0" w:lastRowFirstColumn="0" w:lastRowLastColumn="0"/>
+          <w:cnfStyle w:val="000000100000"/>
         </w:trPr>
         <w:tc>
           <w:tcPr>
-            <w:cnfStyle w:val="001000000000" w:firstRow="0" w:lastRow="0" w:firstColumn="1" w:lastColumn="0" w:oddVBand="0" w:evenVBand="0" w:oddHBand="0" w:evenHBand="0" w:firstRowFirstColumn="0" w:firstRowLastColumn="0" w:lastRowFirstColumn="0" w:lastRowLastColumn="0"/>
+            <w:cnfStyle w:val="001000000000"/>
             <w:tcW w:w="2802" w:type="dxa"/>
           </w:tcPr>
           <w:p>
@@ -10525,7 +10616,7 @@
           <w:p>
             <w:pPr>
               <w:pStyle w:val="Standard"/>
-              <w:cnfStyle w:val="000000100000" w:firstRow="0" w:lastRow="0" w:firstColumn="0" w:lastColumn="0" w:oddVBand="0" w:evenVBand="0" w:oddHBand="1" w:evenHBand="0" w:firstRowFirstColumn="0" w:firstRowLastColumn="0" w:lastRowFirstColumn="0" w:lastRowLastColumn="0"/>
+              <w:cnfStyle w:val="000000100000"/>
               <w:rPr>
                 <w:rFonts w:asciiTheme="minorHAnsi" w:eastAsiaTheme="minorEastAsia" w:hAnsiTheme="minorHAnsi" w:cstheme="minorBidi"/>
                 <w:bCs/>
@@ -10553,7 +10644,7 @@
           <w:p>
             <w:pPr>
               <w:pStyle w:val="Standard"/>
-              <w:cnfStyle w:val="000000100000" w:firstRow="0" w:lastRow="0" w:firstColumn="0" w:lastColumn="0" w:oddVBand="0" w:evenVBand="0" w:oddHBand="1" w:evenHBand="0" w:firstRowFirstColumn="0" w:firstRowLastColumn="0" w:lastRowFirstColumn="0" w:lastRowLastColumn="0"/>
+              <w:cnfStyle w:val="000000100000"/>
               <w:rPr>
                 <w:rFonts w:asciiTheme="minorHAnsi" w:eastAsiaTheme="minorEastAsia" w:hAnsiTheme="minorHAnsi" w:cstheme="minorBidi"/>
                 <w:bCs/>
@@ -10577,11 +10668,11 @@
       </w:tr>
       <w:tr>
         <w:trPr>
-          <w:cnfStyle w:val="000000010000" w:firstRow="0" w:lastRow="0" w:firstColumn="0" w:lastColumn="0" w:oddVBand="0" w:evenVBand="0" w:oddHBand="0" w:evenHBand="1" w:firstRowFirstColumn="0" w:firstRowLastColumn="0" w:lastRowFirstColumn="0" w:lastRowLastColumn="0"/>
+          <w:cnfStyle w:val="000000010000"/>
         </w:trPr>
         <w:tc>
           <w:tcPr>
-            <w:cnfStyle w:val="001000000000" w:firstRow="0" w:lastRow="0" w:firstColumn="1" w:lastColumn="0" w:oddVBand="0" w:evenVBand="0" w:oddHBand="0" w:evenHBand="0" w:firstRowFirstColumn="0" w:firstRowLastColumn="0" w:lastRowFirstColumn="0" w:lastRowLastColumn="0"/>
+            <w:cnfStyle w:val="001000000000"/>
             <w:tcW w:w="2802" w:type="dxa"/>
           </w:tcPr>
           <w:p>
@@ -10636,7 +10727,7 @@
           <w:p>
             <w:pPr>
               <w:pStyle w:val="Standard"/>
-              <w:cnfStyle w:val="000000010000" w:firstRow="0" w:lastRow="0" w:firstColumn="0" w:lastColumn="0" w:oddVBand="0" w:evenVBand="0" w:oddHBand="0" w:evenHBand="1" w:firstRowFirstColumn="0" w:firstRowLastColumn="0" w:lastRowFirstColumn="0" w:lastRowLastColumn="0"/>
+              <w:cnfStyle w:val="000000010000"/>
               <w:rPr>
                 <w:rFonts w:asciiTheme="minorHAnsi" w:eastAsiaTheme="minorEastAsia" w:hAnsiTheme="minorHAnsi" w:cstheme="minorBidi"/>
                 <w:bCs/>
@@ -10664,7 +10755,7 @@
           <w:p>
             <w:pPr>
               <w:pStyle w:val="Standard"/>
-              <w:cnfStyle w:val="000000010000" w:firstRow="0" w:lastRow="0" w:firstColumn="0" w:lastColumn="0" w:oddVBand="0" w:evenVBand="0" w:oddHBand="0" w:evenHBand="1" w:firstRowFirstColumn="0" w:firstRowLastColumn="0" w:lastRowFirstColumn="0" w:lastRowLastColumn="0"/>
+              <w:cnfStyle w:val="000000010000"/>
               <w:rPr>
                 <w:rFonts w:asciiTheme="minorHAnsi" w:eastAsiaTheme="minorEastAsia" w:hAnsiTheme="minorHAnsi" w:cstheme="minorBidi"/>
                 <w:bCs/>
@@ -10688,11 +10779,11 @@
       </w:tr>
       <w:tr>
         <w:trPr>
-          <w:cnfStyle w:val="000000100000" w:firstRow="0" w:lastRow="0" w:firstColumn="0" w:lastColumn="0" w:oddVBand="0" w:evenVBand="0" w:oddHBand="1" w:evenHBand="0" w:firstRowFirstColumn="0" w:firstRowLastColumn="0" w:lastRowFirstColumn="0" w:lastRowLastColumn="0"/>
+          <w:cnfStyle w:val="000000100000"/>
         </w:trPr>
         <w:tc>
           <w:tcPr>
-            <w:cnfStyle w:val="001000000000" w:firstRow="0" w:lastRow="0" w:firstColumn="1" w:lastColumn="0" w:oddVBand="0" w:evenVBand="0" w:oddHBand="0" w:evenHBand="0" w:firstRowFirstColumn="0" w:firstRowLastColumn="0" w:lastRowFirstColumn="0" w:lastRowLastColumn="0"/>
+            <w:cnfStyle w:val="001000000000"/>
             <w:tcW w:w="2802" w:type="dxa"/>
           </w:tcPr>
           <w:p>
@@ -10737,7 +10828,7 @@
           <w:p>
             <w:pPr>
               <w:pStyle w:val="Standard"/>
-              <w:cnfStyle w:val="000000100000" w:firstRow="0" w:lastRow="0" w:firstColumn="0" w:lastColumn="0" w:oddVBand="0" w:evenVBand="0" w:oddHBand="1" w:evenHBand="0" w:firstRowFirstColumn="0" w:firstRowLastColumn="0" w:lastRowFirstColumn="0" w:lastRowLastColumn="0"/>
+              <w:cnfStyle w:val="000000100000"/>
               <w:rPr>
                 <w:rFonts w:asciiTheme="minorHAnsi" w:eastAsiaTheme="minorEastAsia" w:hAnsiTheme="minorHAnsi" w:cstheme="minorBidi"/>
                 <w:bCs/>
@@ -10777,7 +10868,7 @@
           <w:p>
             <w:pPr>
               <w:pStyle w:val="Standard"/>
-              <w:cnfStyle w:val="000000100000" w:firstRow="0" w:lastRow="0" w:firstColumn="0" w:lastColumn="0" w:oddVBand="0" w:evenVBand="0" w:oddHBand="1" w:evenHBand="0" w:firstRowFirstColumn="0" w:firstRowLastColumn="0" w:lastRowFirstColumn="0" w:lastRowLastColumn="0"/>
+              <w:cnfStyle w:val="000000100000"/>
               <w:rPr>
                 <w:rFonts w:asciiTheme="minorHAnsi" w:eastAsiaTheme="minorEastAsia" w:hAnsiTheme="minorHAnsi" w:cstheme="minorBidi"/>
                 <w:bCs/>
@@ -10814,8 +10905,104 @@
         </w:rPr>
       </w:pPr>
     </w:p>
+    <w:p>
+      <w:pPr>
+        <w:rPr>
+          <w:rFonts w:asciiTheme="minorHAnsi" w:eastAsiaTheme="minorEastAsia" w:hAnsiTheme="minorHAnsi" w:cstheme="minorBidi"/>
+          <w:bCs/>
+          <w:sz w:val="32"/>
+          <w:szCs w:val="32"/>
+          <w:lang w:val="es-MX"/>
+        </w:rPr>
+      </w:pPr>
+      <w:r>
+        <w:rPr>
+          <w:rFonts w:asciiTheme="minorHAnsi" w:eastAsiaTheme="minorEastAsia" w:hAnsiTheme="minorHAnsi" w:cstheme="minorBidi"/>
+          <w:bCs/>
+          <w:sz w:val="32"/>
+          <w:szCs w:val="32"/>
+          <w:lang w:val="es-MX"/>
+        </w:rPr>
+        <w:br w:type="page"/>
+      </w:r>
+    </w:p>
+    <w:p>
+      <w:pPr>
+        <w:pStyle w:val="Standard"/>
+        <w:ind w:left="360"/>
+        <w:jc w:val="both"/>
+        <w:rPr>
+          <w:rFonts w:asciiTheme="minorHAnsi" w:eastAsiaTheme="minorEastAsia" w:hAnsiTheme="minorHAnsi" w:cstheme="minorBidi"/>
+          <w:b/>
+          <w:bCs/>
+          <w:sz w:val="32"/>
+          <w:szCs w:val="32"/>
+          <w:lang w:val="es-MX"/>
+        </w:rPr>
+      </w:pPr>
+      <w:r>
+        <w:rPr>
+          <w:rFonts w:asciiTheme="minorHAnsi" w:eastAsiaTheme="minorEastAsia" w:hAnsiTheme="minorHAnsi" w:cstheme="minorBidi"/>
+          <w:b/>
+          <w:bCs/>
+          <w:sz w:val="32"/>
+          <w:szCs w:val="32"/>
+          <w:lang w:val="es-MX"/>
+        </w:rPr>
+        <w:lastRenderedPageBreak/>
+        <w:t>Notas:</w:t>
+      </w:r>
+    </w:p>
+    <w:p>
+      <w:pPr>
+        <w:pStyle w:val="Standard"/>
+        <w:ind w:left="360"/>
+        <w:jc w:val="both"/>
+        <w:rPr>
+          <w:rFonts w:asciiTheme="minorHAnsi" w:eastAsiaTheme="minorEastAsia" w:hAnsiTheme="minorHAnsi" w:cstheme="minorBidi"/>
+          <w:bCs/>
+          <w:sz w:val="32"/>
+          <w:szCs w:val="32"/>
+          <w:lang w:val="es-MX"/>
+        </w:rPr>
+      </w:pPr>
+      <w:r>
+        <w:rPr>
+          <w:rFonts w:asciiTheme="minorHAnsi" w:eastAsiaTheme="minorEastAsia" w:hAnsiTheme="minorHAnsi" w:cstheme="minorBidi"/>
+          <w:bCs/>
+          <w:sz w:val="32"/>
+          <w:szCs w:val="32"/>
+          <w:lang w:val="es-MX"/>
+        </w:rPr>
+        <w:t>- Las palabras en amarillo tienen faltas de ortografía.</w:t>
+      </w:r>
+    </w:p>
+    <w:p>
+      <w:pPr>
+        <w:pStyle w:val="Standard"/>
+        <w:ind w:left="360"/>
+        <w:jc w:val="both"/>
+        <w:rPr>
+          <w:rFonts w:asciiTheme="minorHAnsi" w:eastAsiaTheme="minorEastAsia" w:hAnsiTheme="minorHAnsi" w:cstheme="minorBidi"/>
+          <w:bCs/>
+          <w:sz w:val="32"/>
+          <w:szCs w:val="32"/>
+          <w:lang w:val="es-MX"/>
+        </w:rPr>
+      </w:pPr>
+      <w:r>
+        <w:rPr>
+          <w:rFonts w:asciiTheme="minorHAnsi" w:eastAsiaTheme="minorEastAsia" w:hAnsiTheme="minorHAnsi" w:cstheme="minorBidi"/>
+          <w:bCs/>
+          <w:sz w:val="32"/>
+          <w:szCs w:val="32"/>
+          <w:lang w:val="es-MX"/>
+        </w:rPr>
+        <w:t>- Falta especificar los casos de uso del sistema de manera detallada.</w:t>
+      </w:r>
+    </w:p>
     <w:sectPr>
-      <w:footerReference w:type="default" r:id="rId13"/>
+      <w:footerReference w:type="default" r:id="rId12"/>
       <w:pgSz w:w="12240" w:h="15840"/>
       <w:pgMar w:top="1417" w:right="1701" w:bottom="1417" w:left="1701" w:header="720" w:footer="720" w:gutter="0"/>
       <w:cols w:space="720"/>
@@ -10826,7 +11013,7 @@
 </file>
 
 <file path=word/endnotes.xml><?xml version="1.0" encoding="utf-8"?>
-<w:endnotes xmlns:wpc="http://schemas.microsoft.com/office/word/2010/wordprocessingCanvas" xmlns:mc="http://schemas.openxmlformats.org/markup-compatibility/2006" xmlns:o="urn:schemas-microsoft-com:office:office" xmlns:r="http://schemas.openxmlformats.org/officeDocument/2006/relationships" xmlns:m="http://schemas.openxmlformats.org/officeDocument/2006/math" xmlns:v="urn:schemas-microsoft-com:vml" xmlns:wp14="http://schemas.microsoft.com/office/word/2010/wordprocessingDrawing" xmlns:wp="http://schemas.openxmlformats.org/drawingml/2006/wordprocessingDrawing" xmlns:w10="urn:schemas-microsoft-com:office:word" xmlns:w="http://schemas.openxmlformats.org/wordprocessingml/2006/main" xmlns:w14="http://schemas.microsoft.com/office/word/2010/wordml" xmlns:wpg="http://schemas.microsoft.com/office/word/2010/wordprocessingGroup" xmlns:wpi="http://schemas.microsoft.com/office/word/2010/wordprocessingInk" xmlns:wne="http://schemas.microsoft.com/office/word/2006/wordml" xmlns:wps="http://schemas.microsoft.com/office/word/2010/wordprocessingShape" mc:Ignorable="w14 wp14">
+<w:endnotes xmlns:ve="http://schemas.openxmlformats.org/markup-compatibility/2006" xmlns:o="urn:schemas-microsoft-com:office:office" xmlns:r="http://schemas.openxmlformats.org/officeDocument/2006/relationships" xmlns:m="http://schemas.openxmlformats.org/officeDocument/2006/math" xmlns:v="urn:schemas-microsoft-com:vml" xmlns:wp="http://schemas.openxmlformats.org/drawingml/2006/wordprocessingDrawing" xmlns:w10="urn:schemas-microsoft-com:office:word" xmlns:w="http://schemas.openxmlformats.org/wordprocessingml/2006/main" xmlns:wne="http://schemas.microsoft.com/office/word/2006/wordml">
   <w:endnote w:type="separator" w:id="-1">
     <w:p>
       <w:r>
@@ -10845,7 +11032,7 @@
 </file>
 
 <file path=word/footer1.xml><?xml version="1.0" encoding="utf-8"?>
-<w:ftr xmlns:wpc="http://schemas.microsoft.com/office/word/2010/wordprocessingCanvas" xmlns:mc="http://schemas.openxmlformats.org/markup-compatibility/2006" xmlns:o="urn:schemas-microsoft-com:office:office" xmlns:r="http://schemas.openxmlformats.org/officeDocument/2006/relationships" xmlns:m="http://schemas.openxmlformats.org/officeDocument/2006/math" xmlns:v="urn:schemas-microsoft-com:vml" xmlns:wp14="http://schemas.microsoft.com/office/word/2010/wordprocessingDrawing" xmlns:wp="http://schemas.openxmlformats.org/drawingml/2006/wordprocessingDrawing" xmlns:w10="urn:schemas-microsoft-com:office:word" xmlns:w="http://schemas.openxmlformats.org/wordprocessingml/2006/main" xmlns:w14="http://schemas.microsoft.com/office/word/2010/wordml" xmlns:wpg="http://schemas.microsoft.com/office/word/2010/wordprocessingGroup" xmlns:wpi="http://schemas.microsoft.com/office/word/2010/wordprocessingInk" xmlns:wne="http://schemas.microsoft.com/office/word/2006/wordml" xmlns:wps="http://schemas.microsoft.com/office/word/2010/wordprocessingShape" mc:Ignorable="w14 wp14">
+<w:ftr xmlns:ve="http://schemas.openxmlformats.org/markup-compatibility/2006" xmlns:o="urn:schemas-microsoft-com:office:office" xmlns:r="http://schemas.openxmlformats.org/officeDocument/2006/relationships" xmlns:m="http://schemas.openxmlformats.org/officeDocument/2006/math" xmlns:v="urn:schemas-microsoft-com:vml" xmlns:wp="http://schemas.openxmlformats.org/drawingml/2006/wordprocessingDrawing" xmlns:w10="urn:schemas-microsoft-com:office:word" xmlns:w="http://schemas.openxmlformats.org/wordprocessingml/2006/main" xmlns:wne="http://schemas.microsoft.com/office/word/2006/wordml">
   <w:tbl>
     <w:tblPr>
       <w:tblW w:w="5000" w:type="pct"/>
@@ -10856,7 +11043,7 @@
         <w:bottom w:w="144" w:type="dxa"/>
         <w:right w:w="115" w:type="dxa"/>
       </w:tblCellMar>
-      <w:tblLook w:val="04A0" w:firstRow="1" w:lastRow="0" w:firstColumn="1" w:lastColumn="0" w:noHBand="0" w:noVBand="1"/>
+      <w:tblLook w:val="04A0"/>
     </w:tblPr>
     <w:tblGrid>
       <w:gridCol w:w="8744"/>
@@ -10917,7 +11104,7 @@
 </file>
 
 <file path=word/footnotes.xml><?xml version="1.0" encoding="utf-8"?>
-<w:footnotes xmlns:wpc="http://schemas.microsoft.com/office/word/2010/wordprocessingCanvas" xmlns:mc="http://schemas.openxmlformats.org/markup-compatibility/2006" xmlns:o="urn:schemas-microsoft-com:office:office" xmlns:r="http://schemas.openxmlformats.org/officeDocument/2006/relationships" xmlns:m="http://schemas.openxmlformats.org/officeDocument/2006/math" xmlns:v="urn:schemas-microsoft-com:vml" xmlns:wp14="http://schemas.microsoft.com/office/word/2010/wordprocessingDrawing" xmlns:wp="http://schemas.openxmlformats.org/drawingml/2006/wordprocessingDrawing" xmlns:w10="urn:schemas-microsoft-com:office:word" xmlns:w="http://schemas.openxmlformats.org/wordprocessingml/2006/main" xmlns:w14="http://schemas.microsoft.com/office/word/2010/wordml" xmlns:wpg="http://schemas.microsoft.com/office/word/2010/wordprocessingGroup" xmlns:wpi="http://schemas.microsoft.com/office/word/2010/wordprocessingInk" xmlns:wne="http://schemas.microsoft.com/office/word/2006/wordml" xmlns:wps="http://schemas.microsoft.com/office/word/2010/wordprocessingShape" mc:Ignorable="w14 wp14">
+<w:footnotes xmlns:ve="http://schemas.openxmlformats.org/markup-compatibility/2006" xmlns:o="urn:schemas-microsoft-com:office:office" xmlns:r="http://schemas.openxmlformats.org/officeDocument/2006/relationships" xmlns:m="http://schemas.openxmlformats.org/officeDocument/2006/math" xmlns:v="urn:schemas-microsoft-com:vml" xmlns:wp="http://schemas.openxmlformats.org/drawingml/2006/wordprocessingDrawing" xmlns:w10="urn:schemas-microsoft-com:office:word" xmlns:w="http://schemas.openxmlformats.org/wordprocessingml/2006/main" xmlns:wne="http://schemas.microsoft.com/office/word/2006/wordml">
   <w:footnote w:type="separator" w:id="-1">
     <w:p>
       <w:r>
@@ -10939,7 +11126,7 @@
 </file>
 
 <file path=word/numbering.xml><?xml version="1.0" encoding="utf-8"?>
-<w:numbering xmlns:wpc="http://schemas.microsoft.com/office/word/2010/wordprocessingCanvas" xmlns:mc="http://schemas.openxmlformats.org/markup-compatibility/2006" xmlns:o="urn:schemas-microsoft-com:office:office" xmlns:r="http://schemas.openxmlformats.org/officeDocument/2006/relationships" xmlns:m="http://schemas.openxmlformats.org/officeDocument/2006/math" xmlns:v="urn:schemas-microsoft-com:vml" xmlns:wp14="http://schemas.microsoft.com/office/word/2010/wordprocessingDrawing" xmlns:wp="http://schemas.openxmlformats.org/drawingml/2006/wordprocessingDrawing" xmlns:w10="urn:schemas-microsoft-com:office:word" xmlns:w="http://schemas.openxmlformats.org/wordprocessingml/2006/main" xmlns:w14="http://schemas.microsoft.com/office/word/2010/wordml" xmlns:wpg="http://schemas.microsoft.com/office/word/2010/wordprocessingGroup" xmlns:wpi="http://schemas.microsoft.com/office/word/2010/wordprocessingInk" xmlns:wne="http://schemas.microsoft.com/office/word/2006/wordml" xmlns:wps="http://schemas.microsoft.com/office/word/2010/wordprocessingShape" mc:Ignorable="w14 wp14">
+<w:numbering xmlns:ve="http://schemas.openxmlformats.org/markup-compatibility/2006" xmlns:o="urn:schemas-microsoft-com:office:office" xmlns:r="http://schemas.openxmlformats.org/officeDocument/2006/relationships" xmlns:m="http://schemas.openxmlformats.org/officeDocument/2006/math" xmlns:v="urn:schemas-microsoft-com:vml" xmlns:wp="http://schemas.openxmlformats.org/drawingml/2006/wordprocessingDrawing" xmlns:w10="urn:schemas-microsoft-com:office:word" xmlns:w="http://schemas.openxmlformats.org/wordprocessingml/2006/main" xmlns:wne="http://schemas.microsoft.com/office/word/2006/wordml">
   <w:abstractNum w:abstractNumId="0">
     <w:nsid w:val="08DD303B"/>
     <w:multiLevelType w:val="hybridMultilevel"/>
@@ -11565,7 +11752,7 @@
 </file>
 
 <file path=word/styles.xml><?xml version="1.0" encoding="utf-8"?>
-<w:styles xmlns:mc="http://schemas.openxmlformats.org/markup-compatibility/2006" xmlns:r="http://schemas.openxmlformats.org/officeDocument/2006/relationships" xmlns:w="http://schemas.openxmlformats.org/wordprocessingml/2006/main" xmlns:w14="http://schemas.microsoft.com/office/word/2010/wordml" mc:Ignorable="w14">
+<w:styles xmlns:r="http://schemas.openxmlformats.org/officeDocument/2006/relationships" xmlns:w="http://schemas.openxmlformats.org/wordprocessingml/2006/main">
   <w:docDefaults>
     <w:rPrDefault>
       <w:rPr>
@@ -11740,6 +11927,7 @@
     <w:uiPriority w:val="99"/>
     <w:semiHidden/>
     <w:unhideWhenUsed/>
+    <w:qFormat/>
     <w:tblPr>
       <w:tblInd w:w="0" w:type="dxa"/>
       <w:tblCellMar>
@@ -12706,7 +12894,7 @@
   <a:extraClrSchemeLst/>
   <a:extLst>
     <a:ext uri="{05A4C25C-085E-4340-85A3-A5531E510DB2}">
-      <thm15:themeFamily xmlns:thm15="http://schemas.microsoft.com/office/thememl/2012/main" xmlns="" name="Office Theme" id="{62F939B6-93AF-4DB8-9C6B-D6C7DFDC589F}" vid="{4A3C46E8-61CC-4603-A589-7422A47A8E4A}"/>
+      <thm15:themeFamily xmlns="" xmlns:thm15="http://schemas.microsoft.com/office/thememl/2012/main" name="Office Theme" id="{62F939B6-93AF-4DB8-9C6B-D6C7DFDC589F}" vid="{4A3C46E8-61CC-4603-A589-7422A47A8E4A}"/>
     </a:ext>
   </a:extLst>
 </a:theme>
@@ -12717,7 +12905,7 @@
 </file>
 
 <file path=customXml/itemProps1.xml><?xml version="1.0" encoding="utf-8"?>
-<ds:datastoreItem xmlns:ds="http://schemas.openxmlformats.org/officeDocument/2006/customXml" ds:itemID="{A48F903C-5554-457B-B1A0-FB97F8FC79AF}">
+<ds:datastoreItem xmlns:ds="http://schemas.openxmlformats.org/officeDocument/2006/customXml" ds:itemID="{276CAA51-AAF3-46CB-A02A-438972A03CF3}">
   <ds:schemaRefs>
     <ds:schemaRef ds:uri="http://schemas.openxmlformats.org/officeDocument/2006/bibliography"/>
   </ds:schemaRefs>

</xml_diff>

<commit_message>
modificacion de casos de uso
</commit_message>
<xml_diff>
--- a/Documento-de-requisitos23abril.docx
+++ b/Documento-de-requisitos23abril.docx
@@ -3995,7 +3995,11 @@
           <w:lang w:val="es-MX"/>
         </w:rPr>
       </w:pPr>
-      <w:r>
+    </w:p>
+    <w:p>
+      <w:pPr>
+        <w:pStyle w:val="Standard"/>
+        <w:jc w:val="both"/>
         <w:rPr>
           <w:rFonts w:asciiTheme="minorHAnsi" w:eastAsiaTheme="minorEastAsia" w:hAnsiTheme="minorHAnsi" w:cstheme="minorBidi"/>
           <w:b/>
@@ -4004,8 +4008,7 @@
           <w:szCs w:val="32"/>
           <w:lang w:val="es-MX"/>
         </w:rPr>
-        <w:tab/>
-      </w:r>
+      </w:pPr>
     </w:p>
     <w:p>
       <w:pPr>
@@ -4020,7 +4023,11 @@
           <w:lang w:val="es-MX"/>
         </w:rPr>
       </w:pPr>
-      <w:r>
+    </w:p>
+    <w:p>
+      <w:pPr>
+        <w:pStyle w:val="Standard"/>
+        <w:jc w:val="both"/>
         <w:rPr>
           <w:rFonts w:asciiTheme="minorHAnsi" w:eastAsiaTheme="minorEastAsia" w:hAnsiTheme="minorHAnsi" w:cstheme="minorBidi"/>
           <w:b/>
@@ -4029,6 +4036,98 @@
           <w:szCs w:val="32"/>
           <w:lang w:val="es-MX"/>
         </w:rPr>
+      </w:pPr>
+    </w:p>
+    <w:p>
+      <w:pPr>
+        <w:pStyle w:val="Standard"/>
+        <w:jc w:val="both"/>
+        <w:rPr>
+          <w:rFonts w:asciiTheme="minorHAnsi" w:eastAsiaTheme="minorEastAsia" w:hAnsiTheme="minorHAnsi" w:cstheme="minorBidi"/>
+          <w:b/>
+          <w:i/>
+          <w:sz w:val="32"/>
+          <w:szCs w:val="32"/>
+          <w:lang w:val="es-MX"/>
+        </w:rPr>
+      </w:pPr>
+    </w:p>
+    <w:p>
+      <w:pPr>
+        <w:pStyle w:val="Standard"/>
+        <w:jc w:val="both"/>
+        <w:rPr>
+          <w:rFonts w:asciiTheme="minorHAnsi" w:eastAsiaTheme="minorEastAsia" w:hAnsiTheme="minorHAnsi" w:cstheme="minorBidi"/>
+          <w:b/>
+          <w:i/>
+          <w:sz w:val="32"/>
+          <w:szCs w:val="32"/>
+          <w:lang w:val="es-MX"/>
+        </w:rPr>
+      </w:pPr>
+    </w:p>
+    <w:p>
+      <w:pPr>
+        <w:pStyle w:val="Standard"/>
+        <w:jc w:val="both"/>
+        <w:rPr>
+          <w:rFonts w:asciiTheme="minorHAnsi" w:eastAsiaTheme="minorEastAsia" w:hAnsiTheme="minorHAnsi" w:cstheme="minorBidi"/>
+          <w:b/>
+          <w:i/>
+          <w:sz w:val="32"/>
+          <w:szCs w:val="32"/>
+          <w:lang w:val="es-MX"/>
+        </w:rPr>
+      </w:pPr>
+    </w:p>
+    <w:p>
+      <w:pPr>
+        <w:pStyle w:val="Standard"/>
+        <w:jc w:val="both"/>
+        <w:rPr>
+          <w:rFonts w:asciiTheme="minorHAnsi" w:eastAsiaTheme="minorEastAsia" w:hAnsiTheme="minorHAnsi" w:cstheme="minorBidi"/>
+          <w:b/>
+          <w:i/>
+          <w:sz w:val="32"/>
+          <w:szCs w:val="32"/>
+          <w:lang w:val="es-MX"/>
+        </w:rPr>
+      </w:pPr>
+      <w:r>
+        <w:rPr>
+          <w:rFonts w:asciiTheme="minorHAnsi" w:eastAsiaTheme="minorEastAsia" w:hAnsiTheme="minorHAnsi" w:cstheme="minorBidi"/>
+          <w:b/>
+          <w:i/>
+          <w:sz w:val="32"/>
+          <w:szCs w:val="32"/>
+          <w:lang w:val="es-MX"/>
+        </w:rPr>
+        <w:tab/>
+      </w:r>
+    </w:p>
+    <w:p>
+      <w:pPr>
+        <w:pStyle w:val="Standard"/>
+        <w:jc w:val="both"/>
+        <w:rPr>
+          <w:rFonts w:asciiTheme="minorHAnsi" w:eastAsiaTheme="minorEastAsia" w:hAnsiTheme="minorHAnsi" w:cstheme="minorBidi"/>
+          <w:b/>
+          <w:i/>
+          <w:sz w:val="32"/>
+          <w:szCs w:val="32"/>
+          <w:lang w:val="es-MX"/>
+        </w:rPr>
+      </w:pPr>
+      <w:r>
+        <w:rPr>
+          <w:rFonts w:asciiTheme="minorHAnsi" w:eastAsiaTheme="minorEastAsia" w:hAnsiTheme="minorHAnsi" w:cstheme="minorBidi"/>
+          <w:b/>
+          <w:i/>
+          <w:sz w:val="32"/>
+          <w:szCs w:val="32"/>
+          <w:lang w:val="es-MX"/>
+        </w:rPr>
+        <w:lastRenderedPageBreak/>
         <w:t>2.5.- Casos de uso. (3 o 4 casos de uso)</w:t>
       </w:r>
     </w:p>
@@ -4055,11 +4154,7 @@
       </w:tblPr>
       <w:tblGrid>
         <w:gridCol w:w="1964"/>
-        <w:gridCol w:w="2822"/>
-        <w:gridCol w:w="992"/>
-        <w:gridCol w:w="1134"/>
-        <w:gridCol w:w="1418"/>
-        <w:gridCol w:w="724"/>
+        <w:gridCol w:w="7075"/>
       </w:tblGrid>
       <w:tr>
         <w:trPr>
@@ -4083,13 +4178,13 @@
                 <w:rFonts w:ascii="Arial" w:hAnsi="Arial" w:cs="Arial"/>
                 <w:lang w:val="es-MX"/>
               </w:rPr>
-              <w:t>Caso de uso</w:t>
-            </w:r>
-          </w:p>
-        </w:tc>
-        <w:tc>
-          <w:tcPr>
-            <w:tcW w:w="2822" w:type="dxa"/>
+              <w:t>Nombre</w:t>
+            </w:r>
+          </w:p>
+        </w:tc>
+        <w:tc>
+          <w:tcPr>
+            <w:tcW w:w="7075" w:type="dxa"/>
           </w:tcPr>
           <w:p>
             <w:pPr>
@@ -4105,82 +4200,8 @@
                 <w:rFonts w:ascii="Arial" w:hAnsi="Arial" w:cs="Arial"/>
                 <w:lang w:val="es-MX"/>
               </w:rPr>
-              <w:t xml:space="preserve">Registro de una </w:t>
-            </w:r>
-            <w:r>
-              <w:rPr>
-                <w:rFonts w:ascii="Arial" w:hAnsi="Arial" w:cs="Arial"/>
-                <w:lang w:val="es-MX"/>
-              </w:rPr>
-              <w:t>práctica</w:t>
-            </w:r>
-          </w:p>
-        </w:tc>
-        <w:tc>
-          <w:tcPr>
-            <w:tcW w:w="992" w:type="dxa"/>
-          </w:tcPr>
-          <w:p>
-            <w:pPr>
-              <w:pStyle w:val="Standard"/>
-              <w:cnfStyle w:val="100000000000" w:firstRow="1" w:lastRow="0" w:firstColumn="0" w:lastColumn="0" w:oddVBand="0" w:evenVBand="0" w:oddHBand="0" w:evenHBand="0" w:firstRowFirstColumn="0" w:firstRowLastColumn="0" w:lastRowFirstColumn="0" w:lastRowLastColumn="0"/>
-              <w:rPr>
-                <w:rFonts w:ascii="Arial" w:hAnsi="Arial" w:cs="Arial"/>
-                <w:lang w:val="es-MX"/>
-              </w:rPr>
-            </w:pPr>
-          </w:p>
-        </w:tc>
-        <w:tc>
-          <w:tcPr>
-            <w:tcW w:w="1134" w:type="dxa"/>
-          </w:tcPr>
-          <w:p>
-            <w:pPr>
-              <w:pStyle w:val="Standard"/>
-              <w:cnfStyle w:val="100000000000" w:firstRow="1" w:lastRow="0" w:firstColumn="0" w:lastColumn="0" w:oddVBand="0" w:evenVBand="0" w:oddHBand="0" w:evenHBand="0" w:firstRowFirstColumn="0" w:firstRowLastColumn="0" w:lastRowFirstColumn="0" w:lastRowLastColumn="0"/>
-              <w:rPr>
-                <w:rFonts w:ascii="Arial" w:hAnsi="Arial" w:cs="Arial"/>
-                <w:lang w:val="es-MX"/>
-              </w:rPr>
-            </w:pPr>
-            <w:r>
-              <w:rPr>
-                <w:rFonts w:ascii="Arial" w:hAnsi="Arial" w:cs="Arial"/>
-                <w:lang w:val="es-MX"/>
-              </w:rPr>
-              <w:t>CU1</w:t>
-            </w:r>
-          </w:p>
-        </w:tc>
-        <w:tc>
-          <w:tcPr>
-            <w:tcW w:w="1418" w:type="dxa"/>
-          </w:tcPr>
-          <w:p>
-            <w:pPr>
-              <w:pStyle w:val="Standard"/>
-              <w:cnfStyle w:val="100000000000" w:firstRow="1" w:lastRow="0" w:firstColumn="0" w:lastColumn="0" w:oddVBand="0" w:evenVBand="0" w:oddHBand="0" w:evenHBand="0" w:firstRowFirstColumn="0" w:firstRowLastColumn="0" w:lastRowFirstColumn="0" w:lastRowLastColumn="0"/>
-              <w:rPr>
-                <w:rFonts w:ascii="Arial" w:hAnsi="Arial" w:cs="Arial"/>
-                <w:lang w:val="es-MX"/>
-              </w:rPr>
-            </w:pPr>
-          </w:p>
-        </w:tc>
-        <w:tc>
-          <w:tcPr>
-            <w:tcW w:w="724" w:type="dxa"/>
-          </w:tcPr>
-          <w:p>
-            <w:pPr>
-              <w:pStyle w:val="Standard"/>
-              <w:cnfStyle w:val="100000000000" w:firstRow="1" w:lastRow="0" w:firstColumn="0" w:lastColumn="0" w:oddVBand="0" w:evenVBand="0" w:oddHBand="0" w:evenHBand="0" w:firstRowFirstColumn="0" w:firstRowLastColumn="0" w:lastRowFirstColumn="0" w:lastRowLastColumn="0"/>
-              <w:rPr>
-                <w:rFonts w:ascii="Arial" w:hAnsi="Arial" w:cs="Arial"/>
-                <w:lang w:val="es-MX"/>
-              </w:rPr>
-            </w:pPr>
+              <w:t>CU1. Iniciar Sesión</w:t>
+            </w:r>
           </w:p>
         </w:tc>
       </w:tr>
@@ -4206,13 +4227,13 @@
                 <w:rFonts w:ascii="Arial" w:hAnsi="Arial" w:cs="Arial"/>
                 <w:lang w:val="es-MX"/>
               </w:rPr>
-              <w:t>Actores</w:t>
-            </w:r>
-          </w:p>
-        </w:tc>
-        <w:tc>
-          <w:tcPr>
-            <w:tcW w:w="2822" w:type="dxa"/>
+              <w:t xml:space="preserve">Descripción </w:t>
+            </w:r>
+          </w:p>
+        </w:tc>
+        <w:tc>
+          <w:tcPr>
+            <w:tcW w:w="7075" w:type="dxa"/>
           </w:tcPr>
           <w:p>
             <w:pPr>
@@ -4228,68 +4249,8 @@
                 <w:rFonts w:ascii="Arial" w:hAnsi="Arial" w:cs="Arial"/>
                 <w:lang w:val="es-MX"/>
               </w:rPr>
-              <w:t>Maestro, jefe del laboratorio</w:t>
-            </w:r>
-          </w:p>
-        </w:tc>
-        <w:tc>
-          <w:tcPr>
-            <w:tcW w:w="992" w:type="dxa"/>
-          </w:tcPr>
-          <w:p>
-            <w:pPr>
-              <w:pStyle w:val="Standard"/>
-              <w:cnfStyle w:val="000000100000" w:firstRow="0" w:lastRow="0" w:firstColumn="0" w:lastColumn="0" w:oddVBand="0" w:evenVBand="0" w:oddHBand="1" w:evenHBand="0" w:firstRowFirstColumn="0" w:firstRowLastColumn="0" w:lastRowFirstColumn="0" w:lastRowLastColumn="0"/>
-              <w:rPr>
-                <w:rFonts w:ascii="Arial" w:hAnsi="Arial" w:cs="Arial"/>
-                <w:lang w:val="es-MX"/>
-              </w:rPr>
-            </w:pPr>
-          </w:p>
-        </w:tc>
-        <w:tc>
-          <w:tcPr>
-            <w:tcW w:w="1134" w:type="dxa"/>
-          </w:tcPr>
-          <w:p>
-            <w:pPr>
-              <w:pStyle w:val="Standard"/>
-              <w:cnfStyle w:val="000000100000" w:firstRow="0" w:lastRow="0" w:firstColumn="0" w:lastColumn="0" w:oddVBand="0" w:evenVBand="0" w:oddHBand="1" w:evenHBand="0" w:firstRowFirstColumn="0" w:firstRowLastColumn="0" w:lastRowFirstColumn="0" w:lastRowLastColumn="0"/>
-              <w:rPr>
-                <w:rFonts w:ascii="Arial" w:hAnsi="Arial" w:cs="Arial"/>
-                <w:lang w:val="es-MX"/>
-              </w:rPr>
-            </w:pPr>
-          </w:p>
-        </w:tc>
-        <w:tc>
-          <w:tcPr>
-            <w:tcW w:w="1418" w:type="dxa"/>
-          </w:tcPr>
-          <w:p>
-            <w:pPr>
-              <w:pStyle w:val="Standard"/>
-              <w:cnfStyle w:val="000000100000" w:firstRow="0" w:lastRow="0" w:firstColumn="0" w:lastColumn="0" w:oddVBand="0" w:evenVBand="0" w:oddHBand="1" w:evenHBand="0" w:firstRowFirstColumn="0" w:firstRowLastColumn="0" w:lastRowFirstColumn="0" w:lastRowLastColumn="0"/>
-              <w:rPr>
-                <w:rFonts w:ascii="Arial" w:hAnsi="Arial" w:cs="Arial"/>
-                <w:lang w:val="es-MX"/>
-              </w:rPr>
-            </w:pPr>
-          </w:p>
-        </w:tc>
-        <w:tc>
-          <w:tcPr>
-            <w:tcW w:w="724" w:type="dxa"/>
-          </w:tcPr>
-          <w:p>
-            <w:pPr>
-              <w:pStyle w:val="Standard"/>
-              <w:cnfStyle w:val="000000100000" w:firstRow="0" w:lastRow="0" w:firstColumn="0" w:lastColumn="0" w:oddVBand="0" w:evenVBand="0" w:oddHBand="1" w:evenHBand="0" w:firstRowFirstColumn="0" w:firstRowLastColumn="0" w:lastRowFirstColumn="0" w:lastRowLastColumn="0"/>
-              <w:rPr>
-                <w:rFonts w:ascii="Arial" w:hAnsi="Arial" w:cs="Arial"/>
-                <w:lang w:val="es-MX"/>
-              </w:rPr>
-            </w:pPr>
+              <w:t>Permite ingresar al maestro al sistema</w:t>
+            </w:r>
           </w:p>
         </w:tc>
       </w:tr>
@@ -4315,13 +4276,13 @@
                 <w:rFonts w:ascii="Arial" w:hAnsi="Arial" w:cs="Arial"/>
                 <w:lang w:val="es-MX"/>
               </w:rPr>
-              <w:t>Tipo</w:t>
-            </w:r>
-          </w:p>
-        </w:tc>
-        <w:tc>
-          <w:tcPr>
-            <w:tcW w:w="2822" w:type="dxa"/>
+              <w:t>Precondición</w:t>
+            </w:r>
+          </w:p>
+        </w:tc>
+        <w:tc>
+          <w:tcPr>
+            <w:tcW w:w="7075" w:type="dxa"/>
           </w:tcPr>
           <w:p>
             <w:pPr>
@@ -4337,68 +4298,8 @@
                 <w:rFonts w:ascii="Arial" w:hAnsi="Arial" w:cs="Arial"/>
                 <w:lang w:val="es-MX"/>
               </w:rPr>
-              <w:t>Primario</w:t>
-            </w:r>
-          </w:p>
-        </w:tc>
-        <w:tc>
-          <w:tcPr>
-            <w:tcW w:w="992" w:type="dxa"/>
-          </w:tcPr>
-          <w:p>
-            <w:pPr>
-              <w:pStyle w:val="Standard"/>
-              <w:cnfStyle w:val="000000010000" w:firstRow="0" w:lastRow="0" w:firstColumn="0" w:lastColumn="0" w:oddVBand="0" w:evenVBand="0" w:oddHBand="0" w:evenHBand="1" w:firstRowFirstColumn="0" w:firstRowLastColumn="0" w:lastRowFirstColumn="0" w:lastRowLastColumn="0"/>
-              <w:rPr>
-                <w:rFonts w:ascii="Arial" w:hAnsi="Arial" w:cs="Arial"/>
-                <w:lang w:val="es-MX"/>
-              </w:rPr>
-            </w:pPr>
-          </w:p>
-        </w:tc>
-        <w:tc>
-          <w:tcPr>
-            <w:tcW w:w="1134" w:type="dxa"/>
-          </w:tcPr>
-          <w:p>
-            <w:pPr>
-              <w:pStyle w:val="Standard"/>
-              <w:cnfStyle w:val="000000010000" w:firstRow="0" w:lastRow="0" w:firstColumn="0" w:lastColumn="0" w:oddVBand="0" w:evenVBand="0" w:oddHBand="0" w:evenHBand="1" w:firstRowFirstColumn="0" w:firstRowLastColumn="0" w:lastRowFirstColumn="0" w:lastRowLastColumn="0"/>
-              <w:rPr>
-                <w:rFonts w:ascii="Arial" w:hAnsi="Arial" w:cs="Arial"/>
-                <w:lang w:val="es-MX"/>
-              </w:rPr>
-            </w:pPr>
-          </w:p>
-        </w:tc>
-        <w:tc>
-          <w:tcPr>
-            <w:tcW w:w="1418" w:type="dxa"/>
-          </w:tcPr>
-          <w:p>
-            <w:pPr>
-              <w:pStyle w:val="Standard"/>
-              <w:cnfStyle w:val="000000010000" w:firstRow="0" w:lastRow="0" w:firstColumn="0" w:lastColumn="0" w:oddVBand="0" w:evenVBand="0" w:oddHBand="0" w:evenHBand="1" w:firstRowFirstColumn="0" w:firstRowLastColumn="0" w:lastRowFirstColumn="0" w:lastRowLastColumn="0"/>
-              <w:rPr>
-                <w:rFonts w:ascii="Arial" w:hAnsi="Arial" w:cs="Arial"/>
-                <w:lang w:val="es-MX"/>
-              </w:rPr>
-            </w:pPr>
-          </w:p>
-        </w:tc>
-        <w:tc>
-          <w:tcPr>
-            <w:tcW w:w="724" w:type="dxa"/>
-          </w:tcPr>
-          <w:p>
-            <w:pPr>
-              <w:pStyle w:val="Standard"/>
-              <w:cnfStyle w:val="000000010000" w:firstRow="0" w:lastRow="0" w:firstColumn="0" w:lastColumn="0" w:oddVBand="0" w:evenVBand="0" w:oddHBand="0" w:evenHBand="1" w:firstRowFirstColumn="0" w:firstRowLastColumn="0" w:lastRowFirstColumn="0" w:lastRowLastColumn="0"/>
-              <w:rPr>
-                <w:rFonts w:ascii="Arial" w:hAnsi="Arial" w:cs="Arial"/>
-                <w:lang w:val="es-MX"/>
-              </w:rPr>
-            </w:pPr>
+              <w:t>Estar registrado</w:t>
+            </w:r>
           </w:p>
         </w:tc>
       </w:tr>
@@ -4425,17 +4326,21 @@
                 <w:rFonts w:ascii="Arial" w:hAnsi="Arial" w:cs="Arial"/>
                 <w:lang w:val="es-MX"/>
               </w:rPr>
-              <w:t>Referencias</w:t>
-            </w:r>
-          </w:p>
-        </w:tc>
-        <w:tc>
-          <w:tcPr>
-            <w:tcW w:w="2822" w:type="dxa"/>
-          </w:tcPr>
-          <w:p>
-            <w:pPr>
-              <w:pStyle w:val="Standard"/>
+              <w:t>Flujo normal</w:t>
+            </w:r>
+          </w:p>
+        </w:tc>
+        <w:tc>
+          <w:tcPr>
+            <w:tcW w:w="7075" w:type="dxa"/>
+          </w:tcPr>
+          <w:p>
+            <w:pPr>
+              <w:pStyle w:val="Standard"/>
+              <w:numPr>
+                <w:ilvl w:val="0"/>
+                <w:numId w:val="7"/>
+              </w:numPr>
               <w:jc w:val="both"/>
               <w:cnfStyle w:val="000000100000" w:firstRow="0" w:lastRow="0" w:firstColumn="0" w:lastColumn="0" w:oddVBand="0" w:evenVBand="0" w:oddHBand="1" w:evenHBand="0" w:firstRowFirstColumn="0" w:firstRowLastColumn="0" w:lastRowFirstColumn="0" w:lastRowLastColumn="0"/>
               <w:rPr>
@@ -4448,25 +4353,16 @@
                 <w:rFonts w:ascii="Arial" w:hAnsi="Arial" w:cs="Arial"/>
                 <w:lang w:val="es-MX"/>
               </w:rPr>
-              <w:t xml:space="preserve">El maestro debe estar registrado en el </w:t>
-            </w:r>
-            <w:r>
-              <w:rPr>
-                <w:rFonts w:ascii="Arial" w:hAnsi="Arial" w:cs="Arial"/>
-                <w:lang w:val="es-MX"/>
-              </w:rPr>
-              <w:lastRenderedPageBreak/>
-              <w:t>sistema, tener una materia asignada</w:t>
-            </w:r>
-          </w:p>
-        </w:tc>
-        <w:tc>
-          <w:tcPr>
-            <w:tcW w:w="992" w:type="dxa"/>
-          </w:tcPr>
-          <w:p>
-            <w:pPr>
-              <w:pStyle w:val="Standard"/>
+              <w:t>El usuario ingresa el nombre</w:t>
+            </w:r>
+          </w:p>
+          <w:p>
+            <w:pPr>
+              <w:pStyle w:val="Standard"/>
+              <w:numPr>
+                <w:ilvl w:val="0"/>
+                <w:numId w:val="7"/>
+              </w:numPr>
               <w:jc w:val="both"/>
               <w:cnfStyle w:val="000000100000" w:firstRow="0" w:lastRow="0" w:firstColumn="0" w:lastColumn="0" w:oddVBand="0" w:evenVBand="0" w:oddHBand="1" w:evenHBand="0" w:firstRowFirstColumn="0" w:firstRowLastColumn="0" w:lastRowFirstColumn="0" w:lastRowLastColumn="0"/>
               <w:rPr>
@@ -4474,15 +4370,21 @@
                 <w:lang w:val="es-MX"/>
               </w:rPr>
             </w:pPr>
-          </w:p>
-        </w:tc>
-        <w:tc>
-          <w:tcPr>
-            <w:tcW w:w="1134" w:type="dxa"/>
-          </w:tcPr>
-          <w:p>
-            <w:pPr>
-              <w:pStyle w:val="Standard"/>
+            <w:r>
+              <w:rPr>
+                <w:rFonts w:ascii="Arial" w:hAnsi="Arial" w:cs="Arial"/>
+                <w:lang w:val="es-MX"/>
+              </w:rPr>
+              <w:t>El usuario ingresa la contraseña</w:t>
+            </w:r>
+          </w:p>
+          <w:p>
+            <w:pPr>
+              <w:pStyle w:val="Standard"/>
+              <w:numPr>
+                <w:ilvl w:val="0"/>
+                <w:numId w:val="7"/>
+              </w:numPr>
               <w:jc w:val="both"/>
               <w:cnfStyle w:val="000000100000" w:firstRow="0" w:lastRow="0" w:firstColumn="0" w:lastColumn="0" w:oddVBand="0" w:evenVBand="0" w:oddHBand="1" w:evenHBand="0" w:firstRowFirstColumn="0" w:firstRowLastColumn="0" w:lastRowFirstColumn="0" w:lastRowLastColumn="0"/>
               <w:rPr>
@@ -4490,15 +4392,21 @@
                 <w:lang w:val="es-MX"/>
               </w:rPr>
             </w:pPr>
-          </w:p>
-        </w:tc>
-        <w:tc>
-          <w:tcPr>
-            <w:tcW w:w="1418" w:type="dxa"/>
-          </w:tcPr>
-          <w:p>
-            <w:pPr>
-              <w:pStyle w:val="Standard"/>
+            <w:r>
+              <w:rPr>
+                <w:rFonts w:ascii="Arial" w:hAnsi="Arial" w:cs="Arial"/>
+                <w:lang w:val="es-MX"/>
+              </w:rPr>
+              <w:t>El usuario presiona botón para iniciar</w:t>
+            </w:r>
+          </w:p>
+          <w:p>
+            <w:pPr>
+              <w:pStyle w:val="Standard"/>
+              <w:numPr>
+                <w:ilvl w:val="0"/>
+                <w:numId w:val="7"/>
+              </w:numPr>
               <w:jc w:val="both"/>
               <w:cnfStyle w:val="000000100000" w:firstRow="0" w:lastRow="0" w:firstColumn="0" w:lastColumn="0" w:oddVBand="0" w:evenVBand="0" w:oddHBand="1" w:evenHBand="0" w:firstRowFirstColumn="0" w:firstRowLastColumn="0" w:lastRowFirstColumn="0" w:lastRowLastColumn="0"/>
               <w:rPr>
@@ -4506,22 +4414,13 @@
                 <w:lang w:val="es-MX"/>
               </w:rPr>
             </w:pPr>
-          </w:p>
-        </w:tc>
-        <w:tc>
-          <w:tcPr>
-            <w:tcW w:w="724" w:type="dxa"/>
-          </w:tcPr>
-          <w:p>
-            <w:pPr>
-              <w:pStyle w:val="Standard"/>
-              <w:jc w:val="both"/>
-              <w:cnfStyle w:val="000000100000" w:firstRow="0" w:lastRow="0" w:firstColumn="0" w:lastColumn="0" w:oddVBand="0" w:evenVBand="0" w:oddHBand="1" w:evenHBand="0" w:firstRowFirstColumn="0" w:firstRowLastColumn="0" w:lastRowFirstColumn="0" w:lastRowLastColumn="0"/>
+            <w:r>
               <w:rPr>
                 <w:rFonts w:ascii="Arial" w:hAnsi="Arial" w:cs="Arial"/>
                 <w:lang w:val="es-MX"/>
               </w:rPr>
-            </w:pPr>
+              <w:t>El sistema muestra pantalla de inicio</w:t>
+            </w:r>
           </w:p>
         </w:tc>
       </w:tr>
@@ -4547,18 +4446,21 @@
                 <w:rFonts w:ascii="Arial" w:hAnsi="Arial" w:cs="Arial"/>
                 <w:lang w:val="es-MX"/>
               </w:rPr>
-              <w:lastRenderedPageBreak/>
-              <w:t>Precondición</w:t>
-            </w:r>
-          </w:p>
-        </w:tc>
-        <w:tc>
-          <w:tcPr>
-            <w:tcW w:w="2822" w:type="dxa"/>
-          </w:tcPr>
-          <w:p>
-            <w:pPr>
-              <w:pStyle w:val="Standard"/>
+              <w:t>Flujo alternativo</w:t>
+            </w:r>
+          </w:p>
+        </w:tc>
+        <w:tc>
+          <w:tcPr>
+            <w:tcW w:w="7075" w:type="dxa"/>
+          </w:tcPr>
+          <w:p>
+            <w:pPr>
+              <w:pStyle w:val="Standard"/>
+              <w:numPr>
+                <w:ilvl w:val="0"/>
+                <w:numId w:val="4"/>
+              </w:numPr>
               <w:cnfStyle w:val="000000010000" w:firstRow="0" w:lastRow="0" w:firstColumn="0" w:lastColumn="0" w:oddVBand="0" w:evenVBand="0" w:oddHBand="0" w:evenHBand="1" w:firstRowFirstColumn="0" w:firstRowLastColumn="0" w:lastRowFirstColumn="0" w:lastRowLastColumn="0"/>
               <w:rPr>
                 <w:rFonts w:ascii="Arial" w:hAnsi="Arial" w:cs="Arial"/>
@@ -4570,68 +4472,33 @@
                 <w:rFonts w:ascii="Arial" w:hAnsi="Arial" w:cs="Arial"/>
                 <w:lang w:val="es-MX"/>
               </w:rPr>
-              <w:t>El sistema debe estar funcionando correctamente.</w:t>
-            </w:r>
-          </w:p>
-        </w:tc>
-        <w:tc>
-          <w:tcPr>
-            <w:tcW w:w="992" w:type="dxa"/>
-          </w:tcPr>
-          <w:p>
-            <w:pPr>
-              <w:pStyle w:val="Standard"/>
+              <w:t>Datos incorrectos</w:t>
+            </w:r>
+          </w:p>
+          <w:p>
+            <w:pPr>
+              <w:pStyle w:val="Standard"/>
+              <w:ind w:left="570"/>
               <w:cnfStyle w:val="000000010000" w:firstRow="0" w:lastRow="0" w:firstColumn="0" w:lastColumn="0" w:oddVBand="0" w:evenVBand="0" w:oddHBand="0" w:evenHBand="1" w:firstRowFirstColumn="0" w:firstRowLastColumn="0" w:lastRowFirstColumn="0" w:lastRowLastColumn="0"/>
               <w:rPr>
                 <w:rFonts w:ascii="Arial" w:hAnsi="Arial" w:cs="Arial"/>
                 <w:lang w:val="es-MX"/>
               </w:rPr>
             </w:pPr>
-          </w:p>
-        </w:tc>
-        <w:tc>
-          <w:tcPr>
-            <w:tcW w:w="1134" w:type="dxa"/>
-          </w:tcPr>
-          <w:p>
-            <w:pPr>
-              <w:pStyle w:val="Standard"/>
-              <w:cnfStyle w:val="000000010000" w:firstRow="0" w:lastRow="0" w:firstColumn="0" w:lastColumn="0" w:oddVBand="0" w:evenVBand="0" w:oddHBand="0" w:evenHBand="1" w:firstRowFirstColumn="0" w:firstRowLastColumn="0" w:lastRowFirstColumn="0" w:lastRowLastColumn="0"/>
+            <w:r>
               <w:rPr>
                 <w:rFonts w:ascii="Arial" w:hAnsi="Arial" w:cs="Arial"/>
                 <w:lang w:val="es-MX"/>
               </w:rPr>
-            </w:pPr>
-          </w:p>
-        </w:tc>
-        <w:tc>
-          <w:tcPr>
-            <w:tcW w:w="1418" w:type="dxa"/>
-          </w:tcPr>
-          <w:p>
-            <w:pPr>
-              <w:pStyle w:val="Standard"/>
-              <w:cnfStyle w:val="000000010000" w:firstRow="0" w:lastRow="0" w:firstColumn="0" w:lastColumn="0" w:oddVBand="0" w:evenVBand="0" w:oddHBand="0" w:evenHBand="1" w:firstRowFirstColumn="0" w:firstRowLastColumn="0" w:lastRowFirstColumn="0" w:lastRowLastColumn="0"/>
+              <w:t>3ª. El usuario los datos de nuevo</w:t>
+            </w:r>
+            <w:r>
               <w:rPr>
                 <w:rFonts w:ascii="Arial" w:hAnsi="Arial" w:cs="Arial"/>
                 <w:lang w:val="es-MX"/>
               </w:rPr>
-            </w:pPr>
-          </w:p>
-        </w:tc>
-        <w:tc>
-          <w:tcPr>
-            <w:tcW w:w="724" w:type="dxa"/>
-          </w:tcPr>
-          <w:p>
-            <w:pPr>
-              <w:pStyle w:val="Standard"/>
-              <w:cnfStyle w:val="000000010000" w:firstRow="0" w:lastRow="0" w:firstColumn="0" w:lastColumn="0" w:oddVBand="0" w:evenVBand="0" w:oddHBand="0" w:evenHBand="1" w:firstRowFirstColumn="0" w:firstRowLastColumn="0" w:lastRowFirstColumn="0" w:lastRowLastColumn="0"/>
-              <w:rPr>
-                <w:rFonts w:ascii="Arial" w:hAnsi="Arial" w:cs="Arial"/>
-                <w:lang w:val="es-MX"/>
-              </w:rPr>
-            </w:pPr>
+              <w:t>.</w:t>
+            </w:r>
           </w:p>
         </w:tc>
       </w:tr>
@@ -4665,7 +4532,7 @@
         </w:tc>
         <w:tc>
           <w:tcPr>
-            <w:tcW w:w="2822" w:type="dxa"/>
+            <w:tcW w:w="7075" w:type="dxa"/>
           </w:tcPr>
           <w:p>
             <w:pPr>
@@ -4681,13 +4548,140 @@
                 <w:rFonts w:ascii="Arial" w:hAnsi="Arial" w:cs="Arial"/>
                 <w:lang w:val="es-MX"/>
               </w:rPr>
-              <w:t>La aplicación ya no podrá mostrar libre la fecha ya solicitada por un maestro para cierto laboratorio</w:t>
-            </w:r>
-          </w:p>
-        </w:tc>
-        <w:tc>
-          <w:tcPr>
-            <w:tcW w:w="992" w:type="dxa"/>
+              <w:t>El usuario ingresa al sistema</w:t>
+            </w:r>
+          </w:p>
+        </w:tc>
+      </w:tr>
+    </w:tbl>
+    <w:p>
+      <w:pPr>
+        <w:pStyle w:val="Standard"/>
+        <w:ind w:left="360"/>
+        <w:jc w:val="both"/>
+        <w:rPr>
+          <w:rFonts w:asciiTheme="minorHAnsi" w:hAnsiTheme="minorHAnsi"/>
+          <w:sz w:val="32"/>
+          <w:szCs w:val="32"/>
+          <w:lang w:val="es-MX"/>
+        </w:rPr>
+      </w:pPr>
+    </w:p>
+    <w:p>
+      <w:pPr>
+        <w:pStyle w:val="Standard"/>
+        <w:ind w:left="360"/>
+        <w:jc w:val="both"/>
+        <w:rPr>
+          <w:rFonts w:asciiTheme="minorHAnsi" w:hAnsiTheme="minorHAnsi"/>
+          <w:sz w:val="32"/>
+          <w:szCs w:val="32"/>
+          <w:lang w:val="es-MX"/>
+        </w:rPr>
+      </w:pPr>
+    </w:p>
+    <w:p>
+      <w:pPr>
+        <w:pStyle w:val="Standard"/>
+        <w:ind w:left="360"/>
+        <w:jc w:val="both"/>
+        <w:rPr>
+          <w:rFonts w:asciiTheme="minorHAnsi" w:hAnsiTheme="minorHAnsi"/>
+          <w:sz w:val="32"/>
+          <w:szCs w:val="32"/>
+          <w:lang w:val="es-MX"/>
+        </w:rPr>
+      </w:pPr>
+    </w:p>
+    <w:tbl>
+      <w:tblPr>
+        <w:tblStyle w:val="Cuadrculaclara-nfasis5"/>
+        <w:tblW w:w="0" w:type="auto"/>
+        <w:tblLayout w:type="fixed"/>
+        <w:tblLook w:val="04A0" w:firstRow="1" w:lastRow="0" w:firstColumn="1" w:lastColumn="0" w:noHBand="0" w:noVBand="1"/>
+      </w:tblPr>
+      <w:tblGrid>
+        <w:gridCol w:w="1964"/>
+        <w:gridCol w:w="7075"/>
+      </w:tblGrid>
+      <w:tr>
+        <w:trPr>
+          <w:cnfStyle w:val="100000000000" w:firstRow="1" w:lastRow="0" w:firstColumn="0" w:lastColumn="0" w:oddVBand="0" w:evenVBand="0" w:oddHBand="0" w:evenHBand="0" w:firstRowFirstColumn="0" w:firstRowLastColumn="0" w:lastRowFirstColumn="0" w:lastRowLastColumn="0"/>
+        </w:trPr>
+        <w:tc>
+          <w:tcPr>
+            <w:cnfStyle w:val="001000000000" w:firstRow="0" w:lastRow="0" w:firstColumn="1" w:lastColumn="0" w:oddVBand="0" w:evenVBand="0" w:oddHBand="0" w:evenHBand="0" w:firstRowFirstColumn="0" w:firstRowLastColumn="0" w:lastRowFirstColumn="0" w:lastRowLastColumn="0"/>
+            <w:tcW w:w="1964" w:type="dxa"/>
+          </w:tcPr>
+          <w:p>
+            <w:pPr>
+              <w:pStyle w:val="Standard"/>
+              <w:rPr>
+                <w:rFonts w:ascii="Arial" w:hAnsi="Arial" w:cs="Arial"/>
+                <w:lang w:val="es-MX"/>
+              </w:rPr>
+            </w:pPr>
+            <w:r>
+              <w:rPr>
+                <w:rFonts w:ascii="Arial" w:hAnsi="Arial" w:cs="Arial"/>
+                <w:lang w:val="es-MX"/>
+              </w:rPr>
+              <w:t>Nombre</w:t>
+            </w:r>
+          </w:p>
+        </w:tc>
+        <w:tc>
+          <w:tcPr>
+            <w:tcW w:w="7075" w:type="dxa"/>
+          </w:tcPr>
+          <w:p>
+            <w:pPr>
+              <w:pStyle w:val="Standard"/>
+              <w:cnfStyle w:val="100000000000" w:firstRow="1" w:lastRow="0" w:firstColumn="0" w:lastColumn="0" w:oddVBand="0" w:evenVBand="0" w:oddHBand="0" w:evenHBand="0" w:firstRowFirstColumn="0" w:firstRowLastColumn="0" w:lastRowFirstColumn="0" w:lastRowLastColumn="0"/>
+              <w:rPr>
+                <w:rFonts w:ascii="Arial" w:hAnsi="Arial" w:cs="Arial"/>
+                <w:lang w:val="es-MX"/>
+              </w:rPr>
+            </w:pPr>
+            <w:r>
+              <w:rPr>
+                <w:rFonts w:ascii="Arial" w:hAnsi="Arial" w:cs="Arial"/>
+                <w:lang w:val="es-MX"/>
+              </w:rPr>
+              <w:t>CU2. Ingresando maestro</w:t>
+            </w:r>
+          </w:p>
+        </w:tc>
+      </w:tr>
+      <w:tr>
+        <w:trPr>
+          <w:cnfStyle w:val="000000100000" w:firstRow="0" w:lastRow="0" w:firstColumn="0" w:lastColumn="0" w:oddVBand="0" w:evenVBand="0" w:oddHBand="1" w:evenHBand="0" w:firstRowFirstColumn="0" w:firstRowLastColumn="0" w:lastRowFirstColumn="0" w:lastRowLastColumn="0"/>
+        </w:trPr>
+        <w:tc>
+          <w:tcPr>
+            <w:cnfStyle w:val="001000000000" w:firstRow="0" w:lastRow="0" w:firstColumn="1" w:lastColumn="0" w:oddVBand="0" w:evenVBand="0" w:oddHBand="0" w:evenHBand="0" w:firstRowFirstColumn="0" w:firstRowLastColumn="0" w:lastRowFirstColumn="0" w:lastRowLastColumn="0"/>
+            <w:tcW w:w="1964" w:type="dxa"/>
+          </w:tcPr>
+          <w:p>
+            <w:pPr>
+              <w:pStyle w:val="Standard"/>
+              <w:rPr>
+                <w:rFonts w:ascii="Arial" w:hAnsi="Arial" w:cs="Arial"/>
+                <w:lang w:val="es-MX"/>
+              </w:rPr>
+            </w:pPr>
+            <w:r>
+              <w:rPr>
+                <w:rFonts w:ascii="Arial" w:hAnsi="Arial" w:cs="Arial"/>
+                <w:lang w:val="es-MX"/>
+              </w:rPr>
+              <w:t xml:space="preserve">Descripción </w:t>
+            </w:r>
+          </w:p>
+        </w:tc>
+        <w:tc>
+          <w:tcPr>
+            <w:tcW w:w="7075" w:type="dxa"/>
           </w:tcPr>
           <w:p>
             <w:pPr>
@@ -4698,51 +4692,13 @@
                 <w:lang w:val="es-MX"/>
               </w:rPr>
             </w:pPr>
-          </w:p>
-        </w:tc>
-        <w:tc>
-          <w:tcPr>
-            <w:tcW w:w="1134" w:type="dxa"/>
-          </w:tcPr>
-          <w:p>
-            <w:pPr>
-              <w:pStyle w:val="Standard"/>
-              <w:cnfStyle w:val="000000100000" w:firstRow="0" w:lastRow="0" w:firstColumn="0" w:lastColumn="0" w:oddVBand="0" w:evenVBand="0" w:oddHBand="1" w:evenHBand="0" w:firstRowFirstColumn="0" w:firstRowLastColumn="0" w:lastRowFirstColumn="0" w:lastRowLastColumn="0"/>
+            <w:r>
               <w:rPr>
                 <w:rFonts w:ascii="Arial" w:hAnsi="Arial" w:cs="Arial"/>
                 <w:lang w:val="es-MX"/>
               </w:rPr>
-            </w:pPr>
-          </w:p>
-        </w:tc>
-        <w:tc>
-          <w:tcPr>
-            <w:tcW w:w="1418" w:type="dxa"/>
-          </w:tcPr>
-          <w:p>
-            <w:pPr>
-              <w:pStyle w:val="Standard"/>
-              <w:cnfStyle w:val="000000100000" w:firstRow="0" w:lastRow="0" w:firstColumn="0" w:lastColumn="0" w:oddVBand="0" w:evenVBand="0" w:oddHBand="1" w:evenHBand="0" w:firstRowFirstColumn="0" w:firstRowLastColumn="0" w:lastRowFirstColumn="0" w:lastRowLastColumn="0"/>
-              <w:rPr>
-                <w:rFonts w:ascii="Arial" w:hAnsi="Arial" w:cs="Arial"/>
-                <w:lang w:val="es-MX"/>
-              </w:rPr>
-            </w:pPr>
-          </w:p>
-        </w:tc>
-        <w:tc>
-          <w:tcPr>
-            <w:tcW w:w="724" w:type="dxa"/>
-          </w:tcPr>
-          <w:p>
-            <w:pPr>
-              <w:pStyle w:val="Standard"/>
-              <w:cnfStyle w:val="000000100000" w:firstRow="0" w:lastRow="0" w:firstColumn="0" w:lastColumn="0" w:oddVBand="0" w:evenVBand="0" w:oddHBand="1" w:evenHBand="0" w:firstRowFirstColumn="0" w:firstRowLastColumn="0" w:lastRowFirstColumn="0" w:lastRowLastColumn="0"/>
-              <w:rPr>
-                <w:rFonts w:ascii="Arial" w:hAnsi="Arial" w:cs="Arial"/>
-                <w:lang w:val="es-MX"/>
-              </w:rPr>
-            </w:pPr>
+              <w:t>Tiene que estar en el sistema</w:t>
+            </w:r>
           </w:p>
         </w:tc>
       </w:tr>
@@ -4768,13 +4724,13 @@
                 <w:rFonts w:ascii="Arial" w:hAnsi="Arial" w:cs="Arial"/>
                 <w:lang w:val="es-MX"/>
               </w:rPr>
-              <w:t>Autor</w:t>
-            </w:r>
-          </w:p>
-        </w:tc>
-        <w:tc>
-          <w:tcPr>
-            <w:tcW w:w="2822" w:type="dxa"/>
+              <w:t>Precondición</w:t>
+            </w:r>
+          </w:p>
+        </w:tc>
+        <w:tc>
+          <w:tcPr>
+            <w:tcW w:w="7075" w:type="dxa"/>
           </w:tcPr>
           <w:p>
             <w:pPr>
@@ -4785,86 +4741,12 @@
                 <w:lang w:val="es-MX"/>
               </w:rPr>
             </w:pPr>
-          </w:p>
-        </w:tc>
-        <w:tc>
-          <w:tcPr>
-            <w:tcW w:w="992" w:type="dxa"/>
-          </w:tcPr>
-          <w:p>
-            <w:pPr>
-              <w:pStyle w:val="Standard"/>
-              <w:cnfStyle w:val="000000010000" w:firstRow="0" w:lastRow="0" w:firstColumn="0" w:lastColumn="0" w:oddVBand="0" w:evenVBand="0" w:oddHBand="0" w:evenHBand="1" w:firstRowFirstColumn="0" w:firstRowLastColumn="0" w:lastRowFirstColumn="0" w:lastRowLastColumn="0"/>
+            <w:r>
               <w:rPr>
                 <w:rFonts w:ascii="Arial" w:hAnsi="Arial" w:cs="Arial"/>
                 <w:lang w:val="es-MX"/>
               </w:rPr>
-            </w:pPr>
-            <w:r>
-              <w:rPr>
-                <w:rFonts w:ascii="Arial" w:hAnsi="Arial" w:cs="Arial"/>
-                <w:lang w:val="es-MX"/>
-              </w:rPr>
-              <w:t>Fecha</w:t>
-            </w:r>
-          </w:p>
-        </w:tc>
-        <w:tc>
-          <w:tcPr>
-            <w:tcW w:w="1134" w:type="dxa"/>
-          </w:tcPr>
-          <w:p>
-            <w:pPr>
-              <w:pStyle w:val="Standard"/>
-              <w:cnfStyle w:val="000000010000" w:firstRow="0" w:lastRow="0" w:firstColumn="0" w:lastColumn="0" w:oddVBand="0" w:evenVBand="0" w:oddHBand="0" w:evenHBand="1" w:firstRowFirstColumn="0" w:firstRowLastColumn="0" w:lastRowFirstColumn="0" w:lastRowLastColumn="0"/>
-              <w:rPr>
-                <w:rFonts w:ascii="Arial" w:hAnsi="Arial" w:cs="Arial"/>
-                <w:lang w:val="es-MX"/>
-              </w:rPr>
-            </w:pPr>
-          </w:p>
-        </w:tc>
-        <w:tc>
-          <w:tcPr>
-            <w:tcW w:w="1418" w:type="dxa"/>
-          </w:tcPr>
-          <w:p>
-            <w:pPr>
-              <w:pStyle w:val="Standard"/>
-              <w:cnfStyle w:val="000000010000" w:firstRow="0" w:lastRow="0" w:firstColumn="0" w:lastColumn="0" w:oddVBand="0" w:evenVBand="0" w:oddHBand="0" w:evenHBand="1" w:firstRowFirstColumn="0" w:firstRowLastColumn="0" w:lastRowFirstColumn="0" w:lastRowLastColumn="0"/>
-              <w:rPr>
-                <w:rFonts w:ascii="Arial" w:hAnsi="Arial" w:cs="Arial"/>
-                <w:lang w:val="es-MX"/>
-              </w:rPr>
-            </w:pPr>
-            <w:r>
-              <w:rPr>
-                <w:rFonts w:ascii="Arial" w:hAnsi="Arial" w:cs="Arial"/>
-                <w:lang w:val="es-MX"/>
-              </w:rPr>
-              <w:t>Versión</w:t>
-            </w:r>
-          </w:p>
-        </w:tc>
-        <w:tc>
-          <w:tcPr>
-            <w:tcW w:w="724" w:type="dxa"/>
-          </w:tcPr>
-          <w:p>
-            <w:pPr>
-              <w:pStyle w:val="Standard"/>
-              <w:cnfStyle w:val="000000010000" w:firstRow="0" w:lastRow="0" w:firstColumn="0" w:lastColumn="0" w:oddVBand="0" w:evenVBand="0" w:oddHBand="0" w:evenHBand="1" w:firstRowFirstColumn="0" w:firstRowLastColumn="0" w:lastRowFirstColumn="0" w:lastRowLastColumn="0"/>
-              <w:rPr>
-                <w:rFonts w:ascii="Arial" w:hAnsi="Arial" w:cs="Arial"/>
-                <w:lang w:val="es-MX"/>
-              </w:rPr>
-            </w:pPr>
-            <w:r>
-              <w:rPr>
-                <w:rFonts w:ascii="Arial" w:hAnsi="Arial" w:cs="Arial"/>
-                <w:lang w:val="es-MX"/>
-              </w:rPr>
-              <w:t>1.0</w:t>
+              <w:t>Estar registrado</w:t>
             </w:r>
           </w:p>
         </w:tc>
@@ -4887,15 +4769,26 @@
                 <w:lang w:val="es-MX"/>
               </w:rPr>
             </w:pPr>
-          </w:p>
-        </w:tc>
-        <w:tc>
-          <w:tcPr>
-            <w:tcW w:w="2822" w:type="dxa"/>
-          </w:tcPr>
-          <w:p>
-            <w:pPr>
-              <w:pStyle w:val="Standard"/>
+            <w:r>
+              <w:rPr>
+                <w:rFonts w:ascii="Arial" w:hAnsi="Arial" w:cs="Arial"/>
+                <w:lang w:val="es-MX"/>
+              </w:rPr>
+              <w:t>Flujo normal</w:t>
+            </w:r>
+          </w:p>
+        </w:tc>
+        <w:tc>
+          <w:tcPr>
+            <w:tcW w:w="7075" w:type="dxa"/>
+          </w:tcPr>
+          <w:p>
+            <w:pPr>
+              <w:pStyle w:val="Standard"/>
+              <w:numPr>
+                <w:ilvl w:val="0"/>
+                <w:numId w:val="8"/>
+              </w:numPr>
               <w:jc w:val="both"/>
               <w:cnfStyle w:val="000000100000" w:firstRow="0" w:lastRow="0" w:firstColumn="0" w:lastColumn="0" w:oddVBand="0" w:evenVBand="0" w:oddHBand="1" w:evenHBand="0" w:firstRowFirstColumn="0" w:firstRowLastColumn="0" w:lastRowFirstColumn="0" w:lastRowLastColumn="0"/>
               <w:rPr>
@@ -4903,15 +4796,21 @@
                 <w:lang w:val="es-MX"/>
               </w:rPr>
             </w:pPr>
-          </w:p>
-        </w:tc>
-        <w:tc>
-          <w:tcPr>
-            <w:tcW w:w="992" w:type="dxa"/>
-          </w:tcPr>
-          <w:p>
-            <w:pPr>
-              <w:pStyle w:val="Standard"/>
+            <w:r>
+              <w:rPr>
+                <w:rFonts w:ascii="Arial" w:hAnsi="Arial" w:cs="Arial"/>
+                <w:lang w:val="es-MX"/>
+              </w:rPr>
+              <w:t xml:space="preserve">Ingrese </w:t>
+            </w:r>
+          </w:p>
+          <w:p>
+            <w:pPr>
+              <w:pStyle w:val="Standard"/>
+              <w:numPr>
+                <w:ilvl w:val="0"/>
+                <w:numId w:val="8"/>
+              </w:numPr>
               <w:jc w:val="both"/>
               <w:cnfStyle w:val="000000100000" w:firstRow="0" w:lastRow="0" w:firstColumn="0" w:lastColumn="0" w:oddVBand="0" w:evenVBand="0" w:oddHBand="1" w:evenHBand="0" w:firstRowFirstColumn="0" w:firstRowLastColumn="0" w:lastRowFirstColumn="0" w:lastRowLastColumn="0"/>
               <w:rPr>
@@ -4919,15 +4818,18 @@
                 <w:lang w:val="es-MX"/>
               </w:rPr>
             </w:pPr>
-          </w:p>
-        </w:tc>
-        <w:tc>
-          <w:tcPr>
-            <w:tcW w:w="1134" w:type="dxa"/>
-          </w:tcPr>
-          <w:p>
-            <w:pPr>
-              <w:pStyle w:val="Standard"/>
+            <w:r>
+              <w:rPr>
+                <w:rFonts w:ascii="Arial" w:hAnsi="Arial" w:cs="Arial"/>
+                <w:lang w:val="es-MX"/>
+              </w:rPr>
+              <w:t>Acepte</w:t>
+            </w:r>
+          </w:p>
+          <w:p>
+            <w:pPr>
+              <w:pStyle w:val="Standard"/>
+              <w:ind w:left="1080"/>
               <w:jc w:val="both"/>
               <w:cnfStyle w:val="000000100000" w:firstRow="0" w:lastRow="0" w:firstColumn="0" w:lastColumn="0" w:oddVBand="0" w:evenVBand="0" w:oddHBand="1" w:evenHBand="0" w:firstRowFirstColumn="0" w:firstRowLastColumn="0" w:lastRowFirstColumn="0" w:lastRowLastColumn="0"/>
               <w:rPr>
@@ -4937,101 +4839,85 @@
             </w:pPr>
           </w:p>
         </w:tc>
-        <w:tc>
-          <w:tcPr>
-            <w:tcW w:w="1418" w:type="dxa"/>
-          </w:tcPr>
-          <w:p>
-            <w:pPr>
-              <w:pStyle w:val="Standard"/>
-              <w:jc w:val="both"/>
-              <w:cnfStyle w:val="000000100000" w:firstRow="0" w:lastRow="0" w:firstColumn="0" w:lastColumn="0" w:oddVBand="0" w:evenVBand="0" w:oddHBand="1" w:evenHBand="0" w:firstRowFirstColumn="0" w:firstRowLastColumn="0" w:lastRowFirstColumn="0" w:lastRowLastColumn="0"/>
-              <w:rPr>
-                <w:rFonts w:ascii="Arial" w:hAnsi="Arial" w:cs="Arial"/>
-                <w:lang w:val="es-MX"/>
-              </w:rPr>
-            </w:pPr>
-          </w:p>
-        </w:tc>
-        <w:tc>
-          <w:tcPr>
-            <w:tcW w:w="724" w:type="dxa"/>
-          </w:tcPr>
-          <w:p>
-            <w:pPr>
-              <w:pStyle w:val="Standard"/>
-              <w:jc w:val="both"/>
-              <w:cnfStyle w:val="000000100000" w:firstRow="0" w:lastRow="0" w:firstColumn="0" w:lastColumn="0" w:oddVBand="0" w:evenVBand="0" w:oddHBand="1" w:evenHBand="0" w:firstRowFirstColumn="0" w:firstRowLastColumn="0" w:lastRowFirstColumn="0" w:lastRowLastColumn="0"/>
-              <w:rPr>
-                <w:rFonts w:ascii="Arial" w:hAnsi="Arial" w:cs="Arial"/>
-                <w:lang w:val="es-MX"/>
-              </w:rPr>
-            </w:pPr>
-          </w:p>
-        </w:tc>
       </w:tr>
-    </w:tbl>
-    <w:p>
-      <w:pPr>
-        <w:pStyle w:val="Standard"/>
-        <w:ind w:left="360"/>
-        <w:jc w:val="both"/>
-        <w:rPr>
-          <w:rFonts w:asciiTheme="minorHAnsi" w:hAnsiTheme="minorHAnsi"/>
-          <w:sz w:val="32"/>
-          <w:szCs w:val="32"/>
-          <w:lang w:val="es-MX"/>
-        </w:rPr>
-      </w:pPr>
-    </w:p>
-    <w:p>
-      <w:pPr>
-        <w:pStyle w:val="Standard"/>
-        <w:ind w:left="360"/>
-        <w:jc w:val="both"/>
-        <w:rPr>
-          <w:rFonts w:asciiTheme="minorHAnsi" w:hAnsiTheme="minorHAnsi"/>
-          <w:sz w:val="32"/>
-          <w:szCs w:val="32"/>
-          <w:lang w:val="es-MX"/>
-        </w:rPr>
-      </w:pPr>
-    </w:p>
-    <w:tbl>
-      <w:tblPr>
-        <w:tblStyle w:val="Cuadrculaclara-nfasis5"/>
-        <w:tblW w:w="0" w:type="auto"/>
-        <w:tblLook w:val="04A0" w:firstRow="1" w:lastRow="0" w:firstColumn="1" w:lastColumn="0" w:noHBand="0" w:noVBand="1"/>
-      </w:tblPr>
-      <w:tblGrid>
-        <w:gridCol w:w="8978"/>
-      </w:tblGrid>
       <w:tr>
         <w:trPr>
-          <w:cnfStyle w:val="100000000000" w:firstRow="1" w:lastRow="0" w:firstColumn="0" w:lastColumn="0" w:oddVBand="0" w:evenVBand="0" w:oddHBand="0" w:evenHBand="0" w:firstRowFirstColumn="0" w:firstRowLastColumn="0" w:lastRowFirstColumn="0" w:lastRowLastColumn="0"/>
+          <w:cnfStyle w:val="000000010000" w:firstRow="0" w:lastRow="0" w:firstColumn="0" w:lastColumn="0" w:oddVBand="0" w:evenVBand="0" w:oddHBand="0" w:evenHBand="1" w:firstRowFirstColumn="0" w:firstRowLastColumn="0" w:lastRowFirstColumn="0" w:lastRowLastColumn="0"/>
         </w:trPr>
         <w:tc>
           <w:tcPr>
             <w:cnfStyle w:val="001000000000" w:firstRow="0" w:lastRow="0" w:firstColumn="1" w:lastColumn="0" w:oddVBand="0" w:evenVBand="0" w:oddHBand="0" w:evenHBand="0" w:firstRowFirstColumn="0" w:firstRowLastColumn="0" w:lastRowFirstColumn="0" w:lastRowLastColumn="0"/>
-            <w:tcW w:w="8978" w:type="dxa"/>
-          </w:tcPr>
-          <w:p>
-            <w:pPr>
-              <w:pStyle w:val="Standard"/>
-              <w:jc w:val="both"/>
+            <w:tcW w:w="1964" w:type="dxa"/>
+          </w:tcPr>
+          <w:p>
+            <w:pPr>
+              <w:pStyle w:val="Standard"/>
               <w:rPr>
                 <w:rFonts w:ascii="Arial" w:hAnsi="Arial" w:cs="Arial"/>
-                <w:szCs w:val="32"/>
                 <w:lang w:val="es-MX"/>
               </w:rPr>
             </w:pPr>
             <w:r>
               <w:rPr>
                 <w:rFonts w:ascii="Arial" w:hAnsi="Arial" w:cs="Arial"/>
-                <w:szCs w:val="32"/>
-                <w:lang w:val="es-MX"/>
-              </w:rPr>
-              <w:t>Propósito</w:t>
+                <w:lang w:val="es-MX"/>
+              </w:rPr>
+              <w:t>Flujo alternativo</w:t>
+            </w:r>
+          </w:p>
+        </w:tc>
+        <w:tc>
+          <w:tcPr>
+            <w:tcW w:w="7075" w:type="dxa"/>
+          </w:tcPr>
+          <w:p>
+            <w:pPr>
+              <w:pStyle w:val="Standard"/>
+              <w:ind w:left="570"/>
+              <w:cnfStyle w:val="000000010000" w:firstRow="0" w:lastRow="0" w:firstColumn="0" w:lastColumn="0" w:oddVBand="0" w:evenVBand="0" w:oddHBand="0" w:evenHBand="1" w:firstRowFirstColumn="0" w:firstRowLastColumn="0" w:lastRowFirstColumn="0" w:lastRowLastColumn="0"/>
+              <w:rPr>
+                <w:rFonts w:ascii="Arial" w:hAnsi="Arial" w:cs="Arial"/>
+                <w:lang w:val="es-MX"/>
+              </w:rPr>
+            </w:pPr>
+            <w:r>
+              <w:rPr>
+                <w:rFonts w:ascii="Arial" w:hAnsi="Arial" w:cs="Arial"/>
+                <w:lang w:val="es-MX"/>
+              </w:rPr>
+              <w:t>Datos incorrectos</w:t>
+            </w:r>
+          </w:p>
+          <w:p>
+            <w:pPr>
+              <w:pStyle w:val="Standard"/>
+              <w:ind w:left="570"/>
+              <w:cnfStyle w:val="000000010000" w:firstRow="0" w:lastRow="0" w:firstColumn="0" w:lastColumn="0" w:oddVBand="0" w:evenVBand="0" w:oddHBand="0" w:evenHBand="1" w:firstRowFirstColumn="0" w:firstRowLastColumn="0" w:lastRowFirstColumn="0" w:lastRowLastColumn="0"/>
+              <w:rPr>
+                <w:rFonts w:ascii="Arial" w:hAnsi="Arial" w:cs="Arial"/>
+                <w:lang w:val="es-MX"/>
+              </w:rPr>
+            </w:pPr>
+            <w:r>
+              <w:rPr>
+                <w:rFonts w:ascii="Arial" w:hAnsi="Arial" w:cs="Arial"/>
+                <w:lang w:val="es-MX"/>
+              </w:rPr>
+              <w:t>Ingresar</w:t>
+            </w:r>
+            <w:r>
+              <w:rPr>
+                <w:rFonts w:ascii="Arial" w:hAnsi="Arial" w:cs="Arial"/>
+                <w:lang w:val="es-MX"/>
+              </w:rPr>
+              <w:t xml:space="preserve"> los datos de nuevo</w:t>
+            </w:r>
+            <w:r>
+              <w:rPr>
+                <w:rFonts w:ascii="Arial" w:hAnsi="Arial" w:cs="Arial"/>
+                <w:lang w:val="es-MX"/>
+              </w:rPr>
+              <w:t>.</w:t>
             </w:r>
           </w:p>
         </w:tc>
@@ -5043,44 +4929,69 @@
         <w:tc>
           <w:tcPr>
             <w:cnfStyle w:val="001000000000" w:firstRow="0" w:lastRow="0" w:firstColumn="1" w:lastColumn="0" w:oddVBand="0" w:evenVBand="0" w:oddHBand="0" w:evenHBand="0" w:firstRowFirstColumn="0" w:firstRowLastColumn="0" w:lastRowFirstColumn="0" w:lastRowLastColumn="0"/>
-            <w:tcW w:w="8978" w:type="dxa"/>
+            <w:tcW w:w="1964" w:type="dxa"/>
           </w:tcPr>
           <w:p>
             <w:pPr>
               <w:pStyle w:val="Standard"/>
               <w:rPr>
                 <w:rFonts w:ascii="Arial" w:hAnsi="Arial" w:cs="Arial"/>
-                <w:b w:val="0"/>
-                <w:szCs w:val="32"/>
-                <w:lang w:val="es-MX"/>
-              </w:rPr>
-            </w:pPr>
+                <w:lang w:val="es-MX"/>
+              </w:rPr>
+            </w:pPr>
+            <w:proofErr w:type="spellStart"/>
             <w:r>
               <w:rPr>
                 <w:rFonts w:ascii="Arial" w:hAnsi="Arial" w:cs="Arial"/>
-                <w:b w:val="0"/>
-                <w:szCs w:val="32"/>
-                <w:lang w:val="es-MX"/>
-              </w:rPr>
-              <w:t xml:space="preserve">Registrar una </w:t>
-            </w:r>
-            <w:r>
+                <w:lang w:val="es-MX"/>
+              </w:rPr>
+              <w:t>Poscondición</w:t>
+            </w:r>
+            <w:proofErr w:type="spellEnd"/>
+          </w:p>
+        </w:tc>
+        <w:tc>
+          <w:tcPr>
+            <w:tcW w:w="7075" w:type="dxa"/>
+          </w:tcPr>
+          <w:p>
+            <w:pPr>
+              <w:pStyle w:val="Standard"/>
+              <w:cnfStyle w:val="000000100000" w:firstRow="0" w:lastRow="0" w:firstColumn="0" w:lastColumn="0" w:oddVBand="0" w:evenVBand="0" w:oddHBand="1" w:evenHBand="0" w:firstRowFirstColumn="0" w:firstRowLastColumn="0" w:lastRowFirstColumn="0" w:lastRowLastColumn="0"/>
               <w:rPr>
                 <w:rFonts w:ascii="Arial" w:hAnsi="Arial" w:cs="Arial"/>
-                <w:b w:val="0"/>
-                <w:szCs w:val="32"/>
-                <w:lang w:val="es-MX"/>
-              </w:rPr>
-              <w:t>práctica</w:t>
-            </w:r>
+                <w:lang w:val="es-MX"/>
+              </w:rPr>
+            </w:pPr>
             <w:r>
               <w:rPr>
                 <w:rFonts w:ascii="Arial" w:hAnsi="Arial" w:cs="Arial"/>
-                <w:b w:val="0"/>
-                <w:szCs w:val="32"/>
-                <w:lang w:val="es-MX"/>
-              </w:rPr>
-              <w:t xml:space="preserve"> de un laboratorio determinado.</w:t>
+                <w:lang w:val="es-MX"/>
+              </w:rPr>
+              <w:t xml:space="preserve">El </w:t>
+            </w:r>
+            <w:r>
+              <w:rPr>
+                <w:rFonts w:ascii="Arial" w:hAnsi="Arial" w:cs="Arial"/>
+                <w:lang w:val="es-MX"/>
+              </w:rPr>
+              <w:t xml:space="preserve">usuario ya </w:t>
+            </w:r>
+            <w:proofErr w:type="spellStart"/>
+            <w:r>
+              <w:rPr>
+                <w:rFonts w:ascii="Arial" w:hAnsi="Arial" w:cs="Arial"/>
+                <w:lang w:val="es-MX"/>
+              </w:rPr>
+              <w:t>esta</w:t>
+            </w:r>
+            <w:proofErr w:type="spellEnd"/>
+            <w:r>
+              <w:rPr>
+                <w:rFonts w:ascii="Arial" w:hAnsi="Arial" w:cs="Arial"/>
+                <w:lang w:val="es-MX"/>
+              </w:rPr>
+              <w:t xml:space="preserve"> registrado en el sistema</w:t>
             </w:r>
           </w:p>
         </w:tc>
@@ -5099,2633 +5010,221 @@
         </w:rPr>
       </w:pPr>
     </w:p>
-    <w:tbl>
-      <w:tblPr>
-        <w:tblStyle w:val="Cuadrculaclara-nfasis5"/>
-        <w:tblW w:w="0" w:type="auto"/>
-        <w:tblLook w:val="04A0" w:firstRow="1" w:lastRow="0" w:firstColumn="1" w:lastColumn="0" w:noHBand="0" w:noVBand="1"/>
-      </w:tblPr>
-      <w:tblGrid>
-        <w:gridCol w:w="8978"/>
-      </w:tblGrid>
-      <w:tr>
-        <w:trPr>
-          <w:cnfStyle w:val="100000000000" w:firstRow="1" w:lastRow="0" w:firstColumn="0" w:lastColumn="0" w:oddVBand="0" w:evenVBand="0" w:oddHBand="0" w:evenHBand="0" w:firstRowFirstColumn="0" w:firstRowLastColumn="0" w:lastRowFirstColumn="0" w:lastRowLastColumn="0"/>
-        </w:trPr>
-        <w:tc>
-          <w:tcPr>
-            <w:cnfStyle w:val="001000000000" w:firstRow="0" w:lastRow="0" w:firstColumn="1" w:lastColumn="0" w:oddVBand="0" w:evenVBand="0" w:oddHBand="0" w:evenHBand="0" w:firstRowFirstColumn="0" w:firstRowLastColumn="0" w:lastRowFirstColumn="0" w:lastRowLastColumn="0"/>
-            <w:tcW w:w="8978" w:type="dxa"/>
-          </w:tcPr>
-          <w:p>
-            <w:pPr>
-              <w:pStyle w:val="Standard"/>
-              <w:jc w:val="both"/>
-              <w:rPr>
-                <w:rFonts w:ascii="Arial" w:hAnsi="Arial" w:cs="Arial"/>
-                <w:szCs w:val="32"/>
-                <w:lang w:val="es-MX"/>
-              </w:rPr>
-            </w:pPr>
-            <w:r>
-              <w:rPr>
-                <w:rFonts w:ascii="Arial" w:hAnsi="Arial" w:cs="Arial"/>
-                <w:szCs w:val="32"/>
-                <w:lang w:val="es-MX"/>
-              </w:rPr>
-              <w:t>Resumen</w:t>
-            </w:r>
-          </w:p>
-        </w:tc>
-      </w:tr>
-      <w:tr>
-        <w:trPr>
-          <w:cnfStyle w:val="000000100000" w:firstRow="0" w:lastRow="0" w:firstColumn="0" w:lastColumn="0" w:oddVBand="0" w:evenVBand="0" w:oddHBand="1" w:evenHBand="0" w:firstRowFirstColumn="0" w:firstRowLastColumn="0" w:lastRowFirstColumn="0" w:lastRowLastColumn="0"/>
-        </w:trPr>
-        <w:tc>
-          <w:tcPr>
-            <w:cnfStyle w:val="001000000000" w:firstRow="0" w:lastRow="0" w:firstColumn="1" w:lastColumn="0" w:oddVBand="0" w:evenVBand="0" w:oddHBand="0" w:evenHBand="0" w:firstRowFirstColumn="0" w:firstRowLastColumn="0" w:lastRowFirstColumn="0" w:lastRowLastColumn="0"/>
-            <w:tcW w:w="8978" w:type="dxa"/>
-          </w:tcPr>
-          <w:p>
-            <w:pPr>
-              <w:pStyle w:val="Standard"/>
-              <w:rPr>
-                <w:rFonts w:ascii="Arial" w:hAnsi="Arial" w:cs="Arial"/>
-                <w:b w:val="0"/>
-                <w:szCs w:val="32"/>
-                <w:lang w:val="es-MX"/>
-              </w:rPr>
-            </w:pPr>
-            <w:r>
-              <w:rPr>
-                <w:rFonts w:ascii="Arial" w:hAnsi="Arial" w:cs="Arial"/>
-                <w:b w:val="0"/>
-                <w:szCs w:val="32"/>
-                <w:lang w:val="es-MX"/>
-              </w:rPr>
-              <w:t xml:space="preserve">Un maestro se </w:t>
-            </w:r>
-            <w:r>
-              <w:rPr>
-                <w:rFonts w:ascii="Arial" w:hAnsi="Arial" w:cs="Arial"/>
-                <w:b w:val="0"/>
-                <w:szCs w:val="32"/>
-                <w:lang w:val="es-MX"/>
-              </w:rPr>
-              <w:t>autentifica</w:t>
-            </w:r>
-            <w:r>
-              <w:rPr>
-                <w:rFonts w:ascii="Arial" w:hAnsi="Arial" w:cs="Arial"/>
-                <w:b w:val="0"/>
-                <w:szCs w:val="32"/>
-                <w:lang w:val="es-MX"/>
-              </w:rPr>
-              <w:t xml:space="preserve"> en la aplicación, selecciona que desea registrar una </w:t>
-            </w:r>
-            <w:r>
-              <w:rPr>
-                <w:rFonts w:ascii="Arial" w:hAnsi="Arial" w:cs="Arial"/>
-                <w:b w:val="0"/>
-                <w:szCs w:val="32"/>
-                <w:lang w:val="es-MX"/>
-              </w:rPr>
-              <w:t>práctica</w:t>
-            </w:r>
-            <w:r>
-              <w:rPr>
-                <w:rFonts w:ascii="Arial" w:hAnsi="Arial" w:cs="Arial"/>
-                <w:b w:val="0"/>
-                <w:szCs w:val="32"/>
-                <w:lang w:val="es-MX"/>
-              </w:rPr>
-              <w:t xml:space="preserve">, especifica el nombre de la materia y si la </w:t>
-            </w:r>
-            <w:r>
-              <w:rPr>
-                <w:rFonts w:ascii="Arial" w:hAnsi="Arial" w:cs="Arial"/>
-                <w:b w:val="0"/>
-                <w:szCs w:val="32"/>
-                <w:lang w:val="es-MX"/>
-              </w:rPr>
-              <w:t>práctica</w:t>
-            </w:r>
-            <w:r>
-              <w:rPr>
-                <w:rFonts w:ascii="Arial" w:hAnsi="Arial" w:cs="Arial"/>
-                <w:b w:val="0"/>
-                <w:szCs w:val="32"/>
-                <w:lang w:val="es-MX"/>
-              </w:rPr>
-              <w:t xml:space="preserve"> ya se encuentra registrada la </w:t>
-            </w:r>
-            <w:r>
-              <w:rPr>
-                <w:rFonts w:ascii="Arial" w:hAnsi="Arial" w:cs="Arial"/>
-                <w:b w:val="0"/>
-                <w:szCs w:val="32"/>
-                <w:lang w:val="es-MX"/>
-              </w:rPr>
-              <w:t>elige</w:t>
-            </w:r>
-            <w:r>
-              <w:rPr>
-                <w:rFonts w:ascii="Arial" w:hAnsi="Arial" w:cs="Arial"/>
-                <w:b w:val="0"/>
-                <w:szCs w:val="32"/>
-                <w:lang w:val="es-MX"/>
-              </w:rPr>
-              <w:t>, selecciona la cantidad de alumnos</w:t>
-            </w:r>
-            <w:r>
-              <w:rPr>
-                <w:rFonts w:ascii="Arial" w:hAnsi="Arial" w:cs="Arial"/>
-                <w:b w:val="0"/>
-                <w:szCs w:val="32"/>
-                <w:lang w:val="es-MX"/>
-              </w:rPr>
-              <w:t xml:space="preserve"> y la fecha en la que desea realizarla.</w:t>
-            </w:r>
-          </w:p>
-        </w:tc>
-      </w:tr>
-    </w:tbl>
-    <w:p>
-      <w:pPr>
-        <w:pStyle w:val="Standard"/>
-        <w:jc w:val="both"/>
-        <w:rPr>
-          <w:rFonts w:asciiTheme="minorHAnsi" w:hAnsiTheme="minorHAnsi"/>
-          <w:sz w:val="32"/>
-          <w:szCs w:val="32"/>
-          <w:lang w:val="es-MX"/>
-        </w:rPr>
-      </w:pPr>
-    </w:p>
-    <w:p>
-      <w:pPr>
-        <w:pStyle w:val="Standard"/>
-        <w:jc w:val="both"/>
-        <w:rPr>
-          <w:rFonts w:asciiTheme="minorHAnsi" w:hAnsiTheme="minorHAnsi"/>
-          <w:sz w:val="32"/>
-          <w:szCs w:val="32"/>
-          <w:lang w:val="es-MX"/>
-        </w:rPr>
-      </w:pPr>
-    </w:p>
-    <w:p>
-      <w:pPr>
-        <w:pStyle w:val="Standard"/>
-        <w:jc w:val="both"/>
-        <w:rPr>
-          <w:rFonts w:asciiTheme="minorHAnsi" w:hAnsiTheme="minorHAnsi"/>
-          <w:sz w:val="32"/>
-          <w:szCs w:val="32"/>
-          <w:lang w:val="es-MX"/>
-        </w:rPr>
-      </w:pPr>
-    </w:p>
-    <w:tbl>
-      <w:tblPr>
-        <w:tblStyle w:val="Cuadrculaclara-nfasis5"/>
-        <w:tblW w:w="0" w:type="auto"/>
-        <w:tblLook w:val="04A0" w:firstRow="1" w:lastRow="0" w:firstColumn="1" w:lastColumn="0" w:noHBand="0" w:noVBand="1"/>
-      </w:tblPr>
-      <w:tblGrid>
-        <w:gridCol w:w="1790"/>
-        <w:gridCol w:w="1817"/>
-        <w:gridCol w:w="1380"/>
-        <w:gridCol w:w="1344"/>
-        <w:gridCol w:w="1406"/>
-        <w:gridCol w:w="1317"/>
-      </w:tblGrid>
-      <w:tr>
-        <w:trPr>
-          <w:cnfStyle w:val="100000000000" w:firstRow="1" w:lastRow="0" w:firstColumn="0" w:lastColumn="0" w:oddVBand="0" w:evenVBand="0" w:oddHBand="0" w:evenHBand="0" w:firstRowFirstColumn="0" w:firstRowLastColumn="0" w:lastRowFirstColumn="0" w:lastRowLastColumn="0"/>
-        </w:trPr>
-        <w:tc>
-          <w:tcPr>
-            <w:cnfStyle w:val="001000000000" w:firstRow="0" w:lastRow="0" w:firstColumn="1" w:lastColumn="0" w:oddVBand="0" w:evenVBand="0" w:oddHBand="0" w:evenHBand="0" w:firstRowFirstColumn="0" w:firstRowLastColumn="0" w:lastRowFirstColumn="0" w:lastRowLastColumn="0"/>
-            <w:tcW w:w="1496" w:type="dxa"/>
-          </w:tcPr>
-          <w:p>
-            <w:pPr>
-              <w:pStyle w:val="Standard"/>
-              <w:rPr>
-                <w:rFonts w:ascii="Arial" w:hAnsi="Arial" w:cs="Arial"/>
-                <w:lang w:val="es-MX"/>
-              </w:rPr>
-            </w:pPr>
-            <w:r>
-              <w:rPr>
-                <w:rFonts w:ascii="Arial" w:hAnsi="Arial" w:cs="Arial"/>
-                <w:lang w:val="es-MX"/>
-              </w:rPr>
-              <w:t>Caso de uso</w:t>
-            </w:r>
-          </w:p>
-        </w:tc>
-        <w:tc>
-          <w:tcPr>
-            <w:tcW w:w="1496" w:type="dxa"/>
-          </w:tcPr>
-          <w:p>
-            <w:pPr>
-              <w:pStyle w:val="Standard"/>
-              <w:cnfStyle w:val="100000000000" w:firstRow="1" w:lastRow="0" w:firstColumn="0" w:lastColumn="0" w:oddVBand="0" w:evenVBand="0" w:oddHBand="0" w:evenHBand="0" w:firstRowFirstColumn="0" w:firstRowLastColumn="0" w:lastRowFirstColumn="0" w:lastRowLastColumn="0"/>
-              <w:rPr>
-                <w:rFonts w:ascii="Arial" w:hAnsi="Arial" w:cs="Arial"/>
-                <w:lang w:val="es-MX"/>
-              </w:rPr>
-            </w:pPr>
-            <w:r>
-              <w:rPr>
-                <w:rFonts w:ascii="Arial" w:hAnsi="Arial" w:cs="Arial"/>
-                <w:lang w:val="es-MX"/>
-              </w:rPr>
-              <w:t xml:space="preserve">Registro de asistencia a </w:t>
-            </w:r>
-            <w:r>
-              <w:rPr>
-                <w:rFonts w:ascii="Arial" w:hAnsi="Arial" w:cs="Arial"/>
-                <w:lang w:val="es-MX"/>
-              </w:rPr>
-              <w:t>práctica</w:t>
-            </w:r>
-          </w:p>
-        </w:tc>
-        <w:tc>
-          <w:tcPr>
-            <w:tcW w:w="1496" w:type="dxa"/>
-          </w:tcPr>
-          <w:p>
-            <w:pPr>
-              <w:pStyle w:val="Standard"/>
-              <w:cnfStyle w:val="100000000000" w:firstRow="1" w:lastRow="0" w:firstColumn="0" w:lastColumn="0" w:oddVBand="0" w:evenVBand="0" w:oddHBand="0" w:evenHBand="0" w:firstRowFirstColumn="0" w:firstRowLastColumn="0" w:lastRowFirstColumn="0" w:lastRowLastColumn="0"/>
-              <w:rPr>
-                <w:rFonts w:ascii="Arial" w:hAnsi="Arial" w:cs="Arial"/>
-                <w:lang w:val="es-MX"/>
-              </w:rPr>
-            </w:pPr>
-          </w:p>
-        </w:tc>
-        <w:tc>
-          <w:tcPr>
-            <w:tcW w:w="1496" w:type="dxa"/>
-          </w:tcPr>
-          <w:p>
-            <w:pPr>
-              <w:pStyle w:val="Standard"/>
-              <w:cnfStyle w:val="100000000000" w:firstRow="1" w:lastRow="0" w:firstColumn="0" w:lastColumn="0" w:oddVBand="0" w:evenVBand="0" w:oddHBand="0" w:evenHBand="0" w:firstRowFirstColumn="0" w:firstRowLastColumn="0" w:lastRowFirstColumn="0" w:lastRowLastColumn="0"/>
-              <w:rPr>
-                <w:rFonts w:ascii="Arial" w:hAnsi="Arial" w:cs="Arial"/>
-                <w:lang w:val="es-MX"/>
-              </w:rPr>
-            </w:pPr>
-            <w:r>
-              <w:rPr>
-                <w:rFonts w:ascii="Arial" w:hAnsi="Arial" w:cs="Arial"/>
-                <w:lang w:val="es-MX"/>
-              </w:rPr>
-              <w:t>CU2</w:t>
-            </w:r>
-          </w:p>
-        </w:tc>
-        <w:tc>
-          <w:tcPr>
-            <w:tcW w:w="1497" w:type="dxa"/>
-          </w:tcPr>
-          <w:p>
-            <w:pPr>
-              <w:pStyle w:val="Standard"/>
-              <w:cnfStyle w:val="100000000000" w:firstRow="1" w:lastRow="0" w:firstColumn="0" w:lastColumn="0" w:oddVBand="0" w:evenVBand="0" w:oddHBand="0" w:evenHBand="0" w:firstRowFirstColumn="0" w:firstRowLastColumn="0" w:lastRowFirstColumn="0" w:lastRowLastColumn="0"/>
-              <w:rPr>
-                <w:rFonts w:ascii="Arial" w:hAnsi="Arial" w:cs="Arial"/>
-                <w:lang w:val="es-MX"/>
-              </w:rPr>
-            </w:pPr>
-          </w:p>
-        </w:tc>
-        <w:tc>
-          <w:tcPr>
-            <w:tcW w:w="1497" w:type="dxa"/>
-          </w:tcPr>
-          <w:p>
-            <w:pPr>
-              <w:pStyle w:val="Standard"/>
-              <w:cnfStyle w:val="100000000000" w:firstRow="1" w:lastRow="0" w:firstColumn="0" w:lastColumn="0" w:oddVBand="0" w:evenVBand="0" w:oddHBand="0" w:evenHBand="0" w:firstRowFirstColumn="0" w:firstRowLastColumn="0" w:lastRowFirstColumn="0" w:lastRowLastColumn="0"/>
-              <w:rPr>
-                <w:rFonts w:ascii="Arial" w:hAnsi="Arial" w:cs="Arial"/>
-                <w:lang w:val="es-MX"/>
-              </w:rPr>
-            </w:pPr>
-          </w:p>
-        </w:tc>
-      </w:tr>
-      <w:tr>
-        <w:trPr>
-          <w:cnfStyle w:val="000000100000" w:firstRow="0" w:lastRow="0" w:firstColumn="0" w:lastColumn="0" w:oddVBand="0" w:evenVBand="0" w:oddHBand="1" w:evenHBand="0" w:firstRowFirstColumn="0" w:firstRowLastColumn="0" w:lastRowFirstColumn="0" w:lastRowLastColumn="0"/>
-        </w:trPr>
-        <w:tc>
-          <w:tcPr>
-            <w:cnfStyle w:val="001000000000" w:firstRow="0" w:lastRow="0" w:firstColumn="1" w:lastColumn="0" w:oddVBand="0" w:evenVBand="0" w:oddHBand="0" w:evenHBand="0" w:firstRowFirstColumn="0" w:firstRowLastColumn="0" w:lastRowFirstColumn="0" w:lastRowLastColumn="0"/>
-            <w:tcW w:w="1496" w:type="dxa"/>
-          </w:tcPr>
-          <w:p>
-            <w:pPr>
-              <w:pStyle w:val="Standard"/>
-              <w:jc w:val="both"/>
-              <w:rPr>
-                <w:rFonts w:ascii="Arial" w:hAnsi="Arial" w:cs="Arial"/>
-                <w:lang w:val="es-MX"/>
-              </w:rPr>
-            </w:pPr>
-            <w:r>
-              <w:rPr>
-                <w:rFonts w:ascii="Arial" w:hAnsi="Arial" w:cs="Arial"/>
-                <w:lang w:val="es-MX"/>
-              </w:rPr>
-              <w:t>Actores</w:t>
-            </w:r>
-          </w:p>
-        </w:tc>
-        <w:tc>
-          <w:tcPr>
-            <w:tcW w:w="1496" w:type="dxa"/>
-          </w:tcPr>
-          <w:p>
-            <w:pPr>
-              <w:pStyle w:val="Standard"/>
-              <w:jc w:val="both"/>
-              <w:cnfStyle w:val="000000100000" w:firstRow="0" w:lastRow="0" w:firstColumn="0" w:lastColumn="0" w:oddVBand="0" w:evenVBand="0" w:oddHBand="1" w:evenHBand="0" w:firstRowFirstColumn="0" w:firstRowLastColumn="0" w:lastRowFirstColumn="0" w:lastRowLastColumn="0"/>
-              <w:rPr>
-                <w:rFonts w:ascii="Arial" w:hAnsi="Arial" w:cs="Arial"/>
-                <w:lang w:val="es-MX"/>
-              </w:rPr>
-            </w:pPr>
-            <w:r>
-              <w:rPr>
-                <w:rFonts w:ascii="Arial" w:hAnsi="Arial" w:cs="Arial"/>
-                <w:lang w:val="es-MX"/>
-              </w:rPr>
-              <w:t>Alumnos</w:t>
-            </w:r>
-          </w:p>
-        </w:tc>
-        <w:tc>
-          <w:tcPr>
-            <w:tcW w:w="1496" w:type="dxa"/>
-          </w:tcPr>
-          <w:p>
-            <w:pPr>
-              <w:pStyle w:val="Standard"/>
-              <w:jc w:val="both"/>
-              <w:cnfStyle w:val="000000100000" w:firstRow="0" w:lastRow="0" w:firstColumn="0" w:lastColumn="0" w:oddVBand="0" w:evenVBand="0" w:oddHBand="1" w:evenHBand="0" w:firstRowFirstColumn="0" w:firstRowLastColumn="0" w:lastRowFirstColumn="0" w:lastRowLastColumn="0"/>
-              <w:rPr>
-                <w:rFonts w:ascii="Arial" w:hAnsi="Arial" w:cs="Arial"/>
-                <w:lang w:val="es-MX"/>
-              </w:rPr>
-            </w:pPr>
-          </w:p>
-        </w:tc>
-        <w:tc>
-          <w:tcPr>
-            <w:tcW w:w="1496" w:type="dxa"/>
-          </w:tcPr>
-          <w:p>
-            <w:pPr>
-              <w:pStyle w:val="Standard"/>
-              <w:jc w:val="both"/>
-              <w:cnfStyle w:val="000000100000" w:firstRow="0" w:lastRow="0" w:firstColumn="0" w:lastColumn="0" w:oddVBand="0" w:evenVBand="0" w:oddHBand="1" w:evenHBand="0" w:firstRowFirstColumn="0" w:firstRowLastColumn="0" w:lastRowFirstColumn="0" w:lastRowLastColumn="0"/>
-              <w:rPr>
-                <w:rFonts w:ascii="Arial" w:hAnsi="Arial" w:cs="Arial"/>
-                <w:lang w:val="es-MX"/>
-              </w:rPr>
-            </w:pPr>
-          </w:p>
-        </w:tc>
-        <w:tc>
-          <w:tcPr>
-            <w:tcW w:w="1497" w:type="dxa"/>
-          </w:tcPr>
-          <w:p>
-            <w:pPr>
-              <w:pStyle w:val="Standard"/>
-              <w:jc w:val="both"/>
-              <w:cnfStyle w:val="000000100000" w:firstRow="0" w:lastRow="0" w:firstColumn="0" w:lastColumn="0" w:oddVBand="0" w:evenVBand="0" w:oddHBand="1" w:evenHBand="0" w:firstRowFirstColumn="0" w:firstRowLastColumn="0" w:lastRowFirstColumn="0" w:lastRowLastColumn="0"/>
-              <w:rPr>
-                <w:rFonts w:ascii="Arial" w:hAnsi="Arial" w:cs="Arial"/>
-                <w:lang w:val="es-MX"/>
-              </w:rPr>
-            </w:pPr>
-          </w:p>
-        </w:tc>
-        <w:tc>
-          <w:tcPr>
-            <w:tcW w:w="1497" w:type="dxa"/>
-          </w:tcPr>
-          <w:p>
-            <w:pPr>
-              <w:pStyle w:val="Standard"/>
-              <w:jc w:val="both"/>
-              <w:cnfStyle w:val="000000100000" w:firstRow="0" w:lastRow="0" w:firstColumn="0" w:lastColumn="0" w:oddVBand="0" w:evenVBand="0" w:oddHBand="1" w:evenHBand="0" w:firstRowFirstColumn="0" w:firstRowLastColumn="0" w:lastRowFirstColumn="0" w:lastRowLastColumn="0"/>
-              <w:rPr>
-                <w:rFonts w:ascii="Arial" w:hAnsi="Arial" w:cs="Arial"/>
-                <w:lang w:val="es-MX"/>
-              </w:rPr>
-            </w:pPr>
-          </w:p>
-        </w:tc>
-      </w:tr>
-      <w:tr>
-        <w:trPr>
-          <w:cnfStyle w:val="000000010000" w:firstRow="0" w:lastRow="0" w:firstColumn="0" w:lastColumn="0" w:oddVBand="0" w:evenVBand="0" w:oddHBand="0" w:evenHBand="1" w:firstRowFirstColumn="0" w:firstRowLastColumn="0" w:lastRowFirstColumn="0" w:lastRowLastColumn="0"/>
-        </w:trPr>
-        <w:tc>
-          <w:tcPr>
-            <w:cnfStyle w:val="001000000000" w:firstRow="0" w:lastRow="0" w:firstColumn="1" w:lastColumn="0" w:oddVBand="0" w:evenVBand="0" w:oddHBand="0" w:evenHBand="0" w:firstRowFirstColumn="0" w:firstRowLastColumn="0" w:lastRowFirstColumn="0" w:lastRowLastColumn="0"/>
-            <w:tcW w:w="1496" w:type="dxa"/>
-          </w:tcPr>
-          <w:p>
-            <w:pPr>
-              <w:pStyle w:val="Standard"/>
-              <w:rPr>
-                <w:rFonts w:ascii="Arial" w:hAnsi="Arial" w:cs="Arial"/>
-                <w:lang w:val="es-MX"/>
-              </w:rPr>
-            </w:pPr>
-            <w:r>
-              <w:rPr>
-                <w:rFonts w:ascii="Arial" w:hAnsi="Arial" w:cs="Arial"/>
-                <w:lang w:val="es-MX"/>
-              </w:rPr>
-              <w:t>Tipo</w:t>
-            </w:r>
-          </w:p>
-        </w:tc>
-        <w:tc>
-          <w:tcPr>
-            <w:tcW w:w="1496" w:type="dxa"/>
-          </w:tcPr>
-          <w:p>
-            <w:pPr>
-              <w:pStyle w:val="Standard"/>
-              <w:cnfStyle w:val="000000010000" w:firstRow="0" w:lastRow="0" w:firstColumn="0" w:lastColumn="0" w:oddVBand="0" w:evenVBand="0" w:oddHBand="0" w:evenHBand="1" w:firstRowFirstColumn="0" w:firstRowLastColumn="0" w:lastRowFirstColumn="0" w:lastRowLastColumn="0"/>
-              <w:rPr>
-                <w:rFonts w:ascii="Arial" w:hAnsi="Arial" w:cs="Arial"/>
-                <w:lang w:val="es-MX"/>
-              </w:rPr>
-            </w:pPr>
-            <w:r>
-              <w:rPr>
-                <w:rFonts w:ascii="Arial" w:hAnsi="Arial" w:cs="Arial"/>
-                <w:lang w:val="es-MX"/>
-              </w:rPr>
-              <w:t>Primario</w:t>
-            </w:r>
-          </w:p>
-        </w:tc>
-        <w:tc>
-          <w:tcPr>
-            <w:tcW w:w="1496" w:type="dxa"/>
-          </w:tcPr>
-          <w:p>
-            <w:pPr>
-              <w:pStyle w:val="Standard"/>
-              <w:cnfStyle w:val="000000010000" w:firstRow="0" w:lastRow="0" w:firstColumn="0" w:lastColumn="0" w:oddVBand="0" w:evenVBand="0" w:oddHBand="0" w:evenHBand="1" w:firstRowFirstColumn="0" w:firstRowLastColumn="0" w:lastRowFirstColumn="0" w:lastRowLastColumn="0"/>
-              <w:rPr>
-                <w:rFonts w:ascii="Arial" w:hAnsi="Arial" w:cs="Arial"/>
-                <w:lang w:val="es-MX"/>
-              </w:rPr>
-            </w:pPr>
-          </w:p>
-        </w:tc>
-        <w:tc>
-          <w:tcPr>
-            <w:tcW w:w="1496" w:type="dxa"/>
-          </w:tcPr>
-          <w:p>
-            <w:pPr>
-              <w:pStyle w:val="Standard"/>
-              <w:cnfStyle w:val="000000010000" w:firstRow="0" w:lastRow="0" w:firstColumn="0" w:lastColumn="0" w:oddVBand="0" w:evenVBand="0" w:oddHBand="0" w:evenHBand="1" w:firstRowFirstColumn="0" w:firstRowLastColumn="0" w:lastRowFirstColumn="0" w:lastRowLastColumn="0"/>
-              <w:rPr>
-                <w:rFonts w:ascii="Arial" w:hAnsi="Arial" w:cs="Arial"/>
-                <w:lang w:val="es-MX"/>
-              </w:rPr>
-            </w:pPr>
-          </w:p>
-        </w:tc>
-        <w:tc>
-          <w:tcPr>
-            <w:tcW w:w="1497" w:type="dxa"/>
-          </w:tcPr>
-          <w:p>
-            <w:pPr>
-              <w:pStyle w:val="Standard"/>
-              <w:cnfStyle w:val="000000010000" w:firstRow="0" w:lastRow="0" w:firstColumn="0" w:lastColumn="0" w:oddVBand="0" w:evenVBand="0" w:oddHBand="0" w:evenHBand="1" w:firstRowFirstColumn="0" w:firstRowLastColumn="0" w:lastRowFirstColumn="0" w:lastRowLastColumn="0"/>
-              <w:rPr>
-                <w:rFonts w:ascii="Arial" w:hAnsi="Arial" w:cs="Arial"/>
-                <w:lang w:val="es-MX"/>
-              </w:rPr>
-            </w:pPr>
-          </w:p>
-        </w:tc>
-        <w:tc>
-          <w:tcPr>
-            <w:tcW w:w="1497" w:type="dxa"/>
-          </w:tcPr>
-          <w:p>
-            <w:pPr>
-              <w:pStyle w:val="Standard"/>
-              <w:cnfStyle w:val="000000010000" w:firstRow="0" w:lastRow="0" w:firstColumn="0" w:lastColumn="0" w:oddVBand="0" w:evenVBand="0" w:oddHBand="0" w:evenHBand="1" w:firstRowFirstColumn="0" w:firstRowLastColumn="0" w:lastRowFirstColumn="0" w:lastRowLastColumn="0"/>
-              <w:rPr>
-                <w:rFonts w:ascii="Arial" w:hAnsi="Arial" w:cs="Arial"/>
-                <w:lang w:val="es-MX"/>
-              </w:rPr>
-            </w:pPr>
-          </w:p>
-        </w:tc>
-      </w:tr>
-      <w:tr>
-        <w:trPr>
-          <w:cnfStyle w:val="000000100000" w:firstRow="0" w:lastRow="0" w:firstColumn="0" w:lastColumn="0" w:oddVBand="0" w:evenVBand="0" w:oddHBand="1" w:evenHBand="0" w:firstRowFirstColumn="0" w:firstRowLastColumn="0" w:lastRowFirstColumn="0" w:lastRowLastColumn="0"/>
-        </w:trPr>
-        <w:tc>
-          <w:tcPr>
-            <w:cnfStyle w:val="001000000000" w:firstRow="0" w:lastRow="0" w:firstColumn="1" w:lastColumn="0" w:oddVBand="0" w:evenVBand="0" w:oddHBand="0" w:evenHBand="0" w:firstRowFirstColumn="0" w:firstRowLastColumn="0" w:lastRowFirstColumn="0" w:lastRowLastColumn="0"/>
-            <w:tcW w:w="1496" w:type="dxa"/>
-          </w:tcPr>
-          <w:p>
-            <w:pPr>
-              <w:pStyle w:val="Standard"/>
-              <w:rPr>
-                <w:rFonts w:ascii="Arial" w:hAnsi="Arial" w:cs="Arial"/>
-                <w:lang w:val="es-MX"/>
-              </w:rPr>
-            </w:pPr>
-            <w:r>
-              <w:rPr>
-                <w:rFonts w:ascii="Arial" w:hAnsi="Arial" w:cs="Arial"/>
-                <w:lang w:val="es-MX"/>
-              </w:rPr>
-              <w:t>Referencias</w:t>
-            </w:r>
-          </w:p>
-        </w:tc>
-        <w:tc>
-          <w:tcPr>
-            <w:tcW w:w="1496" w:type="dxa"/>
-          </w:tcPr>
-          <w:p>
-            <w:pPr>
-              <w:pStyle w:val="Standard"/>
-              <w:cnfStyle w:val="000000100000" w:firstRow="0" w:lastRow="0" w:firstColumn="0" w:lastColumn="0" w:oddVBand="0" w:evenVBand="0" w:oddHBand="1" w:evenHBand="0" w:firstRowFirstColumn="0" w:firstRowLastColumn="0" w:lastRowFirstColumn="0" w:lastRowLastColumn="0"/>
-              <w:rPr>
-                <w:rFonts w:ascii="Arial" w:hAnsi="Arial" w:cs="Arial"/>
-                <w:lang w:val="es-MX"/>
-              </w:rPr>
-            </w:pPr>
-            <w:r>
-              <w:rPr>
-                <w:rFonts w:ascii="Arial" w:hAnsi="Arial" w:cs="Arial"/>
-                <w:lang w:val="es-MX"/>
-              </w:rPr>
-              <w:t>El alumno debe tener una práctica</w:t>
-            </w:r>
-            <w:r>
-              <w:rPr>
-                <w:rFonts w:ascii="Arial" w:hAnsi="Arial" w:cs="Arial"/>
-                <w:lang w:val="es-MX"/>
-              </w:rPr>
-              <w:t xml:space="preserve"> asignada</w:t>
-            </w:r>
-            <w:r>
-              <w:rPr>
-                <w:rFonts w:ascii="Arial" w:hAnsi="Arial" w:cs="Arial"/>
-                <w:lang w:val="es-MX"/>
-              </w:rPr>
-              <w:t xml:space="preserve"> en esa fecha.</w:t>
-            </w:r>
-          </w:p>
-        </w:tc>
-        <w:tc>
-          <w:tcPr>
-            <w:tcW w:w="1496" w:type="dxa"/>
-          </w:tcPr>
-          <w:p>
-            <w:pPr>
-              <w:pStyle w:val="Standard"/>
-              <w:cnfStyle w:val="000000100000" w:firstRow="0" w:lastRow="0" w:firstColumn="0" w:lastColumn="0" w:oddVBand="0" w:evenVBand="0" w:oddHBand="1" w:evenHBand="0" w:firstRowFirstColumn="0" w:firstRowLastColumn="0" w:lastRowFirstColumn="0" w:lastRowLastColumn="0"/>
-              <w:rPr>
-                <w:rFonts w:ascii="Arial" w:hAnsi="Arial" w:cs="Arial"/>
-                <w:lang w:val="es-MX"/>
-              </w:rPr>
-            </w:pPr>
-            <w:r>
-              <w:rPr>
-                <w:rFonts w:ascii="Arial" w:hAnsi="Arial" w:cs="Arial"/>
-                <w:lang w:val="es-MX"/>
-              </w:rPr>
-              <w:t>CU2</w:t>
-            </w:r>
-          </w:p>
-        </w:tc>
-        <w:tc>
-          <w:tcPr>
-            <w:tcW w:w="1496" w:type="dxa"/>
-          </w:tcPr>
-          <w:p>
-            <w:pPr>
-              <w:pStyle w:val="Standard"/>
-              <w:cnfStyle w:val="000000100000" w:firstRow="0" w:lastRow="0" w:firstColumn="0" w:lastColumn="0" w:oddVBand="0" w:evenVBand="0" w:oddHBand="1" w:evenHBand="0" w:firstRowFirstColumn="0" w:firstRowLastColumn="0" w:lastRowFirstColumn="0" w:lastRowLastColumn="0"/>
-              <w:rPr>
-                <w:rFonts w:ascii="Arial" w:hAnsi="Arial" w:cs="Arial"/>
-                <w:lang w:val="es-MX"/>
-              </w:rPr>
-            </w:pPr>
-          </w:p>
-        </w:tc>
-        <w:tc>
-          <w:tcPr>
-            <w:tcW w:w="1497" w:type="dxa"/>
-          </w:tcPr>
-          <w:p>
-            <w:pPr>
-              <w:pStyle w:val="Standard"/>
-              <w:cnfStyle w:val="000000100000" w:firstRow="0" w:lastRow="0" w:firstColumn="0" w:lastColumn="0" w:oddVBand="0" w:evenVBand="0" w:oddHBand="1" w:evenHBand="0" w:firstRowFirstColumn="0" w:firstRowLastColumn="0" w:lastRowFirstColumn="0" w:lastRowLastColumn="0"/>
-              <w:rPr>
-                <w:rFonts w:ascii="Arial" w:hAnsi="Arial" w:cs="Arial"/>
-                <w:lang w:val="es-MX"/>
-              </w:rPr>
-            </w:pPr>
-          </w:p>
-        </w:tc>
-        <w:tc>
-          <w:tcPr>
-            <w:tcW w:w="1497" w:type="dxa"/>
-          </w:tcPr>
-          <w:p>
-            <w:pPr>
-              <w:pStyle w:val="Standard"/>
-              <w:cnfStyle w:val="000000100000" w:firstRow="0" w:lastRow="0" w:firstColumn="0" w:lastColumn="0" w:oddVBand="0" w:evenVBand="0" w:oddHBand="1" w:evenHBand="0" w:firstRowFirstColumn="0" w:firstRowLastColumn="0" w:lastRowFirstColumn="0" w:lastRowLastColumn="0"/>
-              <w:rPr>
-                <w:rFonts w:ascii="Arial" w:hAnsi="Arial" w:cs="Arial"/>
-                <w:lang w:val="es-MX"/>
-              </w:rPr>
-            </w:pPr>
-          </w:p>
-        </w:tc>
-      </w:tr>
-      <w:tr>
-        <w:trPr>
-          <w:cnfStyle w:val="000000010000" w:firstRow="0" w:lastRow="0" w:firstColumn="0" w:lastColumn="0" w:oddVBand="0" w:evenVBand="0" w:oddHBand="0" w:evenHBand="1" w:firstRowFirstColumn="0" w:firstRowLastColumn="0" w:lastRowFirstColumn="0" w:lastRowLastColumn="0"/>
-        </w:trPr>
-        <w:tc>
-          <w:tcPr>
-            <w:cnfStyle w:val="001000000000" w:firstRow="0" w:lastRow="0" w:firstColumn="1" w:lastColumn="0" w:oddVBand="0" w:evenVBand="0" w:oddHBand="0" w:evenHBand="0" w:firstRowFirstColumn="0" w:firstRowLastColumn="0" w:lastRowFirstColumn="0" w:lastRowLastColumn="0"/>
-            <w:tcW w:w="1496" w:type="dxa"/>
-          </w:tcPr>
-          <w:p>
-            <w:pPr>
-              <w:pStyle w:val="Standard"/>
-              <w:rPr>
-                <w:rFonts w:ascii="Arial" w:hAnsi="Arial" w:cs="Arial"/>
-                <w:lang w:val="es-MX"/>
-              </w:rPr>
-            </w:pPr>
-            <w:r>
-              <w:rPr>
-                <w:rFonts w:ascii="Arial" w:hAnsi="Arial" w:cs="Arial"/>
-                <w:lang w:val="es-MX"/>
-              </w:rPr>
-              <w:t>Precondición</w:t>
-            </w:r>
-          </w:p>
-        </w:tc>
-        <w:tc>
-          <w:tcPr>
-            <w:tcW w:w="1496" w:type="dxa"/>
-          </w:tcPr>
-          <w:p>
-            <w:pPr>
-              <w:pStyle w:val="Standard"/>
-              <w:cnfStyle w:val="000000010000" w:firstRow="0" w:lastRow="0" w:firstColumn="0" w:lastColumn="0" w:oddVBand="0" w:evenVBand="0" w:oddHBand="0" w:evenHBand="1" w:firstRowFirstColumn="0" w:firstRowLastColumn="0" w:lastRowFirstColumn="0" w:lastRowLastColumn="0"/>
-              <w:rPr>
-                <w:rFonts w:ascii="Arial" w:hAnsi="Arial" w:cs="Arial"/>
-                <w:lang w:val="es-MX"/>
-              </w:rPr>
-            </w:pPr>
-            <w:r>
-              <w:rPr>
-                <w:rFonts w:ascii="Arial" w:hAnsi="Arial" w:cs="Arial"/>
-                <w:lang w:val="es-MX"/>
-              </w:rPr>
-              <w:t>El sistema debe estar funcionando correctamente.</w:t>
-            </w:r>
-          </w:p>
-        </w:tc>
-        <w:tc>
-          <w:tcPr>
-            <w:tcW w:w="1496" w:type="dxa"/>
-          </w:tcPr>
-          <w:p>
-            <w:pPr>
-              <w:pStyle w:val="Standard"/>
-              <w:cnfStyle w:val="000000010000" w:firstRow="0" w:lastRow="0" w:firstColumn="0" w:lastColumn="0" w:oddVBand="0" w:evenVBand="0" w:oddHBand="0" w:evenHBand="1" w:firstRowFirstColumn="0" w:firstRowLastColumn="0" w:lastRowFirstColumn="0" w:lastRowLastColumn="0"/>
-              <w:rPr>
-                <w:rFonts w:ascii="Arial" w:hAnsi="Arial" w:cs="Arial"/>
-                <w:lang w:val="es-MX"/>
-              </w:rPr>
-            </w:pPr>
-          </w:p>
-        </w:tc>
-        <w:tc>
-          <w:tcPr>
-            <w:tcW w:w="1496" w:type="dxa"/>
-          </w:tcPr>
-          <w:p>
-            <w:pPr>
-              <w:pStyle w:val="Standard"/>
-              <w:cnfStyle w:val="000000010000" w:firstRow="0" w:lastRow="0" w:firstColumn="0" w:lastColumn="0" w:oddVBand="0" w:evenVBand="0" w:oddHBand="0" w:evenHBand="1" w:firstRowFirstColumn="0" w:firstRowLastColumn="0" w:lastRowFirstColumn="0" w:lastRowLastColumn="0"/>
-              <w:rPr>
-                <w:rFonts w:ascii="Arial" w:hAnsi="Arial" w:cs="Arial"/>
-                <w:lang w:val="es-MX"/>
-              </w:rPr>
-            </w:pPr>
-          </w:p>
-        </w:tc>
-        <w:tc>
-          <w:tcPr>
-            <w:tcW w:w="1497" w:type="dxa"/>
-          </w:tcPr>
-          <w:p>
-            <w:pPr>
-              <w:pStyle w:val="Standard"/>
-              <w:cnfStyle w:val="000000010000" w:firstRow="0" w:lastRow="0" w:firstColumn="0" w:lastColumn="0" w:oddVBand="0" w:evenVBand="0" w:oddHBand="0" w:evenHBand="1" w:firstRowFirstColumn="0" w:firstRowLastColumn="0" w:lastRowFirstColumn="0" w:lastRowLastColumn="0"/>
-              <w:rPr>
-                <w:rFonts w:ascii="Arial" w:hAnsi="Arial" w:cs="Arial"/>
-                <w:lang w:val="es-MX"/>
-              </w:rPr>
-            </w:pPr>
-          </w:p>
-        </w:tc>
-        <w:tc>
-          <w:tcPr>
-            <w:tcW w:w="1497" w:type="dxa"/>
-          </w:tcPr>
-          <w:p>
-            <w:pPr>
-              <w:pStyle w:val="Standard"/>
-              <w:cnfStyle w:val="000000010000" w:firstRow="0" w:lastRow="0" w:firstColumn="0" w:lastColumn="0" w:oddVBand="0" w:evenVBand="0" w:oddHBand="0" w:evenHBand="1" w:firstRowFirstColumn="0" w:firstRowLastColumn="0" w:lastRowFirstColumn="0" w:lastRowLastColumn="0"/>
-              <w:rPr>
-                <w:rFonts w:ascii="Arial" w:hAnsi="Arial" w:cs="Arial"/>
-                <w:lang w:val="es-MX"/>
-              </w:rPr>
-            </w:pPr>
-          </w:p>
-        </w:tc>
-      </w:tr>
-      <w:tr>
-        <w:trPr>
-          <w:cnfStyle w:val="000000100000" w:firstRow="0" w:lastRow="0" w:firstColumn="0" w:lastColumn="0" w:oddVBand="0" w:evenVBand="0" w:oddHBand="1" w:evenHBand="0" w:firstRowFirstColumn="0" w:firstRowLastColumn="0" w:lastRowFirstColumn="0" w:lastRowLastColumn="0"/>
-        </w:trPr>
-        <w:tc>
-          <w:tcPr>
-            <w:cnfStyle w:val="001000000000" w:firstRow="0" w:lastRow="0" w:firstColumn="1" w:lastColumn="0" w:oddVBand="0" w:evenVBand="0" w:oddHBand="0" w:evenHBand="0" w:firstRowFirstColumn="0" w:firstRowLastColumn="0" w:lastRowFirstColumn="0" w:lastRowLastColumn="0"/>
-            <w:tcW w:w="1496" w:type="dxa"/>
-          </w:tcPr>
-          <w:p>
-            <w:pPr>
-              <w:pStyle w:val="Standard"/>
-              <w:rPr>
-                <w:rFonts w:ascii="Arial" w:hAnsi="Arial" w:cs="Arial"/>
-                <w:lang w:val="es-MX"/>
-              </w:rPr>
-            </w:pPr>
-            <w:proofErr w:type="spellStart"/>
-            <w:r>
-              <w:rPr>
-                <w:rFonts w:ascii="Arial" w:hAnsi="Arial" w:cs="Arial"/>
-                <w:lang w:val="es-MX"/>
-              </w:rPr>
-              <w:t>Poscondición</w:t>
-            </w:r>
-            <w:proofErr w:type="spellEnd"/>
-          </w:p>
-        </w:tc>
-        <w:tc>
-          <w:tcPr>
-            <w:tcW w:w="1496" w:type="dxa"/>
-          </w:tcPr>
-          <w:p>
-            <w:pPr>
-              <w:pStyle w:val="Standard"/>
-              <w:cnfStyle w:val="000000100000" w:firstRow="0" w:lastRow="0" w:firstColumn="0" w:lastColumn="0" w:oddVBand="0" w:evenVBand="0" w:oddHBand="1" w:evenHBand="0" w:firstRowFirstColumn="0" w:firstRowLastColumn="0" w:lastRowFirstColumn="0" w:lastRowLastColumn="0"/>
-              <w:rPr>
-                <w:rFonts w:ascii="Arial" w:hAnsi="Arial" w:cs="Arial"/>
-                <w:lang w:val="es-MX"/>
-              </w:rPr>
-            </w:pPr>
-            <w:r>
-              <w:rPr>
-                <w:rFonts w:ascii="Arial" w:hAnsi="Arial" w:cs="Arial"/>
-                <w:lang w:val="es-MX"/>
-              </w:rPr>
-              <w:t>Se registrará</w:t>
-            </w:r>
-            <w:r>
-              <w:rPr>
-                <w:rFonts w:ascii="Arial" w:hAnsi="Arial" w:cs="Arial"/>
-                <w:lang w:val="es-MX"/>
-              </w:rPr>
-              <w:t xml:space="preserve"> en la base de datos la </w:t>
-            </w:r>
-            <w:r>
-              <w:rPr>
-                <w:rFonts w:ascii="Arial" w:hAnsi="Arial" w:cs="Arial"/>
-                <w:lang w:val="es-MX"/>
-              </w:rPr>
-              <w:lastRenderedPageBreak/>
-              <w:t>asistencia del alumno a dicha práctica en la fecha actual</w:t>
-            </w:r>
-            <w:r>
-              <w:rPr>
-                <w:rFonts w:ascii="Arial" w:hAnsi="Arial" w:cs="Arial"/>
-                <w:lang w:val="es-MX"/>
-              </w:rPr>
-              <w:t xml:space="preserve"> </w:t>
-            </w:r>
-          </w:p>
-        </w:tc>
-        <w:tc>
-          <w:tcPr>
-            <w:tcW w:w="1496" w:type="dxa"/>
-          </w:tcPr>
-          <w:p>
-            <w:pPr>
-              <w:pStyle w:val="Standard"/>
-              <w:cnfStyle w:val="000000100000" w:firstRow="0" w:lastRow="0" w:firstColumn="0" w:lastColumn="0" w:oddVBand="0" w:evenVBand="0" w:oddHBand="1" w:evenHBand="0" w:firstRowFirstColumn="0" w:firstRowLastColumn="0" w:lastRowFirstColumn="0" w:lastRowLastColumn="0"/>
-              <w:rPr>
-                <w:rFonts w:ascii="Arial" w:hAnsi="Arial" w:cs="Arial"/>
-                <w:lang w:val="es-MX"/>
-              </w:rPr>
-            </w:pPr>
-          </w:p>
-        </w:tc>
-        <w:tc>
-          <w:tcPr>
-            <w:tcW w:w="1496" w:type="dxa"/>
-          </w:tcPr>
-          <w:p>
-            <w:pPr>
-              <w:pStyle w:val="Standard"/>
-              <w:cnfStyle w:val="000000100000" w:firstRow="0" w:lastRow="0" w:firstColumn="0" w:lastColumn="0" w:oddVBand="0" w:evenVBand="0" w:oddHBand="1" w:evenHBand="0" w:firstRowFirstColumn="0" w:firstRowLastColumn="0" w:lastRowFirstColumn="0" w:lastRowLastColumn="0"/>
-              <w:rPr>
-                <w:rFonts w:ascii="Arial" w:hAnsi="Arial" w:cs="Arial"/>
-                <w:lang w:val="es-MX"/>
-              </w:rPr>
-            </w:pPr>
-          </w:p>
-        </w:tc>
-        <w:tc>
-          <w:tcPr>
-            <w:tcW w:w="1497" w:type="dxa"/>
-          </w:tcPr>
-          <w:p>
-            <w:pPr>
-              <w:pStyle w:val="Standard"/>
-              <w:cnfStyle w:val="000000100000" w:firstRow="0" w:lastRow="0" w:firstColumn="0" w:lastColumn="0" w:oddVBand="0" w:evenVBand="0" w:oddHBand="1" w:evenHBand="0" w:firstRowFirstColumn="0" w:firstRowLastColumn="0" w:lastRowFirstColumn="0" w:lastRowLastColumn="0"/>
-              <w:rPr>
-                <w:rFonts w:ascii="Arial" w:hAnsi="Arial" w:cs="Arial"/>
-                <w:lang w:val="es-MX"/>
-              </w:rPr>
-            </w:pPr>
-          </w:p>
-        </w:tc>
-        <w:tc>
-          <w:tcPr>
-            <w:tcW w:w="1497" w:type="dxa"/>
-          </w:tcPr>
-          <w:p>
-            <w:pPr>
-              <w:pStyle w:val="Standard"/>
-              <w:cnfStyle w:val="000000100000" w:firstRow="0" w:lastRow="0" w:firstColumn="0" w:lastColumn="0" w:oddVBand="0" w:evenVBand="0" w:oddHBand="1" w:evenHBand="0" w:firstRowFirstColumn="0" w:firstRowLastColumn="0" w:lastRowFirstColumn="0" w:lastRowLastColumn="0"/>
-              <w:rPr>
-                <w:rFonts w:ascii="Arial" w:hAnsi="Arial" w:cs="Arial"/>
-                <w:lang w:val="es-MX"/>
-              </w:rPr>
-            </w:pPr>
-          </w:p>
-        </w:tc>
-      </w:tr>
-      <w:tr>
-        <w:trPr>
-          <w:cnfStyle w:val="000000010000" w:firstRow="0" w:lastRow="0" w:firstColumn="0" w:lastColumn="0" w:oddVBand="0" w:evenVBand="0" w:oddHBand="0" w:evenHBand="1" w:firstRowFirstColumn="0" w:firstRowLastColumn="0" w:lastRowFirstColumn="0" w:lastRowLastColumn="0"/>
-        </w:trPr>
-        <w:tc>
-          <w:tcPr>
-            <w:cnfStyle w:val="001000000000" w:firstRow="0" w:lastRow="0" w:firstColumn="1" w:lastColumn="0" w:oddVBand="0" w:evenVBand="0" w:oddHBand="0" w:evenHBand="0" w:firstRowFirstColumn="0" w:firstRowLastColumn="0" w:lastRowFirstColumn="0" w:lastRowLastColumn="0"/>
-            <w:tcW w:w="1496" w:type="dxa"/>
-          </w:tcPr>
-          <w:p>
-            <w:pPr>
-              <w:pStyle w:val="Standard"/>
-              <w:rPr>
-                <w:rFonts w:ascii="Arial" w:hAnsi="Arial" w:cs="Arial"/>
-                <w:lang w:val="es-MX"/>
-              </w:rPr>
-            </w:pPr>
-            <w:r>
-              <w:rPr>
-                <w:rFonts w:ascii="Arial" w:hAnsi="Arial" w:cs="Arial"/>
-                <w:lang w:val="es-MX"/>
-              </w:rPr>
-              <w:lastRenderedPageBreak/>
-              <w:t>Autor</w:t>
-            </w:r>
-          </w:p>
-        </w:tc>
-        <w:tc>
-          <w:tcPr>
-            <w:tcW w:w="1496" w:type="dxa"/>
-          </w:tcPr>
-          <w:p>
-            <w:pPr>
-              <w:pStyle w:val="Standard"/>
-              <w:cnfStyle w:val="000000010000" w:firstRow="0" w:lastRow="0" w:firstColumn="0" w:lastColumn="0" w:oddVBand="0" w:evenVBand="0" w:oddHBand="0" w:evenHBand="1" w:firstRowFirstColumn="0" w:firstRowLastColumn="0" w:lastRowFirstColumn="0" w:lastRowLastColumn="0"/>
-              <w:rPr>
-                <w:rFonts w:ascii="Arial" w:hAnsi="Arial" w:cs="Arial"/>
-                <w:lang w:val="es-MX"/>
-              </w:rPr>
-            </w:pPr>
-          </w:p>
-        </w:tc>
-        <w:tc>
-          <w:tcPr>
-            <w:tcW w:w="1496" w:type="dxa"/>
-          </w:tcPr>
-          <w:p>
-            <w:pPr>
-              <w:pStyle w:val="Standard"/>
-              <w:cnfStyle w:val="000000010000" w:firstRow="0" w:lastRow="0" w:firstColumn="0" w:lastColumn="0" w:oddVBand="0" w:evenVBand="0" w:oddHBand="0" w:evenHBand="1" w:firstRowFirstColumn="0" w:firstRowLastColumn="0" w:lastRowFirstColumn="0" w:lastRowLastColumn="0"/>
-              <w:rPr>
-                <w:rFonts w:ascii="Arial" w:hAnsi="Arial" w:cs="Arial"/>
-                <w:lang w:val="es-MX"/>
-              </w:rPr>
-            </w:pPr>
-            <w:r>
-              <w:rPr>
-                <w:rFonts w:ascii="Arial" w:hAnsi="Arial" w:cs="Arial"/>
-                <w:lang w:val="es-MX"/>
-              </w:rPr>
-              <w:t>Fecha</w:t>
-            </w:r>
-          </w:p>
-        </w:tc>
-        <w:tc>
-          <w:tcPr>
-            <w:tcW w:w="1496" w:type="dxa"/>
-          </w:tcPr>
-          <w:p>
-            <w:pPr>
-              <w:pStyle w:val="Standard"/>
-              <w:cnfStyle w:val="000000010000" w:firstRow="0" w:lastRow="0" w:firstColumn="0" w:lastColumn="0" w:oddVBand="0" w:evenVBand="0" w:oddHBand="0" w:evenHBand="1" w:firstRowFirstColumn="0" w:firstRowLastColumn="0" w:lastRowFirstColumn="0" w:lastRowLastColumn="0"/>
-              <w:rPr>
-                <w:rFonts w:ascii="Arial" w:hAnsi="Arial" w:cs="Arial"/>
-                <w:lang w:val="es-MX"/>
-              </w:rPr>
-            </w:pPr>
-          </w:p>
-        </w:tc>
-        <w:tc>
-          <w:tcPr>
-            <w:tcW w:w="1497" w:type="dxa"/>
-          </w:tcPr>
-          <w:p>
-            <w:pPr>
-              <w:pStyle w:val="Standard"/>
-              <w:cnfStyle w:val="000000010000" w:firstRow="0" w:lastRow="0" w:firstColumn="0" w:lastColumn="0" w:oddVBand="0" w:evenVBand="0" w:oddHBand="0" w:evenHBand="1" w:firstRowFirstColumn="0" w:firstRowLastColumn="0" w:lastRowFirstColumn="0" w:lastRowLastColumn="0"/>
-              <w:rPr>
-                <w:rFonts w:ascii="Arial" w:hAnsi="Arial" w:cs="Arial"/>
-                <w:lang w:val="es-MX"/>
-              </w:rPr>
-            </w:pPr>
-            <w:r>
-              <w:rPr>
-                <w:rFonts w:ascii="Arial" w:hAnsi="Arial" w:cs="Arial"/>
-                <w:lang w:val="es-MX"/>
-              </w:rPr>
-              <w:t>Versión</w:t>
-            </w:r>
-          </w:p>
-        </w:tc>
-        <w:tc>
-          <w:tcPr>
-            <w:tcW w:w="1497" w:type="dxa"/>
-          </w:tcPr>
-          <w:p>
-            <w:pPr>
-              <w:pStyle w:val="Standard"/>
-              <w:cnfStyle w:val="000000010000" w:firstRow="0" w:lastRow="0" w:firstColumn="0" w:lastColumn="0" w:oddVBand="0" w:evenVBand="0" w:oddHBand="0" w:evenHBand="1" w:firstRowFirstColumn="0" w:firstRowLastColumn="0" w:lastRowFirstColumn="0" w:lastRowLastColumn="0"/>
-              <w:rPr>
-                <w:rFonts w:ascii="Arial" w:hAnsi="Arial" w:cs="Arial"/>
-                <w:lang w:val="es-MX"/>
-              </w:rPr>
-            </w:pPr>
-            <w:r>
-              <w:rPr>
-                <w:rFonts w:ascii="Arial" w:hAnsi="Arial" w:cs="Arial"/>
-                <w:lang w:val="es-MX"/>
-              </w:rPr>
-              <w:t>1.0</w:t>
-            </w:r>
-          </w:p>
-        </w:tc>
-      </w:tr>
-      <w:tr>
-        <w:trPr>
-          <w:cnfStyle w:val="000000100000" w:firstRow="0" w:lastRow="0" w:firstColumn="0" w:lastColumn="0" w:oddVBand="0" w:evenVBand="0" w:oddHBand="1" w:evenHBand="0" w:firstRowFirstColumn="0" w:firstRowLastColumn="0" w:lastRowFirstColumn="0" w:lastRowLastColumn="0"/>
-        </w:trPr>
-        <w:tc>
-          <w:tcPr>
-            <w:cnfStyle w:val="001000000000" w:firstRow="0" w:lastRow="0" w:firstColumn="1" w:lastColumn="0" w:oddVBand="0" w:evenVBand="0" w:oddHBand="0" w:evenHBand="0" w:firstRowFirstColumn="0" w:firstRowLastColumn="0" w:lastRowFirstColumn="0" w:lastRowLastColumn="0"/>
-            <w:tcW w:w="1496" w:type="dxa"/>
-          </w:tcPr>
-          <w:p>
-            <w:pPr>
-              <w:pStyle w:val="Standard"/>
-              <w:jc w:val="both"/>
-              <w:rPr>
-                <w:rFonts w:ascii="Arial" w:hAnsi="Arial" w:cs="Arial"/>
-                <w:lang w:val="es-MX"/>
-              </w:rPr>
-            </w:pPr>
-          </w:p>
-        </w:tc>
-        <w:tc>
-          <w:tcPr>
-            <w:tcW w:w="1496" w:type="dxa"/>
-          </w:tcPr>
-          <w:p>
-            <w:pPr>
-              <w:pStyle w:val="Standard"/>
-              <w:jc w:val="both"/>
-              <w:cnfStyle w:val="000000100000" w:firstRow="0" w:lastRow="0" w:firstColumn="0" w:lastColumn="0" w:oddVBand="0" w:evenVBand="0" w:oddHBand="1" w:evenHBand="0" w:firstRowFirstColumn="0" w:firstRowLastColumn="0" w:lastRowFirstColumn="0" w:lastRowLastColumn="0"/>
-              <w:rPr>
-                <w:rFonts w:ascii="Arial" w:hAnsi="Arial" w:cs="Arial"/>
-                <w:lang w:val="es-MX"/>
-              </w:rPr>
-            </w:pPr>
-          </w:p>
-        </w:tc>
-        <w:tc>
-          <w:tcPr>
-            <w:tcW w:w="1496" w:type="dxa"/>
-          </w:tcPr>
-          <w:p>
-            <w:pPr>
-              <w:pStyle w:val="Standard"/>
-              <w:jc w:val="both"/>
-              <w:cnfStyle w:val="000000100000" w:firstRow="0" w:lastRow="0" w:firstColumn="0" w:lastColumn="0" w:oddVBand="0" w:evenVBand="0" w:oddHBand="1" w:evenHBand="0" w:firstRowFirstColumn="0" w:firstRowLastColumn="0" w:lastRowFirstColumn="0" w:lastRowLastColumn="0"/>
-              <w:rPr>
-                <w:rFonts w:ascii="Arial" w:hAnsi="Arial" w:cs="Arial"/>
-                <w:lang w:val="es-MX"/>
-              </w:rPr>
-            </w:pPr>
-          </w:p>
-        </w:tc>
-        <w:tc>
-          <w:tcPr>
-            <w:tcW w:w="1496" w:type="dxa"/>
-          </w:tcPr>
-          <w:p>
-            <w:pPr>
-              <w:pStyle w:val="Standard"/>
-              <w:jc w:val="both"/>
-              <w:cnfStyle w:val="000000100000" w:firstRow="0" w:lastRow="0" w:firstColumn="0" w:lastColumn="0" w:oddVBand="0" w:evenVBand="0" w:oddHBand="1" w:evenHBand="0" w:firstRowFirstColumn="0" w:firstRowLastColumn="0" w:lastRowFirstColumn="0" w:lastRowLastColumn="0"/>
-              <w:rPr>
-                <w:rFonts w:ascii="Arial" w:hAnsi="Arial" w:cs="Arial"/>
-                <w:lang w:val="es-MX"/>
-              </w:rPr>
-            </w:pPr>
-          </w:p>
-        </w:tc>
-        <w:tc>
-          <w:tcPr>
-            <w:tcW w:w="1497" w:type="dxa"/>
-          </w:tcPr>
-          <w:p>
-            <w:pPr>
-              <w:pStyle w:val="Standard"/>
-              <w:jc w:val="both"/>
-              <w:cnfStyle w:val="000000100000" w:firstRow="0" w:lastRow="0" w:firstColumn="0" w:lastColumn="0" w:oddVBand="0" w:evenVBand="0" w:oddHBand="1" w:evenHBand="0" w:firstRowFirstColumn="0" w:firstRowLastColumn="0" w:lastRowFirstColumn="0" w:lastRowLastColumn="0"/>
-              <w:rPr>
-                <w:rFonts w:ascii="Arial" w:hAnsi="Arial" w:cs="Arial"/>
-                <w:lang w:val="es-MX"/>
-              </w:rPr>
-            </w:pPr>
-          </w:p>
-        </w:tc>
-        <w:tc>
-          <w:tcPr>
-            <w:tcW w:w="1497" w:type="dxa"/>
-          </w:tcPr>
-          <w:p>
-            <w:pPr>
-              <w:pStyle w:val="Standard"/>
-              <w:jc w:val="both"/>
-              <w:cnfStyle w:val="000000100000" w:firstRow="0" w:lastRow="0" w:firstColumn="0" w:lastColumn="0" w:oddVBand="0" w:evenVBand="0" w:oddHBand="1" w:evenHBand="0" w:firstRowFirstColumn="0" w:firstRowLastColumn="0" w:lastRowFirstColumn="0" w:lastRowLastColumn="0"/>
-              <w:rPr>
-                <w:rFonts w:ascii="Arial" w:hAnsi="Arial" w:cs="Arial"/>
-                <w:lang w:val="es-MX"/>
-              </w:rPr>
-            </w:pPr>
-          </w:p>
-        </w:tc>
-      </w:tr>
-    </w:tbl>
-    <w:p>
-      <w:pPr>
-        <w:pStyle w:val="Standard"/>
-        <w:rPr>
-          <w:rFonts w:asciiTheme="minorHAnsi" w:hAnsiTheme="minorHAnsi"/>
-          <w:sz w:val="32"/>
-          <w:szCs w:val="32"/>
-          <w:lang w:val="es-MX"/>
-        </w:rPr>
-      </w:pPr>
-    </w:p>
-    <w:p>
-      <w:pPr>
-        <w:pStyle w:val="Standard"/>
-        <w:rPr>
-          <w:rFonts w:asciiTheme="minorHAnsi" w:hAnsiTheme="minorHAnsi"/>
-          <w:sz w:val="32"/>
-          <w:szCs w:val="32"/>
-          <w:lang w:val="es-MX"/>
-        </w:rPr>
-      </w:pPr>
-    </w:p>
-    <w:p>
-      <w:pPr>
-        <w:pStyle w:val="Standard"/>
-        <w:rPr>
-          <w:rFonts w:asciiTheme="minorHAnsi" w:hAnsiTheme="minorHAnsi"/>
-          <w:sz w:val="32"/>
-          <w:szCs w:val="32"/>
-          <w:lang w:val="es-MX"/>
-        </w:rPr>
-      </w:pPr>
-    </w:p>
-    <w:tbl>
-      <w:tblPr>
-        <w:tblStyle w:val="Cuadrculaclara-nfasis5"/>
-        <w:tblW w:w="0" w:type="auto"/>
-        <w:tblLook w:val="04A0" w:firstRow="1" w:lastRow="0" w:firstColumn="1" w:lastColumn="0" w:noHBand="0" w:noVBand="1"/>
-      </w:tblPr>
-      <w:tblGrid>
-        <w:gridCol w:w="8978"/>
-      </w:tblGrid>
-      <w:tr>
-        <w:trPr>
-          <w:cnfStyle w:val="100000000000" w:firstRow="1" w:lastRow="0" w:firstColumn="0" w:lastColumn="0" w:oddVBand="0" w:evenVBand="0" w:oddHBand="0" w:evenHBand="0" w:firstRowFirstColumn="0" w:firstRowLastColumn="0" w:lastRowFirstColumn="0" w:lastRowLastColumn="0"/>
-        </w:trPr>
-        <w:tc>
-          <w:tcPr>
-            <w:cnfStyle w:val="001000000000" w:firstRow="0" w:lastRow="0" w:firstColumn="1" w:lastColumn="0" w:oddVBand="0" w:evenVBand="0" w:oddHBand="0" w:evenHBand="0" w:firstRowFirstColumn="0" w:firstRowLastColumn="0" w:lastRowFirstColumn="0" w:lastRowLastColumn="0"/>
-            <w:tcW w:w="8978" w:type="dxa"/>
-          </w:tcPr>
-          <w:p>
-            <w:pPr>
-              <w:pStyle w:val="Standard"/>
-              <w:jc w:val="both"/>
-              <w:rPr>
-                <w:rFonts w:ascii="Arial" w:hAnsi="Arial" w:cs="Arial"/>
-                <w:szCs w:val="32"/>
-                <w:lang w:val="es-MX"/>
-              </w:rPr>
-            </w:pPr>
-            <w:r>
-              <w:rPr>
-                <w:rFonts w:ascii="Arial" w:hAnsi="Arial" w:cs="Arial"/>
-                <w:szCs w:val="32"/>
-                <w:lang w:val="es-MX"/>
-              </w:rPr>
-              <w:t>Propósito</w:t>
-            </w:r>
-          </w:p>
-        </w:tc>
-      </w:tr>
-      <w:tr>
-        <w:trPr>
-          <w:cnfStyle w:val="000000100000" w:firstRow="0" w:lastRow="0" w:firstColumn="0" w:lastColumn="0" w:oddVBand="0" w:evenVBand="0" w:oddHBand="1" w:evenHBand="0" w:firstRowFirstColumn="0" w:firstRowLastColumn="0" w:lastRowFirstColumn="0" w:lastRowLastColumn="0"/>
-        </w:trPr>
-        <w:tc>
-          <w:tcPr>
-            <w:cnfStyle w:val="001000000000" w:firstRow="0" w:lastRow="0" w:firstColumn="1" w:lastColumn="0" w:oddVBand="0" w:evenVBand="0" w:oddHBand="0" w:evenHBand="0" w:firstRowFirstColumn="0" w:firstRowLastColumn="0" w:lastRowFirstColumn="0" w:lastRowLastColumn="0"/>
-            <w:tcW w:w="8978" w:type="dxa"/>
-          </w:tcPr>
-          <w:p>
-            <w:pPr>
-              <w:pStyle w:val="Standard"/>
-              <w:jc w:val="both"/>
-              <w:rPr>
-                <w:rFonts w:ascii="Arial" w:hAnsi="Arial" w:cs="Arial"/>
-                <w:b w:val="0"/>
-                <w:szCs w:val="32"/>
-                <w:lang w:val="es-MX"/>
-              </w:rPr>
-            </w:pPr>
-            <w:r>
-              <w:rPr>
-                <w:rFonts w:ascii="Arial" w:hAnsi="Arial" w:cs="Arial"/>
-                <w:b w:val="0"/>
-                <w:szCs w:val="32"/>
-                <w:lang w:val="es-MX"/>
-              </w:rPr>
-              <w:t xml:space="preserve">Registrar </w:t>
-            </w:r>
-            <w:r>
-              <w:rPr>
-                <w:rFonts w:ascii="Arial" w:hAnsi="Arial" w:cs="Arial"/>
-                <w:b w:val="0"/>
-                <w:szCs w:val="32"/>
-                <w:lang w:val="es-MX"/>
-              </w:rPr>
-              <w:t>la entrada del alumno a una práctica.</w:t>
-            </w:r>
-          </w:p>
-        </w:tc>
-      </w:tr>
-    </w:tbl>
-    <w:p>
-      <w:pPr>
-        <w:pStyle w:val="Standard"/>
-        <w:jc w:val="both"/>
-        <w:rPr>
-          <w:rFonts w:asciiTheme="minorHAnsi" w:hAnsiTheme="minorHAnsi"/>
-          <w:sz w:val="32"/>
-          <w:szCs w:val="32"/>
-          <w:lang w:val="es-MX"/>
-        </w:rPr>
-      </w:pPr>
-    </w:p>
-    <w:p>
-      <w:pPr>
-        <w:pStyle w:val="Standard"/>
-        <w:jc w:val="both"/>
-        <w:rPr>
-          <w:rFonts w:asciiTheme="minorHAnsi" w:hAnsiTheme="minorHAnsi"/>
-          <w:sz w:val="32"/>
-          <w:szCs w:val="32"/>
-          <w:lang w:val="es-MX"/>
-        </w:rPr>
-      </w:pPr>
-    </w:p>
-    <w:tbl>
-      <w:tblPr>
-        <w:tblStyle w:val="Cuadrculaclara-nfasis5"/>
-        <w:tblW w:w="0" w:type="auto"/>
-        <w:tblLook w:val="04A0" w:firstRow="1" w:lastRow="0" w:firstColumn="1" w:lastColumn="0" w:noHBand="0" w:noVBand="1"/>
-      </w:tblPr>
-      <w:tblGrid>
-        <w:gridCol w:w="8978"/>
-      </w:tblGrid>
-      <w:tr>
-        <w:trPr>
-          <w:cnfStyle w:val="100000000000" w:firstRow="1" w:lastRow="0" w:firstColumn="0" w:lastColumn="0" w:oddVBand="0" w:evenVBand="0" w:oddHBand="0" w:evenHBand="0" w:firstRowFirstColumn="0" w:firstRowLastColumn="0" w:lastRowFirstColumn="0" w:lastRowLastColumn="0"/>
-        </w:trPr>
-        <w:tc>
-          <w:tcPr>
-            <w:cnfStyle w:val="001000000000" w:firstRow="0" w:lastRow="0" w:firstColumn="1" w:lastColumn="0" w:oddVBand="0" w:evenVBand="0" w:oddHBand="0" w:evenHBand="0" w:firstRowFirstColumn="0" w:firstRowLastColumn="0" w:lastRowFirstColumn="0" w:lastRowLastColumn="0"/>
-            <w:tcW w:w="8978" w:type="dxa"/>
-          </w:tcPr>
-          <w:p>
-            <w:pPr>
-              <w:pStyle w:val="Standard"/>
-              <w:jc w:val="both"/>
-              <w:rPr>
-                <w:rFonts w:ascii="Arial" w:hAnsi="Arial" w:cs="Arial"/>
-                <w:szCs w:val="32"/>
-                <w:lang w:val="es-MX"/>
-              </w:rPr>
-            </w:pPr>
-            <w:r>
-              <w:rPr>
-                <w:rFonts w:ascii="Arial" w:hAnsi="Arial" w:cs="Arial"/>
-                <w:szCs w:val="32"/>
-                <w:lang w:val="es-MX"/>
-              </w:rPr>
-              <w:t>Resumen</w:t>
-            </w:r>
-          </w:p>
-        </w:tc>
-      </w:tr>
-      <w:tr>
-        <w:trPr>
-          <w:cnfStyle w:val="000000100000" w:firstRow="0" w:lastRow="0" w:firstColumn="0" w:lastColumn="0" w:oddVBand="0" w:evenVBand="0" w:oddHBand="1" w:evenHBand="0" w:firstRowFirstColumn="0" w:firstRowLastColumn="0" w:lastRowFirstColumn="0" w:lastRowLastColumn="0"/>
-        </w:trPr>
-        <w:tc>
-          <w:tcPr>
-            <w:cnfStyle w:val="001000000000" w:firstRow="0" w:lastRow="0" w:firstColumn="1" w:lastColumn="0" w:oddVBand="0" w:evenVBand="0" w:oddHBand="0" w:evenHBand="0" w:firstRowFirstColumn="0" w:firstRowLastColumn="0" w:lastRowFirstColumn="0" w:lastRowLastColumn="0"/>
-            <w:tcW w:w="8978" w:type="dxa"/>
-          </w:tcPr>
-          <w:p>
-            <w:pPr>
-              <w:pStyle w:val="Standard"/>
-              <w:rPr>
-                <w:rFonts w:ascii="Arial" w:hAnsi="Arial" w:cs="Arial"/>
-                <w:b w:val="0"/>
-                <w:szCs w:val="32"/>
-                <w:lang w:val="es-MX"/>
-              </w:rPr>
-            </w:pPr>
-            <w:r>
-              <w:rPr>
-                <w:rFonts w:ascii="Arial" w:hAnsi="Arial" w:cs="Arial"/>
-                <w:b w:val="0"/>
-                <w:szCs w:val="32"/>
-                <w:lang w:val="es-MX"/>
-              </w:rPr>
-              <w:t xml:space="preserve">Un </w:t>
-            </w:r>
-            <w:r>
-              <w:rPr>
-                <w:rFonts w:ascii="Arial" w:hAnsi="Arial" w:cs="Arial"/>
-                <w:b w:val="0"/>
-                <w:szCs w:val="32"/>
-                <w:lang w:val="es-MX"/>
-              </w:rPr>
-              <w:t>alumno registra su número de control, el nombre del maestro y la práctica a la que asiste</w:t>
-            </w:r>
-            <w:r>
-              <w:rPr>
-                <w:rFonts w:ascii="Arial" w:hAnsi="Arial" w:cs="Arial"/>
-                <w:b w:val="0"/>
-                <w:szCs w:val="32"/>
-                <w:lang w:val="es-MX"/>
-              </w:rPr>
-              <w:t>.</w:t>
-            </w:r>
-          </w:p>
-        </w:tc>
-      </w:tr>
-    </w:tbl>
-    <w:p>
-      <w:pPr>
-        <w:pStyle w:val="Standard"/>
-        <w:jc w:val="both"/>
-        <w:rPr>
-          <w:rFonts w:asciiTheme="minorHAnsi" w:hAnsiTheme="minorHAnsi"/>
-          <w:sz w:val="32"/>
-          <w:szCs w:val="32"/>
-          <w:lang w:val="es-MX"/>
-        </w:rPr>
-      </w:pPr>
-    </w:p>
-    <w:p>
-      <w:pPr>
-        <w:pStyle w:val="Standard"/>
-        <w:jc w:val="both"/>
-        <w:rPr>
-          <w:rFonts w:asciiTheme="minorHAnsi" w:hAnsiTheme="minorHAnsi"/>
-          <w:sz w:val="32"/>
-          <w:szCs w:val="32"/>
-          <w:lang w:val="es-MX"/>
-        </w:rPr>
-      </w:pPr>
-    </w:p>
-    <w:p>
-      <w:pPr>
-        <w:pStyle w:val="Standard"/>
-        <w:jc w:val="both"/>
-        <w:rPr>
-          <w:rFonts w:asciiTheme="minorHAnsi" w:hAnsiTheme="minorHAnsi"/>
-          <w:sz w:val="32"/>
-          <w:szCs w:val="32"/>
-          <w:lang w:val="es-MX"/>
-        </w:rPr>
-      </w:pPr>
-    </w:p>
-    <w:p>
-      <w:pPr>
-        <w:pStyle w:val="Standard"/>
-        <w:jc w:val="both"/>
-        <w:rPr>
-          <w:rFonts w:asciiTheme="minorHAnsi" w:hAnsiTheme="minorHAnsi"/>
-          <w:sz w:val="32"/>
-          <w:szCs w:val="32"/>
-          <w:lang w:val="es-MX"/>
-        </w:rPr>
-      </w:pPr>
-    </w:p>
-    <w:p>
-      <w:pPr>
-        <w:pStyle w:val="Standard"/>
-        <w:jc w:val="both"/>
-        <w:rPr>
-          <w:rFonts w:asciiTheme="minorHAnsi" w:hAnsiTheme="minorHAnsi"/>
-          <w:sz w:val="32"/>
-          <w:szCs w:val="32"/>
-          <w:lang w:val="es-MX"/>
-        </w:rPr>
-      </w:pPr>
-    </w:p>
-    <w:tbl>
-      <w:tblPr>
-        <w:tblStyle w:val="Cuadrculaclara-nfasis5"/>
-        <w:tblW w:w="0" w:type="auto"/>
-        <w:tblLook w:val="04A0" w:firstRow="1" w:lastRow="0" w:firstColumn="1" w:lastColumn="0" w:noHBand="0" w:noVBand="1"/>
-      </w:tblPr>
-      <w:tblGrid>
-        <w:gridCol w:w="1791"/>
-        <w:gridCol w:w="2145"/>
-        <w:gridCol w:w="1275"/>
-        <w:gridCol w:w="1418"/>
-        <w:gridCol w:w="1417"/>
-        <w:gridCol w:w="1008"/>
-      </w:tblGrid>
-      <w:tr>
-        <w:trPr>
-          <w:cnfStyle w:val="100000000000" w:firstRow="1" w:lastRow="0" w:firstColumn="0" w:lastColumn="0" w:oddVBand="0" w:evenVBand="0" w:oddHBand="0" w:evenHBand="0" w:firstRowFirstColumn="0" w:firstRowLastColumn="0" w:lastRowFirstColumn="0" w:lastRowLastColumn="0"/>
-          <w:trHeight w:val="1144"/>
-        </w:trPr>
-        <w:tc>
-          <w:tcPr>
-            <w:cnfStyle w:val="001000000000" w:firstRow="0" w:lastRow="0" w:firstColumn="1" w:lastColumn="0" w:oddVBand="0" w:evenVBand="0" w:oddHBand="0" w:evenHBand="0" w:firstRowFirstColumn="0" w:firstRowLastColumn="0" w:lastRowFirstColumn="0" w:lastRowLastColumn="0"/>
-            <w:tcW w:w="1791" w:type="dxa"/>
-          </w:tcPr>
-          <w:p>
-            <w:pPr>
-              <w:pStyle w:val="Standard"/>
-              <w:rPr>
-                <w:rFonts w:ascii="Arial" w:hAnsi="Arial" w:cs="Arial"/>
-                <w:lang w:val="es-MX"/>
-              </w:rPr>
-            </w:pPr>
-            <w:r>
-              <w:rPr>
-                <w:rFonts w:ascii="Arial" w:hAnsi="Arial" w:cs="Arial"/>
-                <w:lang w:val="es-MX"/>
-              </w:rPr>
-              <w:t>Caso de uso</w:t>
-            </w:r>
-          </w:p>
-        </w:tc>
-        <w:tc>
-          <w:tcPr>
-            <w:tcW w:w="2145" w:type="dxa"/>
-          </w:tcPr>
-          <w:p>
-            <w:pPr>
-              <w:pStyle w:val="Standard"/>
-              <w:cnfStyle w:val="100000000000" w:firstRow="1" w:lastRow="0" w:firstColumn="0" w:lastColumn="0" w:oddVBand="0" w:evenVBand="0" w:oddHBand="0" w:evenHBand="0" w:firstRowFirstColumn="0" w:firstRowLastColumn="0" w:lastRowFirstColumn="0" w:lastRowLastColumn="0"/>
-              <w:rPr>
-                <w:rFonts w:ascii="Arial" w:hAnsi="Arial" w:cs="Arial"/>
-                <w:lang w:val="es-MX"/>
-              </w:rPr>
-            </w:pPr>
-            <w:r>
-              <w:rPr>
-                <w:rFonts w:ascii="Arial" w:hAnsi="Arial" w:cs="Arial"/>
-                <w:lang w:val="es-MX"/>
-              </w:rPr>
-              <w:t>Registro de préstamo de material de laboratorio</w:t>
-            </w:r>
-          </w:p>
-        </w:tc>
-        <w:tc>
-          <w:tcPr>
-            <w:tcW w:w="1275" w:type="dxa"/>
-          </w:tcPr>
-          <w:p>
-            <w:pPr>
-              <w:pStyle w:val="Standard"/>
-              <w:cnfStyle w:val="100000000000" w:firstRow="1" w:lastRow="0" w:firstColumn="0" w:lastColumn="0" w:oddVBand="0" w:evenVBand="0" w:oddHBand="0" w:evenHBand="0" w:firstRowFirstColumn="0" w:firstRowLastColumn="0" w:lastRowFirstColumn="0" w:lastRowLastColumn="0"/>
-              <w:rPr>
-                <w:rFonts w:ascii="Arial" w:hAnsi="Arial" w:cs="Arial"/>
-                <w:lang w:val="es-MX"/>
-              </w:rPr>
-            </w:pPr>
-          </w:p>
-        </w:tc>
-        <w:tc>
-          <w:tcPr>
-            <w:tcW w:w="1418" w:type="dxa"/>
-          </w:tcPr>
-          <w:p>
-            <w:pPr>
-              <w:pStyle w:val="Standard"/>
-              <w:cnfStyle w:val="100000000000" w:firstRow="1" w:lastRow="0" w:firstColumn="0" w:lastColumn="0" w:oddVBand="0" w:evenVBand="0" w:oddHBand="0" w:evenHBand="0" w:firstRowFirstColumn="0" w:firstRowLastColumn="0" w:lastRowFirstColumn="0" w:lastRowLastColumn="0"/>
-              <w:rPr>
-                <w:rFonts w:ascii="Arial" w:hAnsi="Arial" w:cs="Arial"/>
-                <w:lang w:val="es-MX"/>
-              </w:rPr>
-            </w:pPr>
-            <w:r>
-              <w:rPr>
-                <w:rFonts w:ascii="Arial" w:hAnsi="Arial" w:cs="Arial"/>
-                <w:lang w:val="es-MX"/>
-              </w:rPr>
-              <w:t>CU</w:t>
-            </w:r>
-            <w:r>
-              <w:rPr>
-                <w:rFonts w:ascii="Arial" w:hAnsi="Arial" w:cs="Arial"/>
-                <w:lang w:val="es-MX"/>
-              </w:rPr>
-              <w:t>3</w:t>
-            </w:r>
-          </w:p>
-        </w:tc>
-        <w:tc>
-          <w:tcPr>
-            <w:tcW w:w="1417" w:type="dxa"/>
-          </w:tcPr>
-          <w:p>
-            <w:pPr>
-              <w:pStyle w:val="Standard"/>
-              <w:cnfStyle w:val="100000000000" w:firstRow="1" w:lastRow="0" w:firstColumn="0" w:lastColumn="0" w:oddVBand="0" w:evenVBand="0" w:oddHBand="0" w:evenHBand="0" w:firstRowFirstColumn="0" w:firstRowLastColumn="0" w:lastRowFirstColumn="0" w:lastRowLastColumn="0"/>
-              <w:rPr>
-                <w:rFonts w:ascii="Arial" w:hAnsi="Arial" w:cs="Arial"/>
-                <w:lang w:val="es-MX"/>
-              </w:rPr>
-            </w:pPr>
-          </w:p>
-        </w:tc>
-        <w:tc>
-          <w:tcPr>
-            <w:tcW w:w="1008" w:type="dxa"/>
-          </w:tcPr>
-          <w:p>
-            <w:pPr>
-              <w:pStyle w:val="Standard"/>
-              <w:cnfStyle w:val="100000000000" w:firstRow="1" w:lastRow="0" w:firstColumn="0" w:lastColumn="0" w:oddVBand="0" w:evenVBand="0" w:oddHBand="0" w:evenHBand="0" w:firstRowFirstColumn="0" w:firstRowLastColumn="0" w:lastRowFirstColumn="0" w:lastRowLastColumn="0"/>
-              <w:rPr>
-                <w:rFonts w:ascii="Arial" w:hAnsi="Arial" w:cs="Arial"/>
-                <w:lang w:val="es-MX"/>
-              </w:rPr>
-            </w:pPr>
-          </w:p>
-        </w:tc>
-      </w:tr>
-      <w:tr>
-        <w:trPr>
-          <w:cnfStyle w:val="000000100000" w:firstRow="0" w:lastRow="0" w:firstColumn="0" w:lastColumn="0" w:oddVBand="0" w:evenVBand="0" w:oddHBand="1" w:evenHBand="0" w:firstRowFirstColumn="0" w:firstRowLastColumn="0" w:lastRowFirstColumn="0" w:lastRowLastColumn="0"/>
-        </w:trPr>
-        <w:tc>
-          <w:tcPr>
-            <w:cnfStyle w:val="001000000000" w:firstRow="0" w:lastRow="0" w:firstColumn="1" w:lastColumn="0" w:oddVBand="0" w:evenVBand="0" w:oddHBand="0" w:evenHBand="0" w:firstRowFirstColumn="0" w:firstRowLastColumn="0" w:lastRowFirstColumn="0" w:lastRowLastColumn="0"/>
-            <w:tcW w:w="1791" w:type="dxa"/>
-          </w:tcPr>
-          <w:p>
-            <w:pPr>
-              <w:pStyle w:val="Standard"/>
-              <w:rPr>
-                <w:rFonts w:ascii="Arial" w:hAnsi="Arial" w:cs="Arial"/>
-                <w:lang w:val="es-MX"/>
-              </w:rPr>
-            </w:pPr>
-            <w:r>
-              <w:rPr>
-                <w:rFonts w:ascii="Arial" w:hAnsi="Arial" w:cs="Arial"/>
-                <w:lang w:val="es-MX"/>
-              </w:rPr>
-              <w:t>Actores</w:t>
-            </w:r>
-          </w:p>
-        </w:tc>
-        <w:tc>
-          <w:tcPr>
-            <w:tcW w:w="2145" w:type="dxa"/>
-          </w:tcPr>
-          <w:p>
-            <w:pPr>
-              <w:pStyle w:val="Standard"/>
-              <w:cnfStyle w:val="000000100000" w:firstRow="0" w:lastRow="0" w:firstColumn="0" w:lastColumn="0" w:oddVBand="0" w:evenVBand="0" w:oddHBand="1" w:evenHBand="0" w:firstRowFirstColumn="0" w:firstRowLastColumn="0" w:lastRowFirstColumn="0" w:lastRowLastColumn="0"/>
-              <w:rPr>
-                <w:rFonts w:ascii="Arial" w:hAnsi="Arial" w:cs="Arial"/>
-                <w:lang w:val="es-MX"/>
-              </w:rPr>
-            </w:pPr>
-            <w:r>
-              <w:rPr>
-                <w:rFonts w:ascii="Arial" w:hAnsi="Arial" w:cs="Arial"/>
-                <w:lang w:val="es-MX"/>
-              </w:rPr>
-              <w:t>Maestro, jefe del laboratorio</w:t>
-            </w:r>
-            <w:r>
-              <w:rPr>
-                <w:rFonts w:ascii="Arial" w:hAnsi="Arial" w:cs="Arial"/>
-                <w:lang w:val="es-MX"/>
-              </w:rPr>
-              <w:t>, alumno</w:t>
-            </w:r>
-          </w:p>
-        </w:tc>
-        <w:tc>
-          <w:tcPr>
-            <w:tcW w:w="1275" w:type="dxa"/>
-          </w:tcPr>
-          <w:p>
-            <w:pPr>
-              <w:pStyle w:val="Standard"/>
-              <w:cnfStyle w:val="000000100000" w:firstRow="0" w:lastRow="0" w:firstColumn="0" w:lastColumn="0" w:oddVBand="0" w:evenVBand="0" w:oddHBand="1" w:evenHBand="0" w:firstRowFirstColumn="0" w:firstRowLastColumn="0" w:lastRowFirstColumn="0" w:lastRowLastColumn="0"/>
-              <w:rPr>
-                <w:rFonts w:ascii="Arial" w:hAnsi="Arial" w:cs="Arial"/>
-                <w:lang w:val="es-MX"/>
-              </w:rPr>
-            </w:pPr>
-          </w:p>
-        </w:tc>
-        <w:tc>
-          <w:tcPr>
-            <w:tcW w:w="1418" w:type="dxa"/>
-          </w:tcPr>
-          <w:p>
-            <w:pPr>
-              <w:pStyle w:val="Standard"/>
-              <w:cnfStyle w:val="000000100000" w:firstRow="0" w:lastRow="0" w:firstColumn="0" w:lastColumn="0" w:oddVBand="0" w:evenVBand="0" w:oddHBand="1" w:evenHBand="0" w:firstRowFirstColumn="0" w:firstRowLastColumn="0" w:lastRowFirstColumn="0" w:lastRowLastColumn="0"/>
-              <w:rPr>
-                <w:rFonts w:ascii="Arial" w:hAnsi="Arial" w:cs="Arial"/>
-                <w:lang w:val="es-MX"/>
-              </w:rPr>
-            </w:pPr>
-          </w:p>
-        </w:tc>
-        <w:tc>
-          <w:tcPr>
-            <w:tcW w:w="1417" w:type="dxa"/>
-          </w:tcPr>
-          <w:p>
-            <w:pPr>
-              <w:pStyle w:val="Standard"/>
-              <w:cnfStyle w:val="000000100000" w:firstRow="0" w:lastRow="0" w:firstColumn="0" w:lastColumn="0" w:oddVBand="0" w:evenVBand="0" w:oddHBand="1" w:evenHBand="0" w:firstRowFirstColumn="0" w:firstRowLastColumn="0" w:lastRowFirstColumn="0" w:lastRowLastColumn="0"/>
-              <w:rPr>
-                <w:rFonts w:ascii="Arial" w:hAnsi="Arial" w:cs="Arial"/>
-                <w:lang w:val="es-MX"/>
-              </w:rPr>
-            </w:pPr>
-          </w:p>
-        </w:tc>
-        <w:tc>
-          <w:tcPr>
-            <w:tcW w:w="1008" w:type="dxa"/>
-          </w:tcPr>
-          <w:p>
-            <w:pPr>
-              <w:pStyle w:val="Standard"/>
-              <w:cnfStyle w:val="000000100000" w:firstRow="0" w:lastRow="0" w:firstColumn="0" w:lastColumn="0" w:oddVBand="0" w:evenVBand="0" w:oddHBand="1" w:evenHBand="0" w:firstRowFirstColumn="0" w:firstRowLastColumn="0" w:lastRowFirstColumn="0" w:lastRowLastColumn="0"/>
-              <w:rPr>
-                <w:rFonts w:ascii="Arial" w:hAnsi="Arial" w:cs="Arial"/>
-                <w:lang w:val="es-MX"/>
-              </w:rPr>
-            </w:pPr>
-          </w:p>
-        </w:tc>
-      </w:tr>
-      <w:tr>
-        <w:trPr>
-          <w:cnfStyle w:val="000000010000" w:firstRow="0" w:lastRow="0" w:firstColumn="0" w:lastColumn="0" w:oddVBand="0" w:evenVBand="0" w:oddHBand="0" w:evenHBand="1" w:firstRowFirstColumn="0" w:firstRowLastColumn="0" w:lastRowFirstColumn="0" w:lastRowLastColumn="0"/>
-        </w:trPr>
-        <w:tc>
-          <w:tcPr>
-            <w:cnfStyle w:val="001000000000" w:firstRow="0" w:lastRow="0" w:firstColumn="1" w:lastColumn="0" w:oddVBand="0" w:evenVBand="0" w:oddHBand="0" w:evenHBand="0" w:firstRowFirstColumn="0" w:firstRowLastColumn="0" w:lastRowFirstColumn="0" w:lastRowLastColumn="0"/>
-            <w:tcW w:w="1791" w:type="dxa"/>
-          </w:tcPr>
-          <w:p>
-            <w:pPr>
-              <w:pStyle w:val="Standard"/>
-              <w:rPr>
-                <w:rFonts w:ascii="Arial" w:hAnsi="Arial" w:cs="Arial"/>
-                <w:lang w:val="es-MX"/>
-              </w:rPr>
-            </w:pPr>
-            <w:r>
-              <w:rPr>
-                <w:rFonts w:ascii="Arial" w:hAnsi="Arial" w:cs="Arial"/>
-                <w:lang w:val="es-MX"/>
-              </w:rPr>
-              <w:t>Tipo</w:t>
-            </w:r>
-          </w:p>
-        </w:tc>
-        <w:tc>
-          <w:tcPr>
-            <w:tcW w:w="2145" w:type="dxa"/>
-          </w:tcPr>
-          <w:p>
-            <w:pPr>
-              <w:pStyle w:val="Standard"/>
-              <w:cnfStyle w:val="000000010000" w:firstRow="0" w:lastRow="0" w:firstColumn="0" w:lastColumn="0" w:oddVBand="0" w:evenVBand="0" w:oddHBand="0" w:evenHBand="1" w:firstRowFirstColumn="0" w:firstRowLastColumn="0" w:lastRowFirstColumn="0" w:lastRowLastColumn="0"/>
-              <w:rPr>
-                <w:rFonts w:ascii="Arial" w:hAnsi="Arial" w:cs="Arial"/>
-                <w:lang w:val="es-MX"/>
-              </w:rPr>
-            </w:pPr>
-            <w:r>
-              <w:rPr>
-                <w:rFonts w:ascii="Arial" w:hAnsi="Arial" w:cs="Arial"/>
-                <w:lang w:val="es-MX"/>
-              </w:rPr>
-              <w:t>Primario</w:t>
-            </w:r>
-          </w:p>
-        </w:tc>
-        <w:tc>
-          <w:tcPr>
-            <w:tcW w:w="1275" w:type="dxa"/>
-          </w:tcPr>
-          <w:p>
-            <w:pPr>
-              <w:pStyle w:val="Standard"/>
-              <w:cnfStyle w:val="000000010000" w:firstRow="0" w:lastRow="0" w:firstColumn="0" w:lastColumn="0" w:oddVBand="0" w:evenVBand="0" w:oddHBand="0" w:evenHBand="1" w:firstRowFirstColumn="0" w:firstRowLastColumn="0" w:lastRowFirstColumn="0" w:lastRowLastColumn="0"/>
-              <w:rPr>
-                <w:rFonts w:ascii="Arial" w:hAnsi="Arial" w:cs="Arial"/>
-                <w:lang w:val="es-MX"/>
-              </w:rPr>
-            </w:pPr>
-          </w:p>
-        </w:tc>
-        <w:tc>
-          <w:tcPr>
-            <w:tcW w:w="1418" w:type="dxa"/>
-          </w:tcPr>
-          <w:p>
-            <w:pPr>
-              <w:pStyle w:val="Standard"/>
-              <w:cnfStyle w:val="000000010000" w:firstRow="0" w:lastRow="0" w:firstColumn="0" w:lastColumn="0" w:oddVBand="0" w:evenVBand="0" w:oddHBand="0" w:evenHBand="1" w:firstRowFirstColumn="0" w:firstRowLastColumn="0" w:lastRowFirstColumn="0" w:lastRowLastColumn="0"/>
-              <w:rPr>
-                <w:rFonts w:ascii="Arial" w:hAnsi="Arial" w:cs="Arial"/>
-                <w:lang w:val="es-MX"/>
-              </w:rPr>
-            </w:pPr>
-          </w:p>
-        </w:tc>
-        <w:tc>
-          <w:tcPr>
-            <w:tcW w:w="1417" w:type="dxa"/>
-          </w:tcPr>
-          <w:p>
-            <w:pPr>
-              <w:pStyle w:val="Standard"/>
-              <w:cnfStyle w:val="000000010000" w:firstRow="0" w:lastRow="0" w:firstColumn="0" w:lastColumn="0" w:oddVBand="0" w:evenVBand="0" w:oddHBand="0" w:evenHBand="1" w:firstRowFirstColumn="0" w:firstRowLastColumn="0" w:lastRowFirstColumn="0" w:lastRowLastColumn="0"/>
-              <w:rPr>
-                <w:rFonts w:ascii="Arial" w:hAnsi="Arial" w:cs="Arial"/>
-                <w:lang w:val="es-MX"/>
-              </w:rPr>
-            </w:pPr>
-          </w:p>
-        </w:tc>
-        <w:tc>
-          <w:tcPr>
-            <w:tcW w:w="1008" w:type="dxa"/>
-          </w:tcPr>
-          <w:p>
-            <w:pPr>
-              <w:pStyle w:val="Standard"/>
-              <w:cnfStyle w:val="000000010000" w:firstRow="0" w:lastRow="0" w:firstColumn="0" w:lastColumn="0" w:oddVBand="0" w:evenVBand="0" w:oddHBand="0" w:evenHBand="1" w:firstRowFirstColumn="0" w:firstRowLastColumn="0" w:lastRowFirstColumn="0" w:lastRowLastColumn="0"/>
-              <w:rPr>
-                <w:rFonts w:ascii="Arial" w:hAnsi="Arial" w:cs="Arial"/>
-                <w:lang w:val="es-MX"/>
-              </w:rPr>
-            </w:pPr>
-          </w:p>
-        </w:tc>
-      </w:tr>
-      <w:tr>
-        <w:trPr>
-          <w:cnfStyle w:val="000000100000" w:firstRow="0" w:lastRow="0" w:firstColumn="0" w:lastColumn="0" w:oddVBand="0" w:evenVBand="0" w:oddHBand="1" w:evenHBand="0" w:firstRowFirstColumn="0" w:firstRowLastColumn="0" w:lastRowFirstColumn="0" w:lastRowLastColumn="0"/>
-        </w:trPr>
-        <w:tc>
-          <w:tcPr>
-            <w:cnfStyle w:val="001000000000" w:firstRow="0" w:lastRow="0" w:firstColumn="1" w:lastColumn="0" w:oddVBand="0" w:evenVBand="0" w:oddHBand="0" w:evenHBand="0" w:firstRowFirstColumn="0" w:firstRowLastColumn="0" w:lastRowFirstColumn="0" w:lastRowLastColumn="0"/>
-            <w:tcW w:w="1791" w:type="dxa"/>
-          </w:tcPr>
-          <w:p>
-            <w:pPr>
-              <w:pStyle w:val="Standard"/>
-              <w:rPr>
-                <w:rFonts w:ascii="Arial" w:hAnsi="Arial" w:cs="Arial"/>
-                <w:lang w:val="es-MX"/>
-              </w:rPr>
-            </w:pPr>
-            <w:r>
-              <w:rPr>
-                <w:rFonts w:ascii="Arial" w:hAnsi="Arial" w:cs="Arial"/>
-                <w:lang w:val="es-MX"/>
-              </w:rPr>
-              <w:t>Referencias</w:t>
-            </w:r>
-          </w:p>
-        </w:tc>
-        <w:tc>
-          <w:tcPr>
-            <w:tcW w:w="2145" w:type="dxa"/>
-          </w:tcPr>
-          <w:p>
-            <w:pPr>
-              <w:pStyle w:val="Standard"/>
-              <w:cnfStyle w:val="000000100000" w:firstRow="0" w:lastRow="0" w:firstColumn="0" w:lastColumn="0" w:oddVBand="0" w:evenVBand="0" w:oddHBand="1" w:evenHBand="0" w:firstRowFirstColumn="0" w:firstRowLastColumn="0" w:lastRowFirstColumn="0" w:lastRowLastColumn="0"/>
-              <w:rPr>
-                <w:rFonts w:ascii="Arial" w:hAnsi="Arial" w:cs="Arial"/>
-                <w:lang w:val="es-MX"/>
-              </w:rPr>
-            </w:pPr>
-            <w:r>
-              <w:rPr>
-                <w:rFonts w:ascii="Arial" w:hAnsi="Arial" w:cs="Arial"/>
-                <w:lang w:val="es-MX"/>
-              </w:rPr>
-              <w:t xml:space="preserve">El </w:t>
-            </w:r>
-            <w:r>
-              <w:rPr>
-                <w:rFonts w:ascii="Arial" w:hAnsi="Arial" w:cs="Arial"/>
-                <w:lang w:val="es-MX"/>
-              </w:rPr>
-              <w:t>solicitante del material o equipo</w:t>
-            </w:r>
-            <w:r>
-              <w:rPr>
-                <w:rFonts w:ascii="Arial" w:hAnsi="Arial" w:cs="Arial"/>
-                <w:lang w:val="es-MX"/>
-              </w:rPr>
-              <w:t xml:space="preserve"> debe estar registrado e</w:t>
-            </w:r>
-            <w:r>
-              <w:rPr>
-                <w:rFonts w:ascii="Arial" w:hAnsi="Arial" w:cs="Arial"/>
-                <w:lang w:val="es-MX"/>
-              </w:rPr>
-              <w:t>n el sistema, tener una práctica asignada ese día y a esa hora.</w:t>
-            </w:r>
-          </w:p>
-        </w:tc>
-        <w:tc>
-          <w:tcPr>
-            <w:tcW w:w="1275" w:type="dxa"/>
-          </w:tcPr>
-          <w:p>
-            <w:pPr>
-              <w:pStyle w:val="Standard"/>
-              <w:cnfStyle w:val="000000100000" w:firstRow="0" w:lastRow="0" w:firstColumn="0" w:lastColumn="0" w:oddVBand="0" w:evenVBand="0" w:oddHBand="1" w:evenHBand="0" w:firstRowFirstColumn="0" w:firstRowLastColumn="0" w:lastRowFirstColumn="0" w:lastRowLastColumn="0"/>
-              <w:rPr>
-                <w:rFonts w:ascii="Arial" w:hAnsi="Arial" w:cs="Arial"/>
-                <w:lang w:val="es-MX"/>
-              </w:rPr>
-            </w:pPr>
-            <w:r>
-              <w:rPr>
-                <w:rFonts w:ascii="Arial" w:hAnsi="Arial" w:cs="Arial"/>
-                <w:lang w:val="es-MX"/>
-              </w:rPr>
-              <w:t>CU2</w:t>
-            </w:r>
-          </w:p>
-        </w:tc>
-        <w:tc>
-          <w:tcPr>
-            <w:tcW w:w="1418" w:type="dxa"/>
-          </w:tcPr>
-          <w:p>
-            <w:pPr>
-              <w:pStyle w:val="Standard"/>
-              <w:cnfStyle w:val="000000100000" w:firstRow="0" w:lastRow="0" w:firstColumn="0" w:lastColumn="0" w:oddVBand="0" w:evenVBand="0" w:oddHBand="1" w:evenHBand="0" w:firstRowFirstColumn="0" w:firstRowLastColumn="0" w:lastRowFirstColumn="0" w:lastRowLastColumn="0"/>
-              <w:rPr>
-                <w:rFonts w:ascii="Arial" w:hAnsi="Arial" w:cs="Arial"/>
-                <w:lang w:val="es-MX"/>
-              </w:rPr>
-            </w:pPr>
-          </w:p>
-        </w:tc>
-        <w:tc>
-          <w:tcPr>
-            <w:tcW w:w="1417" w:type="dxa"/>
-          </w:tcPr>
-          <w:p>
-            <w:pPr>
-              <w:pStyle w:val="Standard"/>
-              <w:cnfStyle w:val="000000100000" w:firstRow="0" w:lastRow="0" w:firstColumn="0" w:lastColumn="0" w:oddVBand="0" w:evenVBand="0" w:oddHBand="1" w:evenHBand="0" w:firstRowFirstColumn="0" w:firstRowLastColumn="0" w:lastRowFirstColumn="0" w:lastRowLastColumn="0"/>
-              <w:rPr>
-                <w:rFonts w:ascii="Arial" w:hAnsi="Arial" w:cs="Arial"/>
-                <w:lang w:val="es-MX"/>
-              </w:rPr>
-            </w:pPr>
-          </w:p>
-        </w:tc>
-        <w:tc>
-          <w:tcPr>
-            <w:tcW w:w="1008" w:type="dxa"/>
-          </w:tcPr>
-          <w:p>
-            <w:pPr>
-              <w:pStyle w:val="Standard"/>
-              <w:cnfStyle w:val="000000100000" w:firstRow="0" w:lastRow="0" w:firstColumn="0" w:lastColumn="0" w:oddVBand="0" w:evenVBand="0" w:oddHBand="1" w:evenHBand="0" w:firstRowFirstColumn="0" w:firstRowLastColumn="0" w:lastRowFirstColumn="0" w:lastRowLastColumn="0"/>
-              <w:rPr>
-                <w:rFonts w:ascii="Arial" w:hAnsi="Arial" w:cs="Arial"/>
-                <w:lang w:val="es-MX"/>
-              </w:rPr>
-            </w:pPr>
-          </w:p>
-        </w:tc>
-      </w:tr>
-      <w:tr>
-        <w:trPr>
-          <w:cnfStyle w:val="000000010000" w:firstRow="0" w:lastRow="0" w:firstColumn="0" w:lastColumn="0" w:oddVBand="0" w:evenVBand="0" w:oddHBand="0" w:evenHBand="1" w:firstRowFirstColumn="0" w:firstRowLastColumn="0" w:lastRowFirstColumn="0" w:lastRowLastColumn="0"/>
-        </w:trPr>
-        <w:tc>
-          <w:tcPr>
-            <w:cnfStyle w:val="001000000000" w:firstRow="0" w:lastRow="0" w:firstColumn="1" w:lastColumn="0" w:oddVBand="0" w:evenVBand="0" w:oddHBand="0" w:evenHBand="0" w:firstRowFirstColumn="0" w:firstRowLastColumn="0" w:lastRowFirstColumn="0" w:lastRowLastColumn="0"/>
-            <w:tcW w:w="1791" w:type="dxa"/>
-          </w:tcPr>
-          <w:p>
-            <w:pPr>
-              <w:pStyle w:val="Standard"/>
-              <w:rPr>
-                <w:rFonts w:ascii="Arial" w:hAnsi="Arial" w:cs="Arial"/>
-                <w:lang w:val="es-MX"/>
-              </w:rPr>
-            </w:pPr>
-            <w:r>
-              <w:rPr>
-                <w:rFonts w:ascii="Arial" w:hAnsi="Arial" w:cs="Arial"/>
-                <w:lang w:val="es-MX"/>
-              </w:rPr>
-              <w:t>Precondición</w:t>
-            </w:r>
-          </w:p>
-        </w:tc>
-        <w:tc>
-          <w:tcPr>
-            <w:tcW w:w="2145" w:type="dxa"/>
-          </w:tcPr>
-          <w:p>
-            <w:pPr>
-              <w:pStyle w:val="Standard"/>
-              <w:cnfStyle w:val="000000010000" w:firstRow="0" w:lastRow="0" w:firstColumn="0" w:lastColumn="0" w:oddVBand="0" w:evenVBand="0" w:oddHBand="0" w:evenHBand="1" w:firstRowFirstColumn="0" w:firstRowLastColumn="0" w:lastRowFirstColumn="0" w:lastRowLastColumn="0"/>
-              <w:rPr>
-                <w:rFonts w:ascii="Arial" w:hAnsi="Arial" w:cs="Arial"/>
-                <w:lang w:val="es-MX"/>
-              </w:rPr>
-            </w:pPr>
-            <w:r>
-              <w:rPr>
-                <w:rFonts w:ascii="Arial" w:hAnsi="Arial" w:cs="Arial"/>
-                <w:lang w:val="es-MX"/>
-              </w:rPr>
-              <w:t xml:space="preserve">Deberá verificar que se cuente con el material </w:t>
-            </w:r>
-            <w:r>
-              <w:rPr>
-                <w:rFonts w:ascii="Arial" w:hAnsi="Arial" w:cs="Arial"/>
-                <w:lang w:val="es-MX"/>
-              </w:rPr>
-              <w:lastRenderedPageBreak/>
-              <w:t>que se solicita</w:t>
-            </w:r>
-            <w:r>
-              <w:rPr>
-                <w:rFonts w:ascii="Arial" w:hAnsi="Arial" w:cs="Arial"/>
-                <w:lang w:val="es-MX"/>
-              </w:rPr>
-              <w:t>.</w:t>
-            </w:r>
-          </w:p>
-        </w:tc>
-        <w:tc>
-          <w:tcPr>
-            <w:tcW w:w="1275" w:type="dxa"/>
-          </w:tcPr>
-          <w:p>
-            <w:pPr>
-              <w:pStyle w:val="Standard"/>
-              <w:cnfStyle w:val="000000010000" w:firstRow="0" w:lastRow="0" w:firstColumn="0" w:lastColumn="0" w:oddVBand="0" w:evenVBand="0" w:oddHBand="0" w:evenHBand="1" w:firstRowFirstColumn="0" w:firstRowLastColumn="0" w:lastRowFirstColumn="0" w:lastRowLastColumn="0"/>
-              <w:rPr>
-                <w:rFonts w:ascii="Arial" w:hAnsi="Arial" w:cs="Arial"/>
-                <w:lang w:val="es-MX"/>
-              </w:rPr>
-            </w:pPr>
-          </w:p>
-        </w:tc>
-        <w:tc>
-          <w:tcPr>
-            <w:tcW w:w="1418" w:type="dxa"/>
-          </w:tcPr>
-          <w:p>
-            <w:pPr>
-              <w:pStyle w:val="Standard"/>
-              <w:cnfStyle w:val="000000010000" w:firstRow="0" w:lastRow="0" w:firstColumn="0" w:lastColumn="0" w:oddVBand="0" w:evenVBand="0" w:oddHBand="0" w:evenHBand="1" w:firstRowFirstColumn="0" w:firstRowLastColumn="0" w:lastRowFirstColumn="0" w:lastRowLastColumn="0"/>
-              <w:rPr>
-                <w:rFonts w:ascii="Arial" w:hAnsi="Arial" w:cs="Arial"/>
-                <w:lang w:val="es-MX"/>
-              </w:rPr>
-            </w:pPr>
-          </w:p>
-        </w:tc>
-        <w:tc>
-          <w:tcPr>
-            <w:tcW w:w="1417" w:type="dxa"/>
-          </w:tcPr>
-          <w:p>
-            <w:pPr>
-              <w:pStyle w:val="Standard"/>
-              <w:cnfStyle w:val="000000010000" w:firstRow="0" w:lastRow="0" w:firstColumn="0" w:lastColumn="0" w:oddVBand="0" w:evenVBand="0" w:oddHBand="0" w:evenHBand="1" w:firstRowFirstColumn="0" w:firstRowLastColumn="0" w:lastRowFirstColumn="0" w:lastRowLastColumn="0"/>
-              <w:rPr>
-                <w:rFonts w:ascii="Arial" w:hAnsi="Arial" w:cs="Arial"/>
-                <w:lang w:val="es-MX"/>
-              </w:rPr>
-            </w:pPr>
-          </w:p>
-        </w:tc>
-        <w:tc>
-          <w:tcPr>
-            <w:tcW w:w="1008" w:type="dxa"/>
-          </w:tcPr>
-          <w:p>
-            <w:pPr>
-              <w:pStyle w:val="Standard"/>
-              <w:cnfStyle w:val="000000010000" w:firstRow="0" w:lastRow="0" w:firstColumn="0" w:lastColumn="0" w:oddVBand="0" w:evenVBand="0" w:oddHBand="0" w:evenHBand="1" w:firstRowFirstColumn="0" w:firstRowLastColumn="0" w:lastRowFirstColumn="0" w:lastRowLastColumn="0"/>
-              <w:rPr>
-                <w:rFonts w:ascii="Arial" w:hAnsi="Arial" w:cs="Arial"/>
-                <w:lang w:val="es-MX"/>
-              </w:rPr>
-            </w:pPr>
-          </w:p>
-        </w:tc>
-      </w:tr>
-      <w:tr>
-        <w:trPr>
-          <w:cnfStyle w:val="000000100000" w:firstRow="0" w:lastRow="0" w:firstColumn="0" w:lastColumn="0" w:oddVBand="0" w:evenVBand="0" w:oddHBand="1" w:evenHBand="0" w:firstRowFirstColumn="0" w:firstRowLastColumn="0" w:lastRowFirstColumn="0" w:lastRowLastColumn="0"/>
-        </w:trPr>
-        <w:tc>
-          <w:tcPr>
-            <w:cnfStyle w:val="001000000000" w:firstRow="0" w:lastRow="0" w:firstColumn="1" w:lastColumn="0" w:oddVBand="0" w:evenVBand="0" w:oddHBand="0" w:evenHBand="0" w:firstRowFirstColumn="0" w:firstRowLastColumn="0" w:lastRowFirstColumn="0" w:lastRowLastColumn="0"/>
-            <w:tcW w:w="1791" w:type="dxa"/>
-          </w:tcPr>
-          <w:p>
-            <w:pPr>
-              <w:pStyle w:val="Standard"/>
-              <w:rPr>
-                <w:rFonts w:ascii="Arial" w:hAnsi="Arial" w:cs="Arial"/>
-                <w:lang w:val="es-MX"/>
-              </w:rPr>
-            </w:pPr>
-            <w:proofErr w:type="spellStart"/>
-            <w:r>
-              <w:rPr>
-                <w:rFonts w:ascii="Arial" w:hAnsi="Arial" w:cs="Arial"/>
-                <w:lang w:val="es-MX"/>
-              </w:rPr>
-              <w:lastRenderedPageBreak/>
-              <w:t>Poscondición</w:t>
-            </w:r>
-            <w:proofErr w:type="spellEnd"/>
-          </w:p>
-        </w:tc>
-        <w:tc>
-          <w:tcPr>
-            <w:tcW w:w="2145" w:type="dxa"/>
-          </w:tcPr>
-          <w:p>
-            <w:pPr>
-              <w:pStyle w:val="Standard"/>
-              <w:cnfStyle w:val="000000100000" w:firstRow="0" w:lastRow="0" w:firstColumn="0" w:lastColumn="0" w:oddVBand="0" w:evenVBand="0" w:oddHBand="1" w:evenHBand="0" w:firstRowFirstColumn="0" w:firstRowLastColumn="0" w:lastRowFirstColumn="0" w:lastRowLastColumn="0"/>
-              <w:rPr>
-                <w:rFonts w:ascii="Arial" w:hAnsi="Arial" w:cs="Arial"/>
-                <w:lang w:val="es-MX"/>
-              </w:rPr>
-            </w:pPr>
-            <w:r>
-              <w:rPr>
-                <w:rFonts w:ascii="Arial" w:hAnsi="Arial" w:cs="Arial"/>
-                <w:lang w:val="es-MX"/>
-              </w:rPr>
-              <w:t xml:space="preserve">La aplicación </w:t>
-            </w:r>
-            <w:r>
-              <w:rPr>
-                <w:rFonts w:ascii="Arial" w:hAnsi="Arial" w:cs="Arial"/>
-                <w:lang w:val="es-MX"/>
-              </w:rPr>
-              <w:t>modificará</w:t>
-            </w:r>
-            <w:r>
-              <w:rPr>
-                <w:rFonts w:ascii="Arial" w:hAnsi="Arial" w:cs="Arial"/>
-                <w:lang w:val="es-MX"/>
-              </w:rPr>
-              <w:t xml:space="preserve"> la cantidad de material o equipo  disponible.</w:t>
-            </w:r>
-          </w:p>
-        </w:tc>
-        <w:tc>
-          <w:tcPr>
-            <w:tcW w:w="1275" w:type="dxa"/>
-          </w:tcPr>
-          <w:p>
-            <w:pPr>
-              <w:pStyle w:val="Standard"/>
-              <w:cnfStyle w:val="000000100000" w:firstRow="0" w:lastRow="0" w:firstColumn="0" w:lastColumn="0" w:oddVBand="0" w:evenVBand="0" w:oddHBand="1" w:evenHBand="0" w:firstRowFirstColumn="0" w:firstRowLastColumn="0" w:lastRowFirstColumn="0" w:lastRowLastColumn="0"/>
-              <w:rPr>
-                <w:rFonts w:ascii="Arial" w:hAnsi="Arial" w:cs="Arial"/>
-                <w:lang w:val="es-MX"/>
-              </w:rPr>
-            </w:pPr>
-          </w:p>
-        </w:tc>
-        <w:tc>
-          <w:tcPr>
-            <w:tcW w:w="1418" w:type="dxa"/>
-          </w:tcPr>
-          <w:p>
-            <w:pPr>
-              <w:pStyle w:val="Standard"/>
-              <w:cnfStyle w:val="000000100000" w:firstRow="0" w:lastRow="0" w:firstColumn="0" w:lastColumn="0" w:oddVBand="0" w:evenVBand="0" w:oddHBand="1" w:evenHBand="0" w:firstRowFirstColumn="0" w:firstRowLastColumn="0" w:lastRowFirstColumn="0" w:lastRowLastColumn="0"/>
-              <w:rPr>
-                <w:rFonts w:ascii="Arial" w:hAnsi="Arial" w:cs="Arial"/>
-                <w:lang w:val="es-MX"/>
-              </w:rPr>
-            </w:pPr>
-          </w:p>
-        </w:tc>
-        <w:tc>
-          <w:tcPr>
-            <w:tcW w:w="1417" w:type="dxa"/>
-          </w:tcPr>
-          <w:p>
-            <w:pPr>
-              <w:pStyle w:val="Standard"/>
-              <w:cnfStyle w:val="000000100000" w:firstRow="0" w:lastRow="0" w:firstColumn="0" w:lastColumn="0" w:oddVBand="0" w:evenVBand="0" w:oddHBand="1" w:evenHBand="0" w:firstRowFirstColumn="0" w:firstRowLastColumn="0" w:lastRowFirstColumn="0" w:lastRowLastColumn="0"/>
-              <w:rPr>
-                <w:rFonts w:ascii="Arial" w:hAnsi="Arial" w:cs="Arial"/>
-                <w:lang w:val="es-MX"/>
-              </w:rPr>
-            </w:pPr>
-          </w:p>
-        </w:tc>
-        <w:tc>
-          <w:tcPr>
-            <w:tcW w:w="1008" w:type="dxa"/>
-          </w:tcPr>
-          <w:p>
-            <w:pPr>
-              <w:pStyle w:val="Standard"/>
-              <w:cnfStyle w:val="000000100000" w:firstRow="0" w:lastRow="0" w:firstColumn="0" w:lastColumn="0" w:oddVBand="0" w:evenVBand="0" w:oddHBand="1" w:evenHBand="0" w:firstRowFirstColumn="0" w:firstRowLastColumn="0" w:lastRowFirstColumn="0" w:lastRowLastColumn="0"/>
-              <w:rPr>
-                <w:rFonts w:ascii="Arial" w:hAnsi="Arial" w:cs="Arial"/>
-                <w:lang w:val="es-MX"/>
-              </w:rPr>
-            </w:pPr>
-          </w:p>
-        </w:tc>
-      </w:tr>
-      <w:tr>
-        <w:trPr>
-          <w:cnfStyle w:val="000000010000" w:firstRow="0" w:lastRow="0" w:firstColumn="0" w:lastColumn="0" w:oddVBand="0" w:evenVBand="0" w:oddHBand="0" w:evenHBand="1" w:firstRowFirstColumn="0" w:firstRowLastColumn="0" w:lastRowFirstColumn="0" w:lastRowLastColumn="0"/>
-        </w:trPr>
-        <w:tc>
-          <w:tcPr>
-            <w:cnfStyle w:val="001000000000" w:firstRow="0" w:lastRow="0" w:firstColumn="1" w:lastColumn="0" w:oddVBand="0" w:evenVBand="0" w:oddHBand="0" w:evenHBand="0" w:firstRowFirstColumn="0" w:firstRowLastColumn="0" w:lastRowFirstColumn="0" w:lastRowLastColumn="0"/>
-            <w:tcW w:w="1791" w:type="dxa"/>
-          </w:tcPr>
-          <w:p>
-            <w:pPr>
-              <w:pStyle w:val="Standard"/>
-              <w:rPr>
-                <w:rFonts w:ascii="Arial" w:hAnsi="Arial" w:cs="Arial"/>
-                <w:lang w:val="es-MX"/>
-              </w:rPr>
-            </w:pPr>
-            <w:r>
-              <w:rPr>
-                <w:rFonts w:ascii="Arial" w:hAnsi="Arial" w:cs="Arial"/>
-                <w:lang w:val="es-MX"/>
-              </w:rPr>
-              <w:t>Autor</w:t>
-            </w:r>
-          </w:p>
-        </w:tc>
-        <w:tc>
-          <w:tcPr>
-            <w:tcW w:w="2145" w:type="dxa"/>
-          </w:tcPr>
-          <w:p>
-            <w:pPr>
-              <w:pStyle w:val="Standard"/>
-              <w:cnfStyle w:val="000000010000" w:firstRow="0" w:lastRow="0" w:firstColumn="0" w:lastColumn="0" w:oddVBand="0" w:evenVBand="0" w:oddHBand="0" w:evenHBand="1" w:firstRowFirstColumn="0" w:firstRowLastColumn="0" w:lastRowFirstColumn="0" w:lastRowLastColumn="0"/>
-              <w:rPr>
-                <w:rFonts w:ascii="Arial" w:hAnsi="Arial" w:cs="Arial"/>
-                <w:lang w:val="es-MX"/>
-              </w:rPr>
-            </w:pPr>
-          </w:p>
-        </w:tc>
-        <w:tc>
-          <w:tcPr>
-            <w:tcW w:w="1275" w:type="dxa"/>
-          </w:tcPr>
-          <w:p>
-            <w:pPr>
-              <w:pStyle w:val="Standard"/>
-              <w:cnfStyle w:val="000000010000" w:firstRow="0" w:lastRow="0" w:firstColumn="0" w:lastColumn="0" w:oddVBand="0" w:evenVBand="0" w:oddHBand="0" w:evenHBand="1" w:firstRowFirstColumn="0" w:firstRowLastColumn="0" w:lastRowFirstColumn="0" w:lastRowLastColumn="0"/>
-              <w:rPr>
-                <w:rFonts w:ascii="Arial" w:hAnsi="Arial" w:cs="Arial"/>
-                <w:lang w:val="es-MX"/>
-              </w:rPr>
-            </w:pPr>
-            <w:r>
-              <w:rPr>
-                <w:rFonts w:ascii="Arial" w:hAnsi="Arial" w:cs="Arial"/>
-                <w:lang w:val="es-MX"/>
-              </w:rPr>
-              <w:t>Fecha</w:t>
-            </w:r>
-          </w:p>
-        </w:tc>
-        <w:tc>
-          <w:tcPr>
-            <w:tcW w:w="1418" w:type="dxa"/>
-          </w:tcPr>
-          <w:p>
-            <w:pPr>
-              <w:pStyle w:val="Standard"/>
-              <w:cnfStyle w:val="000000010000" w:firstRow="0" w:lastRow="0" w:firstColumn="0" w:lastColumn="0" w:oddVBand="0" w:evenVBand="0" w:oddHBand="0" w:evenHBand="1" w:firstRowFirstColumn="0" w:firstRowLastColumn="0" w:lastRowFirstColumn="0" w:lastRowLastColumn="0"/>
-              <w:rPr>
-                <w:rFonts w:ascii="Arial" w:hAnsi="Arial" w:cs="Arial"/>
-                <w:lang w:val="es-MX"/>
-              </w:rPr>
-            </w:pPr>
-          </w:p>
-        </w:tc>
-        <w:tc>
-          <w:tcPr>
-            <w:tcW w:w="1417" w:type="dxa"/>
-          </w:tcPr>
-          <w:p>
-            <w:pPr>
-              <w:pStyle w:val="Standard"/>
-              <w:cnfStyle w:val="000000010000" w:firstRow="0" w:lastRow="0" w:firstColumn="0" w:lastColumn="0" w:oddVBand="0" w:evenVBand="0" w:oddHBand="0" w:evenHBand="1" w:firstRowFirstColumn="0" w:firstRowLastColumn="0" w:lastRowFirstColumn="0" w:lastRowLastColumn="0"/>
-              <w:rPr>
-                <w:rFonts w:ascii="Arial" w:hAnsi="Arial" w:cs="Arial"/>
-                <w:lang w:val="es-MX"/>
-              </w:rPr>
-            </w:pPr>
-            <w:r>
-              <w:rPr>
-                <w:rFonts w:ascii="Arial" w:hAnsi="Arial" w:cs="Arial"/>
-                <w:lang w:val="es-MX"/>
-              </w:rPr>
-              <w:t>Versión</w:t>
-            </w:r>
-          </w:p>
-        </w:tc>
-        <w:tc>
-          <w:tcPr>
-            <w:tcW w:w="1008" w:type="dxa"/>
-          </w:tcPr>
-          <w:p>
-            <w:pPr>
-              <w:pStyle w:val="Standard"/>
-              <w:cnfStyle w:val="000000010000" w:firstRow="0" w:lastRow="0" w:firstColumn="0" w:lastColumn="0" w:oddVBand="0" w:evenVBand="0" w:oddHBand="0" w:evenHBand="1" w:firstRowFirstColumn="0" w:firstRowLastColumn="0" w:lastRowFirstColumn="0" w:lastRowLastColumn="0"/>
-              <w:rPr>
-                <w:rFonts w:ascii="Arial" w:hAnsi="Arial" w:cs="Arial"/>
-                <w:lang w:val="es-MX"/>
-              </w:rPr>
-            </w:pPr>
-            <w:r>
-              <w:rPr>
-                <w:rFonts w:ascii="Arial" w:hAnsi="Arial" w:cs="Arial"/>
-                <w:lang w:val="es-MX"/>
-              </w:rPr>
-              <w:t>1.0</w:t>
-            </w:r>
-          </w:p>
-        </w:tc>
-      </w:tr>
-      <w:tr>
-        <w:trPr>
-          <w:cnfStyle w:val="000000100000" w:firstRow="0" w:lastRow="0" w:firstColumn="0" w:lastColumn="0" w:oddVBand="0" w:evenVBand="0" w:oddHBand="1" w:evenHBand="0" w:firstRowFirstColumn="0" w:firstRowLastColumn="0" w:lastRowFirstColumn="0" w:lastRowLastColumn="0"/>
-        </w:trPr>
-        <w:tc>
-          <w:tcPr>
-            <w:cnfStyle w:val="001000000000" w:firstRow="0" w:lastRow="0" w:firstColumn="1" w:lastColumn="0" w:oddVBand="0" w:evenVBand="0" w:oddHBand="0" w:evenHBand="0" w:firstRowFirstColumn="0" w:firstRowLastColumn="0" w:lastRowFirstColumn="0" w:lastRowLastColumn="0"/>
-            <w:tcW w:w="1791" w:type="dxa"/>
-          </w:tcPr>
-          <w:p>
-            <w:pPr>
-              <w:pStyle w:val="Standard"/>
-              <w:jc w:val="both"/>
-              <w:rPr>
-                <w:rFonts w:ascii="Arial" w:hAnsi="Arial" w:cs="Arial"/>
-                <w:lang w:val="es-MX"/>
-              </w:rPr>
-            </w:pPr>
-          </w:p>
-        </w:tc>
-        <w:tc>
-          <w:tcPr>
-            <w:tcW w:w="2145" w:type="dxa"/>
-          </w:tcPr>
-          <w:p>
-            <w:pPr>
-              <w:pStyle w:val="Standard"/>
-              <w:jc w:val="both"/>
-              <w:cnfStyle w:val="000000100000" w:firstRow="0" w:lastRow="0" w:firstColumn="0" w:lastColumn="0" w:oddVBand="0" w:evenVBand="0" w:oddHBand="1" w:evenHBand="0" w:firstRowFirstColumn="0" w:firstRowLastColumn="0" w:lastRowFirstColumn="0" w:lastRowLastColumn="0"/>
-              <w:rPr>
-                <w:rFonts w:ascii="Arial" w:hAnsi="Arial" w:cs="Arial"/>
-                <w:lang w:val="es-MX"/>
-              </w:rPr>
-            </w:pPr>
-          </w:p>
-        </w:tc>
-        <w:tc>
-          <w:tcPr>
-            <w:tcW w:w="1275" w:type="dxa"/>
-          </w:tcPr>
-          <w:p>
-            <w:pPr>
-              <w:pStyle w:val="Standard"/>
-              <w:jc w:val="both"/>
-              <w:cnfStyle w:val="000000100000" w:firstRow="0" w:lastRow="0" w:firstColumn="0" w:lastColumn="0" w:oddVBand="0" w:evenVBand="0" w:oddHBand="1" w:evenHBand="0" w:firstRowFirstColumn="0" w:firstRowLastColumn="0" w:lastRowFirstColumn="0" w:lastRowLastColumn="0"/>
-              <w:rPr>
-                <w:rFonts w:ascii="Arial" w:hAnsi="Arial" w:cs="Arial"/>
-                <w:lang w:val="es-MX"/>
-              </w:rPr>
-            </w:pPr>
-          </w:p>
-        </w:tc>
-        <w:tc>
-          <w:tcPr>
-            <w:tcW w:w="1418" w:type="dxa"/>
-          </w:tcPr>
-          <w:p>
-            <w:pPr>
-              <w:pStyle w:val="Standard"/>
-              <w:jc w:val="both"/>
-              <w:cnfStyle w:val="000000100000" w:firstRow="0" w:lastRow="0" w:firstColumn="0" w:lastColumn="0" w:oddVBand="0" w:evenVBand="0" w:oddHBand="1" w:evenHBand="0" w:firstRowFirstColumn="0" w:firstRowLastColumn="0" w:lastRowFirstColumn="0" w:lastRowLastColumn="0"/>
-              <w:rPr>
-                <w:rFonts w:ascii="Arial" w:hAnsi="Arial" w:cs="Arial"/>
-                <w:lang w:val="es-MX"/>
-              </w:rPr>
-            </w:pPr>
-          </w:p>
-        </w:tc>
-        <w:tc>
-          <w:tcPr>
-            <w:tcW w:w="1417" w:type="dxa"/>
-          </w:tcPr>
-          <w:p>
-            <w:pPr>
-              <w:pStyle w:val="Standard"/>
-              <w:jc w:val="both"/>
-              <w:cnfStyle w:val="000000100000" w:firstRow="0" w:lastRow="0" w:firstColumn="0" w:lastColumn="0" w:oddVBand="0" w:evenVBand="0" w:oddHBand="1" w:evenHBand="0" w:firstRowFirstColumn="0" w:firstRowLastColumn="0" w:lastRowFirstColumn="0" w:lastRowLastColumn="0"/>
-              <w:rPr>
-                <w:rFonts w:ascii="Arial" w:hAnsi="Arial" w:cs="Arial"/>
-                <w:lang w:val="es-MX"/>
-              </w:rPr>
-            </w:pPr>
-          </w:p>
-        </w:tc>
-        <w:tc>
-          <w:tcPr>
-            <w:tcW w:w="1008" w:type="dxa"/>
-          </w:tcPr>
-          <w:p>
-            <w:pPr>
-              <w:pStyle w:val="Standard"/>
-              <w:jc w:val="both"/>
-              <w:cnfStyle w:val="000000100000" w:firstRow="0" w:lastRow="0" w:firstColumn="0" w:lastColumn="0" w:oddVBand="0" w:evenVBand="0" w:oddHBand="1" w:evenHBand="0" w:firstRowFirstColumn="0" w:firstRowLastColumn="0" w:lastRowFirstColumn="0" w:lastRowLastColumn="0"/>
-              <w:rPr>
-                <w:rFonts w:ascii="Arial" w:hAnsi="Arial" w:cs="Arial"/>
-                <w:lang w:val="es-MX"/>
-              </w:rPr>
-            </w:pPr>
-          </w:p>
-        </w:tc>
-      </w:tr>
-    </w:tbl>
-    <w:p>
-      <w:pPr>
-        <w:pStyle w:val="Standard"/>
-        <w:jc w:val="both"/>
-        <w:rPr>
-          <w:rFonts w:asciiTheme="minorHAnsi" w:hAnsiTheme="minorHAnsi"/>
-          <w:sz w:val="32"/>
-          <w:szCs w:val="32"/>
-          <w:lang w:val="es-MX"/>
-        </w:rPr>
-      </w:pPr>
-    </w:p>
-    <w:p>
-      <w:pPr>
-        <w:pStyle w:val="Standard"/>
-        <w:jc w:val="both"/>
-        <w:rPr>
-          <w:rFonts w:asciiTheme="minorHAnsi" w:hAnsiTheme="minorHAnsi"/>
-          <w:sz w:val="32"/>
-          <w:szCs w:val="32"/>
-          <w:lang w:val="es-MX"/>
-        </w:rPr>
-      </w:pPr>
-    </w:p>
-    <w:tbl>
-      <w:tblPr>
-        <w:tblStyle w:val="Cuadrculaclara-nfasis5"/>
-        <w:tblW w:w="0" w:type="auto"/>
-        <w:tblLook w:val="04A0" w:firstRow="1" w:lastRow="0" w:firstColumn="1" w:lastColumn="0" w:noHBand="0" w:noVBand="1"/>
-      </w:tblPr>
-      <w:tblGrid>
-        <w:gridCol w:w="8978"/>
-      </w:tblGrid>
-      <w:tr>
-        <w:trPr>
-          <w:cnfStyle w:val="100000000000" w:firstRow="1" w:lastRow="0" w:firstColumn="0" w:lastColumn="0" w:oddVBand="0" w:evenVBand="0" w:oddHBand="0" w:evenHBand="0" w:firstRowFirstColumn="0" w:firstRowLastColumn="0" w:lastRowFirstColumn="0" w:lastRowLastColumn="0"/>
-        </w:trPr>
-        <w:tc>
-          <w:tcPr>
-            <w:cnfStyle w:val="001000000000" w:firstRow="0" w:lastRow="0" w:firstColumn="1" w:lastColumn="0" w:oddVBand="0" w:evenVBand="0" w:oddHBand="0" w:evenHBand="0" w:firstRowFirstColumn="0" w:firstRowLastColumn="0" w:lastRowFirstColumn="0" w:lastRowLastColumn="0"/>
-            <w:tcW w:w="8978" w:type="dxa"/>
-          </w:tcPr>
-          <w:p>
-            <w:pPr>
-              <w:pStyle w:val="Standard"/>
-              <w:jc w:val="both"/>
-              <w:rPr>
-                <w:rFonts w:ascii="Arial" w:hAnsi="Arial" w:cs="Arial"/>
-                <w:szCs w:val="32"/>
-                <w:lang w:val="es-MX"/>
-              </w:rPr>
-            </w:pPr>
-            <w:r>
-              <w:rPr>
-                <w:rFonts w:ascii="Arial" w:hAnsi="Arial" w:cs="Arial"/>
-                <w:szCs w:val="32"/>
-                <w:lang w:val="es-MX"/>
-              </w:rPr>
-              <w:t>Propósito</w:t>
-            </w:r>
-          </w:p>
-        </w:tc>
-      </w:tr>
-      <w:tr>
-        <w:trPr>
-          <w:cnfStyle w:val="000000100000" w:firstRow="0" w:lastRow="0" w:firstColumn="0" w:lastColumn="0" w:oddVBand="0" w:evenVBand="0" w:oddHBand="1" w:evenHBand="0" w:firstRowFirstColumn="0" w:firstRowLastColumn="0" w:lastRowFirstColumn="0" w:lastRowLastColumn="0"/>
-        </w:trPr>
-        <w:tc>
-          <w:tcPr>
-            <w:cnfStyle w:val="001000000000" w:firstRow="0" w:lastRow="0" w:firstColumn="1" w:lastColumn="0" w:oddVBand="0" w:evenVBand="0" w:oddHBand="0" w:evenHBand="0" w:firstRowFirstColumn="0" w:firstRowLastColumn="0" w:lastRowFirstColumn="0" w:lastRowLastColumn="0"/>
-            <w:tcW w:w="8978" w:type="dxa"/>
-          </w:tcPr>
-          <w:p>
-            <w:pPr>
-              <w:pStyle w:val="Standard"/>
-              <w:jc w:val="both"/>
-              <w:rPr>
-                <w:rFonts w:ascii="Arial" w:hAnsi="Arial" w:cs="Arial"/>
-                <w:b w:val="0"/>
-                <w:szCs w:val="32"/>
-                <w:lang w:val="es-MX"/>
-              </w:rPr>
-            </w:pPr>
-            <w:r>
-              <w:rPr>
-                <w:rFonts w:ascii="Arial" w:hAnsi="Arial" w:cs="Arial"/>
-                <w:b w:val="0"/>
-                <w:szCs w:val="32"/>
-                <w:lang w:val="es-MX"/>
-              </w:rPr>
-              <w:t xml:space="preserve">Registrar </w:t>
-            </w:r>
-            <w:r>
-              <w:rPr>
-                <w:rFonts w:ascii="Arial" w:hAnsi="Arial" w:cs="Arial"/>
-                <w:b w:val="0"/>
-                <w:szCs w:val="32"/>
-                <w:lang w:val="es-MX"/>
-              </w:rPr>
-              <w:t>el préstamo de material o equipo de laboratorio</w:t>
-            </w:r>
-            <w:r>
-              <w:rPr>
-                <w:rFonts w:ascii="Arial" w:hAnsi="Arial" w:cs="Arial"/>
-                <w:b w:val="0"/>
-                <w:szCs w:val="32"/>
-                <w:lang w:val="es-MX"/>
-              </w:rPr>
-              <w:t>.</w:t>
-            </w:r>
-          </w:p>
-        </w:tc>
-      </w:tr>
-    </w:tbl>
-    <w:p>
-      <w:pPr>
-        <w:pStyle w:val="Standard"/>
-        <w:jc w:val="both"/>
-        <w:rPr>
-          <w:rFonts w:asciiTheme="minorHAnsi" w:hAnsiTheme="minorHAnsi"/>
-          <w:sz w:val="32"/>
-          <w:szCs w:val="32"/>
-          <w:lang w:val="es-MX"/>
-        </w:rPr>
-      </w:pPr>
-    </w:p>
-    <w:tbl>
-      <w:tblPr>
-        <w:tblStyle w:val="Cuadrculaclara-nfasis5"/>
-        <w:tblW w:w="0" w:type="auto"/>
-        <w:tblLook w:val="04A0" w:firstRow="1" w:lastRow="0" w:firstColumn="1" w:lastColumn="0" w:noHBand="0" w:noVBand="1"/>
-      </w:tblPr>
-      <w:tblGrid>
-        <w:gridCol w:w="8978"/>
-      </w:tblGrid>
-      <w:tr>
-        <w:trPr>
-          <w:cnfStyle w:val="100000000000" w:firstRow="1" w:lastRow="0" w:firstColumn="0" w:lastColumn="0" w:oddVBand="0" w:evenVBand="0" w:oddHBand="0" w:evenHBand="0" w:firstRowFirstColumn="0" w:firstRowLastColumn="0" w:lastRowFirstColumn="0" w:lastRowLastColumn="0"/>
-        </w:trPr>
-        <w:tc>
-          <w:tcPr>
-            <w:cnfStyle w:val="001000000000" w:firstRow="0" w:lastRow="0" w:firstColumn="1" w:lastColumn="0" w:oddVBand="0" w:evenVBand="0" w:oddHBand="0" w:evenHBand="0" w:firstRowFirstColumn="0" w:firstRowLastColumn="0" w:lastRowFirstColumn="0" w:lastRowLastColumn="0"/>
-            <w:tcW w:w="8978" w:type="dxa"/>
-          </w:tcPr>
-          <w:p>
-            <w:pPr>
-              <w:pStyle w:val="Standard"/>
-              <w:jc w:val="both"/>
-              <w:rPr>
-                <w:rFonts w:ascii="Arial" w:hAnsi="Arial" w:cs="Arial"/>
-                <w:szCs w:val="32"/>
-                <w:lang w:val="es-MX"/>
-              </w:rPr>
-            </w:pPr>
-            <w:r>
-              <w:rPr>
-                <w:rFonts w:ascii="Arial" w:hAnsi="Arial" w:cs="Arial"/>
-                <w:szCs w:val="32"/>
-                <w:lang w:val="es-MX"/>
-              </w:rPr>
-              <w:t>Resumen</w:t>
-            </w:r>
-          </w:p>
-        </w:tc>
-      </w:tr>
-      <w:tr>
-        <w:trPr>
-          <w:cnfStyle w:val="000000100000" w:firstRow="0" w:lastRow="0" w:firstColumn="0" w:lastColumn="0" w:oddVBand="0" w:evenVBand="0" w:oddHBand="1" w:evenHBand="0" w:firstRowFirstColumn="0" w:firstRowLastColumn="0" w:lastRowFirstColumn="0" w:lastRowLastColumn="0"/>
-        </w:trPr>
-        <w:tc>
-          <w:tcPr>
-            <w:cnfStyle w:val="001000000000" w:firstRow="0" w:lastRow="0" w:firstColumn="1" w:lastColumn="0" w:oddVBand="0" w:evenVBand="0" w:oddHBand="0" w:evenHBand="0" w:firstRowFirstColumn="0" w:firstRowLastColumn="0" w:lastRowFirstColumn="0" w:lastRowLastColumn="0"/>
-            <w:tcW w:w="8978" w:type="dxa"/>
-          </w:tcPr>
-          <w:p>
-            <w:pPr>
-              <w:pStyle w:val="Standard"/>
-              <w:jc w:val="both"/>
-              <w:rPr>
-                <w:rFonts w:ascii="Arial" w:hAnsi="Arial" w:cs="Arial"/>
-                <w:b w:val="0"/>
-                <w:szCs w:val="32"/>
-                <w:lang w:val="es-MX"/>
-              </w:rPr>
-            </w:pPr>
-            <w:r>
-              <w:rPr>
-                <w:rFonts w:ascii="Arial" w:hAnsi="Arial" w:cs="Arial"/>
-                <w:b w:val="0"/>
-                <w:szCs w:val="32"/>
-                <w:lang w:val="es-MX"/>
-              </w:rPr>
-              <w:t>Un alumno o maestro solicita al encargado o auxiliar de laboratorio ciertos materiales y/o equipo, este debe registrar la salida de ese material y generar un adeudo de material</w:t>
-            </w:r>
-            <w:r>
-              <w:rPr>
-                <w:rFonts w:ascii="Arial" w:hAnsi="Arial" w:cs="Arial"/>
-                <w:b w:val="0"/>
-                <w:szCs w:val="32"/>
-                <w:lang w:val="es-MX"/>
-              </w:rPr>
-              <w:t>.</w:t>
-            </w:r>
-          </w:p>
-        </w:tc>
-      </w:tr>
-    </w:tbl>
-    <w:p>
-      <w:pPr>
-        <w:pStyle w:val="Standard"/>
-        <w:jc w:val="both"/>
-        <w:rPr>
-          <w:rFonts w:asciiTheme="minorHAnsi" w:hAnsiTheme="minorHAnsi"/>
-          <w:sz w:val="32"/>
-          <w:szCs w:val="32"/>
-          <w:lang w:val="es-MX"/>
-        </w:rPr>
-      </w:pPr>
+    <w:p>
+      <w:pPr>
+        <w:pStyle w:val="Standard"/>
+        <w:ind w:left="360"/>
+        <w:jc w:val="both"/>
+        <w:rPr>
+          <w:rFonts w:asciiTheme="minorHAnsi" w:hAnsiTheme="minorHAnsi"/>
+          <w:sz w:val="32"/>
+          <w:szCs w:val="32"/>
+          <w:lang w:val="es-MX"/>
+        </w:rPr>
+      </w:pPr>
+    </w:p>
+    <w:p>
+      <w:pPr>
+        <w:pStyle w:val="Standard"/>
+        <w:jc w:val="both"/>
+        <w:rPr>
+          <w:rFonts w:asciiTheme="minorHAnsi" w:hAnsiTheme="minorHAnsi"/>
+          <w:sz w:val="32"/>
+          <w:szCs w:val="32"/>
+          <w:lang w:val="es-MX"/>
+        </w:rPr>
+      </w:pPr>
+    </w:p>
+    <w:p>
+      <w:pPr>
+        <w:pStyle w:val="Standard"/>
+        <w:jc w:val="both"/>
+        <w:rPr>
+          <w:rFonts w:asciiTheme="minorHAnsi" w:hAnsiTheme="minorHAnsi"/>
+          <w:sz w:val="32"/>
+          <w:szCs w:val="32"/>
+          <w:lang w:val="es-MX"/>
+        </w:rPr>
+      </w:pPr>
+    </w:p>
+    <w:p>
+      <w:pPr>
+        <w:pStyle w:val="Standard"/>
+        <w:jc w:val="both"/>
+        <w:rPr>
+          <w:rFonts w:asciiTheme="minorHAnsi" w:hAnsiTheme="minorHAnsi"/>
+          <w:sz w:val="32"/>
+          <w:szCs w:val="32"/>
+          <w:lang w:val="es-MX"/>
+        </w:rPr>
+      </w:pPr>
+    </w:p>
+    <w:p>
+      <w:pPr>
+        <w:pStyle w:val="Standard"/>
+        <w:rPr>
+          <w:rFonts w:asciiTheme="minorHAnsi" w:hAnsiTheme="minorHAnsi"/>
+          <w:sz w:val="32"/>
+          <w:szCs w:val="32"/>
+          <w:lang w:val="es-MX"/>
+        </w:rPr>
+      </w:pPr>
+    </w:p>
+    <w:p>
+      <w:pPr>
+        <w:pStyle w:val="Standard"/>
+        <w:rPr>
+          <w:rFonts w:asciiTheme="minorHAnsi" w:hAnsiTheme="minorHAnsi"/>
+          <w:sz w:val="32"/>
+          <w:szCs w:val="32"/>
+          <w:lang w:val="es-MX"/>
+        </w:rPr>
+      </w:pPr>
+    </w:p>
+    <w:p>
+      <w:pPr>
+        <w:pStyle w:val="Standard"/>
+        <w:rPr>
+          <w:rFonts w:asciiTheme="minorHAnsi" w:hAnsiTheme="minorHAnsi"/>
+          <w:sz w:val="32"/>
+          <w:szCs w:val="32"/>
+          <w:lang w:val="es-MX"/>
+        </w:rPr>
+      </w:pPr>
+    </w:p>
+    <w:p>
+      <w:pPr>
+        <w:pStyle w:val="Standard"/>
+        <w:jc w:val="both"/>
+        <w:rPr>
+          <w:rFonts w:asciiTheme="minorHAnsi" w:hAnsiTheme="minorHAnsi"/>
+          <w:sz w:val="32"/>
+          <w:szCs w:val="32"/>
+          <w:lang w:val="es-MX"/>
+        </w:rPr>
+      </w:pPr>
+    </w:p>
+    <w:p>
+      <w:pPr>
+        <w:pStyle w:val="Standard"/>
+        <w:jc w:val="both"/>
+        <w:rPr>
+          <w:rFonts w:asciiTheme="minorHAnsi" w:hAnsiTheme="minorHAnsi"/>
+          <w:sz w:val="32"/>
+          <w:szCs w:val="32"/>
+          <w:lang w:val="es-MX"/>
+        </w:rPr>
+      </w:pPr>
+    </w:p>
+    <w:p>
+      <w:pPr>
+        <w:pStyle w:val="Standard"/>
+        <w:jc w:val="both"/>
+        <w:rPr>
+          <w:rFonts w:asciiTheme="minorHAnsi" w:hAnsiTheme="minorHAnsi"/>
+          <w:sz w:val="32"/>
+          <w:szCs w:val="32"/>
+          <w:lang w:val="es-MX"/>
+        </w:rPr>
+      </w:pPr>
+    </w:p>
+    <w:p>
+      <w:pPr>
+        <w:pStyle w:val="Standard"/>
+        <w:jc w:val="both"/>
+        <w:rPr>
+          <w:rFonts w:asciiTheme="minorHAnsi" w:hAnsiTheme="minorHAnsi"/>
+          <w:sz w:val="32"/>
+          <w:szCs w:val="32"/>
+          <w:lang w:val="es-MX"/>
+        </w:rPr>
+      </w:pPr>
+    </w:p>
+    <w:p>
+      <w:pPr>
+        <w:pStyle w:val="Standard"/>
+        <w:jc w:val="both"/>
+        <w:rPr>
+          <w:rFonts w:asciiTheme="minorHAnsi" w:hAnsiTheme="minorHAnsi"/>
+          <w:sz w:val="32"/>
+          <w:szCs w:val="32"/>
+          <w:lang w:val="es-MX"/>
+        </w:rPr>
+      </w:pPr>
+    </w:p>
+    <w:p>
+      <w:pPr>
+        <w:pStyle w:val="Standard"/>
+        <w:jc w:val="both"/>
+        <w:rPr>
+          <w:rFonts w:asciiTheme="minorHAnsi" w:hAnsiTheme="minorHAnsi"/>
+          <w:sz w:val="32"/>
+          <w:szCs w:val="32"/>
+          <w:lang w:val="es-MX"/>
+        </w:rPr>
+      </w:pPr>
+    </w:p>
+    <w:p>
+      <w:pPr>
+        <w:pStyle w:val="Standard"/>
+        <w:jc w:val="both"/>
+        <w:rPr>
+          <w:rFonts w:asciiTheme="minorHAnsi" w:hAnsiTheme="minorHAnsi"/>
+          <w:sz w:val="32"/>
+          <w:szCs w:val="32"/>
+          <w:lang w:val="es-MX"/>
+        </w:rPr>
+      </w:pPr>
+    </w:p>
+    <w:p>
+      <w:pPr>
+        <w:pStyle w:val="Standard"/>
+        <w:jc w:val="both"/>
+        <w:rPr>
+          <w:rFonts w:asciiTheme="minorHAnsi" w:hAnsiTheme="minorHAnsi"/>
+          <w:sz w:val="32"/>
+          <w:szCs w:val="32"/>
+          <w:lang w:val="es-MX"/>
+        </w:rPr>
+      </w:pPr>
+    </w:p>
+    <w:p>
+      <w:pPr>
+        <w:pStyle w:val="Standard"/>
+        <w:jc w:val="both"/>
+        <w:rPr>
+          <w:rFonts w:asciiTheme="minorHAnsi" w:hAnsiTheme="minorHAnsi"/>
+          <w:sz w:val="32"/>
+          <w:szCs w:val="32"/>
+          <w:lang w:val="es-MX"/>
+        </w:rPr>
+      </w:pPr>
+    </w:p>
+    <w:p>
+      <w:pPr>
+        <w:pStyle w:val="Standard"/>
+        <w:jc w:val="both"/>
+        <w:rPr>
+          <w:rFonts w:asciiTheme="minorHAnsi" w:hAnsiTheme="minorHAnsi"/>
+          <w:sz w:val="32"/>
+          <w:szCs w:val="32"/>
+          <w:lang w:val="es-MX"/>
+        </w:rPr>
+      </w:pPr>
+    </w:p>
+    <w:p>
+      <w:pPr>
+        <w:pStyle w:val="Standard"/>
+        <w:jc w:val="both"/>
+        <w:rPr>
+          <w:rFonts w:asciiTheme="minorHAnsi" w:hAnsiTheme="minorHAnsi"/>
+          <w:sz w:val="32"/>
+          <w:szCs w:val="32"/>
+          <w:lang w:val="es-MX"/>
+        </w:rPr>
+      </w:pPr>
+      <w:bookmarkStart w:id="0" w:name="_GoBack"/>
+      <w:bookmarkEnd w:id="0"/>
     </w:p>
     <w:p>
       <w:pPr>
@@ -8044,7 +5543,6 @@
           <w:sz w:val="28"/>
           <w:lang w:val="es-MX" w:eastAsia="es-MX" w:bidi="ar-SA"/>
         </w:rPr>
-        <w:lastRenderedPageBreak/>
         <w:t>Patron modelo vista controlador (MVC)</w:t>
       </w:r>
     </w:p>
@@ -8569,18 +6067,7 @@
                 <w:szCs w:val="32"/>
                 <w:lang w:val="es-MX"/>
               </w:rPr>
-              <w:t xml:space="preserve">práctica y el periodo en el cual se desea </w:t>
-            </w:r>
-            <w:r>
-              <w:rPr>
-                <w:rFonts w:asciiTheme="minorHAnsi" w:eastAsiaTheme="minorEastAsia" w:hAnsiTheme="minorHAnsi" w:cstheme="minorBidi"/>
-                <w:bCs/>
-                <w:sz w:val="32"/>
-                <w:szCs w:val="32"/>
-                <w:lang w:val="es-MX"/>
-              </w:rPr>
-              <w:lastRenderedPageBreak/>
-              <w:t>realizar.</w:t>
+              <w:t>práctica y el periodo en el cual se desea realizar.</w:t>
             </w:r>
           </w:p>
         </w:tc>
@@ -8613,7 +6100,6 @@
                 <w:szCs w:val="32"/>
                 <w:lang w:val="es-MX"/>
               </w:rPr>
-              <w:lastRenderedPageBreak/>
               <w:t>Pantalla para visualizar solicitudes</w:t>
             </w:r>
           </w:p>
@@ -8823,7 +6309,18 @@
                 <w:szCs w:val="32"/>
                 <w:lang w:val="es-MX"/>
               </w:rPr>
-              <w:t>uien es el responsable de realizar la práctica, comentarios y el periodo en el que se realizará.</w:t>
+              <w:t xml:space="preserve">uien es el responsable de realizar la práctica, comentarios y el periodo en el que </w:t>
+            </w:r>
+            <w:r>
+              <w:rPr>
+                <w:rFonts w:asciiTheme="minorHAnsi" w:eastAsiaTheme="minorEastAsia" w:hAnsiTheme="minorHAnsi" w:cstheme="minorBidi"/>
+                <w:bCs/>
+                <w:sz w:val="32"/>
+                <w:szCs w:val="32"/>
+                <w:lang w:val="es-MX"/>
+              </w:rPr>
+              <w:lastRenderedPageBreak/>
+              <w:t>se realizará.</w:t>
             </w:r>
             <w:r>
               <w:rPr>
@@ -8866,6 +6363,7 @@
                 <w:szCs w:val="32"/>
                 <w:lang w:val="es-MX"/>
               </w:rPr>
+              <w:lastRenderedPageBreak/>
               <w:t>Pantalla registro de alumnos.</w:t>
             </w:r>
           </w:p>
@@ -9234,19 +6732,7 @@
                 <w:szCs w:val="32"/>
                 <w:lang w:val="es-MX"/>
               </w:rPr>
-              <w:t xml:space="preserve">Artículos que han tenido mayor o </w:t>
-            </w:r>
-            <w:bookmarkStart w:id="0" w:name="_GoBack"/>
-            <w:bookmarkEnd w:id="0"/>
-            <w:r>
-              <w:rPr>
-                <w:rFonts w:asciiTheme="minorHAnsi" w:eastAsiaTheme="minorEastAsia" w:hAnsiTheme="minorHAnsi" w:cstheme="minorBidi"/>
-                <w:bCs/>
-                <w:sz w:val="32"/>
-                <w:szCs w:val="32"/>
-                <w:lang w:val="es-MX"/>
-              </w:rPr>
-              <w:t>menor movimiento.</w:t>
+              <w:t>Artículos que han tenido mayor o menor movimiento.</w:t>
             </w:r>
           </w:p>
           <w:p>
@@ -9323,7 +6809,6 @@
                 <w:szCs w:val="32"/>
                 <w:lang w:val="es-MX"/>
               </w:rPr>
-              <w:lastRenderedPageBreak/>
               <w:t xml:space="preserve"> Ente otros.</w:t>
             </w:r>
           </w:p>
@@ -9357,7 +6842,6 @@
                 <w:szCs w:val="32"/>
                 <w:lang w:val="es-MX"/>
               </w:rPr>
-              <w:lastRenderedPageBreak/>
               <w:t>…</w:t>
             </w:r>
           </w:p>
@@ -9638,6 +7122,7 @@
           <w:szCs w:val="32"/>
           <w:lang w:val="es-MX"/>
         </w:rPr>
+        <w:lastRenderedPageBreak/>
         <w:t>Artículos.</w:t>
       </w:r>
     </w:p>
@@ -10016,7 +7501,6 @@
           <w:szCs w:val="32"/>
           <w:lang w:val="es-MX"/>
         </w:rPr>
-        <w:lastRenderedPageBreak/>
         <w:pict>
           <v:shape id="_x0000_i1026" type="#_x0000_t75" style="width:393.75pt;height:266.25pt">
             <v:imagedata r:id="rId12" o:title="IMG_20150420_095958545" croptop="4294f" cropbottom="8576f" cropright="6965f"/>
@@ -11027,6 +8511,95 @@
     </w:lvl>
   </w:abstractNum>
   <w:abstractNum w:abstractNumId="1">
+    <w:nsid w:val="1A26655B"/>
+    <w:multiLevelType w:val="hybridMultilevel"/>
+    <w:tmpl w:val="B57C021E"/>
+    <w:lvl w:ilvl="0" w:tplc="821E4A6E">
+      <w:start w:val="1"/>
+      <w:numFmt w:val="decimal"/>
+      <w:lvlText w:val="%1."/>
+      <w:lvlJc w:val="left"/>
+      <w:pPr>
+        <w:ind w:left="1080" w:hanging="360"/>
+      </w:pPr>
+      <w:rPr>
+        <w:rFonts w:hint="default"/>
+      </w:rPr>
+    </w:lvl>
+    <w:lvl w:ilvl="1" w:tplc="080A0019" w:tentative="1">
+      <w:start w:val="1"/>
+      <w:numFmt w:val="lowerLetter"/>
+      <w:lvlText w:val="%2."/>
+      <w:lvlJc w:val="left"/>
+      <w:pPr>
+        <w:ind w:left="1800" w:hanging="360"/>
+      </w:pPr>
+    </w:lvl>
+    <w:lvl w:ilvl="2" w:tplc="080A001B" w:tentative="1">
+      <w:start w:val="1"/>
+      <w:numFmt w:val="lowerRoman"/>
+      <w:lvlText w:val="%3."/>
+      <w:lvlJc w:val="right"/>
+      <w:pPr>
+        <w:ind w:left="2520" w:hanging="180"/>
+      </w:pPr>
+    </w:lvl>
+    <w:lvl w:ilvl="3" w:tplc="080A000F" w:tentative="1">
+      <w:start w:val="1"/>
+      <w:numFmt w:val="decimal"/>
+      <w:lvlText w:val="%4."/>
+      <w:lvlJc w:val="left"/>
+      <w:pPr>
+        <w:ind w:left="3240" w:hanging="360"/>
+      </w:pPr>
+    </w:lvl>
+    <w:lvl w:ilvl="4" w:tplc="080A0019" w:tentative="1">
+      <w:start w:val="1"/>
+      <w:numFmt w:val="lowerLetter"/>
+      <w:lvlText w:val="%5."/>
+      <w:lvlJc w:val="left"/>
+      <w:pPr>
+        <w:ind w:left="3960" w:hanging="360"/>
+      </w:pPr>
+    </w:lvl>
+    <w:lvl w:ilvl="5" w:tplc="080A001B" w:tentative="1">
+      <w:start w:val="1"/>
+      <w:numFmt w:val="lowerRoman"/>
+      <w:lvlText w:val="%6."/>
+      <w:lvlJc w:val="right"/>
+      <w:pPr>
+        <w:ind w:left="4680" w:hanging="180"/>
+      </w:pPr>
+    </w:lvl>
+    <w:lvl w:ilvl="6" w:tplc="080A000F" w:tentative="1">
+      <w:start w:val="1"/>
+      <w:numFmt w:val="decimal"/>
+      <w:lvlText w:val="%7."/>
+      <w:lvlJc w:val="left"/>
+      <w:pPr>
+        <w:ind w:left="5400" w:hanging="360"/>
+      </w:pPr>
+    </w:lvl>
+    <w:lvl w:ilvl="7" w:tplc="080A0019" w:tentative="1">
+      <w:start w:val="1"/>
+      <w:numFmt w:val="lowerLetter"/>
+      <w:lvlText w:val="%8."/>
+      <w:lvlJc w:val="left"/>
+      <w:pPr>
+        <w:ind w:left="6120" w:hanging="360"/>
+      </w:pPr>
+    </w:lvl>
+    <w:lvl w:ilvl="8" w:tplc="080A001B" w:tentative="1">
+      <w:start w:val="1"/>
+      <w:numFmt w:val="lowerRoman"/>
+      <w:lvlText w:val="%9."/>
+      <w:lvlJc w:val="right"/>
+      <w:pPr>
+        <w:ind w:left="6840" w:hanging="180"/>
+      </w:pPr>
+    </w:lvl>
+  </w:abstractNum>
+  <w:abstractNum w:abstractNumId="2">
     <w:nsid w:val="326C0D3D"/>
     <w:multiLevelType w:val="hybridMultilevel"/>
     <w:tmpl w:val="2DA6A54A"/>
@@ -11139,7 +8712,7 @@
       </w:rPr>
     </w:lvl>
   </w:abstractNum>
-  <w:abstractNum w:abstractNumId="2">
+  <w:abstractNum w:abstractNumId="3">
     <w:nsid w:val="3A713503"/>
     <w:multiLevelType w:val="hybridMultilevel"/>
     <w:tmpl w:val="ADDEC1F6"/>
@@ -11228,7 +8801,7 @@
       </w:pPr>
     </w:lvl>
   </w:abstractNum>
-  <w:abstractNum w:abstractNumId="3">
+  <w:abstractNum w:abstractNumId="4">
     <w:nsid w:val="3E6F6555"/>
     <w:multiLevelType w:val="hybridMultilevel"/>
     <w:tmpl w:val="AD34393A"/>
@@ -11317,7 +8890,96 @@
       </w:pPr>
     </w:lvl>
   </w:abstractNum>
-  <w:abstractNum w:abstractNumId="4">
+  <w:abstractNum w:abstractNumId="5">
+    <w:nsid w:val="571F05DC"/>
+    <w:multiLevelType w:val="hybridMultilevel"/>
+    <w:tmpl w:val="03D8B336"/>
+    <w:lvl w:ilvl="0" w:tplc="080A000F">
+      <w:start w:val="1"/>
+      <w:numFmt w:val="decimal"/>
+      <w:lvlText w:val="%1."/>
+      <w:lvlJc w:val="left"/>
+      <w:pPr>
+        <w:ind w:left="720" w:hanging="360"/>
+      </w:pPr>
+      <w:rPr>
+        <w:rFonts w:hint="default"/>
+      </w:rPr>
+    </w:lvl>
+    <w:lvl w:ilvl="1" w:tplc="080A0019" w:tentative="1">
+      <w:start w:val="1"/>
+      <w:numFmt w:val="lowerLetter"/>
+      <w:lvlText w:val="%2."/>
+      <w:lvlJc w:val="left"/>
+      <w:pPr>
+        <w:ind w:left="1440" w:hanging="360"/>
+      </w:pPr>
+    </w:lvl>
+    <w:lvl w:ilvl="2" w:tplc="080A001B" w:tentative="1">
+      <w:start w:val="1"/>
+      <w:numFmt w:val="lowerRoman"/>
+      <w:lvlText w:val="%3."/>
+      <w:lvlJc w:val="right"/>
+      <w:pPr>
+        <w:ind w:left="2160" w:hanging="180"/>
+      </w:pPr>
+    </w:lvl>
+    <w:lvl w:ilvl="3" w:tplc="080A000F" w:tentative="1">
+      <w:start w:val="1"/>
+      <w:numFmt w:val="decimal"/>
+      <w:lvlText w:val="%4."/>
+      <w:lvlJc w:val="left"/>
+      <w:pPr>
+        <w:ind w:left="2880" w:hanging="360"/>
+      </w:pPr>
+    </w:lvl>
+    <w:lvl w:ilvl="4" w:tplc="080A0019" w:tentative="1">
+      <w:start w:val="1"/>
+      <w:numFmt w:val="lowerLetter"/>
+      <w:lvlText w:val="%5."/>
+      <w:lvlJc w:val="left"/>
+      <w:pPr>
+        <w:ind w:left="3600" w:hanging="360"/>
+      </w:pPr>
+    </w:lvl>
+    <w:lvl w:ilvl="5" w:tplc="080A001B" w:tentative="1">
+      <w:start w:val="1"/>
+      <w:numFmt w:val="lowerRoman"/>
+      <w:lvlText w:val="%6."/>
+      <w:lvlJc w:val="right"/>
+      <w:pPr>
+        <w:ind w:left="4320" w:hanging="180"/>
+      </w:pPr>
+    </w:lvl>
+    <w:lvl w:ilvl="6" w:tplc="080A000F" w:tentative="1">
+      <w:start w:val="1"/>
+      <w:numFmt w:val="decimal"/>
+      <w:lvlText w:val="%7."/>
+      <w:lvlJc w:val="left"/>
+      <w:pPr>
+        <w:ind w:left="5040" w:hanging="360"/>
+      </w:pPr>
+    </w:lvl>
+    <w:lvl w:ilvl="7" w:tplc="080A0019" w:tentative="1">
+      <w:start w:val="1"/>
+      <w:numFmt w:val="lowerLetter"/>
+      <w:lvlText w:val="%8."/>
+      <w:lvlJc w:val="left"/>
+      <w:pPr>
+        <w:ind w:left="5760" w:hanging="360"/>
+      </w:pPr>
+    </w:lvl>
+    <w:lvl w:ilvl="8" w:tplc="080A001B" w:tentative="1">
+      <w:start w:val="1"/>
+      <w:numFmt w:val="lowerRoman"/>
+      <w:lvlText w:val="%9."/>
+      <w:lvlJc w:val="right"/>
+      <w:pPr>
+        <w:ind w:left="6480" w:hanging="180"/>
+      </w:pPr>
+    </w:lvl>
+  </w:abstractNum>
+  <w:abstractNum w:abstractNumId="6">
     <w:nsid w:val="5CA609BC"/>
     <w:multiLevelType w:val="multilevel"/>
     <w:tmpl w:val="3DD0B452"/>
@@ -11430,7 +9092,7 @@
       </w:rPr>
     </w:lvl>
   </w:abstractNum>
-  <w:abstractNum w:abstractNumId="5">
+  <w:abstractNum w:abstractNumId="7">
     <w:nsid w:val="7C1D3410"/>
     <w:multiLevelType w:val="hybridMultilevel"/>
     <w:tmpl w:val="350ED758"/>
@@ -11547,19 +9209,25 @@
     <w:abstractNumId w:val="0"/>
   </w:num>
   <w:num w:numId="2">
+    <w:abstractNumId w:val="3"/>
+  </w:num>
+  <w:num w:numId="3">
+    <w:abstractNumId w:val="4"/>
+  </w:num>
+  <w:num w:numId="4">
+    <w:abstractNumId w:val="6"/>
+  </w:num>
+  <w:num w:numId="5">
     <w:abstractNumId w:val="2"/>
   </w:num>
-  <w:num w:numId="3">
-    <w:abstractNumId w:val="3"/>
+  <w:num w:numId="6">
+    <w:abstractNumId w:val="7"/>
   </w:num>
-  <w:num w:numId="4">
-    <w:abstractNumId w:val="4"/>
+  <w:num w:numId="7">
+    <w:abstractNumId w:val="5"/>
   </w:num>
-  <w:num w:numId="5">
+  <w:num w:numId="8">
     <w:abstractNumId w:val="1"/>
-  </w:num>
-  <w:num w:numId="6">
-    <w:abstractNumId w:val="5"/>
   </w:num>
 </w:numbering>
 </file>
@@ -12706,7 +10374,7 @@
   <a:extraClrSchemeLst/>
   <a:extLst>
     <a:ext uri="{05A4C25C-085E-4340-85A3-A5531E510DB2}">
-      <thm15:themeFamily xmlns:thm15="http://schemas.microsoft.com/office/thememl/2012/main" xmlns="" name="Office Theme" id="{62F939B6-93AF-4DB8-9C6B-D6C7DFDC589F}" vid="{4A3C46E8-61CC-4603-A589-7422A47A8E4A}"/>
+      <thm15:themeFamily xmlns="" xmlns:thm15="http://schemas.microsoft.com/office/thememl/2012/main" name="Office Theme" id="{62F939B6-93AF-4DB8-9C6B-D6C7DFDC589F}" vid="{4A3C46E8-61CC-4603-A589-7422A47A8E4A}"/>
     </a:ext>
   </a:extLst>
 </a:theme>
@@ -12717,7 +10385,7 @@
 </file>
 
 <file path=customXml/itemProps1.xml><?xml version="1.0" encoding="utf-8"?>
-<ds:datastoreItem xmlns:ds="http://schemas.openxmlformats.org/officeDocument/2006/customXml" ds:itemID="{A48F903C-5554-457B-B1A0-FB97F8FC79AF}">
+<ds:datastoreItem xmlns:ds="http://schemas.openxmlformats.org/officeDocument/2006/customXml" ds:itemID="{57DCAD15-2F13-4C60-8D6B-07DC15F56A32}">
   <ds:schemaRefs>
     <ds:schemaRef ds:uri="http://schemas.openxmlformats.org/officeDocument/2006/bibliography"/>
   </ds:schemaRefs>

</xml_diff>